<commit_message>
Atualização da monografia e commit inicial de códigos
</commit_message>
<xml_diff>
--- a/TCC_GabrielTeixeiraCaschera_V20190316.docx
+++ b/TCC_GabrielTeixeiraCaschera_V20190316.docx
@@ -1,6 +1,6 @@
 
 <file path=word/document.xml><?xml version="1.0" encoding="utf-8"?>
-<w:document xmlns:wpc="http://schemas.microsoft.com/office/word/2010/wordprocessingCanvas" xmlns:mc="http://schemas.openxmlformats.org/markup-compatibility/2006" xmlns:o="urn:schemas-microsoft-com:office:office" xmlns:r="http://schemas.openxmlformats.org/officeDocument/2006/relationships" xmlns:m="http://schemas.openxmlformats.org/officeDocument/2006/math" xmlns:v="urn:schemas-microsoft-com:vml" xmlns:wp14="http://schemas.microsoft.com/office/word/2010/wordprocessingDrawing" xmlns:wp="http://schemas.openxmlformats.org/drawingml/2006/wordprocessingDrawing" xmlns:w10="urn:schemas-microsoft-com:office:word" xmlns:w="http://schemas.openxmlformats.org/wordprocessingml/2006/main" xmlns:w14="http://schemas.microsoft.com/office/word/2010/wordml" xmlns:w15="http://schemas.microsoft.com/office/word/2012/wordml" xmlns:wpg="http://schemas.microsoft.com/office/word/2010/wordprocessingGroup" xmlns:wpi="http://schemas.microsoft.com/office/word/2010/wordprocessingInk" xmlns:wne="http://schemas.microsoft.com/office/word/2006/wordml" xmlns:wps="http://schemas.microsoft.com/office/word/2010/wordprocessingShape" mc:Ignorable="w14 w15 wp14">
+<w:document xmlns:wpc="http://schemas.microsoft.com/office/word/2010/wordprocessingCanvas" xmlns:cx="http://schemas.microsoft.com/office/drawing/2014/chartex" xmlns:cx1="http://schemas.microsoft.com/office/drawing/2015/9/8/chartex" xmlns:cx2="http://schemas.microsoft.com/office/drawing/2015/10/21/chartex" xmlns:cx3="http://schemas.microsoft.com/office/drawing/2016/5/9/chartex" xmlns:cx4="http://schemas.microsoft.com/office/drawing/2016/5/10/chartex" xmlns:cx5="http://schemas.microsoft.com/office/drawing/2016/5/11/chartex" xmlns:cx6="http://schemas.microsoft.com/office/drawing/2016/5/12/chartex" xmlns:cx7="http://schemas.microsoft.com/office/drawing/2016/5/13/chartex" xmlns:cx8="http://schemas.microsoft.com/office/drawing/2016/5/14/chartex" xmlns:mc="http://schemas.openxmlformats.org/markup-compatibility/2006" xmlns:aink="http://schemas.microsoft.com/office/drawing/2016/ink" xmlns:am3d="http://schemas.microsoft.com/office/drawing/2017/model3d" xmlns:o="urn:schemas-microsoft-com:office:office" xmlns:r="http://schemas.openxmlformats.org/officeDocument/2006/relationships" xmlns:m="http://schemas.openxmlformats.org/officeDocument/2006/math" xmlns:v="urn:schemas-microsoft-com:vml" xmlns:wp14="http://schemas.microsoft.com/office/word/2010/wordprocessingDrawing" xmlns:wp="http://schemas.openxmlformats.org/drawingml/2006/wordprocessingDrawing" xmlns:w10="urn:schemas-microsoft-com:office:word" xmlns:w="http://schemas.openxmlformats.org/wordprocessingml/2006/main" xmlns:w14="http://schemas.microsoft.com/office/word/2010/wordml" xmlns:w15="http://schemas.microsoft.com/office/word/2012/wordml" xmlns:w16cid="http://schemas.microsoft.com/office/word/2016/wordml/cid" xmlns:w16se="http://schemas.microsoft.com/office/word/2015/wordml/symex" xmlns:wpg="http://schemas.microsoft.com/office/word/2010/wordprocessingGroup" xmlns:wpi="http://schemas.microsoft.com/office/word/2010/wordprocessingInk" xmlns:wne="http://schemas.microsoft.com/office/word/2006/wordml" xmlns:wps="http://schemas.microsoft.com/office/word/2010/wordprocessingShape" mc:Ignorable="w14 w15 w16se w16cid wp14">
   <w:body>
     <w:p>
       <w:pPr>
@@ -2316,7 +2316,6 @@
         <w:rPr>
           <w:b/>
           <w:bCs/>
-          <w:lang w:val="en-US"/>
         </w:rPr>
       </w:pPr>
       <w:r>
@@ -2326,7 +2325,6 @@
         <w:rPr>
           <w:b/>
           <w:bCs/>
-          <w:lang w:val="en-US"/>
         </w:rPr>
         <w:lastRenderedPageBreak/>
         <w:t>ABSTRACT</w:t>
@@ -2336,23 +2334,14 @@
       <w:pPr>
         <w:pStyle w:val="ABNTTexto"/>
         <w:ind w:firstLine="0"/>
-        <w:rPr>
-          <w:lang w:val="en-US"/>
-        </w:rPr>
       </w:pPr>
     </w:p>
     <w:p>
       <w:pPr>
         <w:pStyle w:val="ABNTTexto"/>
         <w:ind w:firstLine="0"/>
-        <w:rPr>
-          <w:lang w:val="en-US"/>
-        </w:rPr>
-      </w:pPr>
-      <w:r>
-        <w:rPr>
-          <w:lang w:val="en-US"/>
-        </w:rPr>
+      </w:pPr>
+      <w:r>
         <w:t>XXXXXX</w:t>
       </w:r>
     </w:p>
@@ -2360,9 +2349,6 @@
       <w:pPr>
         <w:pStyle w:val="ABNTTexto"/>
         <w:ind w:firstLine="0"/>
-        <w:rPr>
-          <w:lang w:val="en-US"/>
-        </w:rPr>
       </w:pPr>
     </w:p>
     <w:p>
@@ -2753,7 +2739,7 @@
           <w:b/>
         </w:rPr>
         <w:sectPr>
-          <w:headerReference w:type="first" r:id="rId6"/>
+          <w:headerReference w:type="first" r:id="rId8"/>
           <w:pgSz w:w="11906" w:h="16838"/>
           <w:pgMar w:top="1701" w:right="1134" w:bottom="1134" w:left="1701" w:header="709" w:footer="709" w:gutter="0"/>
           <w:pgNumType w:start="1"/>
@@ -2788,13 +2774,103 @@
         <w:pStyle w:val="ABNTTexto"/>
       </w:pPr>
       <w:r>
-        <w:t>XXXXX</w:t>
+        <w:t xml:space="preserve">Devido ao grande número de aplicações na área de </w:t>
+      </w:r>
+      <w:r>
+        <w:rPr>
+          <w:i/>
+        </w:rPr>
+        <w:t>Data Science</w:t>
+      </w:r>
+      <w:r>
+        <w:t xml:space="preserve"> atualmente, é cada vez mais importante a análise e preparação dos dados para estas aplicações. Grande parte do tempo de construção e teste de modelos estatísticos para essas ferramentas de </w:t>
+      </w:r>
+      <w:proofErr w:type="spellStart"/>
+      <w:r>
+        <w:rPr>
+          <w:i/>
+        </w:rPr>
+        <w:t>Machine</w:t>
+      </w:r>
+      <w:proofErr w:type="spellEnd"/>
+      <w:r>
+        <w:rPr>
+          <w:i/>
+        </w:rPr>
+        <w:t xml:space="preserve"> Learning</w:t>
+      </w:r>
+      <w:r>
+        <w:t xml:space="preserve"> é gasto justamente nesta etapa de entendimento dos dados. </w:t>
       </w:r>
     </w:p>
     <w:p>
       <w:pPr>
         <w:pStyle w:val="ABNTTexto"/>
       </w:pPr>
+      <w:r>
+        <w:t xml:space="preserve">Em casos de projetos cujos dados não possuem tanta qualidade, isto é, </w:t>
+      </w:r>
+      <w:r>
+        <w:t xml:space="preserve">estão em desacordo com o fenômeno a ser estudado/previsto ou estão faltando informações, é de suma importância conhecer os dados no início do projeto. Por exemplo, ao se construir um modelo para seleção de um canal de cobrança para cada cliente de uma base de dados, o primeiro passo é entender se os dados de fato permitem que esse modelo seja aplicado. </w:t>
+      </w:r>
+    </w:p>
+    <w:p>
+      <w:pPr>
+        <w:pStyle w:val="ABNTTexto"/>
+      </w:pPr>
+      <w:r>
+        <w:t xml:space="preserve">Deste modo, é proposta uma ferramenta para facilitar o rápido diagnóstico de </w:t>
+      </w:r>
+      <w:proofErr w:type="spellStart"/>
+      <w:r>
+        <w:rPr>
+          <w:i/>
+        </w:rPr>
+        <w:t>datasets</w:t>
+      </w:r>
+      <w:proofErr w:type="spellEnd"/>
+      <w:r>
+        <w:t>,</w:t>
+      </w:r>
+      <w:r>
+        <w:t xml:space="preserve"> através da apresentação de dados básicos do </w:t>
+      </w:r>
+      <w:proofErr w:type="spellStart"/>
+      <w:r>
+        <w:rPr>
+          <w:i/>
+        </w:rPr>
+        <w:t>dataset</w:t>
+      </w:r>
+      <w:proofErr w:type="spellEnd"/>
+      <w:r>
+        <w:t xml:space="preserve"> e da</w:t>
+      </w:r>
+      <w:r>
+        <w:t xml:space="preserve"> fácil</w:t>
+      </w:r>
+      <w:r>
+        <w:t xml:space="preserve"> criação de visualizações</w:t>
+      </w:r>
+      <w:r>
+        <w:t xml:space="preserve"> de informações gráficas</w:t>
+      </w:r>
+      <w:r>
+        <w:t xml:space="preserve"> pelo usuário</w:t>
+      </w:r>
+      <w:r>
+        <w:t>.</w:t>
+      </w:r>
+    </w:p>
+    <w:p>
+      <w:pPr>
+        <w:pStyle w:val="ABNTTexto"/>
+        <w:rPr>
+          <w:b/>
+        </w:rPr>
+      </w:pPr>
+      <w:bookmarkStart w:id="1" w:name="_GoBack"/>
+      <w:bookmarkEnd w:id="1"/>
     </w:p>
     <w:p>
       <w:pPr>
@@ -2804,11 +2880,11 @@
           <w:numId w:val="2"/>
         </w:numPr>
       </w:pPr>
-      <w:bookmarkStart w:id="1" w:name="_Toc3654908"/>
+      <w:bookmarkStart w:id="2" w:name="_Toc3654908"/>
       <w:r>
         <w:t>ESCOLHA DE LINGUAGEM DE PROGRAMAÇÃO PARA DESENVOLVIMENTO</w:t>
       </w:r>
-      <w:bookmarkEnd w:id="1"/>
+      <w:bookmarkEnd w:id="2"/>
     </w:p>
     <w:p>
       <w:pPr>
@@ -2836,11 +2912,11 @@
           <w:numId w:val="2"/>
         </w:numPr>
       </w:pPr>
-      <w:bookmarkStart w:id="2" w:name="_Toc3654909"/>
+      <w:bookmarkStart w:id="3" w:name="_Toc3654909"/>
       <w:r>
         <w:t>LEVANTAMENTO DE BIBLIOTECAS DE VISUALIZAÇÃO DE DADOS NO PYTHON</w:t>
       </w:r>
-      <w:bookmarkEnd w:id="2"/>
+      <w:bookmarkEnd w:id="3"/>
     </w:p>
     <w:p>
       <w:pPr>
@@ -2898,6 +2974,7 @@
         <w:pStyle w:val="ABNTTexto"/>
       </w:pPr>
       <w:r>
+        <w:lastRenderedPageBreak/>
         <w:t xml:space="preserve">Construída em cima do </w:t>
       </w:r>
       <w:proofErr w:type="spellStart"/>
@@ -2942,12 +3019,10 @@
         <w:pStyle w:val="ABNTTexto"/>
       </w:pPr>
       <w:proofErr w:type="spellStart"/>
-      <w:proofErr w:type="gramStart"/>
       <w:r>
         <w:t>ggplot</w:t>
       </w:r>
       <w:proofErr w:type="spellEnd"/>
-      <w:proofErr w:type="gramEnd"/>
       <w:r>
         <w:t xml:space="preserve"> </w:t>
       </w:r>
@@ -3031,11 +3106,7 @@
         <w:t>Pandas</w:t>
       </w:r>
       <w:r>
-        <w:t xml:space="preserve"> e seu modo de guardar os </w:t>
-      </w:r>
-      <w:r>
-        <w:lastRenderedPageBreak/>
-        <w:t xml:space="preserve">dados em </w:t>
+        <w:t xml:space="preserve"> e seu modo de guardar os dados em </w:t>
       </w:r>
       <w:proofErr w:type="spellStart"/>
       <w:r>
@@ -3213,8 +3284,6 @@
       <w:pPr>
         <w:pStyle w:val="ABNTTexto"/>
       </w:pPr>
-      <w:bookmarkStart w:id="3" w:name="_GoBack"/>
-      <w:bookmarkEnd w:id="3"/>
     </w:p>
     <w:p/>
     <w:sectPr>
@@ -3227,8 +3296,46 @@
 </w:document>
 </file>
 
+<file path=word/endnotes.xml><?xml version="1.0" encoding="utf-8"?>
+<w:endnotes xmlns:wpc="http://schemas.microsoft.com/office/word/2010/wordprocessingCanvas" xmlns:cx="http://schemas.microsoft.com/office/drawing/2014/chartex" xmlns:cx1="http://schemas.microsoft.com/office/drawing/2015/9/8/chartex" xmlns:cx2="http://schemas.microsoft.com/office/drawing/2015/10/21/chartex" xmlns:cx3="http://schemas.microsoft.com/office/drawing/2016/5/9/chartex" xmlns:cx4="http://schemas.microsoft.com/office/drawing/2016/5/10/chartex" xmlns:cx5="http://schemas.microsoft.com/office/drawing/2016/5/11/chartex" xmlns:cx6="http://schemas.microsoft.com/office/drawing/2016/5/12/chartex" xmlns:cx7="http://schemas.microsoft.com/office/drawing/2016/5/13/chartex" xmlns:cx8="http://schemas.microsoft.com/office/drawing/2016/5/14/chartex" xmlns:mc="http://schemas.openxmlformats.org/markup-compatibility/2006" xmlns:aink="http://schemas.microsoft.com/office/drawing/2016/ink" xmlns:am3d="http://schemas.microsoft.com/office/drawing/2017/model3d" xmlns:o="urn:schemas-microsoft-com:office:office" xmlns:r="http://schemas.openxmlformats.org/officeDocument/2006/relationships" xmlns:m="http://schemas.openxmlformats.org/officeDocument/2006/math" xmlns:v="urn:schemas-microsoft-com:vml" xmlns:wp14="http://schemas.microsoft.com/office/word/2010/wordprocessingDrawing" xmlns:wp="http://schemas.openxmlformats.org/drawingml/2006/wordprocessingDrawing" xmlns:w10="urn:schemas-microsoft-com:office:word" xmlns:w="http://schemas.openxmlformats.org/wordprocessingml/2006/main" xmlns:w14="http://schemas.microsoft.com/office/word/2010/wordml" xmlns:w15="http://schemas.microsoft.com/office/word/2012/wordml" xmlns:w16cid="http://schemas.microsoft.com/office/word/2016/wordml/cid" xmlns:w16se="http://schemas.microsoft.com/office/word/2015/wordml/symex" xmlns:wpg="http://schemas.microsoft.com/office/word/2010/wordprocessingGroup" xmlns:wpi="http://schemas.microsoft.com/office/word/2010/wordprocessingInk" xmlns:wne="http://schemas.microsoft.com/office/word/2006/wordml" xmlns:wps="http://schemas.microsoft.com/office/word/2010/wordprocessingShape" mc:Ignorable="w14 w15 w16se w16cid wp14">
+  <w:endnote w:type="separator" w:id="-1">
+    <w:p>
+      <w:r>
+        <w:separator/>
+      </w:r>
+    </w:p>
+  </w:endnote>
+  <w:endnote w:type="continuationSeparator" w:id="0">
+    <w:p>
+      <w:r>
+        <w:continuationSeparator/>
+      </w:r>
+    </w:p>
+  </w:endnote>
+</w:endnotes>
+</file>
+
+<file path=word/footnotes.xml><?xml version="1.0" encoding="utf-8"?>
+<w:footnotes xmlns:wpc="http://schemas.microsoft.com/office/word/2010/wordprocessingCanvas" xmlns:cx="http://schemas.microsoft.com/office/drawing/2014/chartex" xmlns:cx1="http://schemas.microsoft.com/office/drawing/2015/9/8/chartex" xmlns:cx2="http://schemas.microsoft.com/office/drawing/2015/10/21/chartex" xmlns:cx3="http://schemas.microsoft.com/office/drawing/2016/5/9/chartex" xmlns:cx4="http://schemas.microsoft.com/office/drawing/2016/5/10/chartex" xmlns:cx5="http://schemas.microsoft.com/office/drawing/2016/5/11/chartex" xmlns:cx6="http://schemas.microsoft.com/office/drawing/2016/5/12/chartex" xmlns:cx7="http://schemas.microsoft.com/office/drawing/2016/5/13/chartex" xmlns:cx8="http://schemas.microsoft.com/office/drawing/2016/5/14/chartex" xmlns:mc="http://schemas.openxmlformats.org/markup-compatibility/2006" xmlns:aink="http://schemas.microsoft.com/office/drawing/2016/ink" xmlns:am3d="http://schemas.microsoft.com/office/drawing/2017/model3d" xmlns:o="urn:schemas-microsoft-com:office:office" xmlns:r="http://schemas.openxmlformats.org/officeDocument/2006/relationships" xmlns:m="http://schemas.openxmlformats.org/officeDocument/2006/math" xmlns:v="urn:schemas-microsoft-com:vml" xmlns:wp14="http://schemas.microsoft.com/office/word/2010/wordprocessingDrawing" xmlns:wp="http://schemas.openxmlformats.org/drawingml/2006/wordprocessingDrawing" xmlns:w10="urn:schemas-microsoft-com:office:word" xmlns:w="http://schemas.openxmlformats.org/wordprocessingml/2006/main" xmlns:w14="http://schemas.microsoft.com/office/word/2010/wordml" xmlns:w15="http://schemas.microsoft.com/office/word/2012/wordml" xmlns:w16cid="http://schemas.microsoft.com/office/word/2016/wordml/cid" xmlns:w16se="http://schemas.microsoft.com/office/word/2015/wordml/symex" xmlns:wpg="http://schemas.microsoft.com/office/word/2010/wordprocessingGroup" xmlns:wpi="http://schemas.microsoft.com/office/word/2010/wordprocessingInk" xmlns:wne="http://schemas.microsoft.com/office/word/2006/wordml" xmlns:wps="http://schemas.microsoft.com/office/word/2010/wordprocessingShape" mc:Ignorable="w14 w15 w16se w16cid wp14">
+  <w:footnote w:type="separator" w:id="-1">
+    <w:p>
+      <w:r>
+        <w:separator/>
+      </w:r>
+    </w:p>
+  </w:footnote>
+  <w:footnote w:type="continuationSeparator" w:id="0">
+    <w:p>
+      <w:r>
+        <w:continuationSeparator/>
+      </w:r>
+    </w:p>
+  </w:footnote>
+</w:footnotes>
+</file>
+
 <file path=word/header1.xml><?xml version="1.0" encoding="utf-8"?>
-<w:hdr xmlns:wpc="http://schemas.microsoft.com/office/word/2010/wordprocessingCanvas" xmlns:mc="http://schemas.openxmlformats.org/markup-compatibility/2006" xmlns:o="urn:schemas-microsoft-com:office:office" xmlns:r="http://schemas.openxmlformats.org/officeDocument/2006/relationships" xmlns:m="http://schemas.openxmlformats.org/officeDocument/2006/math" xmlns:v="urn:schemas-microsoft-com:vml" xmlns:wp14="http://schemas.microsoft.com/office/word/2010/wordprocessingDrawing" xmlns:wp="http://schemas.openxmlformats.org/drawingml/2006/wordprocessingDrawing" xmlns:w10="urn:schemas-microsoft-com:office:word" xmlns:w="http://schemas.openxmlformats.org/wordprocessingml/2006/main" xmlns:w14="http://schemas.microsoft.com/office/word/2010/wordml" xmlns:w15="http://schemas.microsoft.com/office/word/2012/wordml" xmlns:wpg="http://schemas.microsoft.com/office/word/2010/wordprocessingGroup" xmlns:wpi="http://schemas.microsoft.com/office/word/2010/wordprocessingInk" xmlns:wne="http://schemas.microsoft.com/office/word/2006/wordml" xmlns:wps="http://schemas.microsoft.com/office/word/2010/wordprocessingShape" mc:Ignorable="w14 w15 wp14">
+<w:hdr xmlns:wpc="http://schemas.microsoft.com/office/word/2010/wordprocessingCanvas" xmlns:cx="http://schemas.microsoft.com/office/drawing/2014/chartex" xmlns:cx1="http://schemas.microsoft.com/office/drawing/2015/9/8/chartex" xmlns:cx2="http://schemas.microsoft.com/office/drawing/2015/10/21/chartex" xmlns:cx3="http://schemas.microsoft.com/office/drawing/2016/5/9/chartex" xmlns:cx4="http://schemas.microsoft.com/office/drawing/2016/5/10/chartex" xmlns:cx5="http://schemas.microsoft.com/office/drawing/2016/5/11/chartex" xmlns:cx6="http://schemas.microsoft.com/office/drawing/2016/5/12/chartex" xmlns:cx7="http://schemas.microsoft.com/office/drawing/2016/5/13/chartex" xmlns:cx8="http://schemas.microsoft.com/office/drawing/2016/5/14/chartex" xmlns:mc="http://schemas.openxmlformats.org/markup-compatibility/2006" xmlns:aink="http://schemas.microsoft.com/office/drawing/2016/ink" xmlns:am3d="http://schemas.microsoft.com/office/drawing/2017/model3d" xmlns:o="urn:schemas-microsoft-com:office:office" xmlns:r="http://schemas.openxmlformats.org/officeDocument/2006/relationships" xmlns:m="http://schemas.openxmlformats.org/officeDocument/2006/math" xmlns:v="urn:schemas-microsoft-com:vml" xmlns:wp14="http://schemas.microsoft.com/office/word/2010/wordprocessingDrawing" xmlns:wp="http://schemas.openxmlformats.org/drawingml/2006/wordprocessingDrawing" xmlns:w10="urn:schemas-microsoft-com:office:word" xmlns:w="http://schemas.openxmlformats.org/wordprocessingml/2006/main" xmlns:w14="http://schemas.microsoft.com/office/word/2010/wordml" xmlns:w15="http://schemas.microsoft.com/office/word/2012/wordml" xmlns:w16cid="http://schemas.microsoft.com/office/word/2016/wordml/cid" xmlns:w16se="http://schemas.microsoft.com/office/word/2015/wordml/symex" xmlns:wpg="http://schemas.microsoft.com/office/word/2010/wordprocessingGroup" xmlns:wpi="http://schemas.microsoft.com/office/word/2010/wordprocessingInk" xmlns:wne="http://schemas.microsoft.com/office/word/2006/wordml" xmlns:wps="http://schemas.microsoft.com/office/word/2010/wordprocessingShape" mc:Ignorable="w14 w15 w16se w16cid wp14">
   <w:p>
     <w:pPr>
       <w:pStyle w:val="Cabealho"/>
@@ -3254,7 +3361,7 @@
 </file>
 
 <file path=word/numbering.xml><?xml version="1.0" encoding="utf-8"?>
-<w:numbering xmlns:wpc="http://schemas.microsoft.com/office/word/2010/wordprocessingCanvas" xmlns:mc="http://schemas.openxmlformats.org/markup-compatibility/2006" xmlns:o="urn:schemas-microsoft-com:office:office" xmlns:r="http://schemas.openxmlformats.org/officeDocument/2006/relationships" xmlns:m="http://schemas.openxmlformats.org/officeDocument/2006/math" xmlns:v="urn:schemas-microsoft-com:vml" xmlns:wp14="http://schemas.microsoft.com/office/word/2010/wordprocessingDrawing" xmlns:wp="http://schemas.openxmlformats.org/drawingml/2006/wordprocessingDrawing" xmlns:w10="urn:schemas-microsoft-com:office:word" xmlns:w="http://schemas.openxmlformats.org/wordprocessingml/2006/main" xmlns:w14="http://schemas.microsoft.com/office/word/2010/wordml" xmlns:w15="http://schemas.microsoft.com/office/word/2012/wordml" xmlns:wpg="http://schemas.microsoft.com/office/word/2010/wordprocessingGroup" xmlns:wpi="http://schemas.microsoft.com/office/word/2010/wordprocessingInk" xmlns:wne="http://schemas.microsoft.com/office/word/2006/wordml" xmlns:wps="http://schemas.microsoft.com/office/word/2010/wordprocessingShape" mc:Ignorable="w14 w15 wp14">
+<w:numbering xmlns:wpc="http://schemas.microsoft.com/office/word/2010/wordprocessingCanvas" xmlns:cx="http://schemas.microsoft.com/office/drawing/2014/chartex" xmlns:cx1="http://schemas.microsoft.com/office/drawing/2015/9/8/chartex" xmlns:cx2="http://schemas.microsoft.com/office/drawing/2015/10/21/chartex" xmlns:cx3="http://schemas.microsoft.com/office/drawing/2016/5/9/chartex" xmlns:cx4="http://schemas.microsoft.com/office/drawing/2016/5/10/chartex" xmlns:cx5="http://schemas.microsoft.com/office/drawing/2016/5/11/chartex" xmlns:cx6="http://schemas.microsoft.com/office/drawing/2016/5/12/chartex" xmlns:cx7="http://schemas.microsoft.com/office/drawing/2016/5/13/chartex" xmlns:cx8="http://schemas.microsoft.com/office/drawing/2016/5/14/chartex" xmlns:mc="http://schemas.openxmlformats.org/markup-compatibility/2006" xmlns:aink="http://schemas.microsoft.com/office/drawing/2016/ink" xmlns:am3d="http://schemas.microsoft.com/office/drawing/2017/model3d" xmlns:o="urn:schemas-microsoft-com:office:office" xmlns:r="http://schemas.openxmlformats.org/officeDocument/2006/relationships" xmlns:m="http://schemas.openxmlformats.org/officeDocument/2006/math" xmlns:v="urn:schemas-microsoft-com:vml" xmlns:wp14="http://schemas.microsoft.com/office/word/2010/wordprocessingDrawing" xmlns:wp="http://schemas.openxmlformats.org/drawingml/2006/wordprocessingDrawing" xmlns:w10="urn:schemas-microsoft-com:office:word" xmlns:w="http://schemas.openxmlformats.org/wordprocessingml/2006/main" xmlns:w14="http://schemas.microsoft.com/office/word/2010/wordml" xmlns:w15="http://schemas.microsoft.com/office/word/2012/wordml" xmlns:w16cid="http://schemas.microsoft.com/office/word/2016/wordml/cid" xmlns:w16se="http://schemas.microsoft.com/office/word/2015/wordml/symex" xmlns:wpg="http://schemas.microsoft.com/office/word/2010/wordprocessingGroup" xmlns:wpi="http://schemas.microsoft.com/office/word/2010/wordprocessingInk" xmlns:wne="http://schemas.microsoft.com/office/word/2006/wordml" xmlns:wps="http://schemas.microsoft.com/office/word/2010/wordprocessingShape" mc:Ignorable="w14 w15 w16se w16cid wp14">
   <w:abstractNum w:abstractNumId="0" w15:restartNumberingAfterBreak="0">
     <w:nsid w:val="1AE9157F"/>
     <w:multiLevelType w:val="multilevel"/>
@@ -3473,7 +3580,7 @@
 </file>
 
 <file path=word/styles.xml><?xml version="1.0" encoding="utf-8"?>
-<w:styles xmlns:mc="http://schemas.openxmlformats.org/markup-compatibility/2006" xmlns:r="http://schemas.openxmlformats.org/officeDocument/2006/relationships" xmlns:w="http://schemas.openxmlformats.org/wordprocessingml/2006/main" xmlns:w14="http://schemas.microsoft.com/office/word/2010/wordml" xmlns:w15="http://schemas.microsoft.com/office/word/2012/wordml" mc:Ignorable="w14 w15">
+<w:styles xmlns:mc="http://schemas.openxmlformats.org/markup-compatibility/2006" xmlns:r="http://schemas.openxmlformats.org/officeDocument/2006/relationships" xmlns:w="http://schemas.openxmlformats.org/wordprocessingml/2006/main" xmlns:w14="http://schemas.microsoft.com/office/word/2010/wordml" xmlns:w15="http://schemas.microsoft.com/office/word/2012/wordml" xmlns:w16cid="http://schemas.microsoft.com/office/word/2016/wordml/cid" xmlns:w16se="http://schemas.microsoft.com/office/word/2015/wordml/symex" mc:Ignorable="w14 w15 w16se w16cid">
   <w:docDefaults>
     <w:rPrDefault>
       <w:rPr>
@@ -3489,7 +3596,7 @@
       </w:pPr>
     </w:pPrDefault>
   </w:docDefaults>
-  <w:latentStyles w:defLockedState="0" w:defUIPriority="99" w:defSemiHidden="0" w:defUnhideWhenUsed="0" w:defQFormat="0" w:count="371">
+  <w:latentStyles w:defLockedState="0" w:defUIPriority="99" w:defSemiHidden="0" w:defUnhideWhenUsed="0" w:defQFormat="0" w:count="376">
     <w:lsdException w:name="Normal" w:uiPriority="0" w:qFormat="1"/>
     <w:lsdException w:name="heading 1" w:uiPriority="9" w:qFormat="1"/>
     <w:lsdException w:name="heading 2" w:semiHidden="1" w:uiPriority="9" w:unhideWhenUsed="1" w:qFormat="1"/>
@@ -3595,7 +3702,6 @@
     <w:lsdException w:name="HTML Sample" w:semiHidden="1" w:unhideWhenUsed="1"/>
     <w:lsdException w:name="HTML Typewriter" w:semiHidden="1" w:unhideWhenUsed="1"/>
     <w:lsdException w:name="HTML Variable" w:semiHidden="1" w:unhideWhenUsed="1"/>
-    <w:lsdException w:name="Normal Table" w:semiHidden="1" w:unhideWhenUsed="1"/>
     <w:lsdException w:name="annotation subject" w:semiHidden="1" w:unhideWhenUsed="1"/>
     <w:lsdException w:name="No List" w:semiHidden="1" w:unhideWhenUsed="1"/>
     <w:lsdException w:name="Outline List 1" w:semiHidden="1" w:unhideWhenUsed="1"/>
@@ -3638,11 +3744,8 @@
     <w:lsdException w:name="Table Contemporary" w:semiHidden="1" w:unhideWhenUsed="1"/>
     <w:lsdException w:name="Table Elegant" w:semiHidden="1" w:unhideWhenUsed="1"/>
     <w:lsdException w:name="Table Professional" w:semiHidden="1" w:unhideWhenUsed="1"/>
-    <w:lsdException w:name="Table Subtle 1" w:semiHidden="1" w:unhideWhenUsed="1"/>
     <w:lsdException w:name="Table Subtle 2" w:semiHidden="1" w:unhideWhenUsed="1"/>
     <w:lsdException w:name="Table Web 1" w:semiHidden="1" w:unhideWhenUsed="1"/>
-    <w:lsdException w:name="Table Web 2" w:semiHidden="1" w:unhideWhenUsed="1"/>
-    <w:lsdException w:name="Table Web 3" w:semiHidden="1" w:unhideWhenUsed="1"/>
     <w:lsdException w:name="Balloon Text" w:semiHidden="1" w:unhideWhenUsed="1"/>
     <w:lsdException w:name="Table Grid" w:uiPriority="39"/>
     <w:lsdException w:name="Table Theme" w:semiHidden="1" w:unhideWhenUsed="1"/>
@@ -3861,6 +3964,11 @@
     <w:lsdException w:name="List Table 5 Dark Accent 6" w:uiPriority="50"/>
     <w:lsdException w:name="List Table 6 Colorful Accent 6" w:uiPriority="51"/>
     <w:lsdException w:name="List Table 7 Colorful Accent 6" w:uiPriority="52"/>
+    <w:lsdException w:name="Mention" w:semiHidden="1" w:unhideWhenUsed="1"/>
+    <w:lsdException w:name="Smart Hyperlink" w:semiHidden="1" w:unhideWhenUsed="1"/>
+    <w:lsdException w:name="Hashtag" w:semiHidden="1" w:unhideWhenUsed="1"/>
+    <w:lsdException w:name="Unresolved Mention" w:semiHidden="1" w:unhideWhenUsed="1"/>
+    <w:lsdException w:name="Smart Link" w:semiHidden="1" w:unhideWhenUsed="1"/>
   </w:latentStyles>
   <w:style w:type="paragraph" w:default="1" w:styleId="Normal">
     <w:name w:val="Normal"/>
@@ -4302,7 +4410,7 @@
 </file>
 
 <file path=customXml/itemProps1.xml><?xml version="1.0" encoding="utf-8"?>
-<ds:datastoreItem xmlns:ds="http://schemas.openxmlformats.org/officeDocument/2006/customXml" ds:itemID="{52E170C0-3F50-46F9-9F4D-F1283410B62F}">
+<ds:datastoreItem xmlns:ds="http://schemas.openxmlformats.org/officeDocument/2006/customXml" ds:itemID="{E5F329C0-148E-9E44-943C-0EB8896580E1}">
   <ds:schemaRefs>
     <ds:schemaRef ds:uri="http://schemas.openxmlformats.org/officeDocument/2006/bibliography"/>
   </ds:schemaRefs>

</xml_diff>

<commit_message>
Andamento do texto e modificações em algumas funções do Python
</commit_message>
<xml_diff>
--- a/TCC_GabrielTeixeiraCaschera_V20190316.docx
+++ b/TCC_GabrielTeixeiraCaschera_V20190316.docx
@@ -2428,14 +2428,12 @@
       <w:pPr>
         <w:pStyle w:val="Sumrio1"/>
         <w:tabs>
-          <w:tab w:val="left" w:pos="440"/>
+          <w:tab w:val="left" w:pos="480"/>
           <w:tab w:val="right" w:leader="dot" w:pos="9061"/>
         </w:tabs>
         <w:rPr>
           <w:rFonts w:asciiTheme="minorHAnsi" w:eastAsiaTheme="minorEastAsia" w:hAnsiTheme="minorHAnsi" w:cstheme="minorBidi"/>
           <w:noProof/>
-          <w:sz w:val="22"/>
-          <w:szCs w:val="22"/>
         </w:rPr>
       </w:pPr>
       <w:r>
@@ -2459,7 +2457,7 @@
         </w:rPr>
         <w:fldChar w:fldCharType="separate"/>
       </w:r>
-      <w:hyperlink w:anchor="_Toc3654907" w:history="1">
+      <w:hyperlink w:anchor="_Toc8713104" w:history="1">
         <w:r>
           <w:rPr>
             <w:rStyle w:val="Hyperlink"/>
@@ -2471,8 +2469,6 @@
           <w:rPr>
             <w:rFonts w:asciiTheme="minorHAnsi" w:eastAsiaTheme="minorEastAsia" w:hAnsiTheme="minorHAnsi" w:cstheme="minorBidi"/>
             <w:noProof/>
-            <w:sz w:val="22"/>
-            <w:szCs w:val="22"/>
           </w:rPr>
           <w:tab/>
         </w:r>
@@ -2502,7 +2498,7 @@
             <w:noProof/>
             <w:webHidden/>
           </w:rPr>
-          <w:instrText xml:space="preserve"> PAGEREF _Toc3654907 \h </w:instrText>
+          <w:instrText xml:space="preserve"> PAGEREF _Toc8713104 \h </w:instrText>
         </w:r>
         <w:r>
           <w:rPr>
@@ -2522,7 +2518,7 @@
             <w:noProof/>
             <w:webHidden/>
           </w:rPr>
-          <w:t>19</w:t>
+          <w:t>9</w:t>
         </w:r>
         <w:r>
           <w:rPr>
@@ -2537,17 +2533,15 @@
       <w:pPr>
         <w:pStyle w:val="Sumrio1"/>
         <w:tabs>
-          <w:tab w:val="left" w:pos="440"/>
+          <w:tab w:val="left" w:pos="480"/>
           <w:tab w:val="right" w:leader="dot" w:pos="9061"/>
         </w:tabs>
         <w:rPr>
           <w:rFonts w:asciiTheme="minorHAnsi" w:eastAsiaTheme="minorEastAsia" w:hAnsiTheme="minorHAnsi" w:cstheme="minorBidi"/>
           <w:noProof/>
-          <w:sz w:val="22"/>
-          <w:szCs w:val="22"/>
-        </w:rPr>
-      </w:pPr>
-      <w:hyperlink w:anchor="_Toc3654908" w:history="1">
+        </w:rPr>
+      </w:pPr>
+      <w:hyperlink w:anchor="_Toc8713105" w:history="1">
         <w:r>
           <w:rPr>
             <w:rStyle w:val="Hyperlink"/>
@@ -2559,8 +2553,6 @@
           <w:rPr>
             <w:rFonts w:asciiTheme="minorHAnsi" w:eastAsiaTheme="minorEastAsia" w:hAnsiTheme="minorHAnsi" w:cstheme="minorBidi"/>
             <w:noProof/>
-            <w:sz w:val="22"/>
-            <w:szCs w:val="22"/>
           </w:rPr>
           <w:tab/>
         </w:r>
@@ -2590,7 +2582,7 @@
             <w:noProof/>
             <w:webHidden/>
           </w:rPr>
-          <w:instrText xml:space="preserve"> PAGEREF _Toc3654908 \h </w:instrText>
+          <w:instrText xml:space="preserve"> PAGEREF _Toc8713105 \h </w:instrText>
         </w:r>
         <w:r>
           <w:rPr>
@@ -2610,7 +2602,7 @@
             <w:noProof/>
             <w:webHidden/>
           </w:rPr>
-          <w:t>19</w:t>
+          <w:t>9</w:t>
         </w:r>
         <w:r>
           <w:rPr>
@@ -2625,17 +2617,15 @@
       <w:pPr>
         <w:pStyle w:val="Sumrio1"/>
         <w:tabs>
-          <w:tab w:val="left" w:pos="440"/>
+          <w:tab w:val="left" w:pos="480"/>
           <w:tab w:val="right" w:leader="dot" w:pos="9061"/>
         </w:tabs>
         <w:rPr>
           <w:rFonts w:asciiTheme="minorHAnsi" w:eastAsiaTheme="minorEastAsia" w:hAnsiTheme="minorHAnsi" w:cstheme="minorBidi"/>
           <w:noProof/>
-          <w:sz w:val="22"/>
-          <w:szCs w:val="22"/>
-        </w:rPr>
-      </w:pPr>
-      <w:hyperlink w:anchor="_Toc3654909" w:history="1">
+        </w:rPr>
+      </w:pPr>
+      <w:hyperlink w:anchor="_Toc8713106" w:history="1">
         <w:r>
           <w:rPr>
             <w:rStyle w:val="Hyperlink"/>
@@ -2647,8 +2637,6 @@
           <w:rPr>
             <w:rFonts w:asciiTheme="minorHAnsi" w:eastAsiaTheme="minorEastAsia" w:hAnsiTheme="minorHAnsi" w:cstheme="minorBidi"/>
             <w:noProof/>
-            <w:sz w:val="22"/>
-            <w:szCs w:val="22"/>
           </w:rPr>
           <w:tab/>
         </w:r>
@@ -2678,7 +2666,7 @@
             <w:noProof/>
             <w:webHidden/>
           </w:rPr>
-          <w:instrText xml:space="preserve"> PAGEREF _Toc3654909 \h </w:instrText>
+          <w:instrText xml:space="preserve"> PAGEREF _Toc8713106 \h </w:instrText>
         </w:r>
         <w:r>
           <w:rPr>
@@ -2698,7 +2686,7 @@
             <w:noProof/>
             <w:webHidden/>
           </w:rPr>
-          <w:t>19</w:t>
+          <w:t>10</w:t>
         </w:r>
         <w:r>
           <w:rPr>
@@ -2711,6 +2699,90 @@
     </w:p>
     <w:p>
       <w:pPr>
+        <w:pStyle w:val="Sumrio1"/>
+        <w:tabs>
+          <w:tab w:val="left" w:pos="480"/>
+          <w:tab w:val="right" w:leader="dot" w:pos="9061"/>
+        </w:tabs>
+        <w:rPr>
+          <w:rFonts w:asciiTheme="minorHAnsi" w:eastAsiaTheme="minorEastAsia" w:hAnsiTheme="minorHAnsi" w:cstheme="minorBidi"/>
+          <w:noProof/>
+        </w:rPr>
+      </w:pPr>
+      <w:hyperlink w:anchor="_Toc8713107" w:history="1">
+        <w:r>
+          <w:rPr>
+            <w:rStyle w:val="Hyperlink"/>
+            <w:noProof/>
+          </w:rPr>
+          <w:t>4</w:t>
+        </w:r>
+        <w:r>
+          <w:rPr>
+            <w:rFonts w:asciiTheme="minorHAnsi" w:eastAsiaTheme="minorEastAsia" w:hAnsiTheme="minorHAnsi" w:cstheme="minorBidi"/>
+            <w:noProof/>
+          </w:rPr>
+          <w:tab/>
+        </w:r>
+        <w:r>
+          <w:rPr>
+            <w:rStyle w:val="Hyperlink"/>
+            <w:noProof/>
+          </w:rPr>
+          <w:t>BIBLIOGRAFIA</w:t>
+        </w:r>
+        <w:r>
+          <w:rPr>
+            <w:noProof/>
+            <w:webHidden/>
+          </w:rPr>
+          <w:tab/>
+        </w:r>
+        <w:r>
+          <w:rPr>
+            <w:noProof/>
+            <w:webHidden/>
+          </w:rPr>
+          <w:fldChar w:fldCharType="begin"/>
+        </w:r>
+        <w:r>
+          <w:rPr>
+            <w:noProof/>
+            <w:webHidden/>
+          </w:rPr>
+          <w:instrText xml:space="preserve"> PAGEREF _Toc8713107 \h </w:instrText>
+        </w:r>
+        <w:r>
+          <w:rPr>
+            <w:noProof/>
+            <w:webHidden/>
+          </w:rPr>
+        </w:r>
+        <w:r>
+          <w:rPr>
+            <w:noProof/>
+            <w:webHidden/>
+          </w:rPr>
+          <w:fldChar w:fldCharType="separate"/>
+        </w:r>
+        <w:r>
+          <w:rPr>
+            <w:noProof/>
+            <w:webHidden/>
+          </w:rPr>
+          <w:t>12</w:t>
+        </w:r>
+        <w:r>
+          <w:rPr>
+            <w:noProof/>
+            <w:webHidden/>
+          </w:rPr>
+          <w:fldChar w:fldCharType="end"/>
+        </w:r>
+      </w:hyperlink>
+    </w:p>
+    <w:p>
+      <w:pPr>
         <w:spacing w:line="276" w:lineRule="auto"/>
       </w:pPr>
       <w:r>
@@ -2757,7 +2829,7 @@
           <w:numId w:val="2"/>
         </w:numPr>
       </w:pPr>
-      <w:bookmarkStart w:id="0" w:name="_Toc3654907"/>
+      <w:bookmarkStart w:id="0" w:name="_Toc8713104"/>
       <w:r>
         <w:lastRenderedPageBreak/>
         <w:t>INTRODUÇÃO</w:t>
@@ -2772,9 +2844,98 @@
     <w:p>
       <w:pPr>
         <w:pStyle w:val="ABNTTexto"/>
-      </w:pPr>
-      <w:r>
-        <w:t xml:space="preserve">Devido ao grande número de aplicações na área de </w:t>
+        <w:rPr>
+          <w:b/>
+        </w:rPr>
+      </w:pPr>
+      <w:r>
+        <w:t xml:space="preserve">Nos últimos 20 anos, a quantidade de dados coletados dentro das empresas, em todas as frentes (operações, campanhas de </w:t>
+      </w:r>
+      <w:r>
+        <w:rPr>
+          <w:i/>
+        </w:rPr>
+        <w:t>marketing</w:t>
+      </w:r>
+      <w:r>
+        <w:t xml:space="preserve">, manufatura, entre outros), tornou-se cada vez maior. Além disso, dados externos às organizações também tornaram-se cada vez mais fáceis de serem acessados. Esses fatores, combinados, permitiram o crescimento do interesse na criação de métodos para a extração de informações úteis e conhecimento a partir desses dados. </w:t>
+      </w:r>
+      <w:r>
+        <w:t>(</w:t>
+      </w:r>
+      <w:proofErr w:type="spellStart"/>
+      <w:r>
+        <w:rPr>
+          <w:i/>
+        </w:rPr>
+        <w:t>Provost</w:t>
+      </w:r>
+      <w:proofErr w:type="spellEnd"/>
+      <w:r>
+        <w:rPr>
+          <w:i/>
+        </w:rPr>
+        <w:t xml:space="preserve">, </w:t>
+      </w:r>
+      <w:proofErr w:type="spellStart"/>
+      <w:r>
+        <w:rPr>
+          <w:i/>
+        </w:rPr>
+        <w:t>F.;Fawcett</w:t>
+      </w:r>
+      <w:proofErr w:type="spellEnd"/>
+      <w:r>
+        <w:rPr>
+          <w:i/>
+        </w:rPr>
+        <w:t xml:space="preserve">, T.; </w:t>
+      </w:r>
+      <w:r>
+        <w:rPr>
+          <w:i/>
+        </w:rPr>
+        <w:t>Data Science for Business</w:t>
+      </w:r>
+      <w:r>
+        <w:rPr>
+          <w:i/>
+        </w:rPr>
+        <w:t xml:space="preserve"> – </w:t>
+      </w:r>
+      <w:proofErr w:type="spellStart"/>
+      <w:r>
+        <w:rPr>
+          <w:i/>
+        </w:rPr>
+        <w:t>O’Reilly</w:t>
+      </w:r>
+      <w:proofErr w:type="spellEnd"/>
+      <w:r>
+        <w:rPr>
+          <w:i/>
+        </w:rPr>
+        <w:t>, 2013</w:t>
+      </w:r>
+      <w:r>
+        <w:t>)</w:t>
+      </w:r>
+    </w:p>
+    <w:p>
+      <w:pPr>
+        <w:pStyle w:val="ABNTTexto"/>
+      </w:pPr>
+      <w:r>
+        <w:t>Devido</w:t>
+      </w:r>
+      <w:r>
+        <w:t xml:space="preserve"> a</w:t>
+      </w:r>
+      <w:r>
+        <w:t xml:space="preserve"> esse interesse, </w:t>
+      </w:r>
+      <w:r>
+        <w:t xml:space="preserve">o número de aplicações na área de </w:t>
       </w:r>
       <w:r>
         <w:rPr>
@@ -2783,7 +2944,34 @@
         <w:t>Data Science</w:t>
       </w:r>
       <w:r>
-        <w:t xml:space="preserve"> atualmente, é cada vez mais importante a análise e preparação dos dados para estas aplicações. Grande parte do tempo de construção e teste de modelos estatísticos para essas ferramentas de </w:t>
+        <w:t xml:space="preserve"> </w:t>
+      </w:r>
+      <w:r>
+        <w:t>cresceu. A</w:t>
+      </w:r>
+      <w:r>
+        <w:t xml:space="preserve"> </w:t>
+      </w:r>
+      <w:r>
+        <w:t xml:space="preserve">correta </w:t>
+      </w:r>
+      <w:r>
+        <w:t>análise e preparação dos dados</w:t>
+      </w:r>
+      <w:r>
+        <w:t xml:space="preserve"> é </w:t>
+      </w:r>
+      <w:r>
+        <w:t>muito</w:t>
+      </w:r>
+      <w:r>
+        <w:t xml:space="preserve"> importante para estas aplicações</w:t>
+      </w:r>
+      <w:r>
+        <w:t xml:space="preserve"> e, com o crescimento da utilização e da disponibilidade de dados, essa etapa torna-se cada vez mais importante</w:t>
+      </w:r>
+      <w:r>
+        <w:t xml:space="preserve">. Grande parte do tempo de construção e teste de modelos estatísticos para essas ferramentas de </w:t>
       </w:r>
       <w:proofErr w:type="spellStart"/>
       <w:r>
@@ -2811,7 +2999,25 @@
         <w:t xml:space="preserve">Em casos de projetos cujos dados não possuem tanta qualidade, isto é, </w:t>
       </w:r>
       <w:r>
-        <w:t xml:space="preserve">estão em desacordo com o fenômeno a ser estudado/previsto ou estão faltando informações, é de suma importância conhecer os dados no início do projeto. Por exemplo, ao se construir um modelo para seleção de um canal de cobrança para cada cliente de uma base de dados, o primeiro passo é entender se os dados de fato permitem que esse modelo seja aplicado. </w:t>
+        <w:t xml:space="preserve">estão em desacordo com o fenômeno a ser estudado/previsto ou estão faltando informações, é de suma importância </w:t>
+      </w:r>
+      <w:r>
+        <w:t>re</w:t>
+      </w:r>
+      <w:r>
+        <w:t xml:space="preserve">conhecer </w:t>
+      </w:r>
+      <w:r>
+        <w:t>esses</w:t>
+      </w:r>
+      <w:r>
+        <w:t xml:space="preserve"> d</w:t>
+      </w:r>
+      <w:r>
+        <w:t>etalhes logo</w:t>
+      </w:r>
+      <w:r>
+        <w:t xml:space="preserve"> no início do projeto. Por exemplo, ao se construir um modelo para seleção de um canal de cobrança para cada cliente de uma base de dados, o primeiro passo é entender se os dados de fato permitem que esse modelo seja aplicado. </w:t>
       </w:r>
     </w:p>
     <w:p>
@@ -2865,12 +3071,7 @@
     <w:p>
       <w:pPr>
         <w:pStyle w:val="ABNTTexto"/>
-        <w:rPr>
-          <w:b/>
-        </w:rPr>
-      </w:pPr>
-      <w:bookmarkStart w:id="1" w:name="_GoBack"/>
-      <w:bookmarkEnd w:id="1"/>
+      </w:pPr>
     </w:p>
     <w:p>
       <w:pPr>
@@ -2880,11 +3081,9 @@
           <w:numId w:val="2"/>
         </w:numPr>
       </w:pPr>
-      <w:bookmarkStart w:id="2" w:name="_Toc3654908"/>
-      <w:r>
-        <w:t>ESCOLHA DE LINGUAGEM DE PROGRAMAÇÃO PARA DESENVOLVIMENTO</w:t>
-      </w:r>
-      <w:bookmarkEnd w:id="2"/>
+      <w:r>
+        <w:t>ANÁLISE EXPLORATÓRIA DE DADOS</w:t>
+      </w:r>
     </w:p>
     <w:p>
       <w:pPr>
@@ -2896,12 +3095,265 @@
         <w:pStyle w:val="ABNTTexto"/>
       </w:pPr>
       <w:r>
-        <w:t>XXXXX</w:t>
+        <w:t xml:space="preserve">O termo Análise Exploratória de Dados (em inglês, </w:t>
+      </w:r>
+      <w:proofErr w:type="spellStart"/>
+      <w:r>
+        <w:rPr>
+          <w:i/>
+        </w:rPr>
+        <w:t>Exploratory</w:t>
+      </w:r>
+      <w:proofErr w:type="spellEnd"/>
+      <w:r>
+        <w:rPr>
+          <w:i/>
+        </w:rPr>
+        <w:t xml:space="preserve"> Data </w:t>
+      </w:r>
+      <w:proofErr w:type="spellStart"/>
+      <w:r>
+        <w:rPr>
+          <w:i/>
+        </w:rPr>
+        <w:t>Analysis</w:t>
+      </w:r>
+      <w:proofErr w:type="spellEnd"/>
+      <w:r>
+        <w:rPr>
+          <w:i/>
+        </w:rPr>
+        <w:t xml:space="preserve"> – EDA</w:t>
+      </w:r>
+      <w:r>
+        <w:t xml:space="preserve">) refere-se ao entendimento das características e geração de inteligência e </w:t>
+      </w:r>
+      <w:r>
+        <w:rPr>
+          <w:i/>
+        </w:rPr>
+        <w:t>insights</w:t>
+      </w:r>
+      <w:r>
+        <w:t xml:space="preserve"> com base na exploração dos dados disponíveis. Isto é, através de análises estatísticas e </w:t>
+      </w:r>
+      <w:r>
+        <w:lastRenderedPageBreak/>
+        <w:t>visualização das variáveis presentes nos conjuntos de dados, gerar valor e entendimento do fenômeno que gerou estes dados. (</w:t>
+      </w:r>
+      <w:proofErr w:type="spellStart"/>
+      <w:r>
+        <w:t>Tukey</w:t>
+      </w:r>
+      <w:proofErr w:type="spellEnd"/>
+      <w:r>
+        <w:t xml:space="preserve"> 1977)</w:t>
       </w:r>
     </w:p>
     <w:p>
       <w:pPr>
         <w:pStyle w:val="ABNTTexto"/>
+      </w:pPr>
+      <w:r>
+        <w:t xml:space="preserve">A </w:t>
+      </w:r>
+      <w:r>
+        <w:t xml:space="preserve">realização da EDA traz uma série de benefícios em relação ao entendimento dos dados disponíveis: detecção de erros nos </w:t>
+      </w:r>
+      <w:proofErr w:type="spellStart"/>
+      <w:r>
+        <w:rPr>
+          <w:i/>
+        </w:rPr>
+        <w:t>datasets</w:t>
+      </w:r>
+      <w:proofErr w:type="spellEnd"/>
+      <w:r>
+        <w:t xml:space="preserve">, validação de hipóteses, escolha do modelo estatístico a ser aplicado posteriormente e entendimento das variáveis de </w:t>
+      </w:r>
+      <w:r>
+        <w:rPr>
+          <w:i/>
+        </w:rPr>
+        <w:t xml:space="preserve">input </w:t>
+      </w:r>
+      <w:r>
+        <w:t xml:space="preserve">e </w:t>
+      </w:r>
+      <w:r>
+        <w:rPr>
+          <w:i/>
+        </w:rPr>
+        <w:t>output</w:t>
+      </w:r>
+      <w:r>
+        <w:t>. (</w:t>
+      </w:r>
+      <w:proofErr w:type="spellStart"/>
+      <w:r>
+        <w:rPr>
+          <w:i/>
+        </w:rPr>
+        <w:t>Seltman</w:t>
+      </w:r>
+      <w:proofErr w:type="spellEnd"/>
+      <w:r>
+        <w:rPr>
+          <w:i/>
+        </w:rPr>
+        <w:t xml:space="preserve"> HJ 2012</w:t>
+      </w:r>
+      <w:r>
+        <w:t xml:space="preserve">) Assim, é notável a </w:t>
+      </w:r>
+      <w:r>
+        <w:t xml:space="preserve">importância da realização da EDA para a aplicação de técnicas de </w:t>
+      </w:r>
+      <w:proofErr w:type="spellStart"/>
+      <w:r>
+        <w:rPr>
+          <w:i/>
+        </w:rPr>
+        <w:t>machine</w:t>
+      </w:r>
+      <w:proofErr w:type="spellEnd"/>
+      <w:r>
+        <w:rPr>
+          <w:i/>
+        </w:rPr>
+        <w:t xml:space="preserve"> </w:t>
+      </w:r>
+      <w:proofErr w:type="spellStart"/>
+      <w:r>
+        <w:rPr>
+          <w:i/>
+        </w:rPr>
+        <w:t>learning</w:t>
+      </w:r>
+      <w:proofErr w:type="spellEnd"/>
+      <w:r>
+        <w:t xml:space="preserve">, já que a mesma traz o entendimento necessário para que seja possível escolher entre os diversos modelos disponíveis aquele que melhor atende ao caso com os dados disponíveis. </w:t>
+      </w:r>
+    </w:p>
+    <w:p>
+      <w:pPr>
+        <w:pStyle w:val="ABNTTexto"/>
+      </w:pPr>
+      <w:r>
+        <w:t xml:space="preserve">Segundo matéria da revista Forbes (referência Forbes), a quantidade de dados produzida nunca foi tão grande, chegando a 2.5 quintilhões bytes de dados gerados todos os dias. Esse número é tão grande especialmente por conta da </w:t>
+      </w:r>
+      <w:r>
+        <w:rPr>
+          <w:i/>
+        </w:rPr>
+        <w:t xml:space="preserve">Internet </w:t>
+      </w:r>
+      <w:proofErr w:type="spellStart"/>
+      <w:r>
+        <w:rPr>
+          <w:i/>
+        </w:rPr>
+        <w:t>of</w:t>
+      </w:r>
+      <w:proofErr w:type="spellEnd"/>
+      <w:r>
+        <w:rPr>
+          <w:i/>
+        </w:rPr>
+        <w:t xml:space="preserve"> </w:t>
+      </w:r>
+      <w:proofErr w:type="spellStart"/>
+      <w:r>
+        <w:rPr>
+          <w:i/>
+        </w:rPr>
+        <w:t>Things</w:t>
+      </w:r>
+      <w:proofErr w:type="spellEnd"/>
+      <w:r>
+        <w:t xml:space="preserve"> (</w:t>
+      </w:r>
+      <w:proofErr w:type="spellStart"/>
+      <w:r>
+        <w:t>IoT</w:t>
+      </w:r>
+      <w:proofErr w:type="spellEnd"/>
+      <w:r>
+        <w:t xml:space="preserve">, internet das coisas), mas outros contribuintes são serviços como previsão do tempo e entretenimento, as redes sociais e os meios de comunicação online. </w:t>
+      </w:r>
+    </w:p>
+    <w:p>
+      <w:pPr>
+        <w:pStyle w:val="ABNTTexto"/>
+      </w:pPr>
+      <w:r>
+        <w:t xml:space="preserve">Deste modo, os dados coletados e disponibilizados hoje podem ser trabalhados e entendidos através da EDA, levando a melhores escolhas de modelos de </w:t>
+      </w:r>
+      <w:proofErr w:type="spellStart"/>
+      <w:r>
+        <w:rPr>
+          <w:i/>
+        </w:rPr>
+        <w:t>machine</w:t>
+      </w:r>
+      <w:proofErr w:type="spellEnd"/>
+      <w:r>
+        <w:rPr>
+          <w:i/>
+        </w:rPr>
+        <w:t xml:space="preserve"> </w:t>
+      </w:r>
+      <w:proofErr w:type="spellStart"/>
+      <w:r>
+        <w:rPr>
+          <w:i/>
+        </w:rPr>
+        <w:t>learning</w:t>
+      </w:r>
+      <w:proofErr w:type="spellEnd"/>
+      <w:r>
+        <w:t xml:space="preserve">, isto é, modelos que possam gerar bons resultados a partir dos dados de </w:t>
+      </w:r>
+      <w:r>
+        <w:rPr>
+          <w:i/>
+        </w:rPr>
+        <w:t>input</w:t>
+      </w:r>
+      <w:r>
+        <w:t xml:space="preserve"> fornecidos, e gerando inteligência e </w:t>
+      </w:r>
+      <w:r>
+        <w:rPr>
+          <w:i/>
+        </w:rPr>
+        <w:t>insights</w:t>
+      </w:r>
+      <w:r>
+        <w:t xml:space="preserve">. </w:t>
+      </w:r>
+    </w:p>
+    <w:p>
+      <w:pPr>
+        <w:pStyle w:val="ABNTTexto"/>
+      </w:pPr>
+      <w:r>
+        <w:t xml:space="preserve">Dentro do mundo dos negócios, são citados dois casos: o primeiro, da rede Wal-Mart, um dos maiores grupos de varejo do mundo, conta como esta empresa se beneficiou de seus dados para planejar-se para um momento difícil; o segundo, ... </w:t>
+      </w:r>
+      <w:bookmarkStart w:id="1" w:name="_GoBack"/>
+      <w:bookmarkEnd w:id="1"/>
+    </w:p>
+    <w:p>
+      <w:pPr>
+        <w:pStyle w:val="ABNTTexto"/>
+      </w:pPr>
+    </w:p>
+    <w:p>
+      <w:pPr>
+        <w:pStyle w:val="ABNTTexto"/>
+        <w:rPr>
+          <w:b/>
+        </w:rPr>
       </w:pPr>
     </w:p>
     <w:p>
@@ -2912,7 +3364,149 @@
           <w:numId w:val="2"/>
         </w:numPr>
       </w:pPr>
-      <w:bookmarkStart w:id="3" w:name="_Toc3654909"/>
+      <w:r>
+        <w:t>LEVANTAMENTO DE FERRAMENTAS PARA ANÁLISE DE DATASETS</w:t>
+      </w:r>
+    </w:p>
+    <w:p>
+      <w:pPr>
+        <w:pStyle w:val="ABNTTexto"/>
+      </w:pPr>
+    </w:p>
+    <w:p>
+      <w:pPr>
+        <w:pStyle w:val="ABNTTexto"/>
+      </w:pPr>
+      <w:r>
+        <w:t xml:space="preserve">Foram levantadas duas ferramentas disponíveis para esse entendimento: </w:t>
+      </w:r>
+      <w:proofErr w:type="spellStart"/>
+      <w:r>
+        <w:t>pandasframe</w:t>
+      </w:r>
+      <w:proofErr w:type="spellEnd"/>
+      <w:r>
+        <w:t xml:space="preserve">, construída pelo Dr. XXXX, e a solução de mercado Dash, a qual gerou a biblioteca citada posteriormente </w:t>
+      </w:r>
+      <w:proofErr w:type="spellStart"/>
+      <w:r>
+        <w:rPr>
+          <w:i/>
+        </w:rPr>
+        <w:t>plotly</w:t>
+      </w:r>
+      <w:proofErr w:type="spellEnd"/>
+      <w:r>
+        <w:t xml:space="preserve">. </w:t>
+      </w:r>
+    </w:p>
+    <w:p>
+      <w:pPr>
+        <w:pStyle w:val="ABNTTexto"/>
+        <w:rPr>
+          <w:b/>
+        </w:rPr>
+      </w:pPr>
+    </w:p>
+    <w:p>
+      <w:pPr>
+        <w:pStyle w:val="ABNTTexto"/>
+        <w:rPr>
+          <w:b/>
+        </w:rPr>
+      </w:pPr>
+    </w:p>
+    <w:p>
+      <w:pPr>
+        <w:pStyle w:val="Ttulo"/>
+        <w:numPr>
+          <w:ilvl w:val="0"/>
+          <w:numId w:val="2"/>
+        </w:numPr>
+      </w:pPr>
+      <w:r>
+        <w:lastRenderedPageBreak/>
+        <w:t>VISUALIZAÇÕES GRÁFICAS A SEREM CONTEMPLADAS NA FERRAMENTA</w:t>
+      </w:r>
+    </w:p>
+    <w:p>
+      <w:pPr>
+        <w:pStyle w:val="ABNTTexto"/>
+      </w:pPr>
+    </w:p>
+    <w:p>
+      <w:pPr>
+        <w:pStyle w:val="ABNTTexto"/>
+      </w:pPr>
+      <w:r>
+        <w:t>Box-</w:t>
+      </w:r>
+      <w:proofErr w:type="spellStart"/>
+      <w:r>
+        <w:t>plot</w:t>
+      </w:r>
+      <w:proofErr w:type="spellEnd"/>
+      <w:r>
+        <w:t xml:space="preserve"> para identificação de </w:t>
+      </w:r>
+      <w:proofErr w:type="spellStart"/>
+      <w:r>
+        <w:t>outliers</w:t>
+      </w:r>
+      <w:proofErr w:type="spellEnd"/>
+      <w:r>
+        <w:t xml:space="preserve">, histograma para validação da distribuição das variáveis </w:t>
+      </w:r>
+    </w:p>
+    <w:p>
+      <w:pPr>
+        <w:pStyle w:val="ABNTTexto"/>
+        <w:rPr>
+          <w:b/>
+        </w:rPr>
+      </w:pPr>
+    </w:p>
+    <w:p>
+      <w:pPr>
+        <w:pStyle w:val="Ttulo"/>
+        <w:numPr>
+          <w:ilvl w:val="0"/>
+          <w:numId w:val="2"/>
+        </w:numPr>
+      </w:pPr>
+      <w:bookmarkStart w:id="2" w:name="_Toc8713105"/>
+      <w:r>
+        <w:t>ESCOLHA DE LINGUAGEM DE PROGRAMAÇÃO PARA DESENVOLVIMENTO</w:t>
+      </w:r>
+      <w:bookmarkEnd w:id="2"/>
+    </w:p>
+    <w:p>
+      <w:pPr>
+        <w:pStyle w:val="ABNTTexto"/>
+      </w:pPr>
+    </w:p>
+    <w:p>
+      <w:pPr>
+        <w:pStyle w:val="ABNTTexto"/>
+      </w:pPr>
+      <w:r>
+        <w:t>XXXXX</w:t>
+      </w:r>
+    </w:p>
+    <w:p>
+      <w:pPr>
+        <w:pStyle w:val="ABNTTexto"/>
+      </w:pPr>
+    </w:p>
+    <w:p>
+      <w:pPr>
+        <w:pStyle w:val="Ttulo"/>
+        <w:numPr>
+          <w:ilvl w:val="0"/>
+          <w:numId w:val="2"/>
+        </w:numPr>
+      </w:pPr>
+      <w:bookmarkStart w:id="3" w:name="_Toc8713106"/>
       <w:r>
         <w:t>LEVANTAMENTO DE BIBLIOTECAS DE VISUALIZAÇÃO DE DADOS NO PYTHON</w:t>
       </w:r>
@@ -2921,7 +3515,37 @@
     <w:p>
       <w:pPr>
         <w:pStyle w:val="ABNTTexto"/>
-      </w:pPr>
+        <w:rPr>
+          <w:b/>
+        </w:rPr>
+      </w:pPr>
+      <w:r>
+        <w:t xml:space="preserve">Para realização das visualizações, foram levantadas algumas bibliotecas do Python e exploradas suas </w:t>
+      </w:r>
+      <w:r>
+        <w:t xml:space="preserve">principais </w:t>
+      </w:r>
+      <w:r>
+        <w:t>funcionalidades</w:t>
+      </w:r>
+      <w:r>
+        <w:t xml:space="preserve"> e características</w:t>
+      </w:r>
+      <w:r>
+        <w:t xml:space="preserve">. A seguir, são </w:t>
+      </w:r>
+      <w:r>
+        <w:t xml:space="preserve">apresentados os dados encontrados de </w:t>
+      </w:r>
+      <w:r>
+        <w:t>cada uma das bibliotecas e indica</w:t>
+      </w:r>
+      <w:r>
+        <w:t>da</w:t>
+      </w:r>
+      <w:r>
+        <w:t xml:space="preserve"> a escolha para construção da ferramenta. </w:t>
+      </w:r>
     </w:p>
     <w:p>
       <w:pPr>
@@ -2974,78 +3598,374 @@
         <w:pStyle w:val="ABNTTexto"/>
       </w:pPr>
       <w:r>
+        <w:t xml:space="preserve">Construída em cima do </w:t>
+      </w:r>
+      <w:proofErr w:type="spellStart"/>
+      <w:r>
+        <w:t>Matplotlib</w:t>
+      </w:r>
+      <w:proofErr w:type="spellEnd"/>
+      <w:r>
+        <w:t xml:space="preserve">, apresenta maior facilidade para utilização de </w:t>
+      </w:r>
+      <w:proofErr w:type="spellStart"/>
+      <w:r>
+        <w:rPr>
+          <w:i/>
+        </w:rPr>
+        <w:t>plots</w:t>
+      </w:r>
+      <w:proofErr w:type="spellEnd"/>
+      <w:r>
+        <w:rPr>
+          <w:i/>
+        </w:rPr>
+        <w:t xml:space="preserve"> </w:t>
+      </w:r>
+      <w:r>
+        <w:t xml:space="preserve">mais complexos, como mapas de calor e gráficos violinos, por ser uma biblioteca mais alto nível. Além disso, suas cores e apresentações são consideradas mais bonitas que aquelas da biblioteca anterior. </w:t>
+      </w:r>
+      <w:r>
+        <w:t xml:space="preserve">Como o </w:t>
+      </w:r>
+      <w:proofErr w:type="spellStart"/>
+      <w:r>
+        <w:t>Matplotlib</w:t>
+      </w:r>
+      <w:proofErr w:type="spellEnd"/>
+      <w:r>
+        <w:t>, suas visualizações são estáticas.</w:t>
+      </w:r>
+    </w:p>
+    <w:p>
+      <w:pPr>
+        <w:pStyle w:val="ABNTTexto"/>
+      </w:pPr>
+      <w:proofErr w:type="spellStart"/>
+      <w:r>
+        <w:t>ggplot</w:t>
+      </w:r>
+      <w:proofErr w:type="spellEnd"/>
+      <w:r>
+        <w:t xml:space="preserve"> </w:t>
+      </w:r>
+    </w:p>
+    <w:p>
+      <w:pPr>
+        <w:pStyle w:val="ABNTTexto"/>
+      </w:pPr>
+      <w:r>
         <w:lastRenderedPageBreak/>
-        <w:t xml:space="preserve">Construída em cima do </w:t>
+        <w:t xml:space="preserve">Baseado nas ideias do livro </w:t>
+      </w:r>
+      <w:r>
+        <w:rPr>
+          <w:i/>
+        </w:rPr>
+        <w:t xml:space="preserve">The </w:t>
       </w:r>
       <w:proofErr w:type="spellStart"/>
       <w:r>
-        <w:t>Matplotlib</w:t>
+        <w:rPr>
+          <w:i/>
+        </w:rPr>
+        <w:t>Grammar</w:t>
       </w:r>
       <w:proofErr w:type="spellEnd"/>
       <w:r>
-        <w:t xml:space="preserve">, apresenta maior facilidade para utilização de </w:t>
+        <w:rPr>
+          <w:i/>
+        </w:rPr>
+        <w:t xml:space="preserve"> </w:t>
       </w:r>
       <w:proofErr w:type="spellStart"/>
       <w:r>
         <w:rPr>
           <w:i/>
         </w:rPr>
+        <w:t>of</w:t>
+      </w:r>
+      <w:proofErr w:type="spellEnd"/>
+      <w:r>
+        <w:rPr>
+          <w:i/>
+        </w:rPr>
+        <w:t xml:space="preserve"> </w:t>
+      </w:r>
+      <w:proofErr w:type="spellStart"/>
+      <w:r>
+        <w:rPr>
+          <w:i/>
+        </w:rPr>
+        <w:t>Graphics</w:t>
+      </w:r>
+      <w:proofErr w:type="spellEnd"/>
+      <w:r>
+        <w:t xml:space="preserve"> e na biblioteca </w:t>
+      </w:r>
+      <w:r>
+        <w:rPr>
+          <w:i/>
+        </w:rPr>
+        <w:t xml:space="preserve">ggplot2 </w:t>
+      </w:r>
+      <w:r>
+        <w:t xml:space="preserve">do R, o </w:t>
+      </w:r>
+      <w:proofErr w:type="spellStart"/>
+      <w:r>
+        <w:rPr>
+          <w:i/>
+        </w:rPr>
+        <w:t>ggplot</w:t>
+      </w:r>
+      <w:proofErr w:type="spellEnd"/>
+      <w:r>
+        <w:t xml:space="preserve"> permite a criação de gráficos menos personalizados, focando na reutilização de código e aceleração da geração dos gráficos. Esta biblioteca conversa muito com a biblioteca de processamento de dados </w:t>
+      </w:r>
+      <w:r>
+        <w:rPr>
+          <w:i/>
+        </w:rPr>
+        <w:t>Pandas</w:t>
+      </w:r>
+      <w:r>
+        <w:t xml:space="preserve"> e seu modo de guardar os dados em </w:t>
+      </w:r>
+      <w:proofErr w:type="spellStart"/>
+      <w:r>
+        <w:rPr>
+          <w:i/>
+        </w:rPr>
+        <w:t>dataframes</w:t>
+      </w:r>
+      <w:proofErr w:type="spellEnd"/>
+      <w:r>
+        <w:t xml:space="preserve">. Sua implementação faz com que seja possível criar gráficos em camadas, adicionando </w:t>
+      </w:r>
+      <w:proofErr w:type="spellStart"/>
+      <w:r>
+        <w:rPr>
+          <w:i/>
+        </w:rPr>
         <w:t>plots</w:t>
       </w:r>
       <w:proofErr w:type="spellEnd"/>
       <w:r>
+        <w:t xml:space="preserve"> um em cima do outro.</w:t>
+      </w:r>
+    </w:p>
+    <w:p>
+      <w:pPr>
+        <w:pStyle w:val="ABNTTexto"/>
+      </w:pPr>
+    </w:p>
+    <w:p>
+      <w:pPr>
+        <w:pStyle w:val="ABNTTexto"/>
+      </w:pPr>
+      <w:proofErr w:type="spellStart"/>
+      <w:r>
+        <w:t>Bokeh</w:t>
+      </w:r>
+      <w:proofErr w:type="spellEnd"/>
+    </w:p>
+    <w:p>
+      <w:pPr>
+        <w:pStyle w:val="ABNTTexto"/>
+      </w:pPr>
+      <w:r>
+        <w:t xml:space="preserve">Implementada com base no </w:t>
+      </w:r>
+      <w:r>
+        <w:rPr>
+          <w:i/>
+        </w:rPr>
+        <w:t xml:space="preserve">The </w:t>
+      </w:r>
+      <w:proofErr w:type="spellStart"/>
+      <w:r>
+        <w:rPr>
+          <w:i/>
+        </w:rPr>
+        <w:t>Grammar</w:t>
+      </w:r>
+      <w:proofErr w:type="spellEnd"/>
+      <w:r>
         <w:rPr>
           <w:i/>
         </w:rPr>
         <w:t xml:space="preserve"> </w:t>
       </w:r>
-      <w:r>
-        <w:t xml:space="preserve">mais complexos, como mapas de calor e gráficos violinos, por ser uma biblioteca mais alto nível. Além disso, suas cores e apresentações são consideradas mais bonitas que aquelas da biblioteca anterior. </w:t>
-      </w:r>
-      <w:r>
-        <w:t xml:space="preserve">Como o </w:t>
-      </w:r>
       <w:proofErr w:type="spellStart"/>
       <w:r>
-        <w:t>Matplotlib</w:t>
+        <w:rPr>
+          <w:i/>
+        </w:rPr>
+        <w:t>of</w:t>
       </w:r>
       <w:proofErr w:type="spellEnd"/>
       <w:r>
-        <w:t>, suas visualizações são estáticas.</w:t>
+        <w:rPr>
+          <w:i/>
+        </w:rPr>
+        <w:t xml:space="preserve"> </w:t>
+      </w:r>
+      <w:proofErr w:type="spellStart"/>
+      <w:r>
+        <w:rPr>
+          <w:i/>
+        </w:rPr>
+        <w:t>Graphics</w:t>
+      </w:r>
+      <w:proofErr w:type="spellEnd"/>
+      <w:r>
+        <w:t xml:space="preserve">, como o </w:t>
+      </w:r>
+      <w:proofErr w:type="spellStart"/>
+      <w:r>
+        <w:rPr>
+          <w:i/>
+        </w:rPr>
+        <w:t>ggplot</w:t>
+      </w:r>
+      <w:proofErr w:type="spellEnd"/>
+      <w:r>
+        <w:t>, é um</w:t>
+      </w:r>
+      <w:r>
+        <w:t xml:space="preserve">a biblioteca nativa do Python. Permite a criação de gráficos interativos, com ferramentas de </w:t>
+      </w:r>
+      <w:r>
+        <w:rPr>
+          <w:i/>
+        </w:rPr>
+        <w:t>zoom</w:t>
+      </w:r>
+      <w:r>
+        <w:t xml:space="preserve">, movimentação, atualização dos dados e opção de salvar a visualização. Permite que os </w:t>
+      </w:r>
+      <w:proofErr w:type="spellStart"/>
+      <w:r>
+        <w:rPr>
+          <w:i/>
+        </w:rPr>
+        <w:t>plots</w:t>
+      </w:r>
+      <w:proofErr w:type="spellEnd"/>
+      <w:r>
+        <w:rPr>
+          <w:i/>
+        </w:rPr>
+        <w:t xml:space="preserve"> </w:t>
+      </w:r>
+      <w:r>
+        <w:t xml:space="preserve">sejam </w:t>
+      </w:r>
+      <w:r>
+        <w:t>exportados em JSON, documentos HTML ou</w:t>
+      </w:r>
+      <w:r>
+        <w:t xml:space="preserve"> em interfaces </w:t>
+      </w:r>
+      <w:r>
+        <w:rPr>
+          <w:i/>
+        </w:rPr>
+        <w:t>web</w:t>
+      </w:r>
+      <w:r>
+        <w:t xml:space="preserve">. Os dados a serem apresentados podem ser fornecidos em listas do próprio Python ou estruturas de dados do </w:t>
+      </w:r>
+      <w:proofErr w:type="spellStart"/>
+      <w:r>
+        <w:rPr>
+          <w:i/>
+        </w:rPr>
+        <w:t>NumPy</w:t>
+      </w:r>
+      <w:proofErr w:type="spellEnd"/>
+      <w:r>
+        <w:rPr>
+          <w:i/>
+        </w:rPr>
+        <w:t xml:space="preserve"> </w:t>
+      </w:r>
+      <w:r>
+        <w:t xml:space="preserve">e </w:t>
+      </w:r>
+      <w:r>
+        <w:rPr>
+          <w:i/>
+        </w:rPr>
+        <w:t>Pandas</w:t>
+      </w:r>
+      <w:r>
+        <w:t>.</w:t>
       </w:r>
     </w:p>
     <w:p>
       <w:pPr>
         <w:pStyle w:val="ABNTTexto"/>
       </w:pPr>
+    </w:p>
+    <w:p>
+      <w:pPr>
+        <w:pStyle w:val="ABNTTexto"/>
+      </w:pPr>
       <w:proofErr w:type="spellStart"/>
       <w:r>
-        <w:t>ggplot</w:t>
+        <w:t>Plotly</w:t>
       </w:r>
       <w:proofErr w:type="spellEnd"/>
-      <w:r>
+    </w:p>
+    <w:p>
+      <w:pPr>
+        <w:pStyle w:val="ABNTTexto"/>
+        <w:rPr>
+          <w:b/>
+        </w:rPr>
+      </w:pPr>
+      <w:r>
+        <w:t xml:space="preserve">Esta biblioteca é construída em cima da </w:t>
+      </w:r>
+      <w:r>
+        <w:rPr>
+          <w:i/>
+        </w:rPr>
+        <w:t>D3.js</w:t>
+      </w:r>
+      <w:r>
+        <w:t xml:space="preserve">, que é uma biblioteca </w:t>
+      </w:r>
+      <w:proofErr w:type="spellStart"/>
+      <w:r>
+        <w:t>JavaScript</w:t>
+      </w:r>
+      <w:proofErr w:type="spellEnd"/>
+      <w:r>
+        <w:t xml:space="preserve"> implementada para conectar quaisquer dados a um </w:t>
+      </w:r>
+      <w:proofErr w:type="spellStart"/>
+      <w:r>
+        <w:rPr>
+          <w:i/>
+        </w:rPr>
+        <w:t>Document</w:t>
+      </w:r>
+      <w:proofErr w:type="spellEnd"/>
+      <w:r>
+        <w:rPr>
+          <w:i/>
+        </w:rPr>
         <w:t xml:space="preserve"> </w:t>
       </w:r>
-    </w:p>
-    <w:p>
-      <w:pPr>
-        <w:pStyle w:val="ABNTTexto"/>
-      </w:pPr>
-      <w:r>
-        <w:t xml:space="preserve">Baseado nas ideias do livro </w:t>
-      </w:r>
-      <w:r>
-        <w:rPr>
-          <w:i/>
-        </w:rPr>
-        <w:t xml:space="preserve">The </w:t>
-      </w:r>
       <w:proofErr w:type="spellStart"/>
       <w:r>
         <w:rPr>
           <w:i/>
         </w:rPr>
-        <w:t>Grammar</w:t>
+        <w:t>Object</w:t>
       </w:r>
       <w:proofErr w:type="spellEnd"/>
       <w:r>
@@ -3059,7 +3979,7 @@
         <w:rPr>
           <w:i/>
         </w:rPr>
-        <w:t>of</w:t>
+        <w:t>Model</w:t>
       </w:r>
       <w:proofErr w:type="spellEnd"/>
       <w:r>
@@ -3068,108 +3988,281 @@
         </w:rPr>
         <w:t xml:space="preserve"> </w:t>
       </w:r>
+      <w:r>
+        <w:t xml:space="preserve">(DOM), o qual, por sua vez, pode ser transformado conforme o necessário, gerando vários tipos de visualizações. </w:t>
+      </w:r>
+      <w:r>
+        <w:t>Deste modo, ela é capaz de, com poucas linhas de código, gerar visualizações gráficas completas, com as quais o usuário pode interagir</w:t>
+      </w:r>
+      <w:r>
+        <w:t xml:space="preserve">: aplicar e tirar </w:t>
+      </w:r>
+      <w:r>
+        <w:rPr>
+          <w:i/>
+        </w:rPr>
+        <w:t>zoom</w:t>
+      </w:r>
+      <w:r>
+        <w:t xml:space="preserve">, navegar pelo gráfico, consultar o valor de cada ponto, entre outros. </w:t>
+      </w:r>
+    </w:p>
+    <w:p>
+      <w:pPr>
+        <w:spacing w:after="160" w:line="259" w:lineRule="auto"/>
+      </w:pPr>
+      <w:r>
+        <w:br w:type="page"/>
+      </w:r>
+    </w:p>
+    <w:p>
+      <w:pPr>
+        <w:pStyle w:val="Ttulo"/>
+        <w:numPr>
+          <w:ilvl w:val="0"/>
+          <w:numId w:val="2"/>
+        </w:numPr>
+      </w:pPr>
+      <w:bookmarkStart w:id="4" w:name="_Toc8713107"/>
+      <w:r>
+        <w:lastRenderedPageBreak/>
+        <w:t>BIBLIOGRAFIA</w:t>
+      </w:r>
+      <w:bookmarkEnd w:id="4"/>
+    </w:p>
+    <w:p>
+      <w:pPr>
+        <w:jc w:val="both"/>
+        <w:rPr>
+          <w:i/>
+          <w:lang w:val="en-US"/>
+        </w:rPr>
+      </w:pPr>
+      <w:r>
+        <w:rPr>
+          <w:i/>
+          <w:lang w:val="en-US"/>
+        </w:rPr>
+        <w:t xml:space="preserve">Provost, </w:t>
+      </w:r>
       <w:proofErr w:type="spellStart"/>
       <w:r>
         <w:rPr>
           <w:i/>
-        </w:rPr>
-        <w:t>Graphics</w:t>
+          <w:lang w:val="en-US"/>
+        </w:rPr>
+        <w:t>F.;Fawcett</w:t>
       </w:r>
       <w:proofErr w:type="spellEnd"/>
       <w:r>
-        <w:t xml:space="preserve"> e na biblioteca </w:t>
-      </w:r>
-      <w:r>
-        <w:rPr>
-          <w:i/>
-        </w:rPr>
-        <w:t xml:space="preserve">ggplot2 </w:t>
-      </w:r>
-      <w:r>
-        <w:t xml:space="preserve">do R, o </w:t>
-      </w:r>
+        <w:rPr>
+          <w:i/>
+          <w:lang w:val="en-US"/>
+        </w:rPr>
+        <w:t>, T.; Data Science for Business – O’Reilly, 2013</w:t>
+      </w:r>
+    </w:p>
+    <w:p>
+      <w:pPr>
+        <w:jc w:val="both"/>
+        <w:rPr>
+          <w:i/>
+          <w:lang w:val="en-US"/>
+        </w:rPr>
+      </w:pPr>
+    </w:p>
+    <w:p>
+      <w:pPr>
+        <w:jc w:val="both"/>
+        <w:rPr>
+          <w:i/>
+          <w:lang w:val="en-US"/>
+        </w:rPr>
+      </w:pPr>
       <w:proofErr w:type="spellStart"/>
       <w:r>
         <w:rPr>
           <w:i/>
-        </w:rPr>
-        <w:t>ggplot</w:t>
+          <w:lang w:val="en-US"/>
+        </w:rPr>
+        <w:t>Seltman</w:t>
       </w:r>
       <w:proofErr w:type="spellEnd"/>
       <w:r>
-        <w:t xml:space="preserve"> permite a criação de gráficos menos personalizados, focando na reutilização de código e aceleração da geração dos gráficos. Esta biblioteca conversa muito com a biblioteca de processamento de dados </w:t>
-      </w:r>
-      <w:r>
-        <w:rPr>
-          <w:i/>
-        </w:rPr>
-        <w:t>Pandas</w:t>
-      </w:r>
-      <w:r>
-        <w:t xml:space="preserve"> e seu modo de guardar os dados em </w:t>
+        <w:rPr>
+          <w:i/>
+          <w:lang w:val="en-US"/>
+        </w:rPr>
+        <w:t xml:space="preserve"> HJ (2012) Experimental design and analysis. Online http://www.stat.cmu.edu/</w:t>
+      </w:r>
+    </w:p>
+    <w:p>
+      <w:pPr>
+        <w:jc w:val="both"/>
+        <w:rPr>
+          <w:i/>
+          <w:lang w:val="en-US"/>
+        </w:rPr>
+      </w:pPr>
+      <w:r>
+        <w:rPr>
+          <w:i/>
+          <w:lang w:val="en-US"/>
+        </w:rPr>
+        <w:t>*</w:t>
       </w:r>
       <w:proofErr w:type="spellStart"/>
       <w:r>
         <w:rPr>
           <w:i/>
-        </w:rPr>
-        <w:t>dataframes</w:t>
+          <w:lang w:val="en-US"/>
+        </w:rPr>
+        <w:t>hseltman</w:t>
       </w:r>
       <w:proofErr w:type="spellEnd"/>
       <w:r>
-        <w:t xml:space="preserve">. Sua implementação faz com que seja possível criar gráficos em camadas, adicionando </w:t>
+        <w:rPr>
+          <w:i/>
+          <w:lang w:val="en-US"/>
+        </w:rPr>
+        <w:t>/309/Book/Book.pd</w:t>
+      </w:r>
+      <w:r>
+        <w:rPr>
+          <w:i/>
+          <w:lang w:val="en-US"/>
+        </w:rPr>
+        <w:t xml:space="preserve">f </w:t>
+      </w:r>
+    </w:p>
+    <w:p>
+      <w:pPr>
+        <w:rPr>
+          <w:i/>
+          <w:lang w:val="en-US"/>
+        </w:rPr>
+      </w:pPr>
+    </w:p>
+    <w:p>
+      <w:pPr>
+        <w:rPr>
+          <w:i/>
+          <w:lang w:val="en-US"/>
+        </w:rPr>
+      </w:pPr>
+      <w:r>
+        <w:rPr>
+          <w:i/>
+          <w:lang w:val="en-US"/>
+        </w:rPr>
+        <w:t>Tukey J (1977) Exploratory data analysis. Pearson, London</w:t>
+      </w:r>
+    </w:p>
+    <w:p>
+      <w:pPr>
+        <w:rPr>
+          <w:i/>
+          <w:lang w:val="en-US"/>
+        </w:rPr>
+      </w:pPr>
+    </w:p>
+    <w:p>
+      <w:pPr>
+        <w:rPr>
+          <w:i/>
+          <w:lang w:val="en-US"/>
+        </w:rPr>
+      </w:pPr>
+      <w:r>
+        <w:rPr>
+          <w:i/>
+          <w:lang w:val="en-US"/>
+        </w:rPr>
+        <w:t>How Much Data Do We Create Every Day? The Mind-Blowing Stats Everyone Should Read</w:t>
+      </w:r>
+      <w:r>
+        <w:rPr>
+          <w:i/>
+          <w:lang w:val="en-US"/>
+        </w:rPr>
+        <w:t xml:space="preserve"> – Forbes Magazine – Bernard Marr – </w:t>
+      </w:r>
+      <w:r>
+        <w:rPr>
+          <w:i/>
+          <w:lang w:val="en-US"/>
+        </w:rPr>
+        <w:t>May 21, 2018, 12:42am</w:t>
+      </w:r>
+      <w:r>
+        <w:rPr>
+          <w:i/>
+          <w:lang w:val="en-US"/>
+        </w:rPr>
+        <w:t xml:space="preserve"> – </w:t>
       </w:r>
       <w:proofErr w:type="spellStart"/>
       <w:r>
         <w:rPr>
           <w:i/>
-        </w:rPr>
-        <w:t>plots</w:t>
+          <w:lang w:val="en-US"/>
+        </w:rPr>
+        <w:t>disponível</w:t>
       </w:r>
       <w:proofErr w:type="spellEnd"/>
       <w:r>
-        <w:t xml:space="preserve"> um em cima do outro.</w:t>
-      </w:r>
-    </w:p>
-    <w:p>
-      <w:pPr>
-        <w:pStyle w:val="ABNTTexto"/>
-      </w:pPr>
-    </w:p>
-    <w:p>
-      <w:pPr>
-        <w:pStyle w:val="ABNTTexto"/>
-      </w:pPr>
+        <w:rPr>
+          <w:i/>
+          <w:lang w:val="en-US"/>
+        </w:rPr>
+        <w:t xml:space="preserve"> </w:t>
+      </w:r>
       <w:proofErr w:type="spellStart"/>
       <w:r>
-        <w:t>Bokeh</w:t>
+        <w:rPr>
+          <w:i/>
+          <w:lang w:val="en-US"/>
+        </w:rPr>
+        <w:t>em</w:t>
       </w:r>
       <w:proofErr w:type="spellEnd"/>
-    </w:p>
-    <w:p>
-      <w:pPr>
-        <w:pStyle w:val="ABNTTexto"/>
-      </w:pPr>
-      <w:r>
-        <w:t xml:space="preserve">Implementada com base no </w:t>
-      </w:r>
-      <w:r>
-        <w:rPr>
-          <w:i/>
-        </w:rPr>
-        <w:t xml:space="preserve">The </w:t>
+      <w:r>
+        <w:rPr>
+          <w:i/>
+          <w:lang w:val="en-US"/>
+        </w:rPr>
+        <w:t xml:space="preserve">: </w:t>
+      </w:r>
+      <w:hyperlink r:id="rId9" w:history="1">
+        <w:r>
+          <w:rPr>
+            <w:rStyle w:val="Hyperlink"/>
+            <w:i/>
+            <w:lang w:val="en-US"/>
+          </w:rPr>
+          <w:t>https://www.forbes.com/sites/bernardmarr/2018/05/21/how-much-data-do-we-create-every-day-the-mind-blowing-stats-everyone-should-read/#68fdc6a460ba</w:t>
+        </w:r>
+      </w:hyperlink>
+      <w:r>
+        <w:rPr>
+          <w:i/>
+          <w:lang w:val="en-US"/>
+        </w:rPr>
+        <w:t xml:space="preserve">, </w:t>
       </w:r>
       <w:proofErr w:type="spellStart"/>
       <w:r>
         <w:rPr>
           <w:i/>
-        </w:rPr>
-        <w:t>Grammar</w:t>
+          <w:lang w:val="en-US"/>
+        </w:rPr>
+        <w:t>acessado</w:t>
       </w:r>
       <w:proofErr w:type="spellEnd"/>
       <w:r>
         <w:rPr>
           <w:i/>
+          <w:lang w:val="en-US"/>
         </w:rPr>
         <w:t xml:space="preserve"> </w:t>
       </w:r>
@@ -3177,115 +4270,19 @@
       <w:r>
         <w:rPr>
           <w:i/>
-        </w:rPr>
-        <w:t>of</w:t>
+          <w:lang w:val="en-US"/>
+        </w:rPr>
+        <w:t>em</w:t>
       </w:r>
       <w:proofErr w:type="spellEnd"/>
       <w:r>
         <w:rPr>
           <w:i/>
-        </w:rPr>
-        <w:t xml:space="preserve"> </w:t>
-      </w:r>
-      <w:proofErr w:type="spellStart"/>
-      <w:r>
-        <w:rPr>
-          <w:i/>
-        </w:rPr>
-        <w:t>Graphics</w:t>
-      </w:r>
-      <w:proofErr w:type="spellEnd"/>
-      <w:r>
-        <w:t xml:space="preserve">, como o </w:t>
-      </w:r>
-      <w:proofErr w:type="spellStart"/>
-      <w:r>
-        <w:rPr>
-          <w:i/>
-        </w:rPr>
-        <w:t>ggplot</w:t>
-      </w:r>
-      <w:proofErr w:type="spellEnd"/>
-      <w:r>
-        <w:t>, é um</w:t>
-      </w:r>
-      <w:r>
-        <w:t xml:space="preserve">a biblioteca nativa do Python. Permite a criação de gráficos interativos, com ferramentas de </w:t>
-      </w:r>
-      <w:r>
-        <w:rPr>
-          <w:i/>
-        </w:rPr>
-        <w:t>zoom</w:t>
-      </w:r>
-      <w:r>
-        <w:t xml:space="preserve">, movimentação, atualização dos dados e opção de salvar a visualização. Permite que os </w:t>
-      </w:r>
-      <w:proofErr w:type="spellStart"/>
-      <w:r>
-        <w:rPr>
-          <w:i/>
-        </w:rPr>
-        <w:t>plots</w:t>
-      </w:r>
-      <w:proofErr w:type="spellEnd"/>
-      <w:r>
-        <w:rPr>
-          <w:i/>
-        </w:rPr>
-        <w:t xml:space="preserve"> </w:t>
-      </w:r>
-      <w:r>
-        <w:t xml:space="preserve">sejam </w:t>
-      </w:r>
-      <w:r>
-        <w:t>exportados em JSON, documentos HTML ou</w:t>
-      </w:r>
-      <w:r>
-        <w:t xml:space="preserve"> em interfaces </w:t>
-      </w:r>
-      <w:r>
-        <w:rPr>
-          <w:i/>
-        </w:rPr>
-        <w:t>web</w:t>
-      </w:r>
-      <w:r>
-        <w:t xml:space="preserve">. Os dados a serem apresentados podem ser fornecidos em listas do próprio Python ou estruturas de dados do </w:t>
-      </w:r>
-      <w:proofErr w:type="spellStart"/>
-      <w:r>
-        <w:rPr>
-          <w:i/>
-        </w:rPr>
-        <w:t>NumPy</w:t>
-      </w:r>
-      <w:proofErr w:type="spellEnd"/>
-      <w:r>
-        <w:rPr>
-          <w:i/>
-        </w:rPr>
-        <w:t xml:space="preserve"> </w:t>
-      </w:r>
-      <w:r>
-        <w:t xml:space="preserve">e </w:t>
-      </w:r>
-      <w:r>
-        <w:rPr>
-          <w:i/>
-        </w:rPr>
-        <w:t>Pandas</w:t>
-      </w:r>
-      <w:r>
-        <w:t>.</w:t>
-      </w:r>
-    </w:p>
-    <w:p>
-      <w:pPr>
-        <w:pStyle w:val="ABNTTexto"/>
-      </w:pPr>
-    </w:p>
-    <w:p/>
+          <w:lang w:val="en-US"/>
+        </w:rPr>
+        <w:t xml:space="preserve"> 2019-05-28 </w:t>
+      </w:r>
+    </w:p>
     <w:sectPr>
       <w:pgSz w:w="11906" w:h="16838"/>
       <w:pgMar w:top="1417" w:right="1701" w:bottom="1417" w:left="1701" w:header="708" w:footer="708" w:gutter="0"/>
@@ -3702,6 +4699,7 @@
     <w:lsdException w:name="HTML Sample" w:semiHidden="1" w:unhideWhenUsed="1"/>
     <w:lsdException w:name="HTML Typewriter" w:semiHidden="1" w:unhideWhenUsed="1"/>
     <w:lsdException w:name="HTML Variable" w:semiHidden="1" w:unhideWhenUsed="1"/>
+    <w:lsdException w:name="Normal Table" w:semiHidden="1" w:unhideWhenUsed="1"/>
     <w:lsdException w:name="annotation subject" w:semiHidden="1" w:unhideWhenUsed="1"/>
     <w:lsdException w:name="No List" w:semiHidden="1" w:unhideWhenUsed="1"/>
     <w:lsdException w:name="Outline List 1" w:semiHidden="1" w:unhideWhenUsed="1"/>
@@ -3744,8 +4742,11 @@
     <w:lsdException w:name="Table Contemporary" w:semiHidden="1" w:unhideWhenUsed="1"/>
     <w:lsdException w:name="Table Elegant" w:semiHidden="1" w:unhideWhenUsed="1"/>
     <w:lsdException w:name="Table Professional" w:semiHidden="1" w:unhideWhenUsed="1"/>
+    <w:lsdException w:name="Table Subtle 1" w:semiHidden="1" w:unhideWhenUsed="1"/>
     <w:lsdException w:name="Table Subtle 2" w:semiHidden="1" w:unhideWhenUsed="1"/>
     <w:lsdException w:name="Table Web 1" w:semiHidden="1" w:unhideWhenUsed="1"/>
+    <w:lsdException w:name="Table Web 2" w:semiHidden="1" w:unhideWhenUsed="1"/>
+    <w:lsdException w:name="Table Web 3" w:semiHidden="1" w:unhideWhenUsed="1"/>
     <w:lsdException w:name="Balloon Text" w:semiHidden="1" w:unhideWhenUsed="1"/>
     <w:lsdException w:name="Table Grid" w:uiPriority="39"/>
     <w:lsdException w:name="Table Theme" w:semiHidden="1" w:unhideWhenUsed="1"/>
@@ -4141,6 +5142,23 @@
       <w:contextualSpacing/>
     </w:pPr>
   </w:style>
+  <w:style w:type="character" w:customStyle="1" w:styleId="apple-converted-space">
+    <w:name w:val="apple-converted-space"/>
+    <w:basedOn w:val="Fontepargpadro"/>
+    <w:rsid w:val="006068B7"/>
+  </w:style>
+  <w:style w:type="character" w:styleId="MenoPendente">
+    <w:name w:val="Unresolved Mention"/>
+    <w:basedOn w:val="Fontepargpadro"/>
+    <w:uiPriority w:val="99"/>
+    <w:semiHidden/>
+    <w:unhideWhenUsed/>
+    <w:rsid w:val="006068B7"/>
+    <w:rPr>
+      <w:color w:val="605E5C"/>
+      <w:shd w:val="clear" w:color="auto" w:fill="E1DFDD"/>
+    </w:rPr>
+  </w:style>
 </w:styles>
 </file>
 
@@ -4410,7 +5428,7 @@
 </file>
 
 <file path=customXml/itemProps1.xml><?xml version="1.0" encoding="utf-8"?>
-<ds:datastoreItem xmlns:ds="http://schemas.openxmlformats.org/officeDocument/2006/customXml" ds:itemID="{E5F329C0-148E-9E44-943C-0EB8896580E1}">
+<ds:datastoreItem xmlns:ds="http://schemas.openxmlformats.org/officeDocument/2006/customXml" ds:itemID="{252767A7-E92A-5B46-9347-E9D4734B9A67}">
   <ds:schemaRefs>
     <ds:schemaRef ds:uri="http://schemas.openxmlformats.org/officeDocument/2006/bibliography"/>
   </ds:schemaRefs>

</xml_diff>

<commit_message>
Atualização do texto nas seções 3 e 5
</commit_message>
<xml_diff>
--- a/TCC_GabrielTeixeiraCaschera_V20190316.docx
+++ b/TCC_GabrielTeixeiraCaschera_V20190316.docx
@@ -2811,7 +2811,8 @@
           <w:b/>
         </w:rPr>
         <w:sectPr>
-          <w:headerReference w:type="first" r:id="rId8"/>
+          <w:footerReference w:type="default" r:id="rId8"/>
+          <w:headerReference w:type="first" r:id="rId9"/>
           <w:pgSz w:w="11906" w:h="16838"/>
           <w:pgMar w:top="1701" w:right="1134" w:bottom="1134" w:left="1701" w:header="709" w:footer="709" w:gutter="0"/>
           <w:pgNumType w:start="1"/>
@@ -3025,6 +3026,28 @@
         <w:pStyle w:val="ABNTTexto"/>
       </w:pPr>
       <w:r>
+        <w:t xml:space="preserve">Atualmente, a maior parte das empresas utilizam o </w:t>
+      </w:r>
+      <w:proofErr w:type="spellStart"/>
+      <w:r>
+        <w:t>Microsft</w:t>
+      </w:r>
+      <w:proofErr w:type="spellEnd"/>
+      <w:r>
+        <w:t xml:space="preserve"> Office Excel como principal ferramenta para a análise de dados. Apesar de ser uma ferramenta bastante poderosa para esse </w:t>
+      </w:r>
+      <w:r>
+        <w:t>contexto</w:t>
+      </w:r>
+      <w:r>
+        <w:t xml:space="preserve">, está longe de ser capaz de processar grandes quantidades de dados e construir modelagens robustas, devido às suas limitações de performance e compatibilidade. </w:t>
+      </w:r>
+    </w:p>
+    <w:p>
+      <w:pPr>
+        <w:pStyle w:val="ABNTTexto"/>
+      </w:pPr>
+      <w:r>
         <w:t xml:space="preserve">Deste modo, é proposta uma ferramenta para facilitar o rápido diagnóstico de </w:t>
       </w:r>
       <w:proofErr w:type="spellStart"/>
@@ -3135,11 +3158,7 @@
         <w:t>insights</w:t>
       </w:r>
       <w:r>
-        <w:t xml:space="preserve"> com base na exploração dos dados disponíveis. Isto é, através de análises estatísticas e </w:t>
-      </w:r>
-      <w:r>
-        <w:lastRenderedPageBreak/>
-        <w:t>visualização das variáveis presentes nos conjuntos de dados, gerar valor e entendimento do fenômeno que gerou estes dados. (</w:t>
+        <w:t xml:space="preserve"> com base na exploração dos dados disponíveis. Isto é, através de análises estatísticas e visualização das variáveis presentes nos conjuntos de dados, gerar valor e entendimento do fenômeno que gerou estes dados. (</w:t>
       </w:r>
       <w:proofErr w:type="spellStart"/>
       <w:r>
@@ -3340,20 +3359,10 @@
       <w:r>
         <w:t xml:space="preserve">Dentro do mundo dos negócios, são citados dois casos: o primeiro, da rede Wal-Mart, um dos maiores grupos de varejo do mundo, conta como esta empresa se beneficiou de seus dados para planejar-se para um momento difícil; o segundo, ... </w:t>
       </w:r>
-      <w:bookmarkStart w:id="1" w:name="_GoBack"/>
-      <w:bookmarkEnd w:id="1"/>
-    </w:p>
-    <w:p>
-      <w:pPr>
-        <w:pStyle w:val="ABNTTexto"/>
-      </w:pPr>
-    </w:p>
-    <w:p>
-      <w:pPr>
-        <w:pStyle w:val="ABNTTexto"/>
-        <w:rPr>
-          <w:b/>
-        </w:rPr>
+    </w:p>
+    <w:p>
+      <w:pPr>
+        <w:pStyle w:val="ABNTTexto"/>
       </w:pPr>
     </w:p>
     <w:p>
@@ -3386,7 +3395,13 @@
       </w:r>
       <w:proofErr w:type="spellEnd"/>
       <w:r>
-        <w:t xml:space="preserve">, construída pelo Dr. XXXX, e a solução de mercado Dash, a qual gerou a biblioteca citada posteriormente </w:t>
+        <w:t xml:space="preserve">, construída pelo Dr. XXXX, e a solução de mercado Dash, a qual gerou a biblioteca </w:t>
+      </w:r>
+      <w:r>
+        <w:t>citada</w:t>
+      </w:r>
+      <w:r>
+        <w:t xml:space="preserve"> posteriormente </w:t>
       </w:r>
       <w:proofErr w:type="spellStart"/>
       <w:r>
@@ -3399,21 +3414,33 @@
       <w:r>
         <w:t xml:space="preserve">. </w:t>
       </w:r>
-    </w:p>
-    <w:p>
-      <w:pPr>
-        <w:pStyle w:val="ABNTTexto"/>
-        <w:rPr>
-          <w:b/>
-        </w:rPr>
-      </w:pPr>
-    </w:p>
-    <w:p>
-      <w:pPr>
-        <w:pStyle w:val="ABNTTexto"/>
-        <w:rPr>
-          <w:b/>
-        </w:rPr>
+      <w:r>
+        <w:t xml:space="preserve">Além disso, é realizada uma comparação com o </w:t>
+      </w:r>
+      <w:r>
+        <w:rPr>
+          <w:i/>
+        </w:rPr>
+        <w:lastRenderedPageBreak/>
+        <w:t>software</w:t>
+      </w:r>
+      <w:r>
+        <w:t xml:space="preserve"> corporativo Microsoft Office Excel, comumente utilizado como ferramenta para realizar análises exploratórias rápidas. </w:t>
+      </w:r>
+    </w:p>
+    <w:p>
+      <w:pPr>
+        <w:pStyle w:val="ABNTTexto"/>
+      </w:pPr>
+      <w:r>
+        <w:t>[Próximos passos: realizar comparativo das ferramentas do Dr. e do Dash, trazer vantagens e desvantagens do Excel e porque ele é comparável]</w:t>
+      </w:r>
+      <w:bookmarkStart w:id="1" w:name="_GoBack"/>
+      <w:bookmarkEnd w:id="1"/>
+    </w:p>
+    <w:p>
+      <w:pPr>
+        <w:pStyle w:val="ABNTTexto"/>
       </w:pPr>
     </w:p>
     <w:p>
@@ -3425,7 +3452,6 @@
         </w:numPr>
       </w:pPr>
       <w:r>
-        <w:lastRenderedPageBreak/>
         <w:t>VISUALIZAÇÕES GRÁFICAS A SEREM CONTEMPLADAS NA FERRAMENTA</w:t>
       </w:r>
     </w:p>
@@ -3439,6 +3465,14 @@
         <w:pStyle w:val="ABNTTexto"/>
       </w:pPr>
       <w:r>
+        <w:t xml:space="preserve">Visualizações gráficas a serem comtempladas na ferramenta </w:t>
+      </w:r>
+    </w:p>
+    <w:p>
+      <w:pPr>
+        <w:pStyle w:val="ABNTTexto"/>
+      </w:pPr>
+      <w:r>
         <w:t>Box-</w:t>
       </w:r>
       <w:proofErr w:type="spellStart"/>
@@ -3461,6 +3495,7 @@
     <w:p>
       <w:pPr>
         <w:pStyle w:val="ABNTTexto"/>
+        <w:ind w:firstLine="0"/>
         <w:rPr>
           <w:b/>
         </w:rPr>
@@ -3490,8 +3525,318 @@
         <w:pStyle w:val="ABNTTexto"/>
       </w:pPr>
       <w:r>
-        <w:t>XXXXX</w:t>
-      </w:r>
+        <w:t xml:space="preserve">Para o desenvolvimento da ferramenta proposta, foi escolhida a linguagem de programação Python. </w:t>
+      </w:r>
+      <w:r>
+        <w:t>Essa linguagem possui alta compatibilidade com fontes de dados, a exemplo do SQL Server</w:t>
+      </w:r>
+      <w:r>
+        <w:t>,</w:t>
+      </w:r>
+      <w:r>
+        <w:t xml:space="preserve"> através da biblioteca </w:t>
+      </w:r>
+      <w:proofErr w:type="spellStart"/>
+      <w:r>
+        <w:rPr>
+          <w:i/>
+        </w:rPr>
+        <w:t>pyodbc</w:t>
+      </w:r>
+      <w:proofErr w:type="spellEnd"/>
+      <w:r>
+        <w:rPr>
+          <w:rStyle w:val="Refdenotaderodap"/>
+        </w:rPr>
+        <w:footnoteReference w:id="1"/>
+      </w:r>
+      <w:r>
+        <w:t xml:space="preserve">, </w:t>
+      </w:r>
+      <w:r>
+        <w:t xml:space="preserve">de arquivos </w:t>
+      </w:r>
+      <w:proofErr w:type="spellStart"/>
+      <w:r>
+        <w:rPr>
+          <w:i/>
+        </w:rPr>
+        <w:t>csv</w:t>
+      </w:r>
+      <w:proofErr w:type="spellEnd"/>
+      <w:r>
+        <w:rPr>
+          <w:i/>
+        </w:rPr>
+        <w:t xml:space="preserve"> </w:t>
+      </w:r>
+      <w:r>
+        <w:t>(</w:t>
+      </w:r>
+      <w:proofErr w:type="spellStart"/>
+      <w:r>
+        <w:rPr>
+          <w:i/>
+        </w:rPr>
+        <w:t>comma</w:t>
+      </w:r>
+      <w:proofErr w:type="spellEnd"/>
+      <w:r>
+        <w:rPr>
+          <w:i/>
+        </w:rPr>
+        <w:t xml:space="preserve"> </w:t>
+      </w:r>
+      <w:proofErr w:type="spellStart"/>
+      <w:r>
+        <w:rPr>
+          <w:i/>
+        </w:rPr>
+        <w:t>separated</w:t>
+      </w:r>
+      <w:proofErr w:type="spellEnd"/>
+      <w:r>
+        <w:rPr>
+          <w:i/>
+        </w:rPr>
+        <w:t xml:space="preserve"> </w:t>
+      </w:r>
+      <w:proofErr w:type="spellStart"/>
+      <w:r>
+        <w:t>values</w:t>
+      </w:r>
+      <w:proofErr w:type="spellEnd"/>
+      <w:r>
+        <w:t xml:space="preserve">) </w:t>
+      </w:r>
+      <w:r>
+        <w:t>e</w:t>
+      </w:r>
+      <w:r>
+        <w:t xml:space="preserve"> do Excel, ambos com funções da Pandas</w:t>
+      </w:r>
+      <w:r>
+        <w:rPr>
+          <w:rStyle w:val="Refdenotaderodap"/>
+        </w:rPr>
+        <w:footnoteReference w:id="2"/>
+      </w:r>
+      <w:r>
+        <w:t xml:space="preserve">. </w:t>
+      </w:r>
+    </w:p>
+    <w:p>
+      <w:pPr>
+        <w:pStyle w:val="ABNTTexto"/>
+      </w:pPr>
+      <w:r>
+        <w:t xml:space="preserve">Segundo o índice TIOBE de maio de 2019, realizado pela empresa holandesa homônima focada em qualidade de códigos, Python é a quarta linguagem de programação mais popular em 2018 e 2019, ficando atrás de Java, C e C++. Este índice é calculado com base no número de pesquisas pelas linguagens de programação em ferramentas de busca, como Google, e outras fontes de informação, como a </w:t>
+      </w:r>
+      <w:proofErr w:type="spellStart"/>
+      <w:r>
+        <w:t>Amazon</w:t>
+      </w:r>
+      <w:proofErr w:type="spellEnd"/>
+      <w:r>
+        <w:t xml:space="preserve"> e a </w:t>
+      </w:r>
+      <w:proofErr w:type="spellStart"/>
+      <w:r>
+        <w:t>Wikipedia</w:t>
+      </w:r>
+      <w:proofErr w:type="spellEnd"/>
+      <w:r>
+        <w:t xml:space="preserve">. </w:t>
+      </w:r>
+    </w:p>
+    <w:p>
+      <w:pPr>
+        <w:pStyle w:val="ABNTTexto"/>
+      </w:pPr>
+      <w:r>
+        <w:t>Entretanto, d</w:t>
+      </w:r>
+      <w:r>
+        <w:t xml:space="preserve">e acordo com pesquisa realizada pelo </w:t>
+      </w:r>
+      <w:r>
+        <w:rPr>
+          <w:i/>
+        </w:rPr>
+        <w:t xml:space="preserve">site </w:t>
+      </w:r>
+      <w:proofErr w:type="spellStart"/>
+      <w:r>
+        <w:t>KDnuggets</w:t>
+      </w:r>
+      <w:proofErr w:type="spellEnd"/>
+      <w:r>
+        <w:t xml:space="preserve"> (</w:t>
+      </w:r>
+      <w:r>
+        <w:t xml:space="preserve">Gregory </w:t>
+      </w:r>
+      <w:proofErr w:type="spellStart"/>
+      <w:r>
+        <w:t>Piatetsky</w:t>
+      </w:r>
+      <w:proofErr w:type="spellEnd"/>
+      <w:r>
+        <w:t xml:space="preserve">-Shapiro, </w:t>
+      </w:r>
+      <w:proofErr w:type="spellStart"/>
+      <w:r>
+        <w:t>Ph.D</w:t>
+      </w:r>
+      <w:proofErr w:type="spellEnd"/>
+      <w:r>
+        <w:t>)</w:t>
+      </w:r>
+      <w:r>
+        <w:t xml:space="preserve"> [REF]</w:t>
+      </w:r>
+      <w:r>
+        <w:t xml:space="preserve">, o Python </w:t>
+      </w:r>
+      <w:r>
+        <w:t xml:space="preserve">foi elegido </w:t>
+      </w:r>
+      <w:r>
+        <w:t xml:space="preserve">como a linguagem mais popular para projetos de </w:t>
+      </w:r>
+      <w:proofErr w:type="spellStart"/>
+      <w:r>
+        <w:rPr>
+          <w:i/>
+        </w:rPr>
+        <w:t>machine</w:t>
+      </w:r>
+      <w:proofErr w:type="spellEnd"/>
+      <w:r>
+        <w:rPr>
+          <w:i/>
+        </w:rPr>
+        <w:t xml:space="preserve"> </w:t>
+      </w:r>
+      <w:proofErr w:type="spellStart"/>
+      <w:r>
+        <w:rPr>
+          <w:i/>
+        </w:rPr>
+        <w:t>learning</w:t>
+      </w:r>
+      <w:proofErr w:type="spellEnd"/>
+      <w:r>
+        <w:t xml:space="preserve"> e </w:t>
+      </w:r>
+      <w:r>
+        <w:rPr>
+          <w:i/>
+        </w:rPr>
+        <w:t>big data</w:t>
+      </w:r>
+      <w:r>
+        <w:t xml:space="preserve">. </w:t>
+      </w:r>
+      <w:r>
+        <w:t xml:space="preserve">A pesquisa levou em conta a opinião de 1800 participantes, que escolheram as ferramentas que utilizavam para o tipo de projeto </w:t>
+      </w:r>
+      <w:r>
+        <w:lastRenderedPageBreak/>
+        <w:t xml:space="preserve">citado entre Python, R, SQL, entre outras. Um terço dos usuários que votaram em somente uma ferramenta foram removidos, de modo a prevalecer a opinião de usuários ativos dentro da área de Ciência de Dados. </w:t>
+      </w:r>
+    </w:p>
+    <w:p>
+      <w:pPr>
+        <w:pStyle w:val="ABNTTexto"/>
+      </w:pPr>
+      <w:r>
+        <w:t xml:space="preserve">[Adicionar um parágrafo falando sobre facilidade de aprendizado e tal, disponibilidade de bibliotecas? </w:t>
+      </w:r>
+      <w:r>
+        <w:t>Para trazer mais referências]</w:t>
+      </w:r>
+    </w:p>
+    <w:p>
+      <w:pPr>
+        <w:pStyle w:val="ABNTTexto"/>
+      </w:pPr>
+      <w:r>
+        <w:t xml:space="preserve">Deste modo, devido à sua popularidade, facilidade de aprendizado, implementação e codificação, alta disponibilidade de bibliotecas e pacotes e compatibilidade com diversas fontes de dados e ferramentas, Python foi escolhida para a implementação </w:t>
+      </w:r>
+      <w:r>
+        <w:t>d</w:t>
+      </w:r>
+      <w:r>
+        <w:t xml:space="preserve">este trabalho. </w:t>
+      </w:r>
+    </w:p>
+    <w:p>
+      <w:pPr>
+        <w:pStyle w:val="ABNTTexto"/>
+      </w:pPr>
+      <w:r>
+        <w:t>[</w:t>
+      </w:r>
+      <w:r>
+        <w:t>Utilizar argumentos e pesquisas que comprovem que a linguagem Python foi escolhida de forma correta</w:t>
+      </w:r>
+      <w:r>
+        <w:t>]</w:t>
+      </w:r>
+      <w:r>
+        <w:t xml:space="preserve"> </w:t>
+      </w:r>
+    </w:p>
+    <w:p>
+      <w:pPr>
+        <w:pStyle w:val="ABNTTexto"/>
+      </w:pPr>
+      <w:r>
+        <w:t>[</w:t>
+      </w:r>
+      <w:r>
+        <w:t>Dentre os argumentos, popularidade, disponibilidade de bibliotecas e facilidade de aprendizado deverão constar</w:t>
+      </w:r>
+      <w:r>
+        <w:t>]</w:t>
+      </w:r>
+    </w:p>
+    <w:p>
+      <w:pPr>
+        <w:pStyle w:val="ABNTTexto"/>
+      </w:pPr>
+    </w:p>
+    <w:p>
+      <w:pPr>
+        <w:pStyle w:val="ABNTTexto"/>
+      </w:pPr>
+      <w:hyperlink r:id="rId10" w:history="1">
+        <w:r>
+          <w:rPr>
+            <w:rStyle w:val="Hyperlink"/>
+          </w:rPr>
+          <w:t>https://www.kaggle.com/kaggle/kaggle-survey-2018</w:t>
+        </w:r>
+      </w:hyperlink>
+    </w:p>
+    <w:p>
+      <w:pPr>
+        <w:pStyle w:val="ABNTTexto"/>
+      </w:pPr>
+      <w:hyperlink r:id="rId11" w:history="1">
+        <w:r>
+          <w:rPr>
+            <w:rStyle w:val="Hyperlink"/>
+          </w:rPr>
+          <w:t>http://pypl.github.io/PYPL.html</w:t>
+        </w:r>
+      </w:hyperlink>
+    </w:p>
+    <w:p>
+      <w:pPr>
+        <w:pStyle w:val="ABNTTexto"/>
+      </w:pPr>
     </w:p>
     <w:p>
       <w:pPr>
@@ -3586,6 +3931,7 @@
       </w:pPr>
       <w:proofErr w:type="spellStart"/>
       <w:r>
+        <w:lastRenderedPageBreak/>
         <w:t>Seaborn</w:t>
       </w:r>
       <w:proofErr w:type="spellEnd"/>
@@ -3655,7 +4001,6 @@
         <w:pStyle w:val="ABNTTexto"/>
       </w:pPr>
       <w:r>
-        <w:lastRenderedPageBreak/>
         <w:t xml:space="preserve">Baseado nas ideias do livro </w:t>
       </w:r>
       <w:r>
@@ -3922,9 +4267,6 @@
     <w:p>
       <w:pPr>
         <w:pStyle w:val="ABNTTexto"/>
-        <w:rPr>
-          <w:b/>
-        </w:rPr>
       </w:pPr>
       <w:r>
         <w:t xml:space="preserve">Esta biblioteca é construída em cima da </w:t>
@@ -4009,11 +4351,8 @@
     </w:p>
     <w:p>
       <w:pPr>
-        <w:spacing w:after="160" w:line="259" w:lineRule="auto"/>
-      </w:pPr>
-      <w:r>
-        <w:br w:type="page"/>
-      </w:r>
+        <w:pStyle w:val="ABNTTexto"/>
+      </w:pPr>
     </w:p>
     <w:p>
       <w:pPr>
@@ -4023,6 +4362,226 @@
           <w:numId w:val="2"/>
         </w:numPr>
       </w:pPr>
+      <w:r>
+        <w:t>CONSTRUÇÃO DA FERRAMENTA</w:t>
+      </w:r>
+    </w:p>
+    <w:p>
+      <w:pPr>
+        <w:pStyle w:val="ABNTTexto"/>
+      </w:pPr>
+      <w:r>
+        <w:lastRenderedPageBreak/>
+        <w:t xml:space="preserve">A ferramenta para auxílio e análise exploratória de </w:t>
+      </w:r>
+      <w:proofErr w:type="spellStart"/>
+      <w:r>
+        <w:rPr>
+          <w:i/>
+        </w:rPr>
+        <w:t>datasets</w:t>
+      </w:r>
+      <w:proofErr w:type="spellEnd"/>
+      <w:r>
+        <w:t xml:space="preserve"> </w:t>
+      </w:r>
+      <w:r>
+        <w:t xml:space="preserve">foi construída utilizando-se a linguagem Python e a biblioteca de visualização </w:t>
+      </w:r>
+      <w:proofErr w:type="spellStart"/>
+      <w:r>
+        <w:t>Plotly</w:t>
+      </w:r>
+      <w:proofErr w:type="spellEnd"/>
+      <w:r>
+        <w:t xml:space="preserve">. Não foi desenvolvida uma interface gráfica para a ferramenta, entretanto, a mesma foi desenvolvida de modo a permitir que a mesma seja a acoplada a uma interface, seja está desenvolvida em Python ou utilizando </w:t>
+      </w:r>
+      <w:r>
+        <w:rPr>
+          <w:i/>
+        </w:rPr>
+        <w:t>frameworks web</w:t>
+      </w:r>
+      <w:r>
+        <w:t xml:space="preserve">, como Angular, </w:t>
+      </w:r>
+      <w:proofErr w:type="spellStart"/>
+      <w:r>
+        <w:t>React</w:t>
+      </w:r>
+      <w:proofErr w:type="spellEnd"/>
+      <w:r>
+        <w:t xml:space="preserve"> e outros.</w:t>
+      </w:r>
+    </w:p>
+    <w:p>
+      <w:pPr>
+        <w:pStyle w:val="ABNTTexto"/>
+      </w:pPr>
+      <w:r>
+        <w:t xml:space="preserve">Deste modo, após a escolha da linguagem Python, do levantamento das visualizações gráficas que seriam implementadas e da escolha da biblioteca </w:t>
+      </w:r>
+      <w:proofErr w:type="spellStart"/>
+      <w:r>
+        <w:t>Plot</w:t>
+      </w:r>
+      <w:r>
+        <w:t>l</w:t>
+      </w:r>
+      <w:r>
+        <w:t>y</w:t>
+      </w:r>
+      <w:proofErr w:type="spellEnd"/>
+      <w:r>
+        <w:t xml:space="preserve">, foram construídas as funções de impressão dos gráficos no </w:t>
+      </w:r>
+      <w:r>
+        <w:rPr>
+          <w:i/>
+        </w:rPr>
+        <w:t xml:space="preserve">script </w:t>
+      </w:r>
+      <w:r>
+        <w:t xml:space="preserve">Python XXXX.py. </w:t>
+      </w:r>
+      <w:r>
+        <w:t xml:space="preserve">Com isso, buscou-se garantir que as funções responsáveis pelas visualizações e importações de dados permanecessem isoladas, garantindo a possibilidade de acoplamento com uma interface gráfica. </w:t>
+      </w:r>
+    </w:p>
+    <w:p>
+      <w:pPr>
+        <w:pStyle w:val="ABNTTexto"/>
+      </w:pPr>
+      <w:r>
+        <w:t xml:space="preserve">Assim, um outro arquivo, XXX.py, foi implementado como a interface não gráfica com o usuário, para que fosse possível realizar os testes da ferramenta. Este </w:t>
+      </w:r>
+      <w:r>
+        <w:rPr>
+          <w:i/>
+        </w:rPr>
+        <w:t xml:space="preserve">script </w:t>
+      </w:r>
+      <w:r>
+        <w:t xml:space="preserve">simplesmente implementa um </w:t>
+      </w:r>
+      <w:r>
+        <w:rPr>
+          <w:i/>
+        </w:rPr>
+        <w:t>loop</w:t>
+      </w:r>
+      <w:r>
+        <w:t xml:space="preserve"> para</w:t>
+      </w:r>
+      <w:r>
+        <w:t xml:space="preserve"> recebe</w:t>
+      </w:r>
+      <w:r>
+        <w:t>r</w:t>
+      </w:r>
+      <w:r>
+        <w:t xml:space="preserve"> </w:t>
+      </w:r>
+      <w:r>
+        <w:rPr>
+          <w:i/>
+        </w:rPr>
+        <w:t xml:space="preserve">inputs </w:t>
+      </w:r>
+      <w:r>
+        <w:t>do usuário através de teclado na linha de comando</w:t>
+      </w:r>
+      <w:r>
+        <w:t xml:space="preserve">. Então, ele interpreta esses comandos, mais simples que as funções em Python, e cria os gráficos e visualizações solicitados pelo usuário, exportando-os em formato </w:t>
+      </w:r>
+      <w:proofErr w:type="spellStart"/>
+      <w:r>
+        <w:rPr>
+          <w:i/>
+        </w:rPr>
+        <w:t>html</w:t>
+      </w:r>
+      <w:proofErr w:type="spellEnd"/>
+      <w:r>
+        <w:t xml:space="preserve">. </w:t>
+      </w:r>
+    </w:p>
+    <w:p>
+      <w:pPr>
+        <w:pStyle w:val="ABNTTexto"/>
+      </w:pPr>
+    </w:p>
+    <w:p>
+      <w:pPr>
+        <w:pStyle w:val="Ttulo"/>
+        <w:numPr>
+          <w:ilvl w:val="0"/>
+          <w:numId w:val="2"/>
+        </w:numPr>
+      </w:pPr>
+      <w:r>
+        <w:t>RESULTADOS</w:t>
+      </w:r>
+    </w:p>
+    <w:p>
+      <w:pPr>
+        <w:pStyle w:val="ABNTTexto"/>
+      </w:pPr>
+      <w:r>
+        <w:t>XXXX</w:t>
+      </w:r>
+    </w:p>
+    <w:p>
+      <w:pPr>
+        <w:pStyle w:val="ABNTTexto"/>
+      </w:pPr>
+    </w:p>
+    <w:p>
+      <w:pPr>
+        <w:pStyle w:val="Ttulo"/>
+        <w:numPr>
+          <w:ilvl w:val="0"/>
+          <w:numId w:val="2"/>
+        </w:numPr>
+      </w:pPr>
+      <w:r>
+        <w:t>CONCLUSÕES</w:t>
+      </w:r>
+    </w:p>
+    <w:p>
+      <w:pPr>
+        <w:pStyle w:val="ABNTTexto"/>
+      </w:pPr>
+      <w:proofErr w:type="spellStart"/>
+      <w:r>
+        <w:t>XXXXx</w:t>
+      </w:r>
+      <w:proofErr w:type="spellEnd"/>
+    </w:p>
+    <w:p>
+      <w:pPr>
+        <w:pStyle w:val="ABNTTexto"/>
+        <w:rPr>
+          <w:b/>
+        </w:rPr>
+      </w:pPr>
+    </w:p>
+    <w:p>
+      <w:pPr>
+        <w:spacing w:after="160" w:line="259" w:lineRule="auto"/>
+      </w:pPr>
+      <w:r>
+        <w:br w:type="page"/>
+      </w:r>
+    </w:p>
+    <w:p>
+      <w:pPr>
+        <w:pStyle w:val="Ttulo"/>
+        <w:numPr>
+          <w:ilvl w:val="0"/>
+          <w:numId w:val="2"/>
+        </w:numPr>
+      </w:pPr>
       <w:bookmarkStart w:id="4" w:name="_Toc8713107"/>
       <w:r>
         <w:lastRenderedPageBreak/>
@@ -4233,7 +4792,7 @@
         </w:rPr>
         <w:t xml:space="preserve">: </w:t>
       </w:r>
-      <w:hyperlink r:id="rId9" w:history="1">
+      <w:hyperlink r:id="rId12" w:history="1">
         <w:r>
           <w:rPr>
             <w:rStyle w:val="Hyperlink"/>
@@ -4281,6 +4840,132 @@
           <w:lang w:val="en-US"/>
         </w:rPr>
         <w:t xml:space="preserve"> 2019-05-28 </w:t>
+      </w:r>
+    </w:p>
+    <w:p>
+      <w:pPr>
+        <w:rPr>
+          <w:i/>
+          <w:lang w:val="en-US"/>
+        </w:rPr>
+      </w:pPr>
+    </w:p>
+    <w:p>
+      <w:pPr>
+        <w:rPr>
+          <w:i/>
+          <w:lang w:val="en-US"/>
+        </w:rPr>
+      </w:pPr>
+      <w:r>
+        <w:rPr>
+          <w:i/>
+          <w:lang w:val="en-US"/>
+        </w:rPr>
+        <w:t xml:space="preserve">Anderson, D.; Sweeney, D.; Williams, T.; Essentials Of Modern Business Statistics With Microsoft Office Excel – South-Western, Cengage Learning, 2011 </w:t>
+      </w:r>
+    </w:p>
+    <w:p>
+      <w:pPr>
+        <w:rPr>
+          <w:i/>
+          <w:lang w:val="en-US"/>
+        </w:rPr>
+      </w:pPr>
+    </w:p>
+    <w:p>
+      <w:pPr>
+        <w:rPr>
+          <w:lang w:val="en-US"/>
+        </w:rPr>
+      </w:pPr>
+      <w:r>
+        <w:rPr>
+          <w:lang w:val="en-US"/>
+        </w:rPr>
+        <w:t xml:space="preserve">“2019 </w:t>
+      </w:r>
+      <w:proofErr w:type="spellStart"/>
+      <w:r>
+        <w:rPr>
+          <w:lang w:val="en-US"/>
+        </w:rPr>
+        <w:t>KDnuggets</w:t>
+      </w:r>
+      <w:proofErr w:type="spellEnd"/>
+      <w:r>
+        <w:rPr>
+          <w:lang w:val="en-US"/>
+        </w:rPr>
+        <w:t xml:space="preserve"> Poll: What software you used for Analytics, Data Mining, Data Science, Machine Learning projects in the past 12 months?”</w:t>
+      </w:r>
+      <w:r>
+        <w:rPr>
+          <w:lang w:val="en-US"/>
+        </w:rPr>
+        <w:t xml:space="preserve"> – </w:t>
+      </w:r>
+      <w:hyperlink r:id="rId13" w:history="1">
+        <w:r>
+          <w:rPr>
+            <w:rStyle w:val="Hyperlink"/>
+            <w:lang w:val="en-US"/>
+          </w:rPr>
+          <w:t>https://www.kdnuggets.com/2019/05/new-poll-software-analytics-data-science-machine-learning.html</w:t>
+        </w:r>
+      </w:hyperlink>
+      <w:r>
+        <w:rPr>
+          <w:lang w:val="en-US"/>
+        </w:rPr>
+        <w:t xml:space="preserve"> </w:t>
+      </w:r>
+    </w:p>
+    <w:p>
+      <w:pPr>
+        <w:rPr>
+          <w:lang w:val="en-US"/>
+        </w:rPr>
+      </w:pPr>
+    </w:p>
+    <w:p>
+      <w:pPr>
+        <w:rPr>
+          <w:i/>
+          <w:lang w:val="en-US"/>
+        </w:rPr>
+      </w:pPr>
+      <w:r>
+        <w:rPr>
+          <w:i/>
+          <w:lang w:val="en-US"/>
+        </w:rPr>
+        <w:t xml:space="preserve">TIOBE index – May 2019 </w:t>
+      </w:r>
+      <w:hyperlink r:id="rId14" w:history="1">
+        <w:r>
+          <w:rPr>
+            <w:rStyle w:val="Hyperlink"/>
+            <w:i/>
+            <w:lang w:val="en-US"/>
+          </w:rPr>
+          <w:t>https://www.tiobe.com/tiobe-index</w:t>
+        </w:r>
+        <w:r>
+          <w:rPr>
+            <w:rStyle w:val="Hyperlink"/>
+            <w:i/>
+            <w:lang w:val="en-US"/>
+          </w:rPr>
+          <w:t>/</w:t>
+        </w:r>
+      </w:hyperlink>
+      <w:r>
+        <w:rPr>
+          <w:i/>
+          <w:lang w:val="en-US"/>
+        </w:rPr>
+        <w:t xml:space="preserve"> </w:t>
       </w:r>
     </w:p>
     <w:sectPr>
@@ -4312,6 +4997,16 @@
 </w:endnotes>
 </file>
 
+<file path=word/footer1.xml><?xml version="1.0" encoding="utf-8"?>
+<w:ftr xmlns:wpc="http://schemas.microsoft.com/office/word/2010/wordprocessingCanvas" xmlns:cx="http://schemas.microsoft.com/office/drawing/2014/chartex" xmlns:cx1="http://schemas.microsoft.com/office/drawing/2015/9/8/chartex" xmlns:cx2="http://schemas.microsoft.com/office/drawing/2015/10/21/chartex" xmlns:cx3="http://schemas.microsoft.com/office/drawing/2016/5/9/chartex" xmlns:cx4="http://schemas.microsoft.com/office/drawing/2016/5/10/chartex" xmlns:cx5="http://schemas.microsoft.com/office/drawing/2016/5/11/chartex" xmlns:cx6="http://schemas.microsoft.com/office/drawing/2016/5/12/chartex" xmlns:cx7="http://schemas.microsoft.com/office/drawing/2016/5/13/chartex" xmlns:cx8="http://schemas.microsoft.com/office/drawing/2016/5/14/chartex" xmlns:mc="http://schemas.openxmlformats.org/markup-compatibility/2006" xmlns:aink="http://schemas.microsoft.com/office/drawing/2016/ink" xmlns:am3d="http://schemas.microsoft.com/office/drawing/2017/model3d" xmlns:o="urn:schemas-microsoft-com:office:office" xmlns:r="http://schemas.openxmlformats.org/officeDocument/2006/relationships" xmlns:m="http://schemas.openxmlformats.org/officeDocument/2006/math" xmlns:v="urn:schemas-microsoft-com:vml" xmlns:wp14="http://schemas.microsoft.com/office/word/2010/wordprocessingDrawing" xmlns:wp="http://schemas.openxmlformats.org/drawingml/2006/wordprocessingDrawing" xmlns:w10="urn:schemas-microsoft-com:office:word" xmlns:w="http://schemas.openxmlformats.org/wordprocessingml/2006/main" xmlns:w14="http://schemas.microsoft.com/office/word/2010/wordml" xmlns:w15="http://schemas.microsoft.com/office/word/2012/wordml" xmlns:w16cid="http://schemas.microsoft.com/office/word/2016/wordml/cid" xmlns:w16se="http://schemas.microsoft.com/office/word/2015/wordml/symex" xmlns:wpg="http://schemas.microsoft.com/office/word/2010/wordprocessingGroup" xmlns:wpi="http://schemas.microsoft.com/office/word/2010/wordprocessingInk" xmlns:wne="http://schemas.microsoft.com/office/word/2006/wordml" xmlns:wps="http://schemas.microsoft.com/office/word/2010/wordprocessingShape" mc:Ignorable="w14 w15 w16se w16cid wp14">
+  <w:p>
+    <w:pPr>
+      <w:pStyle w:val="Rodap"/>
+    </w:pPr>
+  </w:p>
+</w:ftr>
+</file>
+
 <file path=word/footnotes.xml><?xml version="1.0" encoding="utf-8"?>
 <w:footnotes xmlns:wpc="http://schemas.microsoft.com/office/word/2010/wordprocessingCanvas" xmlns:cx="http://schemas.microsoft.com/office/drawing/2014/chartex" xmlns:cx1="http://schemas.microsoft.com/office/drawing/2015/9/8/chartex" xmlns:cx2="http://schemas.microsoft.com/office/drawing/2015/10/21/chartex" xmlns:cx3="http://schemas.microsoft.com/office/drawing/2016/5/9/chartex" xmlns:cx4="http://schemas.microsoft.com/office/drawing/2016/5/10/chartex" xmlns:cx5="http://schemas.microsoft.com/office/drawing/2016/5/11/chartex" xmlns:cx6="http://schemas.microsoft.com/office/drawing/2016/5/12/chartex" xmlns:cx7="http://schemas.microsoft.com/office/drawing/2016/5/13/chartex" xmlns:cx8="http://schemas.microsoft.com/office/drawing/2016/5/14/chartex" xmlns:mc="http://schemas.openxmlformats.org/markup-compatibility/2006" xmlns:aink="http://schemas.microsoft.com/office/drawing/2016/ink" xmlns:am3d="http://schemas.microsoft.com/office/drawing/2017/model3d" xmlns:o="urn:schemas-microsoft-com:office:office" xmlns:r="http://schemas.openxmlformats.org/officeDocument/2006/relationships" xmlns:m="http://schemas.openxmlformats.org/officeDocument/2006/math" xmlns:v="urn:schemas-microsoft-com:vml" xmlns:wp14="http://schemas.microsoft.com/office/word/2010/wordprocessingDrawing" xmlns:wp="http://schemas.openxmlformats.org/drawingml/2006/wordprocessingDrawing" xmlns:w10="urn:schemas-microsoft-com:office:word" xmlns:w="http://schemas.openxmlformats.org/wordprocessingml/2006/main" xmlns:w14="http://schemas.microsoft.com/office/word/2010/wordml" xmlns:w15="http://schemas.microsoft.com/office/word/2012/wordml" xmlns:w16cid="http://schemas.microsoft.com/office/word/2016/wordml/cid" xmlns:w16se="http://schemas.microsoft.com/office/word/2015/wordml/symex" xmlns:wpg="http://schemas.microsoft.com/office/word/2010/wordprocessingGroup" xmlns:wpi="http://schemas.microsoft.com/office/word/2010/wordprocessingInk" xmlns:wne="http://schemas.microsoft.com/office/word/2006/wordml" xmlns:wps="http://schemas.microsoft.com/office/word/2010/wordprocessingShape" mc:Ignorable="w14 w15 w16se w16cid wp14">
   <w:footnote w:type="separator" w:id="-1">
@@ -4325,6 +5020,60 @@
     <w:p>
       <w:r>
         <w:continuationSeparator/>
+      </w:r>
+    </w:p>
+  </w:footnote>
+  <w:footnote w:id="1">
+    <w:p>
+      <w:pPr>
+        <w:pStyle w:val="Textodenotaderodap"/>
+      </w:pPr>
+      <w:r>
+        <w:rPr>
+          <w:rStyle w:val="Refdenotaderodap"/>
+        </w:rPr>
+        <w:footnoteRef/>
+      </w:r>
+      <w:r>
+        <w:t xml:space="preserve"> Documentação disponível em </w:t>
+      </w:r>
+      <w:hyperlink r:id="rId1" w:history="1">
+        <w:r>
+          <w:rPr>
+            <w:rStyle w:val="Hyperlink"/>
+          </w:rPr>
+          <w:t>https://github.com/mkleehammer/pyodbc/wiki</w:t>
+        </w:r>
+      </w:hyperlink>
+      <w:r>
+        <w:t xml:space="preserve"> </w:t>
+      </w:r>
+    </w:p>
+  </w:footnote>
+  <w:footnote w:id="2">
+    <w:p>
+      <w:pPr>
+        <w:pStyle w:val="Textodenotaderodap"/>
+      </w:pPr>
+      <w:r>
+        <w:rPr>
+          <w:rStyle w:val="Refdenotaderodap"/>
+        </w:rPr>
+        <w:footnoteRef/>
+      </w:r>
+      <w:r>
+        <w:t xml:space="preserve"> Documentação disponível em </w:t>
+      </w:r>
+      <w:hyperlink r:id="rId2" w:history="1">
+        <w:r>
+          <w:rPr>
+            <w:rStyle w:val="Hyperlink"/>
+          </w:rPr>
+          <w:t>https://pandas.pydata.org/pandas-docs/stable/</w:t>
+        </w:r>
+      </w:hyperlink>
+      <w:r>
+        <w:t xml:space="preserve"> </w:t>
       </w:r>
     </w:p>
   </w:footnote>
@@ -5159,6 +5908,71 @@
       <w:shd w:val="clear" w:color="auto" w:fill="E1DFDD"/>
     </w:rPr>
   </w:style>
+  <w:style w:type="paragraph" w:styleId="Rodap">
+    <w:name w:val="footer"/>
+    <w:basedOn w:val="Normal"/>
+    <w:link w:val="RodapChar"/>
+    <w:uiPriority w:val="99"/>
+    <w:unhideWhenUsed/>
+    <w:rsid w:val="00206AE3"/>
+    <w:pPr>
+      <w:tabs>
+        <w:tab w:val="center" w:pos="4252"/>
+        <w:tab w:val="right" w:pos="8504"/>
+      </w:tabs>
+    </w:pPr>
+  </w:style>
+  <w:style w:type="character" w:customStyle="1" w:styleId="RodapChar">
+    <w:name w:val="Rodapé Char"/>
+    <w:basedOn w:val="Fontepargpadro"/>
+    <w:link w:val="Rodap"/>
+    <w:uiPriority w:val="99"/>
+    <w:rsid w:val="00206AE3"/>
+    <w:rPr>
+      <w:rFonts w:ascii="Times New Roman" w:eastAsia="Times New Roman" w:hAnsi="Times New Roman" w:cs="Times New Roman"/>
+      <w:sz w:val="24"/>
+      <w:szCs w:val="24"/>
+      <w:lang w:eastAsia="pt-BR"/>
+    </w:rPr>
+  </w:style>
+  <w:style w:type="paragraph" w:styleId="Textodenotaderodap">
+    <w:name w:val="footnote text"/>
+    <w:basedOn w:val="Normal"/>
+    <w:link w:val="TextodenotaderodapChar"/>
+    <w:uiPriority w:val="99"/>
+    <w:semiHidden/>
+    <w:unhideWhenUsed/>
+    <w:rsid w:val="00206AE3"/>
+    <w:rPr>
+      <w:sz w:val="20"/>
+      <w:szCs w:val="20"/>
+    </w:rPr>
+  </w:style>
+  <w:style w:type="character" w:customStyle="1" w:styleId="TextodenotaderodapChar">
+    <w:name w:val="Texto de nota de rodapé Char"/>
+    <w:basedOn w:val="Fontepargpadro"/>
+    <w:link w:val="Textodenotaderodap"/>
+    <w:uiPriority w:val="99"/>
+    <w:semiHidden/>
+    <w:rsid w:val="00206AE3"/>
+    <w:rPr>
+      <w:rFonts w:ascii="Times New Roman" w:eastAsia="Times New Roman" w:hAnsi="Times New Roman" w:cs="Times New Roman"/>
+      <w:sz w:val="20"/>
+      <w:szCs w:val="20"/>
+      <w:lang w:eastAsia="pt-BR"/>
+    </w:rPr>
+  </w:style>
+  <w:style w:type="character" w:styleId="Refdenotaderodap">
+    <w:name w:val="footnote reference"/>
+    <w:basedOn w:val="Fontepargpadro"/>
+    <w:uiPriority w:val="99"/>
+    <w:semiHidden/>
+    <w:unhideWhenUsed/>
+    <w:rsid w:val="00206AE3"/>
+    <w:rPr>
+      <w:vertAlign w:val="superscript"/>
+    </w:rPr>
+  </w:style>
 </w:styles>
 </file>
 
@@ -5428,7 +6242,7 @@
 </file>
 
 <file path=customXml/itemProps1.xml><?xml version="1.0" encoding="utf-8"?>
-<ds:datastoreItem xmlns:ds="http://schemas.openxmlformats.org/officeDocument/2006/customXml" ds:itemID="{252767A7-E92A-5B46-9347-E9D4734B9A67}">
+<ds:datastoreItem xmlns:ds="http://schemas.openxmlformats.org/officeDocument/2006/customXml" ds:itemID="{5107772B-FB5E-CF4A-A113-9A9150DBDE60}">
   <ds:schemaRefs>
     <ds:schemaRef ds:uri="http://schemas.openxmlformats.org/officeDocument/2006/bibliography"/>
   </ds:schemaRefs>

</xml_diff>

<commit_message>
Atualização do texto: seções 3 e 5
</commit_message>
<xml_diff>
--- a/TCC_GabrielTeixeiraCaschera_V20190316.docx
+++ b/TCC_GabrielTeixeiraCaschera_V20190316.docx
@@ -2457,7 +2457,7 @@
         </w:rPr>
         <w:fldChar w:fldCharType="separate"/>
       </w:r>
-      <w:hyperlink w:anchor="_Toc8713104" w:history="1">
+      <w:hyperlink w:anchor="_Toc10927470" w:history="1">
         <w:r>
           <w:rPr>
             <w:rStyle w:val="Hyperlink"/>
@@ -2498,7 +2498,7 @@
             <w:noProof/>
             <w:webHidden/>
           </w:rPr>
-          <w:instrText xml:space="preserve"> PAGEREF _Toc8713104 \h </w:instrText>
+          <w:instrText xml:space="preserve"> PAGEREF _Toc10927470 \h </w:instrText>
         </w:r>
         <w:r>
           <w:rPr>
@@ -2541,7 +2541,7 @@
           <w:noProof/>
         </w:rPr>
       </w:pPr>
-      <w:hyperlink w:anchor="_Toc8713105" w:history="1">
+      <w:hyperlink w:anchor="_Toc10927471" w:history="1">
         <w:r>
           <w:rPr>
             <w:rStyle w:val="Hyperlink"/>
@@ -2561,7 +2561,7 @@
             <w:rStyle w:val="Hyperlink"/>
             <w:noProof/>
           </w:rPr>
-          <w:t>ESCOLHA DE LINGUAGEM DE PROGRAMAÇÃO PARA DESENVOLVIMENTO</w:t>
+          <w:t>ANÁLISE EXPLORATÓRIA DE DADOS</w:t>
         </w:r>
         <w:r>
           <w:rPr>
@@ -2582,7 +2582,7 @@
             <w:noProof/>
             <w:webHidden/>
           </w:rPr>
-          <w:instrText xml:space="preserve"> PAGEREF _Toc8713105 \h </w:instrText>
+          <w:instrText xml:space="preserve"> PAGEREF _Toc10927471 \h </w:instrText>
         </w:r>
         <w:r>
           <w:rPr>
@@ -2625,7 +2625,7 @@
           <w:noProof/>
         </w:rPr>
       </w:pPr>
-      <w:hyperlink w:anchor="_Toc8713106" w:history="1">
+      <w:hyperlink w:anchor="_Toc10927472" w:history="1">
         <w:r>
           <w:rPr>
             <w:rStyle w:val="Hyperlink"/>
@@ -2645,7 +2645,7 @@
             <w:rStyle w:val="Hyperlink"/>
             <w:noProof/>
           </w:rPr>
-          <w:t>LEVANTAMENTO DE BIBLIOTECAS DE VISUALIZAÇÃO DE DADOS NO PYTHON</w:t>
+          <w:t>LEVANTAMENTO DE FERRAMENTAS PARA ANÁLISE DE DATASETS</w:t>
         </w:r>
         <w:r>
           <w:rPr>
@@ -2666,7 +2666,7 @@
             <w:noProof/>
             <w:webHidden/>
           </w:rPr>
-          <w:instrText xml:space="preserve"> PAGEREF _Toc8713106 \h </w:instrText>
+          <w:instrText xml:space="preserve"> PAGEREF _Toc10927472 \h </w:instrText>
         </w:r>
         <w:r>
           <w:rPr>
@@ -2709,7 +2709,7 @@
           <w:noProof/>
         </w:rPr>
       </w:pPr>
-      <w:hyperlink w:anchor="_Toc8713107" w:history="1">
+      <w:hyperlink w:anchor="_Toc10927473" w:history="1">
         <w:r>
           <w:rPr>
             <w:rStyle w:val="Hyperlink"/>
@@ -2729,6 +2729,510 @@
             <w:rStyle w:val="Hyperlink"/>
             <w:noProof/>
           </w:rPr>
+          <w:t>VISUALIZAÇÕES GRÁFICAS A SEREM CONTEMPLADAS NA FERRAMENTA</w:t>
+        </w:r>
+        <w:r>
+          <w:rPr>
+            <w:noProof/>
+            <w:webHidden/>
+          </w:rPr>
+          <w:tab/>
+        </w:r>
+        <w:r>
+          <w:rPr>
+            <w:noProof/>
+            <w:webHidden/>
+          </w:rPr>
+          <w:fldChar w:fldCharType="begin"/>
+        </w:r>
+        <w:r>
+          <w:rPr>
+            <w:noProof/>
+            <w:webHidden/>
+          </w:rPr>
+          <w:instrText xml:space="preserve"> PAGEREF _Toc10927473 \h </w:instrText>
+        </w:r>
+        <w:r>
+          <w:rPr>
+            <w:noProof/>
+            <w:webHidden/>
+          </w:rPr>
+        </w:r>
+        <w:r>
+          <w:rPr>
+            <w:noProof/>
+            <w:webHidden/>
+          </w:rPr>
+          <w:fldChar w:fldCharType="separate"/>
+        </w:r>
+        <w:r>
+          <w:rPr>
+            <w:noProof/>
+            <w:webHidden/>
+          </w:rPr>
+          <w:t>11</w:t>
+        </w:r>
+        <w:r>
+          <w:rPr>
+            <w:noProof/>
+            <w:webHidden/>
+          </w:rPr>
+          <w:fldChar w:fldCharType="end"/>
+        </w:r>
+      </w:hyperlink>
+    </w:p>
+    <w:p>
+      <w:pPr>
+        <w:pStyle w:val="Sumrio1"/>
+        <w:tabs>
+          <w:tab w:val="left" w:pos="480"/>
+          <w:tab w:val="right" w:leader="dot" w:pos="9061"/>
+        </w:tabs>
+        <w:rPr>
+          <w:rFonts w:asciiTheme="minorHAnsi" w:eastAsiaTheme="minorEastAsia" w:hAnsiTheme="minorHAnsi" w:cstheme="minorBidi"/>
+          <w:noProof/>
+        </w:rPr>
+      </w:pPr>
+      <w:hyperlink w:anchor="_Toc10927474" w:history="1">
+        <w:r>
+          <w:rPr>
+            <w:rStyle w:val="Hyperlink"/>
+            <w:noProof/>
+          </w:rPr>
+          <w:t>5</w:t>
+        </w:r>
+        <w:r>
+          <w:rPr>
+            <w:rFonts w:asciiTheme="minorHAnsi" w:eastAsiaTheme="minorEastAsia" w:hAnsiTheme="minorHAnsi" w:cstheme="minorBidi"/>
+            <w:noProof/>
+          </w:rPr>
+          <w:tab/>
+        </w:r>
+        <w:r>
+          <w:rPr>
+            <w:rStyle w:val="Hyperlink"/>
+            <w:noProof/>
+          </w:rPr>
+          <w:t>ESCOLHA DE LINGUAGEM DE PROGRAMAÇÃO PARA DESENVOLVIMENTO</w:t>
+        </w:r>
+        <w:r>
+          <w:rPr>
+            <w:noProof/>
+            <w:webHidden/>
+          </w:rPr>
+          <w:tab/>
+        </w:r>
+        <w:r>
+          <w:rPr>
+            <w:noProof/>
+            <w:webHidden/>
+          </w:rPr>
+          <w:fldChar w:fldCharType="begin"/>
+        </w:r>
+        <w:r>
+          <w:rPr>
+            <w:noProof/>
+            <w:webHidden/>
+          </w:rPr>
+          <w:instrText xml:space="preserve"> PAGEREF _Toc10927474 \h </w:instrText>
+        </w:r>
+        <w:r>
+          <w:rPr>
+            <w:noProof/>
+            <w:webHidden/>
+          </w:rPr>
+        </w:r>
+        <w:r>
+          <w:rPr>
+            <w:noProof/>
+            <w:webHidden/>
+          </w:rPr>
+          <w:fldChar w:fldCharType="separate"/>
+        </w:r>
+        <w:r>
+          <w:rPr>
+            <w:noProof/>
+            <w:webHidden/>
+          </w:rPr>
+          <w:t>11</w:t>
+        </w:r>
+        <w:r>
+          <w:rPr>
+            <w:noProof/>
+            <w:webHidden/>
+          </w:rPr>
+          <w:fldChar w:fldCharType="end"/>
+        </w:r>
+      </w:hyperlink>
+    </w:p>
+    <w:p>
+      <w:pPr>
+        <w:pStyle w:val="Sumrio1"/>
+        <w:tabs>
+          <w:tab w:val="left" w:pos="480"/>
+          <w:tab w:val="right" w:leader="dot" w:pos="9061"/>
+        </w:tabs>
+        <w:rPr>
+          <w:rFonts w:asciiTheme="minorHAnsi" w:eastAsiaTheme="minorEastAsia" w:hAnsiTheme="minorHAnsi" w:cstheme="minorBidi"/>
+          <w:noProof/>
+        </w:rPr>
+      </w:pPr>
+      <w:hyperlink w:anchor="_Toc10927475" w:history="1">
+        <w:r>
+          <w:rPr>
+            <w:rStyle w:val="Hyperlink"/>
+            <w:noProof/>
+          </w:rPr>
+          <w:t>6</w:t>
+        </w:r>
+        <w:r>
+          <w:rPr>
+            <w:rFonts w:asciiTheme="minorHAnsi" w:eastAsiaTheme="minorEastAsia" w:hAnsiTheme="minorHAnsi" w:cstheme="minorBidi"/>
+            <w:noProof/>
+          </w:rPr>
+          <w:tab/>
+        </w:r>
+        <w:r>
+          <w:rPr>
+            <w:rStyle w:val="Hyperlink"/>
+            <w:noProof/>
+          </w:rPr>
+          <w:t>LEVANTAMENTO DE BIBLIOTECAS DE VISUALIZAÇÃO DE DADOS NO PYTHON</w:t>
+        </w:r>
+        <w:r>
+          <w:rPr>
+            <w:noProof/>
+            <w:webHidden/>
+          </w:rPr>
+          <w:tab/>
+        </w:r>
+        <w:r>
+          <w:rPr>
+            <w:noProof/>
+            <w:webHidden/>
+          </w:rPr>
+          <w:fldChar w:fldCharType="begin"/>
+        </w:r>
+        <w:r>
+          <w:rPr>
+            <w:noProof/>
+            <w:webHidden/>
+          </w:rPr>
+          <w:instrText xml:space="preserve"> PAGEREF _Toc10927475 \h </w:instrText>
+        </w:r>
+        <w:r>
+          <w:rPr>
+            <w:noProof/>
+            <w:webHidden/>
+          </w:rPr>
+        </w:r>
+        <w:r>
+          <w:rPr>
+            <w:noProof/>
+            <w:webHidden/>
+          </w:rPr>
+          <w:fldChar w:fldCharType="separate"/>
+        </w:r>
+        <w:r>
+          <w:rPr>
+            <w:noProof/>
+            <w:webHidden/>
+          </w:rPr>
+          <w:t>12</w:t>
+        </w:r>
+        <w:r>
+          <w:rPr>
+            <w:noProof/>
+            <w:webHidden/>
+          </w:rPr>
+          <w:fldChar w:fldCharType="end"/>
+        </w:r>
+      </w:hyperlink>
+    </w:p>
+    <w:p>
+      <w:pPr>
+        <w:pStyle w:val="Sumrio1"/>
+        <w:tabs>
+          <w:tab w:val="left" w:pos="480"/>
+          <w:tab w:val="right" w:leader="dot" w:pos="9061"/>
+        </w:tabs>
+        <w:rPr>
+          <w:rFonts w:asciiTheme="minorHAnsi" w:eastAsiaTheme="minorEastAsia" w:hAnsiTheme="minorHAnsi" w:cstheme="minorBidi"/>
+          <w:noProof/>
+        </w:rPr>
+      </w:pPr>
+      <w:hyperlink w:anchor="_Toc10927476" w:history="1">
+        <w:r>
+          <w:rPr>
+            <w:rStyle w:val="Hyperlink"/>
+            <w:noProof/>
+          </w:rPr>
+          <w:t>7</w:t>
+        </w:r>
+        <w:r>
+          <w:rPr>
+            <w:rFonts w:asciiTheme="minorHAnsi" w:eastAsiaTheme="minorEastAsia" w:hAnsiTheme="minorHAnsi" w:cstheme="minorBidi"/>
+            <w:noProof/>
+          </w:rPr>
+          <w:tab/>
+        </w:r>
+        <w:r>
+          <w:rPr>
+            <w:rStyle w:val="Hyperlink"/>
+            <w:noProof/>
+          </w:rPr>
+          <w:t>CONSTRUÇÃO DA FERRAMENTA</w:t>
+        </w:r>
+        <w:r>
+          <w:rPr>
+            <w:noProof/>
+            <w:webHidden/>
+          </w:rPr>
+          <w:tab/>
+        </w:r>
+        <w:r>
+          <w:rPr>
+            <w:noProof/>
+            <w:webHidden/>
+          </w:rPr>
+          <w:fldChar w:fldCharType="begin"/>
+        </w:r>
+        <w:r>
+          <w:rPr>
+            <w:noProof/>
+            <w:webHidden/>
+          </w:rPr>
+          <w:instrText xml:space="preserve"> PAGEREF _Toc10927476 \h </w:instrText>
+        </w:r>
+        <w:r>
+          <w:rPr>
+            <w:noProof/>
+            <w:webHidden/>
+          </w:rPr>
+        </w:r>
+        <w:r>
+          <w:rPr>
+            <w:noProof/>
+            <w:webHidden/>
+          </w:rPr>
+          <w:fldChar w:fldCharType="separate"/>
+        </w:r>
+        <w:r>
+          <w:rPr>
+            <w:noProof/>
+            <w:webHidden/>
+          </w:rPr>
+          <w:t>13</w:t>
+        </w:r>
+        <w:r>
+          <w:rPr>
+            <w:noProof/>
+            <w:webHidden/>
+          </w:rPr>
+          <w:fldChar w:fldCharType="end"/>
+        </w:r>
+      </w:hyperlink>
+    </w:p>
+    <w:p>
+      <w:pPr>
+        <w:pStyle w:val="Sumrio1"/>
+        <w:tabs>
+          <w:tab w:val="left" w:pos="480"/>
+          <w:tab w:val="right" w:leader="dot" w:pos="9061"/>
+        </w:tabs>
+        <w:rPr>
+          <w:rFonts w:asciiTheme="minorHAnsi" w:eastAsiaTheme="minorEastAsia" w:hAnsiTheme="minorHAnsi" w:cstheme="minorBidi"/>
+          <w:noProof/>
+        </w:rPr>
+      </w:pPr>
+      <w:hyperlink w:anchor="_Toc10927477" w:history="1">
+        <w:r>
+          <w:rPr>
+            <w:rStyle w:val="Hyperlink"/>
+            <w:noProof/>
+          </w:rPr>
+          <w:t>8</w:t>
+        </w:r>
+        <w:r>
+          <w:rPr>
+            <w:rFonts w:asciiTheme="minorHAnsi" w:eastAsiaTheme="minorEastAsia" w:hAnsiTheme="minorHAnsi" w:cstheme="minorBidi"/>
+            <w:noProof/>
+          </w:rPr>
+          <w:tab/>
+        </w:r>
+        <w:r>
+          <w:rPr>
+            <w:rStyle w:val="Hyperlink"/>
+            <w:noProof/>
+          </w:rPr>
+          <w:t>RESULTADOS</w:t>
+        </w:r>
+        <w:r>
+          <w:rPr>
+            <w:noProof/>
+            <w:webHidden/>
+          </w:rPr>
+          <w:tab/>
+        </w:r>
+        <w:r>
+          <w:rPr>
+            <w:noProof/>
+            <w:webHidden/>
+          </w:rPr>
+          <w:fldChar w:fldCharType="begin"/>
+        </w:r>
+        <w:r>
+          <w:rPr>
+            <w:noProof/>
+            <w:webHidden/>
+          </w:rPr>
+          <w:instrText xml:space="preserve"> PAGEREF _Toc10927477 \h </w:instrText>
+        </w:r>
+        <w:r>
+          <w:rPr>
+            <w:noProof/>
+            <w:webHidden/>
+          </w:rPr>
+        </w:r>
+        <w:r>
+          <w:rPr>
+            <w:noProof/>
+            <w:webHidden/>
+          </w:rPr>
+          <w:fldChar w:fldCharType="separate"/>
+        </w:r>
+        <w:r>
+          <w:rPr>
+            <w:noProof/>
+            <w:webHidden/>
+          </w:rPr>
+          <w:t>14</w:t>
+        </w:r>
+        <w:r>
+          <w:rPr>
+            <w:noProof/>
+            <w:webHidden/>
+          </w:rPr>
+          <w:fldChar w:fldCharType="end"/>
+        </w:r>
+      </w:hyperlink>
+    </w:p>
+    <w:p>
+      <w:pPr>
+        <w:pStyle w:val="Sumrio1"/>
+        <w:tabs>
+          <w:tab w:val="left" w:pos="480"/>
+          <w:tab w:val="right" w:leader="dot" w:pos="9061"/>
+        </w:tabs>
+        <w:rPr>
+          <w:rFonts w:asciiTheme="minorHAnsi" w:eastAsiaTheme="minorEastAsia" w:hAnsiTheme="minorHAnsi" w:cstheme="minorBidi"/>
+          <w:noProof/>
+        </w:rPr>
+      </w:pPr>
+      <w:hyperlink w:anchor="_Toc10927478" w:history="1">
+        <w:r>
+          <w:rPr>
+            <w:rStyle w:val="Hyperlink"/>
+            <w:noProof/>
+          </w:rPr>
+          <w:t>9</w:t>
+        </w:r>
+        <w:r>
+          <w:rPr>
+            <w:rFonts w:asciiTheme="minorHAnsi" w:eastAsiaTheme="minorEastAsia" w:hAnsiTheme="minorHAnsi" w:cstheme="minorBidi"/>
+            <w:noProof/>
+          </w:rPr>
+          <w:tab/>
+        </w:r>
+        <w:r>
+          <w:rPr>
+            <w:rStyle w:val="Hyperlink"/>
+            <w:noProof/>
+          </w:rPr>
+          <w:t>CONCLUSÕES</w:t>
+        </w:r>
+        <w:r>
+          <w:rPr>
+            <w:noProof/>
+            <w:webHidden/>
+          </w:rPr>
+          <w:tab/>
+        </w:r>
+        <w:r>
+          <w:rPr>
+            <w:noProof/>
+            <w:webHidden/>
+          </w:rPr>
+          <w:fldChar w:fldCharType="begin"/>
+        </w:r>
+        <w:r>
+          <w:rPr>
+            <w:noProof/>
+            <w:webHidden/>
+          </w:rPr>
+          <w:instrText xml:space="preserve"> PAGEREF _Toc10927478 \h </w:instrText>
+        </w:r>
+        <w:r>
+          <w:rPr>
+            <w:noProof/>
+            <w:webHidden/>
+          </w:rPr>
+        </w:r>
+        <w:r>
+          <w:rPr>
+            <w:noProof/>
+            <w:webHidden/>
+          </w:rPr>
+          <w:fldChar w:fldCharType="separate"/>
+        </w:r>
+        <w:r>
+          <w:rPr>
+            <w:noProof/>
+            <w:webHidden/>
+          </w:rPr>
+          <w:t>14</w:t>
+        </w:r>
+        <w:r>
+          <w:rPr>
+            <w:noProof/>
+            <w:webHidden/>
+          </w:rPr>
+          <w:fldChar w:fldCharType="end"/>
+        </w:r>
+      </w:hyperlink>
+    </w:p>
+    <w:p>
+      <w:pPr>
+        <w:pStyle w:val="Sumrio1"/>
+        <w:tabs>
+          <w:tab w:val="left" w:pos="720"/>
+          <w:tab w:val="right" w:leader="dot" w:pos="9061"/>
+        </w:tabs>
+        <w:rPr>
+          <w:rFonts w:asciiTheme="minorHAnsi" w:eastAsiaTheme="minorEastAsia" w:hAnsiTheme="minorHAnsi" w:cstheme="minorBidi"/>
+          <w:noProof/>
+        </w:rPr>
+      </w:pPr>
+      <w:hyperlink w:anchor="_Toc10927479" w:history="1">
+        <w:r>
+          <w:rPr>
+            <w:rStyle w:val="Hyperlink"/>
+            <w:noProof/>
+          </w:rPr>
+          <w:t>10</w:t>
+        </w:r>
+        <w:r>
+          <w:rPr>
+            <w:rFonts w:asciiTheme="minorHAnsi" w:eastAsiaTheme="minorEastAsia" w:hAnsiTheme="minorHAnsi" w:cstheme="minorBidi"/>
+            <w:noProof/>
+          </w:rPr>
+          <w:tab/>
+        </w:r>
+        <w:r>
+          <w:rPr>
+            <w:rStyle w:val="Hyperlink"/>
+            <w:noProof/>
+          </w:rPr>
           <w:t>BIBLIOGRAFIA</w:t>
         </w:r>
         <w:r>
@@ -2750,7 +3254,7 @@
             <w:noProof/>
             <w:webHidden/>
           </w:rPr>
-          <w:instrText xml:space="preserve"> PAGEREF _Toc8713107 \h </w:instrText>
+          <w:instrText xml:space="preserve"> PAGEREF _Toc10927479 \h </w:instrText>
         </w:r>
         <w:r>
           <w:rPr>
@@ -2770,7 +3274,7 @@
             <w:noProof/>
             <w:webHidden/>
           </w:rPr>
-          <w:t>12</w:t>
+          <w:t>15</w:t>
         </w:r>
         <w:r>
           <w:rPr>
@@ -2830,7 +3334,7 @@
           <w:numId w:val="2"/>
         </w:numPr>
       </w:pPr>
-      <w:bookmarkStart w:id="0" w:name="_Toc8713104"/>
+      <w:bookmarkStart w:id="0" w:name="_Toc10927470"/>
       <w:r>
         <w:lastRenderedPageBreak/>
         <w:t>INTRODUÇÃO</w:t>
@@ -2890,19 +3394,7 @@
         <w:rPr>
           <w:i/>
         </w:rPr>
-        <w:t xml:space="preserve">, T.; </w:t>
-      </w:r>
-      <w:r>
-        <w:rPr>
-          <w:i/>
-        </w:rPr>
-        <w:t>Data Science for Business</w:t>
-      </w:r>
-      <w:r>
-        <w:rPr>
-          <w:i/>
-        </w:rPr>
-        <w:t xml:space="preserve"> – </w:t>
+        <w:t xml:space="preserve">, T.; Data Science for Business – </w:t>
       </w:r>
       <w:proofErr w:type="spellStart"/>
       <w:r>
@@ -2951,13 +3443,7 @@
         <w:t>cresceu. A</w:t>
       </w:r>
       <w:r>
-        <w:t xml:space="preserve"> </w:t>
-      </w:r>
-      <w:r>
-        <w:t xml:space="preserve">correta </w:t>
-      </w:r>
-      <w:r>
-        <w:t>análise e preparação dos dados</w:t>
+        <w:t xml:space="preserve"> correta análise e preparação dos dados</w:t>
       </w:r>
       <w:r>
         <w:t xml:space="preserve"> é </w:t>
@@ -3104,9 +3590,11 @@
           <w:numId w:val="2"/>
         </w:numPr>
       </w:pPr>
+      <w:bookmarkStart w:id="1" w:name="_Toc10927471"/>
       <w:r>
         <w:t>ANÁLISE EXPLORATÓRIA DE DADOS</w:t>
       </w:r>
+      <w:bookmarkEnd w:id="1"/>
     </w:p>
     <w:p>
       <w:pPr>
@@ -3373,70 +3861,419 @@
           <w:numId w:val="2"/>
         </w:numPr>
       </w:pPr>
+      <w:bookmarkStart w:id="2" w:name="_Toc10927472"/>
       <w:r>
         <w:t>LEVANTAMENTO DE FERRAMENTAS PARA ANÁLISE DE DATASETS</w:t>
       </w:r>
-    </w:p>
+      <w:bookmarkEnd w:id="2"/>
+    </w:p>
+    <w:p/>
     <w:p>
       <w:pPr>
         <w:pStyle w:val="ABNTTexto"/>
       </w:pPr>
+      <w:r>
+        <w:t>Foi levantada uma</w:t>
+      </w:r>
+      <w:r>
+        <w:t xml:space="preserve"> ferramenta disponíve</w:t>
+      </w:r>
+      <w:r>
+        <w:t>l</w:t>
+      </w:r>
+      <w:r>
+        <w:t xml:space="preserve"> para</w:t>
+      </w:r>
+      <w:r>
+        <w:t xml:space="preserve"> a realização de análise exploratória de dados</w:t>
+      </w:r>
+      <w:r>
+        <w:t xml:space="preserve">: </w:t>
+      </w:r>
+      <w:proofErr w:type="spellStart"/>
+      <w:r>
+        <w:t>DataExplore</w:t>
+      </w:r>
+      <w:proofErr w:type="spellEnd"/>
+      <w:r>
+        <w:t xml:space="preserve">, construída pelo Dr. </w:t>
+      </w:r>
+      <w:proofErr w:type="spellStart"/>
+      <w:r>
+        <w:t>Damien</w:t>
+      </w:r>
+      <w:proofErr w:type="spellEnd"/>
+      <w:r>
+        <w:t xml:space="preserve"> Far</w:t>
+      </w:r>
+      <w:r>
+        <w:t>r</w:t>
+      </w:r>
+      <w:r>
+        <w:t>ell</w:t>
+      </w:r>
+      <w:r>
+        <w:t xml:space="preserve"> (2016)</w:t>
+      </w:r>
+      <w:r>
+        <w:t xml:space="preserve">. </w:t>
+      </w:r>
+      <w:r>
+        <w:t xml:space="preserve">Além disso, é realizada uma comparação com o </w:t>
+      </w:r>
+      <w:r>
+        <w:rPr>
+          <w:i/>
+        </w:rPr>
+        <w:t>software</w:t>
+      </w:r>
+      <w:r>
+        <w:t xml:space="preserve"> Microsoft Office Excel, comumente </w:t>
+      </w:r>
+      <w:r>
+        <w:lastRenderedPageBreak/>
+        <w:t>utilizado</w:t>
+      </w:r>
+      <w:r>
+        <w:t xml:space="preserve"> no ambiente corporativo </w:t>
+      </w:r>
+      <w:r>
+        <w:t xml:space="preserve">como ferramenta para realizar análises exploratórias rápidas. </w:t>
+      </w:r>
     </w:p>
     <w:p>
       <w:pPr>
         <w:pStyle w:val="ABNTTexto"/>
       </w:pPr>
       <w:r>
-        <w:t xml:space="preserve">Foram levantadas duas ferramentas disponíveis para esse entendimento: </w:t>
-      </w:r>
-      <w:proofErr w:type="spellStart"/>
-      <w:r>
-        <w:t>pandasframe</w:t>
-      </w:r>
-      <w:proofErr w:type="spellEnd"/>
-      <w:r>
-        <w:t xml:space="preserve">, construída pelo Dr. XXXX, e a solução de mercado Dash, a qual gerou a biblioteca </w:t>
-      </w:r>
-      <w:r>
-        <w:t>citada</w:t>
-      </w:r>
-      <w:r>
-        <w:t xml:space="preserve"> posteriormente </w:t>
-      </w:r>
-      <w:proofErr w:type="spellStart"/>
-      <w:r>
-        <w:rPr>
-          <w:i/>
-        </w:rPr>
-        <w:t>plotly</w:t>
-      </w:r>
-      <w:proofErr w:type="spellEnd"/>
+        <w:t>A ferr</w:t>
+      </w:r>
+      <w:r>
+        <w:t xml:space="preserve">amenta </w:t>
+      </w:r>
+      <w:proofErr w:type="spellStart"/>
+      <w:r>
+        <w:t>DataExplore</w:t>
+      </w:r>
+      <w:proofErr w:type="spellEnd"/>
+      <w:r>
+        <w:t xml:space="preserve"> foi proposta devido à necessidade, segundo o autor, de uma forma mais simples de analisar os dados dentro da ciência. Atualmente, as duas formas mais utilizadas são o Excel e os </w:t>
+      </w:r>
+      <w:r>
+        <w:rPr>
+          <w:i/>
+        </w:rPr>
+        <w:t>scripts</w:t>
+      </w:r>
+      <w:r>
+        <w:t xml:space="preserve"> criados através de linguagens de programação, tais quais R e Python. </w:t>
+      </w:r>
+    </w:p>
+    <w:p>
+      <w:pPr>
+        <w:pStyle w:val="ABNTTexto"/>
+      </w:pPr>
+      <w:r>
+        <w:t xml:space="preserve">A primeira opção permite que o usuário analise e gere visualizações gráficas, mas apresenta limitações </w:t>
+      </w:r>
+      <w:r>
+        <w:t xml:space="preserve">de capacidade, como número de linhas e opções limitadas de funcionalidades, </w:t>
+      </w:r>
+      <w:r>
+        <w:t>e dificuldades de implementação</w:t>
+      </w:r>
+      <w:r>
+        <w:t>, como o cruzamento de bases,</w:t>
+      </w:r>
+      <w:r>
+        <w:t xml:space="preserve"> em relação à segunda. Além disso, não fornece uma forma segura de análise dos dados, já que esta tarefa ocorre no mesmo ambiente que os dados originais são armazenados, possibilitando mudanças na informação original. </w:t>
+      </w:r>
+    </w:p>
+    <w:p>
+      <w:pPr>
+        <w:pStyle w:val="ABNTTexto"/>
+      </w:pPr>
+      <w:r>
+        <w:t xml:space="preserve">Quanto à segunda opção citada pelo autor, as linguagens de programação são, para muitos usuários, difíceis de compreensão e utilização, desfavorecendo a utilização das mesmas. Assim, por mais que sejam uma opção que oferece maleabilidade de uso, pois permitem que o usuário controle por inteiro tanto a análise quanto a geração de visualizações, acabam não sendo escolhidas por alguns usuários. </w:t>
+      </w:r>
+    </w:p>
+    <w:p>
+      <w:pPr>
+        <w:pStyle w:val="ABNTTexto"/>
+      </w:pPr>
+      <w:r>
+        <w:t xml:space="preserve">Deste modo, Dr. </w:t>
+      </w:r>
+      <w:proofErr w:type="spellStart"/>
+      <w:r>
+        <w:t>Damien</w:t>
+      </w:r>
+      <w:proofErr w:type="spellEnd"/>
+      <w:r>
+        <w:t xml:space="preserve"> Farrell constrói uma ferramenta </w:t>
+      </w:r>
+      <w:r>
+        <w:rPr>
+          <w:i/>
+        </w:rPr>
+        <w:t>open-</w:t>
+      </w:r>
+      <w:proofErr w:type="spellStart"/>
+      <w:r>
+        <w:rPr>
+          <w:i/>
+        </w:rPr>
+        <w:t>source</w:t>
+      </w:r>
+      <w:proofErr w:type="spellEnd"/>
+      <w:r>
+        <w:rPr>
+          <w:i/>
+        </w:rPr>
+        <w:t xml:space="preserve"> </w:t>
+      </w:r>
+      <w:r>
+        <w:t xml:space="preserve">que permite o cruzamento de bases de dados, gerando novas visões das informações, e a geração de visualizações gráficas de forma simples, sem exigir que o usuário tenha habilidades de programação. Ainda, o </w:t>
+      </w:r>
+      <w:proofErr w:type="spellStart"/>
+      <w:r>
+        <w:t>DataExplore</w:t>
+      </w:r>
+      <w:proofErr w:type="spellEnd"/>
+      <w:r>
+        <w:t xml:space="preserve"> é capaz de armazenar como as visualizações foram geradas, para que seja possível replicar uma mesma tarefa no futuro. </w:t>
+      </w:r>
+    </w:p>
+    <w:p>
+      <w:pPr>
+        <w:pStyle w:val="ABNTTexto"/>
+      </w:pPr>
+      <w:r>
+        <w:t xml:space="preserve">Tais características do </w:t>
+      </w:r>
+      <w:proofErr w:type="spellStart"/>
+      <w:r>
+        <w:t>DataExplore</w:t>
+      </w:r>
+      <w:proofErr w:type="spellEnd"/>
+      <w:r>
+        <w:t xml:space="preserve"> tornam esta ferramenta muito interessante para utilização, especialmente por usuários que não conhecem tanto de programação e que estão em busca de uma forma de gerar visualizações gráficas de qualidade com facilidade. </w:t>
+      </w:r>
+    </w:p>
+    <w:p>
+      <w:pPr>
+        <w:pStyle w:val="ABNTTexto"/>
+      </w:pPr>
+      <w:r>
+        <w:t xml:space="preserve">Além dos pontos negativos do </w:t>
+      </w:r>
+      <w:r>
+        <w:rPr>
+          <w:i/>
+        </w:rPr>
+        <w:t>software</w:t>
+      </w:r>
+      <w:r>
+        <w:t xml:space="preserve"> Excel citados anteriormente (limitações de uso e dificuldades para implementação)</w:t>
+      </w:r>
+      <w:r>
+        <w:t>,</w:t>
+      </w:r>
+      <w:r>
+        <w:t xml:space="preserve"> esta ferramenta possui um custo de utilização</w:t>
+      </w:r>
+      <w:r>
+        <w:t xml:space="preserve"> (o que torna soluções </w:t>
+      </w:r>
+      <w:r>
+        <w:rPr>
+          <w:i/>
+        </w:rPr>
+        <w:t>open-</w:t>
+      </w:r>
+      <w:proofErr w:type="spellStart"/>
+      <w:r>
+        <w:rPr>
+          <w:i/>
+        </w:rPr>
+        <w:t>sourc</w:t>
+      </w:r>
+      <w:r>
+        <w:rPr>
+          <w:i/>
+        </w:rPr>
+        <w:t>e</w:t>
+      </w:r>
+      <w:proofErr w:type="spellEnd"/>
+      <w:r>
+        <w:t>,</w:t>
+      </w:r>
+      <w:r>
+        <w:t xml:space="preserve"> </w:t>
+      </w:r>
+      <w:r>
+        <w:t>como</w:t>
+      </w:r>
+      <w:r>
+        <w:t xml:space="preserve"> o </w:t>
+      </w:r>
+      <w:proofErr w:type="spellStart"/>
+      <w:r>
+        <w:t>DataExplore</w:t>
+      </w:r>
+      <w:proofErr w:type="spellEnd"/>
+      <w:r>
+        <w:t>, mais atrativas)</w:t>
+      </w:r>
       <w:r>
         <w:t xml:space="preserve">. </w:t>
       </w:r>
       <w:r>
-        <w:t xml:space="preserve">Além disso, é realizada uma comparação com o </w:t>
-      </w:r>
-      <w:r>
-        <w:rPr>
-          <w:i/>
-        </w:rPr>
+        <w:t xml:space="preserve">Estas características fazem com que a mesma não seja a melhor opção para análise exploratória de dados, mesmo que seja uma das mais utilizadas no mercado. </w:t>
+      </w:r>
+    </w:p>
+    <w:p>
+      <w:pPr>
+        <w:pStyle w:val="ABNTTexto"/>
+      </w:pPr>
+      <w:r>
         <w:lastRenderedPageBreak/>
-        <w:t>software</w:t>
-      </w:r>
-      <w:r>
-        <w:t xml:space="preserve"> corporativo Microsoft Office Excel, comumente utilizado como ferramenta para realizar análises exploratórias rápidas. </w:t>
-      </w:r>
-    </w:p>
-    <w:p>
-      <w:pPr>
-        <w:pStyle w:val="ABNTTexto"/>
-      </w:pPr>
-      <w:r>
-        <w:t>[Próximos passos: realizar comparativo das ferramentas do Dr. e do Dash, trazer vantagens e desvantagens do Excel e porque ele é comparável]</w:t>
-      </w:r>
-      <w:bookmarkStart w:id="1" w:name="_GoBack"/>
-      <w:bookmarkEnd w:id="1"/>
+        <w:t>Ferramentas</w:t>
+      </w:r>
+      <w:r>
+        <w:t xml:space="preserve"> corporativas </w:t>
+      </w:r>
+      <w:r>
+        <w:t>de visualização de dados como Tableau</w:t>
+      </w:r>
+      <w:r>
+        <w:rPr>
+          <w:rStyle w:val="Refdenotaderodap"/>
+        </w:rPr>
+        <w:footnoteReference w:id="1"/>
+      </w:r>
+      <w:r>
+        <w:t xml:space="preserve"> e Power BI</w:t>
+      </w:r>
+      <w:r>
+        <w:rPr>
+          <w:rStyle w:val="Refdenotaderodap"/>
+        </w:rPr>
+        <w:footnoteReference w:id="2"/>
+      </w:r>
+      <w:r>
+        <w:t xml:space="preserve"> </w:t>
+      </w:r>
+      <w:r>
+        <w:t xml:space="preserve">também </w:t>
+      </w:r>
+      <w:r>
+        <w:t xml:space="preserve">podem ser utilizadas para o fim de análise exploratória de dados. </w:t>
+      </w:r>
+      <w:r>
+        <w:t xml:space="preserve">Elas oferecerem meios para realizar cruzamento de bases e adicionar colunas calculadas, por exemplo, tendo como </w:t>
+      </w:r>
+      <w:r>
+        <w:rPr>
+          <w:i/>
+        </w:rPr>
+        <w:t xml:space="preserve">inputs </w:t>
+      </w:r>
+      <w:proofErr w:type="spellStart"/>
+      <w:r>
+        <w:rPr>
+          <w:i/>
+        </w:rPr>
+        <w:t>datasets</w:t>
+      </w:r>
+      <w:proofErr w:type="spellEnd"/>
+      <w:r>
+        <w:t xml:space="preserve"> em bases do SQL Server, arquivos </w:t>
+      </w:r>
+      <w:r>
+        <w:rPr>
+          <w:i/>
+        </w:rPr>
+        <w:t>.</w:t>
+      </w:r>
+      <w:proofErr w:type="spellStart"/>
+      <w:r>
+        <w:rPr>
+          <w:i/>
+        </w:rPr>
+        <w:t>xlsm</w:t>
+      </w:r>
+      <w:proofErr w:type="spellEnd"/>
+      <w:r>
+        <w:rPr>
+          <w:i/>
+        </w:rPr>
+        <w:t xml:space="preserve"> </w:t>
+      </w:r>
+      <w:r>
+        <w:t xml:space="preserve">do Excel, </w:t>
+      </w:r>
+      <w:r>
+        <w:rPr>
+          <w:i/>
+        </w:rPr>
+        <w:t>.</w:t>
+      </w:r>
+      <w:proofErr w:type="spellStart"/>
+      <w:r>
+        <w:rPr>
+          <w:i/>
+        </w:rPr>
+        <w:t>accdb</w:t>
+      </w:r>
+      <w:proofErr w:type="spellEnd"/>
+      <w:r>
+        <w:rPr>
+          <w:i/>
+        </w:rPr>
+        <w:t xml:space="preserve"> </w:t>
+      </w:r>
+      <w:r>
+        <w:t xml:space="preserve">do Microsoft Access, entre outros. </w:t>
+      </w:r>
+      <w:r>
+        <w:t>Entretanto</w:t>
+      </w:r>
+      <w:r>
+        <w:t xml:space="preserve">, devido às suas funcionalidades principais serem a criação de </w:t>
+      </w:r>
+      <w:proofErr w:type="spellStart"/>
+      <w:r>
+        <w:rPr>
+          <w:i/>
+        </w:rPr>
+        <w:t>dashboards</w:t>
+      </w:r>
+      <w:proofErr w:type="spellEnd"/>
+      <w:r>
+        <w:rPr>
+          <w:i/>
+        </w:rPr>
+        <w:t xml:space="preserve"> online</w:t>
+      </w:r>
+      <w:r>
+        <w:rPr>
+          <w:i/>
+        </w:rPr>
+        <w:t xml:space="preserve"> </w:t>
+      </w:r>
+      <w:r>
+        <w:t>(i.e., painéis para acompanhamento de dados em tempo real)</w:t>
+      </w:r>
+      <w:r>
+        <w:t>, optou-se por não considerar as mesmas como opções para comparação</w:t>
+      </w:r>
+      <w:r>
+        <w:t xml:space="preserve"> neste trabalho</w:t>
+      </w:r>
+      <w:r>
+        <w:t>.</w:t>
+      </w:r>
     </w:p>
     <w:p>
       <w:pPr>
@@ -3451,9 +4288,11 @@
           <w:numId w:val="2"/>
         </w:numPr>
       </w:pPr>
+      <w:bookmarkStart w:id="3" w:name="_Toc10927473"/>
       <w:r>
         <w:t>VISUALIZAÇÕES GRÁFICAS A SEREM CONTEMPLADAS NA FERRAMENTA</w:t>
       </w:r>
+      <w:bookmarkEnd w:id="3"/>
     </w:p>
     <w:p>
       <w:pPr>
@@ -3509,11 +4348,11 @@
           <w:numId w:val="2"/>
         </w:numPr>
       </w:pPr>
-      <w:bookmarkStart w:id="2" w:name="_Toc8713105"/>
+      <w:bookmarkStart w:id="4" w:name="_Toc10927474"/>
       <w:r>
         <w:t>ESCOLHA DE LINGUAGEM DE PROGRAMAÇÃO PARA DESENVOLVIMENTO</w:t>
       </w:r>
-      <w:bookmarkEnd w:id="2"/>
+      <w:bookmarkEnd w:id="4"/>
     </w:p>
     <w:p>
       <w:pPr>
@@ -3548,7 +4387,7 @@
         <w:rPr>
           <w:rStyle w:val="Refdenotaderodap"/>
         </w:rPr>
-        <w:footnoteReference w:id="1"/>
+        <w:footnoteReference w:id="3"/>
       </w:r>
       <w:r>
         <w:t xml:space="preserve">, </w:t>
@@ -3619,7 +4458,7 @@
         <w:rPr>
           <w:rStyle w:val="Refdenotaderodap"/>
         </w:rPr>
-        <w:footnoteReference w:id="2"/>
+        <w:footnoteReference w:id="4"/>
       </w:r>
       <w:r>
         <w:t xml:space="preserve">. </w:t>
@@ -3630,7 +4469,17 @@
         <w:pStyle w:val="ABNTTexto"/>
       </w:pPr>
       <w:r>
-        <w:t xml:space="preserve">Segundo o índice TIOBE de maio de 2019, realizado pela empresa holandesa homônima focada em qualidade de códigos, Python é a quarta linguagem de programação mais popular em 2018 e 2019, ficando atrás de Java, C e C++. Este índice é calculado com base no número de pesquisas pelas linguagens de programação em ferramentas de busca, como Google, e outras fontes de informação, como a </w:t>
+        <w:t>Segundo o índice TIOBE de maio de 2019</w:t>
+      </w:r>
+      <w:r>
+        <w:t xml:space="preserve"> [REF]</w:t>
+      </w:r>
+      <w:r>
+        <w:t xml:space="preserve">, realizado pela empresa holandesa homônima focada em qualidade de códigos, Python é a quarta linguagem de programação mais popular em 2018 e 2019, ficando atrás de Java, C e C++. Este índice é calculado com base no número de pesquisas pelas linguagens de programação em </w:t>
+      </w:r>
+      <w:r>
+        <w:lastRenderedPageBreak/>
+        <w:t xml:space="preserve">ferramentas de busca, como Google, e outras fontes de informação, como a </w:t>
       </w:r>
       <w:proofErr w:type="spellStart"/>
       <w:r>
@@ -3739,11 +4588,34 @@
         <w:t xml:space="preserve">. </w:t>
       </w:r>
       <w:r>
-        <w:t xml:space="preserve">A pesquisa levou em conta a opinião de 1800 participantes, que escolheram as ferramentas que utilizavam para o tipo de projeto </w:t>
-      </w:r>
-      <w:r>
-        <w:lastRenderedPageBreak/>
-        <w:t xml:space="preserve">citado entre Python, R, SQL, entre outras. Um terço dos usuários que votaram em somente uma ferramenta foram removidos, de modo a prevalecer a opinião de usuários ativos dentro da área de Ciência de Dados. </w:t>
+        <w:t xml:space="preserve">A pesquisa levou em conta a opinião de 1800 participantes, que escolheram as ferramentas que utilizavam para </w:t>
+      </w:r>
+      <w:r>
+        <w:t xml:space="preserve">projetos na área de </w:t>
+      </w:r>
+      <w:r>
+        <w:rPr>
+          <w:i/>
+        </w:rPr>
+        <w:t>Data Science</w:t>
+      </w:r>
+      <w:r>
+        <w:t xml:space="preserve">. As opções dadas para os participantes contemplavam, entre outras, </w:t>
+      </w:r>
+      <w:r>
+        <w:t>Python, R</w:t>
+      </w:r>
+      <w:r>
+        <w:t xml:space="preserve"> e</w:t>
+      </w:r>
+      <w:r>
+        <w:t xml:space="preserve"> SQL. Um terço dos usuários que votaram em somente uma ferramenta foram removidos, de modo a prevalecer a opinião de usuários ativos dentro da área</w:t>
+      </w:r>
+      <w:r>
+        <w:t xml:space="preserve"> de estudo em questão</w:t>
+      </w:r>
+      <w:r>
+        <w:t xml:space="preserve">. </w:t>
       </w:r>
     </w:p>
     <w:p>
@@ -3751,18 +4623,13 @@
         <w:pStyle w:val="ABNTTexto"/>
       </w:pPr>
       <w:r>
-        <w:t xml:space="preserve">[Adicionar um parágrafo falando sobre facilidade de aprendizado e tal, disponibilidade de bibliotecas? </w:t>
-      </w:r>
-      <w:r>
-        <w:t>Para trazer mais referências]</w:t>
-      </w:r>
-    </w:p>
-    <w:p>
-      <w:pPr>
-        <w:pStyle w:val="ABNTTexto"/>
-      </w:pPr>
-      <w:r>
-        <w:t xml:space="preserve">Deste modo, devido à sua popularidade, facilidade de aprendizado, implementação e codificação, alta disponibilidade de bibliotecas e pacotes e compatibilidade com diversas fontes de dados e ferramentas, Python foi escolhida para a implementação </w:t>
+        <w:t>Deste modo, devido à sua popularidade, facilidade de aprendizado</w:t>
+      </w:r>
+      <w:r>
+        <w:t xml:space="preserve"> [REF]</w:t>
+      </w:r>
+      <w:r>
+        <w:t xml:space="preserve">, implementação e codificação, alta disponibilidade de bibliotecas e pacotes e compatibilidade com diversas fontes de dados e ferramentas, Python foi escolhida para a implementação </w:t>
       </w:r>
       <w:r>
         <w:t>d</w:t>
@@ -3770,73 +4637,6 @@
       <w:r>
         <w:t xml:space="preserve">este trabalho. </w:t>
       </w:r>
-    </w:p>
-    <w:p>
-      <w:pPr>
-        <w:pStyle w:val="ABNTTexto"/>
-      </w:pPr>
-      <w:r>
-        <w:t>[</w:t>
-      </w:r>
-      <w:r>
-        <w:t>Utilizar argumentos e pesquisas que comprovem que a linguagem Python foi escolhida de forma correta</w:t>
-      </w:r>
-      <w:r>
-        <w:t>]</w:t>
-      </w:r>
-      <w:r>
-        <w:t xml:space="preserve"> </w:t>
-      </w:r>
-    </w:p>
-    <w:p>
-      <w:pPr>
-        <w:pStyle w:val="ABNTTexto"/>
-      </w:pPr>
-      <w:r>
-        <w:t>[</w:t>
-      </w:r>
-      <w:r>
-        <w:t>Dentre os argumentos, popularidade, disponibilidade de bibliotecas e facilidade de aprendizado deverão constar</w:t>
-      </w:r>
-      <w:r>
-        <w:t>]</w:t>
-      </w:r>
-    </w:p>
-    <w:p>
-      <w:pPr>
-        <w:pStyle w:val="ABNTTexto"/>
-      </w:pPr>
-    </w:p>
-    <w:p>
-      <w:pPr>
-        <w:pStyle w:val="ABNTTexto"/>
-      </w:pPr>
-      <w:hyperlink r:id="rId10" w:history="1">
-        <w:r>
-          <w:rPr>
-            <w:rStyle w:val="Hyperlink"/>
-          </w:rPr>
-          <w:t>https://www.kaggle.com/kaggle/kaggle-survey-2018</w:t>
-        </w:r>
-      </w:hyperlink>
-    </w:p>
-    <w:p>
-      <w:pPr>
-        <w:pStyle w:val="ABNTTexto"/>
-      </w:pPr>
-      <w:hyperlink r:id="rId11" w:history="1">
-        <w:r>
-          <w:rPr>
-            <w:rStyle w:val="Hyperlink"/>
-          </w:rPr>
-          <w:t>http://pypl.github.io/PYPL.html</w:t>
-        </w:r>
-      </w:hyperlink>
-    </w:p>
-    <w:p>
-      <w:pPr>
-        <w:pStyle w:val="ABNTTexto"/>
-      </w:pPr>
     </w:p>
     <w:p>
       <w:pPr>
@@ -3851,19 +4651,19 @@
           <w:numId w:val="2"/>
         </w:numPr>
       </w:pPr>
-      <w:bookmarkStart w:id="3" w:name="_Toc8713106"/>
+      <w:bookmarkStart w:id="5" w:name="_Toc10927475"/>
       <w:r>
         <w:t>LEVANTAMENTO DE BIBLIOTECAS DE VISUALIZAÇÃO DE DADOS NO PYTHON</w:t>
       </w:r>
-      <w:bookmarkEnd w:id="3"/>
+      <w:bookmarkEnd w:id="5"/>
     </w:p>
     <w:p>
       <w:pPr>
         <w:pStyle w:val="ABNTTexto"/>
-        <w:rPr>
-          <w:b/>
-        </w:rPr>
-      </w:pPr>
+      </w:pPr>
+      <w:r>
+        <w:t xml:space="preserve">Com a escolha do Python como linguagem de programação para implementação das funções da ferramenta, é necessário encontrar um biblioteca que seja capaz de fornecer as visualizações gráficas necessárias (descritas na Seção </w:t>
+      </w:r>
       <w:r>
         <w:t xml:space="preserve">Para realização das visualizações, foram levantadas algumas bibliotecas do Python e exploradas suas </w:t>
       </w:r>
@@ -3877,10 +4677,32 @@
         <w:t xml:space="preserve"> e características</w:t>
       </w:r>
       <w:r>
-        <w:t xml:space="preserve">. A seguir, são </w:t>
-      </w:r>
-      <w:r>
-        <w:t xml:space="preserve">apresentados os dados encontrados de </w:t>
+        <w:t xml:space="preserve">. </w:t>
+      </w:r>
+    </w:p>
+    <w:p>
+      <w:pPr>
+        <w:pStyle w:val="ABNTTexto"/>
+      </w:pPr>
+      <w:bookmarkStart w:id="6" w:name="_GoBack"/>
+      <w:bookmarkEnd w:id="6"/>
+      <w:r>
+        <w:t xml:space="preserve">A seguir, são </w:t>
+      </w:r>
+      <w:r>
+        <w:t>apresentados o</w:t>
+      </w:r>
+      <w:r>
+        <w:t xml:space="preserve"> que foi </w:t>
+      </w:r>
+      <w:r>
+        <w:t xml:space="preserve">encontrado </w:t>
+      </w:r>
+      <w:r>
+        <w:t>em</w:t>
+      </w:r>
+      <w:r>
+        <w:t xml:space="preserve"> </w:t>
       </w:r>
       <w:r>
         <w:t>cada uma das bibliotecas e indica</w:t>
@@ -3895,9 +4717,23 @@
     <w:p>
       <w:pPr>
         <w:pStyle w:val="ABNTTexto"/>
-      </w:pPr>
-      <w:proofErr w:type="spellStart"/>
-      <w:r>
+        <w:rPr>
+          <w:b/>
+        </w:rPr>
+      </w:pPr>
+    </w:p>
+    <w:p>
+      <w:pPr>
+        <w:pStyle w:val="ABNTTexto"/>
+        <w:rPr>
+          <w:b/>
+        </w:rPr>
+      </w:pPr>
+      <w:proofErr w:type="spellStart"/>
+      <w:r>
+        <w:rPr>
+          <w:b/>
+        </w:rPr>
         <w:t>Matplotlib</w:t>
       </w:r>
       <w:proofErr w:type="spellEnd"/>
@@ -3929,424 +4765,532 @@
       <w:pPr>
         <w:pStyle w:val="ABNTTexto"/>
       </w:pPr>
-      <w:proofErr w:type="spellStart"/>
+    </w:p>
+    <w:p>
+      <w:pPr>
+        <w:pStyle w:val="ABNTTexto"/>
+        <w:rPr>
+          <w:b/>
+        </w:rPr>
+      </w:pPr>
+      <w:proofErr w:type="spellStart"/>
+      <w:r>
+        <w:rPr>
+          <w:b/>
+        </w:rPr>
+        <w:t>Seaborn</w:t>
+      </w:r>
+      <w:proofErr w:type="spellEnd"/>
+      <w:r>
+        <w:rPr>
+          <w:b/>
+        </w:rPr>
+        <w:t xml:space="preserve"> </w:t>
+      </w:r>
+    </w:p>
+    <w:p>
+      <w:pPr>
+        <w:pStyle w:val="ABNTTexto"/>
+      </w:pPr>
+      <w:r>
+        <w:t xml:space="preserve">Construída em cima do </w:t>
+      </w:r>
+      <w:proofErr w:type="spellStart"/>
+      <w:r>
+        <w:t>Matplotlib</w:t>
+      </w:r>
+      <w:proofErr w:type="spellEnd"/>
+      <w:r>
+        <w:t xml:space="preserve">, apresenta maior facilidade para utilização de </w:t>
+      </w:r>
+      <w:proofErr w:type="spellStart"/>
+      <w:r>
+        <w:rPr>
+          <w:i/>
+        </w:rPr>
+        <w:t>plots</w:t>
+      </w:r>
+      <w:proofErr w:type="spellEnd"/>
+      <w:r>
+        <w:rPr>
+          <w:i/>
+        </w:rPr>
+        <w:t xml:space="preserve"> </w:t>
+      </w:r>
+      <w:r>
+        <w:t xml:space="preserve">mais complexos, como mapas de calor e gráficos violinos, por ser uma biblioteca mais alto nível. Além disso, suas cores e apresentações são consideradas mais bonitas que aquelas da biblioteca anterior. </w:t>
+      </w:r>
+      <w:r>
+        <w:t xml:space="preserve">Como o </w:t>
+      </w:r>
+      <w:proofErr w:type="spellStart"/>
+      <w:r>
+        <w:t>Matplotlib</w:t>
+      </w:r>
+      <w:proofErr w:type="spellEnd"/>
+      <w:r>
+        <w:t>, suas visualizações são estáticas.</w:t>
+      </w:r>
+    </w:p>
+    <w:p>
+      <w:pPr>
+        <w:pStyle w:val="ABNTTexto"/>
+      </w:pPr>
+    </w:p>
+    <w:p>
+      <w:pPr>
+        <w:pStyle w:val="ABNTTexto"/>
+        <w:rPr>
+          <w:b/>
+        </w:rPr>
+      </w:pPr>
+      <w:proofErr w:type="spellStart"/>
+      <w:r>
+        <w:rPr>
+          <w:b/>
+        </w:rPr>
+        <w:t>ggplot</w:t>
+      </w:r>
+      <w:proofErr w:type="spellEnd"/>
+      <w:r>
+        <w:rPr>
+          <w:b/>
+        </w:rPr>
+        <w:t xml:space="preserve"> </w:t>
+      </w:r>
+    </w:p>
+    <w:p>
+      <w:pPr>
+        <w:pStyle w:val="ABNTTexto"/>
+      </w:pPr>
+      <w:r>
+        <w:t xml:space="preserve">Baseado nas ideias do livro </w:t>
+      </w:r>
+      <w:r>
+        <w:rPr>
+          <w:i/>
+        </w:rPr>
+        <w:t xml:space="preserve">The </w:t>
+      </w:r>
+      <w:proofErr w:type="spellStart"/>
+      <w:r>
+        <w:rPr>
+          <w:i/>
+        </w:rPr>
+        <w:t>Grammar</w:t>
+      </w:r>
+      <w:proofErr w:type="spellEnd"/>
+      <w:r>
+        <w:rPr>
+          <w:i/>
+        </w:rPr>
+        <w:t xml:space="preserve"> </w:t>
+      </w:r>
+      <w:proofErr w:type="spellStart"/>
+      <w:r>
+        <w:rPr>
+          <w:i/>
+        </w:rPr>
+        <w:t>of</w:t>
+      </w:r>
+      <w:proofErr w:type="spellEnd"/>
+      <w:r>
+        <w:rPr>
+          <w:i/>
+        </w:rPr>
+        <w:t xml:space="preserve"> </w:t>
+      </w:r>
+      <w:proofErr w:type="spellStart"/>
+      <w:r>
+        <w:rPr>
+          <w:i/>
+        </w:rPr>
+        <w:t>Graphics</w:t>
+      </w:r>
+      <w:proofErr w:type="spellEnd"/>
+      <w:r>
+        <w:t xml:space="preserve"> e na biblioteca </w:t>
+      </w:r>
+      <w:r>
+        <w:rPr>
+          <w:i/>
+        </w:rPr>
+        <w:t xml:space="preserve">ggplot2 </w:t>
+      </w:r>
+      <w:r>
+        <w:t xml:space="preserve">do R, o </w:t>
+      </w:r>
+      <w:proofErr w:type="spellStart"/>
+      <w:r>
+        <w:rPr>
+          <w:i/>
+        </w:rPr>
+        <w:t>ggplot</w:t>
+      </w:r>
+      <w:proofErr w:type="spellEnd"/>
+      <w:r>
+        <w:t xml:space="preserve"> permite a criação de gráficos menos personalizados, focando na reutilização de código e aceleração da geração dos gráficos. </w:t>
+      </w:r>
+    </w:p>
+    <w:p>
+      <w:pPr>
+        <w:pStyle w:val="ABNTTexto"/>
+      </w:pPr>
+      <w:r>
+        <w:t xml:space="preserve">Esta biblioteca conversa muito com a biblioteca de processamento de dados </w:t>
+      </w:r>
+      <w:r>
+        <w:rPr>
+          <w:i/>
+        </w:rPr>
+        <w:t>Pandas</w:t>
+      </w:r>
+      <w:r>
+        <w:t xml:space="preserve"> e seu modo de guardar os dados em </w:t>
+      </w:r>
+      <w:proofErr w:type="spellStart"/>
+      <w:r>
+        <w:rPr>
+          <w:i/>
+        </w:rPr>
+        <w:t>dataframes</w:t>
+      </w:r>
+      <w:proofErr w:type="spellEnd"/>
+      <w:r>
+        <w:t xml:space="preserve">. Sua implementação faz com que seja possível criar gráficos em camadas, adicionando </w:t>
+      </w:r>
+      <w:proofErr w:type="spellStart"/>
+      <w:r>
+        <w:rPr>
+          <w:i/>
+        </w:rPr>
+        <w:t>plots</w:t>
+      </w:r>
+      <w:proofErr w:type="spellEnd"/>
+      <w:r>
+        <w:t xml:space="preserve"> um em cima do outro.</w:t>
+      </w:r>
+    </w:p>
+    <w:p>
+      <w:pPr>
+        <w:pStyle w:val="ABNTTexto"/>
+      </w:pPr>
+    </w:p>
+    <w:p>
+      <w:pPr>
+        <w:pStyle w:val="ABNTTexto"/>
+        <w:rPr>
+          <w:b/>
+        </w:rPr>
+      </w:pPr>
+      <w:proofErr w:type="spellStart"/>
+      <w:r>
+        <w:rPr>
+          <w:b/>
+        </w:rPr>
+        <w:t>Bokeh</w:t>
+      </w:r>
+      <w:proofErr w:type="spellEnd"/>
+    </w:p>
+    <w:p>
+      <w:pPr>
+        <w:pStyle w:val="ABNTTexto"/>
+      </w:pPr>
+      <w:r>
+        <w:t xml:space="preserve">Implementada com base no </w:t>
+      </w:r>
+      <w:r>
+        <w:rPr>
+          <w:i/>
+        </w:rPr>
+        <w:t xml:space="preserve">The </w:t>
+      </w:r>
+      <w:proofErr w:type="spellStart"/>
+      <w:r>
+        <w:rPr>
+          <w:i/>
+        </w:rPr>
+        <w:t>Grammar</w:t>
+      </w:r>
+      <w:proofErr w:type="spellEnd"/>
+      <w:r>
+        <w:rPr>
+          <w:i/>
+        </w:rPr>
+        <w:t xml:space="preserve"> </w:t>
+      </w:r>
+      <w:proofErr w:type="spellStart"/>
+      <w:r>
+        <w:rPr>
+          <w:i/>
+        </w:rPr>
+        <w:t>of</w:t>
+      </w:r>
+      <w:proofErr w:type="spellEnd"/>
+      <w:r>
+        <w:rPr>
+          <w:i/>
+        </w:rPr>
+        <w:t xml:space="preserve"> </w:t>
+      </w:r>
+      <w:proofErr w:type="spellStart"/>
+      <w:r>
+        <w:rPr>
+          <w:i/>
+        </w:rPr>
+        <w:t>Graphics</w:t>
+      </w:r>
+      <w:proofErr w:type="spellEnd"/>
+      <w:r>
+        <w:t xml:space="preserve">, como o </w:t>
+      </w:r>
+      <w:proofErr w:type="spellStart"/>
+      <w:r>
+        <w:rPr>
+          <w:i/>
+        </w:rPr>
+        <w:t>ggplot</w:t>
+      </w:r>
+      <w:proofErr w:type="spellEnd"/>
+      <w:r>
+        <w:t>, é um</w:t>
+      </w:r>
+      <w:r>
+        <w:t xml:space="preserve">a biblioteca nativa do Python. Permite a criação de gráficos interativos, com ferramentas de </w:t>
+      </w:r>
+      <w:r>
+        <w:rPr>
+          <w:i/>
+        </w:rPr>
+        <w:t>zoom</w:t>
+      </w:r>
+      <w:r>
+        <w:t xml:space="preserve">, movimentação, atualização dos dados e opção de salvar a visualização. Permite que os </w:t>
+      </w:r>
+      <w:proofErr w:type="spellStart"/>
+      <w:r>
+        <w:rPr>
+          <w:i/>
+        </w:rPr>
+        <w:t>plots</w:t>
+      </w:r>
+      <w:proofErr w:type="spellEnd"/>
+      <w:r>
+        <w:rPr>
+          <w:i/>
+        </w:rPr>
+        <w:t xml:space="preserve"> </w:t>
+      </w:r>
+      <w:r>
+        <w:t xml:space="preserve">sejam </w:t>
+      </w:r>
+      <w:r>
+        <w:t>exportados em JSON, documentos HTML ou</w:t>
+      </w:r>
+      <w:r>
+        <w:t xml:space="preserve"> em interfaces </w:t>
+      </w:r>
+      <w:r>
+        <w:rPr>
+          <w:i/>
+        </w:rPr>
+        <w:t>web</w:t>
+      </w:r>
+      <w:r>
+        <w:t xml:space="preserve">. Os dados a serem apresentados podem ser fornecidos em listas do próprio Python ou estruturas de dados do </w:t>
+      </w:r>
+      <w:proofErr w:type="spellStart"/>
+      <w:r>
+        <w:rPr>
+          <w:i/>
+        </w:rPr>
+        <w:t>NumPy</w:t>
+      </w:r>
+      <w:proofErr w:type="spellEnd"/>
+      <w:r>
+        <w:rPr>
+          <w:i/>
+        </w:rPr>
+        <w:t xml:space="preserve"> </w:t>
+      </w:r>
+      <w:r>
+        <w:t xml:space="preserve">e </w:t>
+      </w:r>
+      <w:r>
+        <w:rPr>
+          <w:i/>
+        </w:rPr>
+        <w:t>Pandas</w:t>
+      </w:r>
+      <w:r>
+        <w:t>.</w:t>
+      </w:r>
+    </w:p>
+    <w:p>
+      <w:pPr>
+        <w:pStyle w:val="ABNTTexto"/>
+      </w:pPr>
+    </w:p>
+    <w:p>
+      <w:pPr>
+        <w:pStyle w:val="ABNTTexto"/>
+        <w:rPr>
+          <w:b/>
+        </w:rPr>
+      </w:pPr>
+      <w:proofErr w:type="spellStart"/>
+      <w:r>
+        <w:rPr>
+          <w:b/>
+        </w:rPr>
+        <w:t>Plotly</w:t>
+      </w:r>
+      <w:proofErr w:type="spellEnd"/>
+    </w:p>
+    <w:p>
+      <w:pPr>
+        <w:pStyle w:val="ABNTTexto"/>
+      </w:pPr>
+      <w:r>
+        <w:t xml:space="preserve">Esta biblioteca é construída em cima da </w:t>
+      </w:r>
+      <w:r>
+        <w:rPr>
+          <w:i/>
+        </w:rPr>
+        <w:t>D3.js</w:t>
+      </w:r>
+      <w:r>
+        <w:t xml:space="preserve">, que é uma biblioteca </w:t>
+      </w:r>
+      <w:proofErr w:type="spellStart"/>
+      <w:r>
+        <w:t>JavaScript</w:t>
+      </w:r>
+      <w:proofErr w:type="spellEnd"/>
+      <w:r>
+        <w:t xml:space="preserve"> implementada para conectar quaisquer dados a um </w:t>
+      </w:r>
+      <w:proofErr w:type="spellStart"/>
+      <w:r>
+        <w:rPr>
+          <w:i/>
+        </w:rPr>
+        <w:t>Document</w:t>
+      </w:r>
+      <w:proofErr w:type="spellEnd"/>
+      <w:r>
+        <w:rPr>
+          <w:i/>
+        </w:rPr>
+        <w:t xml:space="preserve"> </w:t>
+      </w:r>
+      <w:proofErr w:type="spellStart"/>
+      <w:r>
+        <w:rPr>
+          <w:i/>
+        </w:rPr>
+        <w:t>Object</w:t>
+      </w:r>
+      <w:proofErr w:type="spellEnd"/>
+      <w:r>
+        <w:rPr>
+          <w:i/>
+        </w:rPr>
+        <w:t xml:space="preserve"> </w:t>
+      </w:r>
+      <w:proofErr w:type="spellStart"/>
+      <w:r>
+        <w:rPr>
+          <w:i/>
+        </w:rPr>
+        <w:t>Model</w:t>
+      </w:r>
+      <w:proofErr w:type="spellEnd"/>
+      <w:r>
+        <w:rPr>
+          <w:i/>
+        </w:rPr>
+        <w:t xml:space="preserve"> </w:t>
+      </w:r>
+      <w:r>
+        <w:t xml:space="preserve">(DOM), o qual, por sua vez, pode ser transformado conforme o necessário, gerando vários tipos de visualizações. </w:t>
+      </w:r>
+      <w:r>
+        <w:t>Deste modo, ela é capaz de, com poucas linhas de código, gerar visualizações gráficas completas, com as quais o usuário pode interagir</w:t>
+      </w:r>
+      <w:r>
+        <w:t xml:space="preserve">: aplicar e tirar </w:t>
+      </w:r>
+      <w:r>
+        <w:rPr>
+          <w:i/>
+        </w:rPr>
+        <w:t>zoom</w:t>
+      </w:r>
+      <w:r>
+        <w:t xml:space="preserve">, navegar pelo gráfico, consultar o valor de cada ponto, entre outros. </w:t>
+      </w:r>
+    </w:p>
+    <w:p>
+      <w:pPr>
+        <w:pStyle w:val="ABNTTexto"/>
+      </w:pPr>
       <w:r>
         <w:lastRenderedPageBreak/>
-        <w:t>Seaborn</w:t>
-      </w:r>
-      <w:proofErr w:type="spellEnd"/>
+        <w:t xml:space="preserve">Esta á a biblioteca utilizada para geração das visualizações gráficas de dados no Dash, um </w:t>
+      </w:r>
+      <w:r>
+        <w:rPr>
+          <w:i/>
+        </w:rPr>
+        <w:t>framework</w:t>
+      </w:r>
       <w:r>
         <w:t xml:space="preserve"> </w:t>
       </w:r>
-    </w:p>
-    <w:p>
-      <w:pPr>
-        <w:pStyle w:val="ABNTTexto"/>
-      </w:pPr>
-      <w:r>
-        <w:t xml:space="preserve">Construída em cima do </w:t>
-      </w:r>
-      <w:proofErr w:type="spellStart"/>
-      <w:r>
-        <w:t>Matplotlib</w:t>
-      </w:r>
-      <w:proofErr w:type="spellEnd"/>
-      <w:r>
-        <w:t xml:space="preserve">, apresenta maior facilidade para utilização de </w:t>
-      </w:r>
-      <w:proofErr w:type="spellStart"/>
-      <w:r>
-        <w:rPr>
-          <w:i/>
-        </w:rPr>
-        <w:t>plots</w:t>
-      </w:r>
-      <w:proofErr w:type="spellEnd"/>
-      <w:r>
-        <w:rPr>
-          <w:i/>
-        </w:rPr>
+      <w:r>
+        <w:t xml:space="preserve">em Python </w:t>
+      </w:r>
+      <w:r>
+        <w:t xml:space="preserve">para criação de </w:t>
+      </w:r>
+      <w:proofErr w:type="spellStart"/>
+      <w:r>
+        <w:rPr>
+          <w:i/>
+        </w:rPr>
+        <w:t>dashboards</w:t>
+      </w:r>
+      <w:proofErr w:type="spellEnd"/>
+      <w:r>
+        <w:t xml:space="preserve"> e relatórios interativos</w:t>
+      </w:r>
+      <w:r>
         <w:t xml:space="preserve"> </w:t>
       </w:r>
       <w:r>
-        <w:t xml:space="preserve">mais complexos, como mapas de calor e gráficos violinos, por ser uma biblioteca mais alto nível. Além disso, suas cores e apresentações são consideradas mais bonitas que aquelas da biblioteca anterior. </w:t>
-      </w:r>
-      <w:r>
-        <w:t xml:space="preserve">Como o </w:t>
-      </w:r>
-      <w:proofErr w:type="spellStart"/>
-      <w:r>
-        <w:t>Matplotlib</w:t>
-      </w:r>
-      <w:proofErr w:type="spellEnd"/>
-      <w:r>
-        <w:t>, suas visualizações são estáticas.</w:t>
-      </w:r>
-    </w:p>
-    <w:p>
-      <w:pPr>
-        <w:pStyle w:val="ABNTTexto"/>
-      </w:pPr>
-      <w:proofErr w:type="spellStart"/>
-      <w:r>
-        <w:t>ggplot</w:t>
-      </w:r>
-      <w:proofErr w:type="spellEnd"/>
+        <w:rPr>
+          <w:i/>
+        </w:rPr>
+        <w:t>web</w:t>
+      </w:r>
+      <w:r>
+        <w:t xml:space="preserve"> (</w:t>
+      </w:r>
+      <w:proofErr w:type="spellStart"/>
+      <w:r>
+        <w:rPr>
+          <w:i/>
+        </w:rPr>
+        <w:t>Javascript</w:t>
+      </w:r>
+      <w:proofErr w:type="spellEnd"/>
+      <w:r>
+        <w:t>).</w:t>
+      </w:r>
       <w:r>
         <w:t xml:space="preserve"> </w:t>
-      </w:r>
-    </w:p>
-    <w:p>
-      <w:pPr>
-        <w:pStyle w:val="ABNTTexto"/>
-      </w:pPr>
-      <w:r>
-        <w:t xml:space="preserve">Baseado nas ideias do livro </w:t>
-      </w:r>
-      <w:r>
-        <w:rPr>
-          <w:i/>
-        </w:rPr>
-        <w:t xml:space="preserve">The </w:t>
-      </w:r>
-      <w:proofErr w:type="spellStart"/>
-      <w:r>
-        <w:rPr>
-          <w:i/>
-        </w:rPr>
-        <w:t>Grammar</w:t>
-      </w:r>
-      <w:proofErr w:type="spellEnd"/>
-      <w:r>
-        <w:rPr>
-          <w:i/>
-        </w:rPr>
-        <w:t xml:space="preserve"> </w:t>
-      </w:r>
-      <w:proofErr w:type="spellStart"/>
-      <w:r>
-        <w:rPr>
-          <w:i/>
-        </w:rPr>
-        <w:t>of</w:t>
-      </w:r>
-      <w:proofErr w:type="spellEnd"/>
-      <w:r>
-        <w:rPr>
-          <w:i/>
-        </w:rPr>
-        <w:t xml:space="preserve"> </w:t>
-      </w:r>
-      <w:proofErr w:type="spellStart"/>
-      <w:r>
-        <w:rPr>
-          <w:i/>
-        </w:rPr>
-        <w:t>Graphics</w:t>
-      </w:r>
-      <w:proofErr w:type="spellEnd"/>
-      <w:r>
-        <w:t xml:space="preserve"> e na biblioteca </w:t>
-      </w:r>
-      <w:r>
-        <w:rPr>
-          <w:i/>
-        </w:rPr>
-        <w:t xml:space="preserve">ggplot2 </w:t>
-      </w:r>
-      <w:r>
-        <w:t xml:space="preserve">do R, o </w:t>
-      </w:r>
-      <w:proofErr w:type="spellStart"/>
-      <w:r>
-        <w:rPr>
-          <w:i/>
-        </w:rPr>
-        <w:t>ggplot</w:t>
-      </w:r>
-      <w:proofErr w:type="spellEnd"/>
-      <w:r>
-        <w:t xml:space="preserve"> permite a criação de gráficos menos personalizados, focando na reutilização de código e aceleração da geração dos gráficos. Esta biblioteca conversa muito com a biblioteca de processamento de dados </w:t>
-      </w:r>
-      <w:r>
-        <w:rPr>
-          <w:i/>
-        </w:rPr>
-        <w:t>Pandas</w:t>
-      </w:r>
-      <w:r>
-        <w:t xml:space="preserve"> e seu modo de guardar os dados em </w:t>
-      </w:r>
-      <w:proofErr w:type="spellStart"/>
-      <w:r>
-        <w:rPr>
-          <w:i/>
-        </w:rPr>
-        <w:t>dataframes</w:t>
-      </w:r>
-      <w:proofErr w:type="spellEnd"/>
-      <w:r>
-        <w:t xml:space="preserve">. Sua implementação faz com que seja possível criar gráficos em camadas, adicionando </w:t>
-      </w:r>
-      <w:proofErr w:type="spellStart"/>
-      <w:r>
-        <w:rPr>
-          <w:i/>
-        </w:rPr>
-        <w:t>plots</w:t>
-      </w:r>
-      <w:proofErr w:type="spellEnd"/>
-      <w:r>
-        <w:t xml:space="preserve"> um em cima do outro.</w:t>
-      </w:r>
-    </w:p>
-    <w:p>
-      <w:pPr>
-        <w:pStyle w:val="ABNTTexto"/>
-      </w:pPr>
-    </w:p>
-    <w:p>
-      <w:pPr>
-        <w:pStyle w:val="ABNTTexto"/>
-      </w:pPr>
-      <w:proofErr w:type="spellStart"/>
-      <w:r>
-        <w:t>Bokeh</w:t>
-      </w:r>
-      <w:proofErr w:type="spellEnd"/>
-    </w:p>
-    <w:p>
-      <w:pPr>
-        <w:pStyle w:val="ABNTTexto"/>
-      </w:pPr>
-      <w:r>
-        <w:t xml:space="preserve">Implementada com base no </w:t>
-      </w:r>
-      <w:r>
-        <w:rPr>
-          <w:i/>
-        </w:rPr>
-        <w:t xml:space="preserve">The </w:t>
-      </w:r>
-      <w:proofErr w:type="spellStart"/>
-      <w:r>
-        <w:rPr>
-          <w:i/>
-        </w:rPr>
-        <w:t>Grammar</w:t>
-      </w:r>
-      <w:proofErr w:type="spellEnd"/>
-      <w:r>
-        <w:rPr>
-          <w:i/>
-        </w:rPr>
-        <w:t xml:space="preserve"> </w:t>
-      </w:r>
-      <w:proofErr w:type="spellStart"/>
-      <w:r>
-        <w:rPr>
-          <w:i/>
-        </w:rPr>
-        <w:t>of</w:t>
-      </w:r>
-      <w:proofErr w:type="spellEnd"/>
-      <w:r>
-        <w:rPr>
-          <w:i/>
-        </w:rPr>
-        <w:t xml:space="preserve"> </w:t>
-      </w:r>
-      <w:proofErr w:type="spellStart"/>
-      <w:r>
-        <w:rPr>
-          <w:i/>
-        </w:rPr>
-        <w:t>Graphics</w:t>
-      </w:r>
-      <w:proofErr w:type="spellEnd"/>
-      <w:r>
-        <w:t xml:space="preserve">, como o </w:t>
-      </w:r>
-      <w:proofErr w:type="spellStart"/>
-      <w:r>
-        <w:rPr>
-          <w:i/>
-        </w:rPr>
-        <w:t>ggplot</w:t>
-      </w:r>
-      <w:proofErr w:type="spellEnd"/>
-      <w:r>
-        <w:t>, é um</w:t>
-      </w:r>
-      <w:r>
-        <w:t xml:space="preserve">a biblioteca nativa do Python. Permite a criação de gráficos interativos, com ferramentas de </w:t>
-      </w:r>
-      <w:r>
-        <w:rPr>
-          <w:i/>
-        </w:rPr>
-        <w:t>zoom</w:t>
-      </w:r>
-      <w:r>
-        <w:t xml:space="preserve">, movimentação, atualização dos dados e opção de salvar a visualização. Permite que os </w:t>
-      </w:r>
-      <w:proofErr w:type="spellStart"/>
-      <w:r>
-        <w:rPr>
-          <w:i/>
-        </w:rPr>
-        <w:t>plots</w:t>
-      </w:r>
-      <w:proofErr w:type="spellEnd"/>
-      <w:r>
-        <w:rPr>
-          <w:i/>
-        </w:rPr>
-        <w:t xml:space="preserve"> </w:t>
-      </w:r>
-      <w:r>
-        <w:t xml:space="preserve">sejam </w:t>
-      </w:r>
-      <w:r>
-        <w:t>exportados em JSON, documentos HTML ou</w:t>
-      </w:r>
-      <w:r>
-        <w:t xml:space="preserve"> em interfaces </w:t>
-      </w:r>
-      <w:r>
-        <w:rPr>
-          <w:i/>
-        </w:rPr>
-        <w:t>web</w:t>
-      </w:r>
-      <w:r>
-        <w:t xml:space="preserve">. Os dados a serem apresentados podem ser fornecidos em listas do próprio Python ou estruturas de dados do </w:t>
-      </w:r>
-      <w:proofErr w:type="spellStart"/>
-      <w:r>
-        <w:rPr>
-          <w:i/>
-        </w:rPr>
-        <w:t>NumPy</w:t>
-      </w:r>
-      <w:proofErr w:type="spellEnd"/>
-      <w:r>
-        <w:rPr>
-          <w:i/>
-        </w:rPr>
-        <w:t xml:space="preserve"> </w:t>
-      </w:r>
-      <w:r>
-        <w:t xml:space="preserve">e </w:t>
-      </w:r>
-      <w:r>
-        <w:rPr>
-          <w:i/>
-        </w:rPr>
-        <w:t>Pandas</w:t>
-      </w:r>
-      <w:r>
-        <w:t>.</w:t>
-      </w:r>
-    </w:p>
-    <w:p>
-      <w:pPr>
-        <w:pStyle w:val="ABNTTexto"/>
-      </w:pPr>
-    </w:p>
-    <w:p>
-      <w:pPr>
-        <w:pStyle w:val="ABNTTexto"/>
-      </w:pPr>
-      <w:proofErr w:type="spellStart"/>
-      <w:r>
-        <w:t>Plotly</w:t>
-      </w:r>
-      <w:proofErr w:type="spellEnd"/>
-    </w:p>
-    <w:p>
-      <w:pPr>
-        <w:pStyle w:val="ABNTTexto"/>
-      </w:pPr>
-      <w:r>
-        <w:t xml:space="preserve">Esta biblioteca é construída em cima da </w:t>
-      </w:r>
-      <w:r>
-        <w:rPr>
-          <w:i/>
-        </w:rPr>
-        <w:t>D3.js</w:t>
-      </w:r>
-      <w:r>
-        <w:t xml:space="preserve">, que é uma biblioteca </w:t>
-      </w:r>
-      <w:proofErr w:type="spellStart"/>
-      <w:r>
-        <w:t>JavaScript</w:t>
-      </w:r>
-      <w:proofErr w:type="spellEnd"/>
-      <w:r>
-        <w:t xml:space="preserve"> implementada para conectar quaisquer dados a um </w:t>
-      </w:r>
-      <w:proofErr w:type="spellStart"/>
-      <w:r>
-        <w:rPr>
-          <w:i/>
-        </w:rPr>
-        <w:t>Document</w:t>
-      </w:r>
-      <w:proofErr w:type="spellEnd"/>
-      <w:r>
-        <w:rPr>
-          <w:i/>
-        </w:rPr>
-        <w:t xml:space="preserve"> </w:t>
-      </w:r>
-      <w:proofErr w:type="spellStart"/>
-      <w:r>
-        <w:rPr>
-          <w:i/>
-        </w:rPr>
-        <w:t>Object</w:t>
-      </w:r>
-      <w:proofErr w:type="spellEnd"/>
-      <w:r>
-        <w:rPr>
-          <w:i/>
-        </w:rPr>
-        <w:t xml:space="preserve"> </w:t>
-      </w:r>
-      <w:proofErr w:type="spellStart"/>
-      <w:r>
-        <w:rPr>
-          <w:i/>
-        </w:rPr>
-        <w:t>Model</w:t>
-      </w:r>
-      <w:proofErr w:type="spellEnd"/>
-      <w:r>
-        <w:rPr>
-          <w:i/>
-        </w:rPr>
-        <w:t xml:space="preserve"> </w:t>
-      </w:r>
-      <w:r>
-        <w:t xml:space="preserve">(DOM), o qual, por sua vez, pode ser transformado conforme o necessário, gerando vários tipos de visualizações. </w:t>
-      </w:r>
-      <w:r>
-        <w:t>Deste modo, ela é capaz de, com poucas linhas de código, gerar visualizações gráficas completas, com as quais o usuário pode interagir</w:t>
-      </w:r>
-      <w:r>
-        <w:t xml:space="preserve">: aplicar e tirar </w:t>
-      </w:r>
-      <w:r>
-        <w:rPr>
-          <w:i/>
-        </w:rPr>
-        <w:t>zoom</w:t>
-      </w:r>
-      <w:r>
-        <w:t xml:space="preserve">, navegar pelo gráfico, consultar o valor de cada ponto, entre outros. </w:t>
       </w:r>
     </w:p>
     <w:p>
@@ -4362,16 +5306,17 @@
           <w:numId w:val="2"/>
         </w:numPr>
       </w:pPr>
+      <w:bookmarkStart w:id="7" w:name="_Toc10927476"/>
       <w:r>
         <w:t>CONSTRUÇÃO DA FERRAMENTA</w:t>
       </w:r>
+      <w:bookmarkEnd w:id="7"/>
     </w:p>
     <w:p>
       <w:pPr>
         <w:pStyle w:val="ABNTTexto"/>
       </w:pPr>
       <w:r>
-        <w:lastRenderedPageBreak/>
         <w:t xml:space="preserve">A ferramenta para auxílio e análise exploratória de </w:t>
       </w:r>
       <w:proofErr w:type="spellStart"/>
@@ -4394,7 +5339,92 @@
       </w:r>
       <w:proofErr w:type="spellEnd"/>
       <w:r>
-        <w:t xml:space="preserve">. Não foi desenvolvida uma interface gráfica para a ferramenta, entretanto, a mesma foi desenvolvida de modo a permitir que a mesma seja a acoplada a uma interface, seja está desenvolvida em Python ou utilizando </w:t>
+        <w:t xml:space="preserve">. </w:t>
+      </w:r>
+      <w:r>
+        <w:t xml:space="preserve">As configurações do ambiente utilizado para desenvolvimento são as que seguem: </w:t>
+      </w:r>
+    </w:p>
+    <w:p>
+      <w:pPr>
+        <w:pStyle w:val="ABNTTexto"/>
+        <w:numPr>
+          <w:ilvl w:val="0"/>
+          <w:numId w:val="3"/>
+        </w:numPr>
+      </w:pPr>
+      <w:r>
+        <w:t xml:space="preserve">Sistema Operacional: MAC OS Mojave – versão 10.14.2 </w:t>
+      </w:r>
+    </w:p>
+    <w:p>
+      <w:pPr>
+        <w:pStyle w:val="ABNTTexto"/>
+        <w:numPr>
+          <w:ilvl w:val="0"/>
+          <w:numId w:val="3"/>
+        </w:numPr>
+      </w:pPr>
+      <w:r>
+        <w:t xml:space="preserve">Processador e RAM: Intel Core i5, 8GB RAM </w:t>
+      </w:r>
+    </w:p>
+    <w:p>
+      <w:pPr>
+        <w:pStyle w:val="ABNTTexto"/>
+        <w:numPr>
+          <w:ilvl w:val="0"/>
+          <w:numId w:val="3"/>
+        </w:numPr>
+      </w:pPr>
+      <w:r>
+        <w:t xml:space="preserve">Linguagem de Programação: Python – versão 3.6.5 </w:t>
+      </w:r>
+    </w:p>
+    <w:p>
+      <w:pPr>
+        <w:pStyle w:val="ABNTTexto"/>
+        <w:numPr>
+          <w:ilvl w:val="0"/>
+          <w:numId w:val="3"/>
+        </w:numPr>
+      </w:pPr>
+      <w:r>
+        <w:t xml:space="preserve">Bibliotecas utilizadas: </w:t>
+      </w:r>
+      <w:proofErr w:type="spellStart"/>
+      <w:r>
+        <w:t>Plotly</w:t>
+      </w:r>
+      <w:proofErr w:type="spellEnd"/>
+      <w:r>
+        <w:t xml:space="preserve"> – versão 3.8.0, Pandas – versão 0.23.0 </w:t>
+      </w:r>
+    </w:p>
+    <w:p>
+      <w:pPr>
+        <w:pStyle w:val="ABNTTexto"/>
+      </w:pPr>
+      <w:r>
+        <w:t xml:space="preserve">Não foi desenvolvida uma interface gráfica para a ferramenta, entretanto, a mesma foi </w:t>
+      </w:r>
+      <w:r>
+        <w:t>pensada</w:t>
+      </w:r>
+      <w:r>
+        <w:t xml:space="preserve"> de modo a permitir que seja acoplada a uma interface</w:t>
+      </w:r>
+      <w:r>
+        <w:t xml:space="preserve"> gráfica futuramente</w:t>
+      </w:r>
+      <w:r>
+        <w:t>, seja est</w:t>
+      </w:r>
+      <w:r>
+        <w:t>a construída</w:t>
+      </w:r>
+      <w:r>
+        <w:t xml:space="preserve"> em Python ou utilizando </w:t>
       </w:r>
       <w:r>
         <w:rPr>
@@ -4519,15 +5549,18 @@
           <w:numId w:val="2"/>
         </w:numPr>
       </w:pPr>
+      <w:bookmarkStart w:id="8" w:name="_Toc10927477"/>
       <w:r>
         <w:t>RESULTADOS</w:t>
       </w:r>
+      <w:bookmarkEnd w:id="8"/>
     </w:p>
     <w:p>
       <w:pPr>
         <w:pStyle w:val="ABNTTexto"/>
       </w:pPr>
       <w:r>
+        <w:lastRenderedPageBreak/>
         <w:t>XXXX</w:t>
       </w:r>
     </w:p>
@@ -4544,19 +5577,19 @@
           <w:numId w:val="2"/>
         </w:numPr>
       </w:pPr>
+      <w:bookmarkStart w:id="9" w:name="_Toc10927478"/>
       <w:r>
         <w:t>CONCLUSÕES</w:t>
       </w:r>
+      <w:bookmarkEnd w:id="9"/>
     </w:p>
     <w:p>
       <w:pPr>
         <w:pStyle w:val="ABNTTexto"/>
       </w:pPr>
-      <w:proofErr w:type="spellStart"/>
-      <w:r>
-        <w:t>XXXXx</w:t>
-      </w:r>
-      <w:proofErr w:type="spellEnd"/>
+      <w:r>
+        <w:t>XXXX</w:t>
+      </w:r>
     </w:p>
     <w:p>
       <w:pPr>
@@ -4582,12 +5615,344 @@
           <w:numId w:val="2"/>
         </w:numPr>
       </w:pPr>
-      <w:bookmarkStart w:id="4" w:name="_Toc8713107"/>
+      <w:bookmarkStart w:id="10" w:name="_Toc10927479"/>
       <w:r>
         <w:lastRenderedPageBreak/>
         <w:t>BIBLIOGRAFIA</w:t>
       </w:r>
-      <w:bookmarkEnd w:id="4"/>
+      <w:bookmarkEnd w:id="10"/>
+    </w:p>
+    <w:p>
+      <w:pPr>
+        <w:rPr>
+          <w:i/>
+          <w:lang w:val="en-US"/>
+        </w:rPr>
+      </w:pPr>
+      <w:r>
+        <w:rPr>
+          <w:i/>
+          <w:lang w:val="en-US"/>
+        </w:rPr>
+        <w:t xml:space="preserve">Anderson, D.; Sweeney, D.; Williams, T.; Essentials Of Modern Business Statistics With Microsoft Office Excel – South-Western, Cengage Learning, 2011 </w:t>
+      </w:r>
+    </w:p>
+    <w:p>
+      <w:pPr>
+        <w:rPr>
+          <w:i/>
+          <w:lang w:val="en-US"/>
+        </w:rPr>
+      </w:pPr>
+    </w:p>
+    <w:p>
+      <w:pPr>
+        <w:rPr>
+          <w:color w:val="222222"/>
+          <w:shd w:val="clear" w:color="auto" w:fill="FFFFFF"/>
+        </w:rPr>
+      </w:pPr>
+      <w:r>
+        <w:rPr>
+          <w:color w:val="222222"/>
+          <w:shd w:val="clear" w:color="auto" w:fill="FFFFFF"/>
+          <w:lang w:val="en-US"/>
+        </w:rPr>
+        <w:t>BERNARD MARR. Forbes Magazine. </w:t>
+      </w:r>
+      <w:r>
+        <w:rPr>
+          <w:b/>
+          <w:bCs/>
+          <w:color w:val="222222"/>
+          <w:lang w:val="en-US"/>
+        </w:rPr>
+        <w:t>How Much Data Do We Create Every Day?: </w:t>
+      </w:r>
+      <w:r>
+        <w:rPr>
+          <w:color w:val="222222"/>
+          <w:shd w:val="clear" w:color="auto" w:fill="FFFFFF"/>
+          <w:lang w:val="en-US"/>
+        </w:rPr>
+        <w:t xml:space="preserve">The Mind-Blowing Stats Everyone Should Read. </w:t>
+      </w:r>
+      <w:r>
+        <w:rPr>
+          <w:color w:val="222222"/>
+          <w:shd w:val="clear" w:color="auto" w:fill="FFFFFF"/>
+        </w:rPr>
+        <w:t>Disponível em: &lt;https://www.forbes.com/sites/bernardmarr/2018/05/21/how-much-data-do-we-create-every-day-the-mind-blowing-stats-everyone-should-read/#68fdc6a460ba&gt;. Acesso em: 28 maio 2019.</w:t>
+      </w:r>
+    </w:p>
+    <w:p/>
+    <w:p>
+      <w:pPr>
+        <w:rPr>
+          <w:color w:val="222222"/>
+          <w:shd w:val="clear" w:color="auto" w:fill="FFFFFF"/>
+        </w:rPr>
+      </w:pPr>
+      <w:r>
+        <w:rPr>
+          <w:color w:val="222222"/>
+          <w:shd w:val="clear" w:color="auto" w:fill="FFFFFF"/>
+          <w:lang w:val="en-US"/>
+        </w:rPr>
+        <w:t xml:space="preserve">FARRELL, Damien. </w:t>
+      </w:r>
+      <w:proofErr w:type="spellStart"/>
+      <w:r>
+        <w:rPr>
+          <w:color w:val="222222"/>
+          <w:shd w:val="clear" w:color="auto" w:fill="FFFFFF"/>
+          <w:lang w:val="en-US"/>
+        </w:rPr>
+        <w:t>DataExplore</w:t>
+      </w:r>
+      <w:proofErr w:type="spellEnd"/>
+      <w:r>
+        <w:rPr>
+          <w:color w:val="222222"/>
+          <w:shd w:val="clear" w:color="auto" w:fill="FFFFFF"/>
+          <w:lang w:val="en-US"/>
+        </w:rPr>
+        <w:t>: An Application for General Data Analysis in Research and Education.</w:t>
+      </w:r>
+      <w:r>
+        <w:rPr>
+          <w:rStyle w:val="apple-converted-space"/>
+          <w:color w:val="222222"/>
+          <w:shd w:val="clear" w:color="auto" w:fill="FFFFFF"/>
+          <w:lang w:val="en-US"/>
+        </w:rPr>
+        <w:t> </w:t>
+      </w:r>
+      <w:r>
+        <w:rPr>
+          <w:rStyle w:val="Forte"/>
+          <w:color w:val="222222"/>
+          <w:lang w:val="en-US"/>
+        </w:rPr>
+        <w:t>Journal Of Open Research Software</w:t>
+      </w:r>
+      <w:r>
+        <w:rPr>
+          <w:color w:val="222222"/>
+          <w:shd w:val="clear" w:color="auto" w:fill="FFFFFF"/>
+          <w:lang w:val="en-US"/>
+        </w:rPr>
+        <w:t>, [</w:t>
+      </w:r>
+      <w:proofErr w:type="spellStart"/>
+      <w:r>
+        <w:rPr>
+          <w:color w:val="222222"/>
+          <w:shd w:val="clear" w:color="auto" w:fill="FFFFFF"/>
+          <w:lang w:val="en-US"/>
+        </w:rPr>
+        <w:t>s.l.</w:t>
+      </w:r>
+      <w:proofErr w:type="spellEnd"/>
+      <w:r>
+        <w:rPr>
+          <w:color w:val="222222"/>
+          <w:shd w:val="clear" w:color="auto" w:fill="FFFFFF"/>
+          <w:lang w:val="en-US"/>
+        </w:rPr>
+        <w:t xml:space="preserve">], v. 4, p.1-8, 22 mar. 2016. </w:t>
+      </w:r>
+      <w:proofErr w:type="spellStart"/>
+      <w:r>
+        <w:rPr>
+          <w:color w:val="222222"/>
+          <w:shd w:val="clear" w:color="auto" w:fill="FFFFFF"/>
+        </w:rPr>
+        <w:t>Ubiquity</w:t>
+      </w:r>
+      <w:proofErr w:type="spellEnd"/>
+      <w:r>
+        <w:rPr>
+          <w:color w:val="222222"/>
+          <w:shd w:val="clear" w:color="auto" w:fill="FFFFFF"/>
+        </w:rPr>
+        <w:t xml:space="preserve"> Press, </w:t>
+      </w:r>
+      <w:proofErr w:type="spellStart"/>
+      <w:r>
+        <w:rPr>
+          <w:color w:val="222222"/>
+          <w:shd w:val="clear" w:color="auto" w:fill="FFFFFF"/>
+        </w:rPr>
+        <w:t>Ltd</w:t>
+      </w:r>
+      <w:proofErr w:type="spellEnd"/>
+      <w:r>
+        <w:rPr>
+          <w:color w:val="222222"/>
+          <w:shd w:val="clear" w:color="auto" w:fill="FFFFFF"/>
+        </w:rPr>
+        <w:t xml:space="preserve">.. </w:t>
+      </w:r>
+      <w:hyperlink r:id="rId10" w:history="1">
+        <w:r>
+          <w:rPr>
+            <w:rStyle w:val="Hyperlink"/>
+            <w:shd w:val="clear" w:color="auto" w:fill="FFFFFF"/>
+          </w:rPr>
+          <w:t>http://dx.doi.org/10.5334/jors.94</w:t>
+        </w:r>
+      </w:hyperlink>
+      <w:r>
+        <w:rPr>
+          <w:color w:val="222222"/>
+          <w:shd w:val="clear" w:color="auto" w:fill="FFFFFF"/>
+        </w:rPr>
+        <w:t>.</w:t>
+      </w:r>
+    </w:p>
+    <w:p>
+      <w:pPr>
+        <w:rPr>
+          <w:color w:val="222222"/>
+          <w:shd w:val="clear" w:color="auto" w:fill="FFFFFF"/>
+        </w:rPr>
+      </w:pPr>
+    </w:p>
+    <w:p>
+      <w:pPr>
+        <w:rPr>
+          <w:rFonts w:ascii="Helvetica Neue" w:hAnsi="Helvetica Neue"/>
+          <w:color w:val="222222"/>
+          <w:shd w:val="clear" w:color="auto" w:fill="FFFFFF"/>
+          <w:lang w:val="en-US"/>
+        </w:rPr>
+      </w:pPr>
+      <w:r>
+        <w:rPr>
+          <w:rFonts w:ascii="Helvetica Neue" w:hAnsi="Helvetica Neue"/>
+          <w:color w:val="222222"/>
+          <w:shd w:val="clear" w:color="auto" w:fill="FFFFFF"/>
+          <w:lang w:val="en-US"/>
+        </w:rPr>
+        <w:t>KDNUGGETS. </w:t>
+      </w:r>
+      <w:r>
+        <w:rPr>
+          <w:rFonts w:ascii="Helvetica Neue" w:hAnsi="Helvetica Neue"/>
+          <w:b/>
+          <w:bCs/>
+          <w:color w:val="222222"/>
+          <w:lang w:val="en-US"/>
+        </w:rPr>
+        <w:t xml:space="preserve">2019 </w:t>
+      </w:r>
+      <w:proofErr w:type="spellStart"/>
+      <w:r>
+        <w:rPr>
+          <w:rFonts w:ascii="Helvetica Neue" w:hAnsi="Helvetica Neue"/>
+          <w:b/>
+          <w:bCs/>
+          <w:color w:val="222222"/>
+          <w:lang w:val="en-US"/>
+        </w:rPr>
+        <w:t>KDnuggets</w:t>
+      </w:r>
+      <w:proofErr w:type="spellEnd"/>
+      <w:r>
+        <w:rPr>
+          <w:rFonts w:ascii="Helvetica Neue" w:hAnsi="Helvetica Neue"/>
+          <w:b/>
+          <w:bCs/>
+          <w:color w:val="222222"/>
+          <w:lang w:val="en-US"/>
+        </w:rPr>
+        <w:t xml:space="preserve"> Poll: </w:t>
+      </w:r>
+      <w:r>
+        <w:rPr>
+          <w:rFonts w:ascii="Helvetica Neue" w:hAnsi="Helvetica Neue"/>
+          <w:color w:val="222222"/>
+          <w:shd w:val="clear" w:color="auto" w:fill="FFFFFF"/>
+          <w:lang w:val="en-US"/>
+        </w:rPr>
+        <w:t xml:space="preserve">What software you used for Analytics, Data Mining, Data Science, Machine Learning projects in the past 12 months?. </w:t>
+      </w:r>
+      <w:r>
+        <w:rPr>
+          <w:rFonts w:ascii="Helvetica Neue" w:hAnsi="Helvetica Neue"/>
+          <w:color w:val="222222"/>
+          <w:shd w:val="clear" w:color="auto" w:fill="FFFFFF"/>
+        </w:rPr>
+        <w:t xml:space="preserve">Disponível em: &lt;https://www.kdnuggets.com/2019/05/new-poll-software-analytics-data-science-machine-learning.html&gt;. </w:t>
+      </w:r>
+      <w:proofErr w:type="spellStart"/>
+      <w:r>
+        <w:rPr>
+          <w:rFonts w:ascii="Helvetica Neue" w:hAnsi="Helvetica Neue"/>
+          <w:color w:val="222222"/>
+          <w:shd w:val="clear" w:color="auto" w:fill="FFFFFF"/>
+          <w:lang w:val="en-US"/>
+        </w:rPr>
+        <w:t>Acesso</w:t>
+      </w:r>
+      <w:proofErr w:type="spellEnd"/>
+      <w:r>
+        <w:rPr>
+          <w:rFonts w:ascii="Helvetica Neue" w:hAnsi="Helvetica Neue"/>
+          <w:color w:val="222222"/>
+          <w:shd w:val="clear" w:color="auto" w:fill="FFFFFF"/>
+          <w:lang w:val="en-US"/>
+        </w:rPr>
+        <w:t xml:space="preserve"> </w:t>
+      </w:r>
+      <w:proofErr w:type="spellStart"/>
+      <w:r>
+        <w:rPr>
+          <w:rFonts w:ascii="Helvetica Neue" w:hAnsi="Helvetica Neue"/>
+          <w:color w:val="222222"/>
+          <w:shd w:val="clear" w:color="auto" w:fill="FFFFFF"/>
+          <w:lang w:val="en-US"/>
+        </w:rPr>
+        <w:t>em</w:t>
+      </w:r>
+      <w:proofErr w:type="spellEnd"/>
+      <w:r>
+        <w:rPr>
+          <w:rFonts w:ascii="Helvetica Neue" w:hAnsi="Helvetica Neue"/>
+          <w:color w:val="222222"/>
+          <w:shd w:val="clear" w:color="auto" w:fill="FFFFFF"/>
+          <w:lang w:val="en-US"/>
+        </w:rPr>
+        <w:t xml:space="preserve">: 28 </w:t>
+      </w:r>
+      <w:proofErr w:type="spellStart"/>
+      <w:r>
+        <w:rPr>
+          <w:rFonts w:ascii="Helvetica Neue" w:hAnsi="Helvetica Neue"/>
+          <w:color w:val="222222"/>
+          <w:shd w:val="clear" w:color="auto" w:fill="FFFFFF"/>
+          <w:lang w:val="en-US"/>
+        </w:rPr>
+        <w:t>maio</w:t>
+      </w:r>
+      <w:proofErr w:type="spellEnd"/>
+      <w:r>
+        <w:rPr>
+          <w:rFonts w:ascii="Helvetica Neue" w:hAnsi="Helvetica Neue"/>
+          <w:color w:val="222222"/>
+          <w:shd w:val="clear" w:color="auto" w:fill="FFFFFF"/>
+          <w:lang w:val="en-US"/>
+        </w:rPr>
+        <w:t xml:space="preserve"> 2019.</w:t>
+      </w:r>
+    </w:p>
+    <w:p>
+      <w:pPr>
+        <w:rPr>
+          <w:lang w:val="en-US"/>
+        </w:rPr>
+      </w:pPr>
     </w:p>
     <w:p>
       <w:pPr>
@@ -4623,183 +5988,94 @@
     </w:p>
     <w:p>
       <w:pPr>
+        <w:rPr>
+          <w:color w:val="222222"/>
+          <w:shd w:val="clear" w:color="auto" w:fill="FFFFFF"/>
+        </w:rPr>
+      </w:pPr>
+      <w:r>
+        <w:rPr>
+          <w:color w:val="222222"/>
+          <w:shd w:val="clear" w:color="auto" w:fill="FFFFFF"/>
+          <w:lang w:val="en-US"/>
+        </w:rPr>
+        <w:t>PYTHON. </w:t>
+      </w:r>
+      <w:proofErr w:type="spellStart"/>
+      <w:r>
+        <w:rPr>
+          <w:b/>
+          <w:bCs/>
+          <w:color w:val="222222"/>
+        </w:rPr>
+        <w:t>Python's</w:t>
+      </w:r>
+      <w:proofErr w:type="spellEnd"/>
+      <w:r>
+        <w:rPr>
+          <w:b/>
+          <w:bCs/>
+          <w:color w:val="222222"/>
+        </w:rPr>
+        <w:t xml:space="preserve"> Homepage. </w:t>
+      </w:r>
+      <w:r>
+        <w:rPr>
+          <w:color w:val="222222"/>
+          <w:shd w:val="clear" w:color="auto" w:fill="FFFFFF"/>
+        </w:rPr>
+        <w:t>Disponível em: &lt;</w:t>
+      </w:r>
+      <w:proofErr w:type="spellStart"/>
+      <w:r>
+        <w:rPr>
+          <w:color w:val="222222"/>
+          <w:shd w:val="clear" w:color="auto" w:fill="FFFFFF"/>
+        </w:rPr>
+        <w:t>https</w:t>
+      </w:r>
+      <w:proofErr w:type="spellEnd"/>
+      <w:r>
+        <w:rPr>
+          <w:color w:val="222222"/>
+          <w:shd w:val="clear" w:color="auto" w:fill="FFFFFF"/>
+        </w:rPr>
+        <w:t>://www.python.org&gt;. Acesso em: 9 jun. 2019.</w:t>
+      </w:r>
+    </w:p>
+    <w:p/>
+    <w:p>
+      <w:pPr>
         <w:jc w:val="both"/>
         <w:rPr>
           <w:i/>
           <w:lang w:val="en-US"/>
         </w:rPr>
       </w:pPr>
-    </w:p>
-    <w:p>
-      <w:pPr>
-        <w:jc w:val="both"/>
+      <w:proofErr w:type="spellStart"/>
+      <w:r>
         <w:rPr>
           <w:i/>
           <w:lang w:val="en-US"/>
         </w:rPr>
-      </w:pPr>
-      <w:proofErr w:type="spellStart"/>
+        <w:t>Seltman</w:t>
+      </w:r>
+      <w:proofErr w:type="spellEnd"/>
       <w:r>
         <w:rPr>
           <w:i/>
           <w:lang w:val="en-US"/>
         </w:rPr>
-        <w:t>Seltman</w:t>
-      </w:r>
-      <w:proofErr w:type="spellEnd"/>
-      <w:r>
-        <w:rPr>
-          <w:i/>
-          <w:lang w:val="en-US"/>
-        </w:rPr>
-        <w:t xml:space="preserve"> HJ (2012) Experimental design and analysis. Online http://www.stat.cmu.edu/</w:t>
-      </w:r>
-    </w:p>
-    <w:p>
-      <w:pPr>
-        <w:jc w:val="both"/>
-        <w:rPr>
-          <w:i/>
-          <w:lang w:val="en-US"/>
-        </w:rPr>
-      </w:pPr>
-      <w:r>
-        <w:rPr>
-          <w:i/>
-          <w:lang w:val="en-US"/>
-        </w:rPr>
-        <w:t>*</w:t>
-      </w:r>
-      <w:proofErr w:type="spellStart"/>
-      <w:r>
-        <w:rPr>
-          <w:i/>
-          <w:lang w:val="en-US"/>
-        </w:rPr>
-        <w:t>hseltman</w:t>
-      </w:r>
-      <w:proofErr w:type="spellEnd"/>
-      <w:r>
-        <w:rPr>
-          <w:i/>
-          <w:lang w:val="en-US"/>
-        </w:rPr>
-        <w:t>/309/Book/Book.pd</w:t>
-      </w:r>
-      <w:r>
-        <w:rPr>
-          <w:i/>
-          <w:lang w:val="en-US"/>
-        </w:rPr>
-        <w:t xml:space="preserve">f </w:t>
-      </w:r>
-    </w:p>
-    <w:p>
-      <w:pPr>
-        <w:rPr>
-          <w:i/>
-          <w:lang w:val="en-US"/>
-        </w:rPr>
-      </w:pPr>
-    </w:p>
-    <w:p>
-      <w:pPr>
-        <w:rPr>
-          <w:i/>
-          <w:lang w:val="en-US"/>
-        </w:rPr>
-      </w:pPr>
-      <w:r>
-        <w:rPr>
-          <w:i/>
-          <w:lang w:val="en-US"/>
-        </w:rPr>
-        <w:t>Tukey J (1977) Exploratory data analysis. Pearson, London</w:t>
-      </w:r>
-    </w:p>
-    <w:p>
-      <w:pPr>
-        <w:rPr>
-          <w:i/>
-          <w:lang w:val="en-US"/>
-        </w:rPr>
-      </w:pPr>
-    </w:p>
-    <w:p>
-      <w:pPr>
-        <w:rPr>
-          <w:i/>
-          <w:lang w:val="en-US"/>
-        </w:rPr>
-      </w:pPr>
-      <w:r>
-        <w:rPr>
-          <w:i/>
-          <w:lang w:val="en-US"/>
-        </w:rPr>
-        <w:t>How Much Data Do We Create Every Day? The Mind-Blowing Stats Everyone Should Read</w:t>
-      </w:r>
-      <w:r>
-        <w:rPr>
-          <w:i/>
-          <w:lang w:val="en-US"/>
-        </w:rPr>
-        <w:t xml:space="preserve"> – Forbes Magazine – Bernard Marr – </w:t>
-      </w:r>
-      <w:r>
-        <w:rPr>
-          <w:i/>
-          <w:lang w:val="en-US"/>
-        </w:rPr>
-        <w:t>May 21, 2018, 12:42am</w:t>
-      </w:r>
-      <w:r>
-        <w:rPr>
-          <w:i/>
-          <w:lang w:val="en-US"/>
-        </w:rPr>
-        <w:t xml:space="preserve"> – </w:t>
-      </w:r>
-      <w:proofErr w:type="spellStart"/>
-      <w:r>
-        <w:rPr>
-          <w:i/>
-          <w:lang w:val="en-US"/>
-        </w:rPr>
-        <w:t>disponível</w:t>
-      </w:r>
-      <w:proofErr w:type="spellEnd"/>
-      <w:r>
-        <w:rPr>
-          <w:i/>
-          <w:lang w:val="en-US"/>
-        </w:rPr>
-        <w:t xml:space="preserve"> </w:t>
-      </w:r>
-      <w:proofErr w:type="spellStart"/>
-      <w:r>
-        <w:rPr>
-          <w:i/>
-          <w:lang w:val="en-US"/>
-        </w:rPr>
-        <w:t>em</w:t>
-      </w:r>
-      <w:proofErr w:type="spellEnd"/>
-      <w:r>
-        <w:rPr>
-          <w:i/>
-          <w:lang w:val="en-US"/>
-        </w:rPr>
-        <w:t xml:space="preserve">: </w:t>
-      </w:r>
-      <w:hyperlink r:id="rId12" w:history="1">
+        <w:t xml:space="preserve"> HJ (2012) Experimental design and analysis. Online </w:t>
+      </w:r>
+      <w:hyperlink r:id="rId11" w:history="1">
         <w:r>
           <w:rPr>
             <w:rStyle w:val="Hyperlink"/>
             <w:i/>
             <w:lang w:val="en-US"/>
           </w:rPr>
-          <w:t>https://www.forbes.com/sites/bernardmarr/2018/05/21/how-much-data-do-we-create-every-day-the-mind-blowing-stats-everyone-should-read/#68fdc6a460ba</w:t>
+          <w:t>http://www.stat.cmu.edu/*hseltman/309/Book/Book.pdf</w:t>
         </w:r>
       </w:hyperlink>
       <w:r>
@@ -4807,165 +6083,96 @@
           <w:i/>
           <w:lang w:val="en-US"/>
         </w:rPr>
-        <w:t xml:space="preserve">, </w:t>
-      </w:r>
-      <w:proofErr w:type="spellStart"/>
-      <w:r>
+        <w:t xml:space="preserve"> </w:t>
+      </w:r>
+    </w:p>
+    <w:p>
+      <w:pPr>
+        <w:jc w:val="both"/>
         <w:rPr>
           <w:i/>
           <w:lang w:val="en-US"/>
         </w:rPr>
-        <w:t>acessado</w:t>
-      </w:r>
-      <w:proofErr w:type="spellEnd"/>
-      <w:r>
-        <w:rPr>
-          <w:i/>
+      </w:pPr>
+    </w:p>
+    <w:p>
+      <w:pPr>
+        <w:rPr>
+          <w:color w:val="222222"/>
+          <w:shd w:val="clear" w:color="auto" w:fill="FFFFFF"/>
+        </w:rPr>
+      </w:pPr>
+      <w:r>
+        <w:rPr>
+          <w:color w:val="222222"/>
+          <w:shd w:val="clear" w:color="auto" w:fill="FFFFFF"/>
           <w:lang w:val="en-US"/>
         </w:rPr>
-        <w:t xml:space="preserve"> </w:t>
-      </w:r>
-      <w:proofErr w:type="spellStart"/>
-      <w:r>
-        <w:rPr>
-          <w:i/>
+        <w:t>TIOBE. </w:t>
+      </w:r>
+      <w:r>
+        <w:rPr>
+          <w:b/>
+          <w:bCs/>
+          <w:color w:val="222222"/>
           <w:lang w:val="en-US"/>
         </w:rPr>
-        <w:t>em</w:t>
-      </w:r>
-      <w:proofErr w:type="spellEnd"/>
-      <w:r>
+        <w:t>TIOBE index for May 2019. </w:t>
+      </w:r>
+      <w:r>
+        <w:rPr>
+          <w:color w:val="222222"/>
+          <w:shd w:val="clear" w:color="auto" w:fill="FFFFFF"/>
+        </w:rPr>
+        <w:t>Disponível em: &lt;</w:t>
+      </w:r>
+      <w:proofErr w:type="spellStart"/>
+      <w:r>
+        <w:rPr>
+          <w:color w:val="222222"/>
+          <w:shd w:val="clear" w:color="auto" w:fill="FFFFFF"/>
+        </w:rPr>
+        <w:t>https</w:t>
+      </w:r>
+      <w:proofErr w:type="spellEnd"/>
+      <w:r>
+        <w:rPr>
+          <w:color w:val="222222"/>
+          <w:shd w:val="clear" w:color="auto" w:fill="FFFFFF"/>
+        </w:rPr>
+        <w:t>://www.tiobe.com/</w:t>
+      </w:r>
+      <w:proofErr w:type="spellStart"/>
+      <w:r>
+        <w:rPr>
+          <w:color w:val="222222"/>
+          <w:shd w:val="clear" w:color="auto" w:fill="FFFFFF"/>
+        </w:rPr>
+        <w:t>tiobe</w:t>
+      </w:r>
+      <w:proofErr w:type="spellEnd"/>
+      <w:r>
+        <w:rPr>
+          <w:color w:val="222222"/>
+          <w:shd w:val="clear" w:color="auto" w:fill="FFFFFF"/>
+        </w:rPr>
+        <w:t>-index/&gt;. Acesso em: 01 jun. 2019.</w:t>
+      </w:r>
+    </w:p>
+    <w:p/>
+    <w:p>
+      <w:pPr>
         <w:rPr>
           <w:i/>
           <w:lang w:val="en-US"/>
         </w:rPr>
-        <w:t xml:space="preserve"> 2019-05-28 </w:t>
-      </w:r>
-    </w:p>
-    <w:p>
-      <w:pPr>
+      </w:pPr>
+      <w:r>
         <w:rPr>
           <w:i/>
           <w:lang w:val="en-US"/>
         </w:rPr>
-      </w:pPr>
-    </w:p>
-    <w:p>
-      <w:pPr>
-        <w:rPr>
-          <w:i/>
-          <w:lang w:val="en-US"/>
-        </w:rPr>
-      </w:pPr>
-      <w:r>
-        <w:rPr>
-          <w:i/>
-          <w:lang w:val="en-US"/>
-        </w:rPr>
-        <w:t xml:space="preserve">Anderson, D.; Sweeney, D.; Williams, T.; Essentials Of Modern Business Statistics With Microsoft Office Excel – South-Western, Cengage Learning, 2011 </w:t>
-      </w:r>
-    </w:p>
-    <w:p>
-      <w:pPr>
-        <w:rPr>
-          <w:i/>
-          <w:lang w:val="en-US"/>
-        </w:rPr>
-      </w:pPr>
-    </w:p>
-    <w:p>
-      <w:pPr>
-        <w:rPr>
-          <w:lang w:val="en-US"/>
-        </w:rPr>
-      </w:pPr>
-      <w:r>
-        <w:rPr>
-          <w:lang w:val="en-US"/>
-        </w:rPr>
-        <w:t xml:space="preserve">“2019 </w:t>
-      </w:r>
-      <w:proofErr w:type="spellStart"/>
-      <w:r>
-        <w:rPr>
-          <w:lang w:val="en-US"/>
-        </w:rPr>
-        <w:t>KDnuggets</w:t>
-      </w:r>
-      <w:proofErr w:type="spellEnd"/>
-      <w:r>
-        <w:rPr>
-          <w:lang w:val="en-US"/>
-        </w:rPr>
-        <w:t xml:space="preserve"> Poll: What software you used for Analytics, Data Mining, Data Science, Machine Learning projects in the past 12 months?”</w:t>
-      </w:r>
-      <w:r>
-        <w:rPr>
-          <w:lang w:val="en-US"/>
-        </w:rPr>
-        <w:t xml:space="preserve"> – </w:t>
-      </w:r>
-      <w:hyperlink r:id="rId13" w:history="1">
-        <w:r>
-          <w:rPr>
-            <w:rStyle w:val="Hyperlink"/>
-            <w:lang w:val="en-US"/>
-          </w:rPr>
-          <w:t>https://www.kdnuggets.com/2019/05/new-poll-software-analytics-data-science-machine-learning.html</w:t>
-        </w:r>
-      </w:hyperlink>
-      <w:r>
-        <w:rPr>
-          <w:lang w:val="en-US"/>
-        </w:rPr>
-        <w:t xml:space="preserve"> </w:t>
-      </w:r>
-    </w:p>
-    <w:p>
-      <w:pPr>
-        <w:rPr>
-          <w:lang w:val="en-US"/>
-        </w:rPr>
-      </w:pPr>
-    </w:p>
-    <w:p>
-      <w:pPr>
-        <w:rPr>
-          <w:i/>
-          <w:lang w:val="en-US"/>
-        </w:rPr>
-      </w:pPr>
-      <w:r>
-        <w:rPr>
-          <w:i/>
-          <w:lang w:val="en-US"/>
-        </w:rPr>
-        <w:t xml:space="preserve">TIOBE index – May 2019 </w:t>
-      </w:r>
-      <w:hyperlink r:id="rId14" w:history="1">
-        <w:r>
-          <w:rPr>
-            <w:rStyle w:val="Hyperlink"/>
-            <w:i/>
-            <w:lang w:val="en-US"/>
-          </w:rPr>
-          <w:t>https://www.tiobe.com/tiobe-index</w:t>
-        </w:r>
-        <w:r>
-          <w:rPr>
-            <w:rStyle w:val="Hyperlink"/>
-            <w:i/>
-            <w:lang w:val="en-US"/>
-          </w:rPr>
-          <w:t>/</w:t>
-        </w:r>
-      </w:hyperlink>
-      <w:r>
-        <w:rPr>
-          <w:i/>
-          <w:lang w:val="en-US"/>
-        </w:rPr>
-        <w:t xml:space="preserve"> </w:t>
+        <w:t>Tukey J (1977) Exploratory data analysis. Pearson, London</w:t>
       </w:r>
     </w:p>
     <w:sectPr>
@@ -5035,14 +6242,17 @@
         <w:footnoteRef/>
       </w:r>
       <w:r>
-        <w:t xml:space="preserve"> Documentação disponível em </w:t>
+        <w:t xml:space="preserve"> </w:t>
+      </w:r>
+      <w:r>
+        <w:t xml:space="preserve">Homepage da ferramenta disponível em </w:t>
       </w:r>
       <w:hyperlink r:id="rId1" w:history="1">
         <w:r>
           <w:rPr>
             <w:rStyle w:val="Hyperlink"/>
           </w:rPr>
-          <w:t>https://github.com/mkleehammer/pyodbc/wiki</w:t>
+          <w:t>https://powerbi.microsoft.com/pt-br/</w:t>
         </w:r>
       </w:hyperlink>
       <w:r>
@@ -5062,9 +6272,78 @@
         <w:footnoteRef/>
       </w:r>
       <w:r>
-        <w:t xml:space="preserve"> Documentação disponível em </w:t>
+        <w:t xml:space="preserve"> </w:t>
+      </w:r>
+      <w:r>
+        <w:t xml:space="preserve">Homepage da ferramenta disponível em </w:t>
       </w:r>
       <w:hyperlink r:id="rId2" w:history="1">
+        <w:r>
+          <w:rPr>
+            <w:rStyle w:val="Hyperlink"/>
+          </w:rPr>
+          <w:t>https://www.tableau.com/pt-br</w:t>
+        </w:r>
+      </w:hyperlink>
+      <w:r>
+        <w:t xml:space="preserve"> </w:t>
+      </w:r>
+    </w:p>
+  </w:footnote>
+  <w:footnote w:id="3">
+    <w:p>
+      <w:pPr>
+        <w:pStyle w:val="Textodenotaderodap"/>
+      </w:pPr>
+      <w:r>
+        <w:rPr>
+          <w:rStyle w:val="Refdenotaderodap"/>
+        </w:rPr>
+        <w:footnoteRef/>
+      </w:r>
+      <w:r>
+        <w:t xml:space="preserve"> Documentação</w:t>
+      </w:r>
+      <w:r>
+        <w:t xml:space="preserve"> da biblioteca</w:t>
+      </w:r>
+      <w:r>
+        <w:t xml:space="preserve"> disponível em </w:t>
+      </w:r>
+      <w:hyperlink r:id="rId3" w:history="1">
+        <w:r>
+          <w:rPr>
+            <w:rStyle w:val="Hyperlink"/>
+          </w:rPr>
+          <w:t>https://github.com/mkleehammer/pyodbc/wiki</w:t>
+        </w:r>
+      </w:hyperlink>
+      <w:r>
+        <w:t xml:space="preserve"> </w:t>
+      </w:r>
+    </w:p>
+  </w:footnote>
+  <w:footnote w:id="4">
+    <w:p>
+      <w:pPr>
+        <w:pStyle w:val="Textodenotaderodap"/>
+      </w:pPr>
+      <w:r>
+        <w:rPr>
+          <w:rStyle w:val="Refdenotaderodap"/>
+        </w:rPr>
+        <w:footnoteRef/>
+      </w:r>
+      <w:r>
+        <w:t xml:space="preserve"> Documentação </w:t>
+      </w:r>
+      <w:r>
+        <w:t xml:space="preserve">da biblioteca </w:t>
+      </w:r>
+      <w:r>
+        <w:t xml:space="preserve">disponível em </w:t>
+      </w:r>
+      <w:hyperlink r:id="rId4" w:history="1">
         <w:r>
           <w:rPr>
             <w:rStyle w:val="Hyperlink"/>
@@ -5231,6 +6510,119 @@
     </w:lvl>
   </w:abstractNum>
   <w:abstractNum w:abstractNumId="1" w15:restartNumberingAfterBreak="0">
+    <w:nsid w:val="2CC37866"/>
+    <w:multiLevelType w:val="hybridMultilevel"/>
+    <w:tmpl w:val="8736A18E"/>
+    <w:lvl w:ilvl="0" w:tplc="04160001">
+      <w:start w:val="1"/>
+      <w:numFmt w:val="bullet"/>
+      <w:lvlText w:val=""/>
+      <w:lvlJc w:val="left"/>
+      <w:pPr>
+        <w:ind w:left="1571" w:hanging="360"/>
+      </w:pPr>
+      <w:rPr>
+        <w:rFonts w:ascii="Symbol" w:hAnsi="Symbol" w:hint="default"/>
+      </w:rPr>
+    </w:lvl>
+    <w:lvl w:ilvl="1" w:tplc="04160003" w:tentative="1">
+      <w:start w:val="1"/>
+      <w:numFmt w:val="bullet"/>
+      <w:lvlText w:val="o"/>
+      <w:lvlJc w:val="left"/>
+      <w:pPr>
+        <w:ind w:left="2291" w:hanging="360"/>
+      </w:pPr>
+      <w:rPr>
+        <w:rFonts w:ascii="Courier New" w:hAnsi="Courier New" w:cs="Courier New" w:hint="default"/>
+      </w:rPr>
+    </w:lvl>
+    <w:lvl w:ilvl="2" w:tplc="04160005" w:tentative="1">
+      <w:start w:val="1"/>
+      <w:numFmt w:val="bullet"/>
+      <w:lvlText w:val=""/>
+      <w:lvlJc w:val="left"/>
+      <w:pPr>
+        <w:ind w:left="3011" w:hanging="360"/>
+      </w:pPr>
+      <w:rPr>
+        <w:rFonts w:ascii="Wingdings" w:hAnsi="Wingdings" w:hint="default"/>
+      </w:rPr>
+    </w:lvl>
+    <w:lvl w:ilvl="3" w:tplc="04160001" w:tentative="1">
+      <w:start w:val="1"/>
+      <w:numFmt w:val="bullet"/>
+      <w:lvlText w:val=""/>
+      <w:lvlJc w:val="left"/>
+      <w:pPr>
+        <w:ind w:left="3731" w:hanging="360"/>
+      </w:pPr>
+      <w:rPr>
+        <w:rFonts w:ascii="Symbol" w:hAnsi="Symbol" w:hint="default"/>
+      </w:rPr>
+    </w:lvl>
+    <w:lvl w:ilvl="4" w:tplc="04160003" w:tentative="1">
+      <w:start w:val="1"/>
+      <w:numFmt w:val="bullet"/>
+      <w:lvlText w:val="o"/>
+      <w:lvlJc w:val="left"/>
+      <w:pPr>
+        <w:ind w:left="4451" w:hanging="360"/>
+      </w:pPr>
+      <w:rPr>
+        <w:rFonts w:ascii="Courier New" w:hAnsi="Courier New" w:cs="Courier New" w:hint="default"/>
+      </w:rPr>
+    </w:lvl>
+    <w:lvl w:ilvl="5" w:tplc="04160005" w:tentative="1">
+      <w:start w:val="1"/>
+      <w:numFmt w:val="bullet"/>
+      <w:lvlText w:val=""/>
+      <w:lvlJc w:val="left"/>
+      <w:pPr>
+        <w:ind w:left="5171" w:hanging="360"/>
+      </w:pPr>
+      <w:rPr>
+        <w:rFonts w:ascii="Wingdings" w:hAnsi="Wingdings" w:hint="default"/>
+      </w:rPr>
+    </w:lvl>
+    <w:lvl w:ilvl="6" w:tplc="04160001" w:tentative="1">
+      <w:start w:val="1"/>
+      <w:numFmt w:val="bullet"/>
+      <w:lvlText w:val=""/>
+      <w:lvlJc w:val="left"/>
+      <w:pPr>
+        <w:ind w:left="5891" w:hanging="360"/>
+      </w:pPr>
+      <w:rPr>
+        <w:rFonts w:ascii="Symbol" w:hAnsi="Symbol" w:hint="default"/>
+      </w:rPr>
+    </w:lvl>
+    <w:lvl w:ilvl="7" w:tplc="04160003" w:tentative="1">
+      <w:start w:val="1"/>
+      <w:numFmt w:val="bullet"/>
+      <w:lvlText w:val="o"/>
+      <w:lvlJc w:val="left"/>
+      <w:pPr>
+        <w:ind w:left="6611" w:hanging="360"/>
+      </w:pPr>
+      <w:rPr>
+        <w:rFonts w:ascii="Courier New" w:hAnsi="Courier New" w:cs="Courier New" w:hint="default"/>
+      </w:rPr>
+    </w:lvl>
+    <w:lvl w:ilvl="8" w:tplc="04160005" w:tentative="1">
+      <w:start w:val="1"/>
+      <w:numFmt w:val="bullet"/>
+      <w:lvlText w:val=""/>
+      <w:lvlJc w:val="left"/>
+      <w:pPr>
+        <w:ind w:left="7331" w:hanging="360"/>
+      </w:pPr>
+      <w:rPr>
+        <w:rFonts w:ascii="Wingdings" w:hAnsi="Wingdings" w:hint="default"/>
+      </w:rPr>
+    </w:lvl>
+  </w:abstractNum>
+  <w:abstractNum w:abstractNumId="2" w15:restartNumberingAfterBreak="0">
     <w:nsid w:val="39E660D5"/>
     <w:multiLevelType w:val="multilevel"/>
     <w:tmpl w:val="0416001F"/>
@@ -5317,10 +6709,13 @@
     </w:lvl>
   </w:abstractNum>
   <w:num w:numId="1">
-    <w:abstractNumId w:val="1"/>
+    <w:abstractNumId w:val="2"/>
   </w:num>
   <w:num w:numId="2">
     <w:abstractNumId w:val="0"/>
+  </w:num>
+  <w:num w:numId="3">
+    <w:abstractNumId w:val="1"/>
   </w:num>
 </w:numbering>
 </file>
@@ -5973,6 +7368,17 @@
       <w:vertAlign w:val="superscript"/>
     </w:rPr>
   </w:style>
+  <w:style w:type="character" w:styleId="Forte">
+    <w:name w:val="Strong"/>
+    <w:basedOn w:val="Fontepargpadro"/>
+    <w:uiPriority w:val="22"/>
+    <w:qFormat/>
+    <w:rsid w:val="00BD7120"/>
+    <w:rPr>
+      <w:b/>
+      <w:bCs/>
+    </w:rPr>
+  </w:style>
 </w:styles>
 </file>
 
@@ -6242,7 +7648,7 @@
 </file>
 
 <file path=customXml/itemProps1.xml><?xml version="1.0" encoding="utf-8"?>
-<ds:datastoreItem xmlns:ds="http://schemas.openxmlformats.org/officeDocument/2006/customXml" ds:itemID="{5107772B-FB5E-CF4A-A113-9A9150DBDE60}">
+<ds:datastoreItem xmlns:ds="http://schemas.openxmlformats.org/officeDocument/2006/customXml" ds:itemID="{CA9E0595-9F09-AD44-A79C-A10ED6DF575D}">
   <ds:schemaRefs>
     <ds:schemaRef ds:uri="http://schemas.openxmlformats.org/officeDocument/2006/bibliography"/>
   </ds:schemaRefs>

</xml_diff>

<commit_message>
Atualização do texto, adicionando a seção 4, sobre visualizações de dados; primeira visualização gerada
</commit_message>
<xml_diff>
--- a/TCC_GabrielTeixeiraCaschera_V20190316.docx
+++ b/TCC_GabrielTeixeiraCaschera_V20190316.docx
@@ -2457,7 +2457,7 @@
         </w:rPr>
         <w:fldChar w:fldCharType="separate"/>
       </w:r>
-      <w:hyperlink w:anchor="_Toc10927470" w:history="1">
+      <w:hyperlink w:anchor="_Toc11532851" w:history="1">
         <w:r>
           <w:rPr>
             <w:rStyle w:val="Hyperlink"/>
@@ -2498,7 +2498,7 @@
             <w:noProof/>
             <w:webHidden/>
           </w:rPr>
-          <w:instrText xml:space="preserve"> PAGEREF _Toc10927470 \h </w:instrText>
+          <w:instrText xml:space="preserve"> PAGEREF _Toc11532851 \h </w:instrText>
         </w:r>
         <w:r>
           <w:rPr>
@@ -2541,7 +2541,7 @@
           <w:noProof/>
         </w:rPr>
       </w:pPr>
-      <w:hyperlink w:anchor="_Toc10927471" w:history="1">
+      <w:hyperlink w:anchor="_Toc11532852" w:history="1">
         <w:r>
           <w:rPr>
             <w:rStyle w:val="Hyperlink"/>
@@ -2582,7 +2582,7 @@
             <w:noProof/>
             <w:webHidden/>
           </w:rPr>
-          <w:instrText xml:space="preserve"> PAGEREF _Toc10927471 \h </w:instrText>
+          <w:instrText xml:space="preserve"> PAGEREF _Toc11532852 \h </w:instrText>
         </w:r>
         <w:r>
           <w:rPr>
@@ -2625,7 +2625,7 @@
           <w:noProof/>
         </w:rPr>
       </w:pPr>
-      <w:hyperlink w:anchor="_Toc10927472" w:history="1">
+      <w:hyperlink w:anchor="_Toc11532853" w:history="1">
         <w:r>
           <w:rPr>
             <w:rStyle w:val="Hyperlink"/>
@@ -2666,7 +2666,7 @@
             <w:noProof/>
             <w:webHidden/>
           </w:rPr>
-          <w:instrText xml:space="preserve"> PAGEREF _Toc10927472 \h </w:instrText>
+          <w:instrText xml:space="preserve"> PAGEREF _Toc11532853 \h </w:instrText>
         </w:r>
         <w:r>
           <w:rPr>
@@ -2709,7 +2709,7 @@
           <w:noProof/>
         </w:rPr>
       </w:pPr>
-      <w:hyperlink w:anchor="_Toc10927473" w:history="1">
+      <w:hyperlink w:anchor="_Toc11532854" w:history="1">
         <w:r>
           <w:rPr>
             <w:rStyle w:val="Hyperlink"/>
@@ -2750,7 +2750,7 @@
             <w:noProof/>
             <w:webHidden/>
           </w:rPr>
-          <w:instrText xml:space="preserve"> PAGEREF _Toc10927473 \h </w:instrText>
+          <w:instrText xml:space="preserve"> PAGEREF _Toc11532854 \h </w:instrText>
         </w:r>
         <w:r>
           <w:rPr>
@@ -2770,7 +2770,457 @@
             <w:noProof/>
             <w:webHidden/>
           </w:rPr>
-          <w:t>11</w:t>
+          <w:t>12</w:t>
+        </w:r>
+        <w:r>
+          <w:rPr>
+            <w:noProof/>
+            <w:webHidden/>
+          </w:rPr>
+          <w:fldChar w:fldCharType="end"/>
+        </w:r>
+      </w:hyperlink>
+    </w:p>
+    <w:p>
+      <w:pPr>
+        <w:pStyle w:val="Sumrio1"/>
+        <w:tabs>
+          <w:tab w:val="left" w:pos="720"/>
+          <w:tab w:val="right" w:leader="dot" w:pos="9061"/>
+        </w:tabs>
+        <w:rPr>
+          <w:rFonts w:asciiTheme="minorHAnsi" w:eastAsiaTheme="minorEastAsia" w:hAnsiTheme="minorHAnsi" w:cstheme="minorBidi"/>
+          <w:noProof/>
+        </w:rPr>
+      </w:pPr>
+      <w:hyperlink w:anchor="_Toc11532855" w:history="1">
+        <w:r>
+          <w:rPr>
+            <w:rStyle w:val="Hyperlink"/>
+            <w:noProof/>
+          </w:rPr>
+          <w:t>4.1</w:t>
+        </w:r>
+        <w:r>
+          <w:rPr>
+            <w:rFonts w:asciiTheme="minorHAnsi" w:eastAsiaTheme="minorEastAsia" w:hAnsiTheme="minorHAnsi" w:cstheme="minorBidi"/>
+            <w:noProof/>
+          </w:rPr>
+          <w:tab/>
+        </w:r>
+        <w:r>
+          <w:rPr>
+            <w:rStyle w:val="Hyperlink"/>
+            <w:noProof/>
+          </w:rPr>
+          <w:t>Conceitos estat</w:t>
+        </w:r>
+        <w:r>
+          <w:rPr>
+            <w:rStyle w:val="Hyperlink"/>
+            <w:noProof/>
+          </w:rPr>
+          <w:t>í</w:t>
+        </w:r>
+        <w:r>
+          <w:rPr>
+            <w:rStyle w:val="Hyperlink"/>
+            <w:noProof/>
+          </w:rPr>
+          <w:t>sticos básicos</w:t>
+        </w:r>
+        <w:r>
+          <w:rPr>
+            <w:noProof/>
+            <w:webHidden/>
+          </w:rPr>
+          <w:tab/>
+        </w:r>
+        <w:r>
+          <w:rPr>
+            <w:noProof/>
+            <w:webHidden/>
+          </w:rPr>
+          <w:fldChar w:fldCharType="begin"/>
+        </w:r>
+        <w:r>
+          <w:rPr>
+            <w:noProof/>
+            <w:webHidden/>
+          </w:rPr>
+          <w:instrText xml:space="preserve"> PAGEREF _Toc11532855 \h </w:instrText>
+        </w:r>
+        <w:r>
+          <w:rPr>
+            <w:noProof/>
+            <w:webHidden/>
+          </w:rPr>
+        </w:r>
+        <w:r>
+          <w:rPr>
+            <w:noProof/>
+            <w:webHidden/>
+          </w:rPr>
+          <w:fldChar w:fldCharType="separate"/>
+        </w:r>
+        <w:r>
+          <w:rPr>
+            <w:noProof/>
+            <w:webHidden/>
+          </w:rPr>
+          <w:t>12</w:t>
+        </w:r>
+        <w:r>
+          <w:rPr>
+            <w:noProof/>
+            <w:webHidden/>
+          </w:rPr>
+          <w:fldChar w:fldCharType="end"/>
+        </w:r>
+      </w:hyperlink>
+    </w:p>
+    <w:p>
+      <w:pPr>
+        <w:pStyle w:val="Sumrio1"/>
+        <w:tabs>
+          <w:tab w:val="left" w:pos="720"/>
+          <w:tab w:val="right" w:leader="dot" w:pos="9061"/>
+        </w:tabs>
+        <w:rPr>
+          <w:rFonts w:asciiTheme="minorHAnsi" w:eastAsiaTheme="minorEastAsia" w:hAnsiTheme="minorHAnsi" w:cstheme="minorBidi"/>
+          <w:noProof/>
+        </w:rPr>
+      </w:pPr>
+      <w:hyperlink w:anchor="_Toc11532856" w:history="1">
+        <w:r>
+          <w:rPr>
+            <w:rStyle w:val="Hyperlink"/>
+            <w:noProof/>
+          </w:rPr>
+          <w:t>4.2</w:t>
+        </w:r>
+        <w:r>
+          <w:rPr>
+            <w:rFonts w:asciiTheme="minorHAnsi" w:eastAsiaTheme="minorEastAsia" w:hAnsiTheme="minorHAnsi" w:cstheme="minorBidi"/>
+            <w:noProof/>
+          </w:rPr>
+          <w:tab/>
+        </w:r>
+        <w:r>
+          <w:rPr>
+            <w:rStyle w:val="Hyperlink"/>
+            <w:i/>
+            <w:noProof/>
+          </w:rPr>
+          <w:t>Box plot</w:t>
+        </w:r>
+        <w:r>
+          <w:rPr>
+            <w:noProof/>
+            <w:webHidden/>
+          </w:rPr>
+          <w:tab/>
+        </w:r>
+        <w:r>
+          <w:rPr>
+            <w:noProof/>
+            <w:webHidden/>
+          </w:rPr>
+          <w:fldChar w:fldCharType="begin"/>
+        </w:r>
+        <w:r>
+          <w:rPr>
+            <w:noProof/>
+            <w:webHidden/>
+          </w:rPr>
+          <w:instrText xml:space="preserve"> PAGEREF _Toc11532856 \h </w:instrText>
+        </w:r>
+        <w:r>
+          <w:rPr>
+            <w:noProof/>
+            <w:webHidden/>
+          </w:rPr>
+        </w:r>
+        <w:r>
+          <w:rPr>
+            <w:noProof/>
+            <w:webHidden/>
+          </w:rPr>
+          <w:fldChar w:fldCharType="separate"/>
+        </w:r>
+        <w:r>
+          <w:rPr>
+            <w:noProof/>
+            <w:webHidden/>
+          </w:rPr>
+          <w:t>15</w:t>
+        </w:r>
+        <w:r>
+          <w:rPr>
+            <w:noProof/>
+            <w:webHidden/>
+          </w:rPr>
+          <w:fldChar w:fldCharType="end"/>
+        </w:r>
+      </w:hyperlink>
+    </w:p>
+    <w:p>
+      <w:pPr>
+        <w:pStyle w:val="Sumrio1"/>
+        <w:tabs>
+          <w:tab w:val="left" w:pos="720"/>
+          <w:tab w:val="right" w:leader="dot" w:pos="9061"/>
+        </w:tabs>
+        <w:rPr>
+          <w:rFonts w:asciiTheme="minorHAnsi" w:eastAsiaTheme="minorEastAsia" w:hAnsiTheme="minorHAnsi" w:cstheme="minorBidi"/>
+          <w:noProof/>
+        </w:rPr>
+      </w:pPr>
+      <w:hyperlink w:anchor="_Toc11532857" w:history="1">
+        <w:r>
+          <w:rPr>
+            <w:rStyle w:val="Hyperlink"/>
+            <w:noProof/>
+          </w:rPr>
+          <w:t>4.3</w:t>
+        </w:r>
+        <w:r>
+          <w:rPr>
+            <w:rFonts w:asciiTheme="minorHAnsi" w:eastAsiaTheme="minorEastAsia" w:hAnsiTheme="minorHAnsi" w:cstheme="minorBidi"/>
+            <w:noProof/>
+          </w:rPr>
+          <w:tab/>
+        </w:r>
+        <w:r>
+          <w:rPr>
+            <w:rStyle w:val="Hyperlink"/>
+            <w:noProof/>
+          </w:rPr>
+          <w:t>Histograma</w:t>
+        </w:r>
+        <w:r>
+          <w:rPr>
+            <w:noProof/>
+            <w:webHidden/>
+          </w:rPr>
+          <w:tab/>
+        </w:r>
+        <w:r>
+          <w:rPr>
+            <w:noProof/>
+            <w:webHidden/>
+          </w:rPr>
+          <w:fldChar w:fldCharType="begin"/>
+        </w:r>
+        <w:r>
+          <w:rPr>
+            <w:noProof/>
+            <w:webHidden/>
+          </w:rPr>
+          <w:instrText xml:space="preserve"> PAGEREF _Toc11532857 \h </w:instrText>
+        </w:r>
+        <w:r>
+          <w:rPr>
+            <w:noProof/>
+            <w:webHidden/>
+          </w:rPr>
+        </w:r>
+        <w:r>
+          <w:rPr>
+            <w:noProof/>
+            <w:webHidden/>
+          </w:rPr>
+          <w:fldChar w:fldCharType="separate"/>
+        </w:r>
+        <w:r>
+          <w:rPr>
+            <w:noProof/>
+            <w:webHidden/>
+          </w:rPr>
+          <w:t>15</w:t>
+        </w:r>
+        <w:r>
+          <w:rPr>
+            <w:noProof/>
+            <w:webHidden/>
+          </w:rPr>
+          <w:fldChar w:fldCharType="end"/>
+        </w:r>
+      </w:hyperlink>
+    </w:p>
+    <w:p>
+      <w:pPr>
+        <w:pStyle w:val="Sumrio1"/>
+        <w:tabs>
+          <w:tab w:val="left" w:pos="720"/>
+          <w:tab w:val="right" w:leader="dot" w:pos="9061"/>
+        </w:tabs>
+        <w:rPr>
+          <w:rFonts w:asciiTheme="minorHAnsi" w:eastAsiaTheme="minorEastAsia" w:hAnsiTheme="minorHAnsi" w:cstheme="minorBidi"/>
+          <w:noProof/>
+        </w:rPr>
+      </w:pPr>
+      <w:hyperlink w:anchor="_Toc11532858" w:history="1">
+        <w:r>
+          <w:rPr>
+            <w:rStyle w:val="Hyperlink"/>
+            <w:noProof/>
+          </w:rPr>
+          <w:t>4.4</w:t>
+        </w:r>
+        <w:r>
+          <w:rPr>
+            <w:rFonts w:asciiTheme="minorHAnsi" w:eastAsiaTheme="minorEastAsia" w:hAnsiTheme="minorHAnsi" w:cstheme="minorBidi"/>
+            <w:noProof/>
+          </w:rPr>
+          <w:tab/>
+        </w:r>
+        <w:r>
+          <w:rPr>
+            <w:rStyle w:val="Hyperlink"/>
+            <w:noProof/>
+          </w:rPr>
+          <w:t>Histogramas</w:t>
+        </w:r>
+        <w:r>
+          <w:rPr>
+            <w:noProof/>
+            <w:webHidden/>
+          </w:rPr>
+          <w:tab/>
+        </w:r>
+        <w:r>
+          <w:rPr>
+            <w:noProof/>
+            <w:webHidden/>
+          </w:rPr>
+          <w:fldChar w:fldCharType="begin"/>
+        </w:r>
+        <w:r>
+          <w:rPr>
+            <w:noProof/>
+            <w:webHidden/>
+          </w:rPr>
+          <w:instrText xml:space="preserve"> PAGEREF _Toc11532858 \h </w:instrText>
+        </w:r>
+        <w:r>
+          <w:rPr>
+            <w:noProof/>
+            <w:webHidden/>
+          </w:rPr>
+        </w:r>
+        <w:r>
+          <w:rPr>
+            <w:noProof/>
+            <w:webHidden/>
+          </w:rPr>
+          <w:fldChar w:fldCharType="separate"/>
+        </w:r>
+        <w:r>
+          <w:rPr>
+            <w:noProof/>
+            <w:webHidden/>
+          </w:rPr>
+          <w:t>15</w:t>
+        </w:r>
+        <w:r>
+          <w:rPr>
+            <w:noProof/>
+            <w:webHidden/>
+          </w:rPr>
+          <w:fldChar w:fldCharType="end"/>
+        </w:r>
+      </w:hyperlink>
+    </w:p>
+    <w:p>
+      <w:pPr>
+        <w:pStyle w:val="Sumrio1"/>
+        <w:tabs>
+          <w:tab w:val="left" w:pos="720"/>
+          <w:tab w:val="right" w:leader="dot" w:pos="9061"/>
+        </w:tabs>
+        <w:rPr>
+          <w:rFonts w:asciiTheme="minorHAnsi" w:eastAsiaTheme="minorEastAsia" w:hAnsiTheme="minorHAnsi" w:cstheme="minorBidi"/>
+          <w:noProof/>
+        </w:rPr>
+      </w:pPr>
+      <w:hyperlink w:anchor="_Toc11532859" w:history="1">
+        <w:r>
+          <w:rPr>
+            <w:rStyle w:val="Hyperlink"/>
+            <w:noProof/>
+          </w:rPr>
+          <w:t>4.5</w:t>
+        </w:r>
+        <w:r>
+          <w:rPr>
+            <w:rFonts w:asciiTheme="minorHAnsi" w:eastAsiaTheme="minorEastAsia" w:hAnsiTheme="minorHAnsi" w:cstheme="minorBidi"/>
+            <w:noProof/>
+          </w:rPr>
+          <w:tab/>
+        </w:r>
+        <w:r>
+          <w:rPr>
+            <w:rStyle w:val="Hyperlink"/>
+            <w:noProof/>
+          </w:rPr>
+          <w:t>Gráficos de Dispersão (</w:t>
+        </w:r>
+        <w:r>
+          <w:rPr>
+            <w:rStyle w:val="Hyperlink"/>
+            <w:i/>
+            <w:noProof/>
+          </w:rPr>
+          <w:t>scatterplots</w:t>
+        </w:r>
+        <w:r>
+          <w:rPr>
+            <w:rStyle w:val="Hyperlink"/>
+            <w:noProof/>
+          </w:rPr>
+          <w:t>)</w:t>
+        </w:r>
+        <w:r>
+          <w:rPr>
+            <w:noProof/>
+            <w:webHidden/>
+          </w:rPr>
+          <w:tab/>
+        </w:r>
+        <w:r>
+          <w:rPr>
+            <w:noProof/>
+            <w:webHidden/>
+          </w:rPr>
+          <w:fldChar w:fldCharType="begin"/>
+        </w:r>
+        <w:r>
+          <w:rPr>
+            <w:noProof/>
+            <w:webHidden/>
+          </w:rPr>
+          <w:instrText xml:space="preserve"> PAGEREF _Toc11532859 \h </w:instrText>
+        </w:r>
+        <w:r>
+          <w:rPr>
+            <w:noProof/>
+            <w:webHidden/>
+          </w:rPr>
+        </w:r>
+        <w:r>
+          <w:rPr>
+            <w:noProof/>
+            <w:webHidden/>
+          </w:rPr>
+          <w:fldChar w:fldCharType="separate"/>
+        </w:r>
+        <w:r>
+          <w:rPr>
+            <w:noProof/>
+            <w:webHidden/>
+          </w:rPr>
+          <w:t>15</w:t>
         </w:r>
         <w:r>
           <w:rPr>
@@ -2793,7 +3243,7 @@
           <w:noProof/>
         </w:rPr>
       </w:pPr>
-      <w:hyperlink w:anchor="_Toc10927474" w:history="1">
+      <w:hyperlink w:anchor="_Toc11532860" w:history="1">
         <w:r>
           <w:rPr>
             <w:rStyle w:val="Hyperlink"/>
@@ -2834,7 +3284,7 @@
             <w:noProof/>
             <w:webHidden/>
           </w:rPr>
-          <w:instrText xml:space="preserve"> PAGEREF _Toc10927474 \h </w:instrText>
+          <w:instrText xml:space="preserve"> PAGEREF _Toc11532860 \h </w:instrText>
         </w:r>
         <w:r>
           <w:rPr>
@@ -2854,7 +3304,7 @@
             <w:noProof/>
             <w:webHidden/>
           </w:rPr>
-          <w:t>11</w:t>
+          <w:t>15</w:t>
         </w:r>
         <w:r>
           <w:rPr>
@@ -2877,7 +3327,7 @@
           <w:noProof/>
         </w:rPr>
       </w:pPr>
-      <w:hyperlink w:anchor="_Toc10927475" w:history="1">
+      <w:hyperlink w:anchor="_Toc11532861" w:history="1">
         <w:r>
           <w:rPr>
             <w:rStyle w:val="Hyperlink"/>
@@ -2918,7 +3368,7 @@
             <w:noProof/>
             <w:webHidden/>
           </w:rPr>
-          <w:instrText xml:space="preserve"> PAGEREF _Toc10927475 \h </w:instrText>
+          <w:instrText xml:space="preserve"> PAGEREF _Toc11532861 \h </w:instrText>
         </w:r>
         <w:r>
           <w:rPr>
@@ -2938,7 +3388,511 @@
             <w:noProof/>
             <w:webHidden/>
           </w:rPr>
-          <w:t>12</w:t>
+          <w:t>16</w:t>
+        </w:r>
+        <w:r>
+          <w:rPr>
+            <w:noProof/>
+            <w:webHidden/>
+          </w:rPr>
+          <w:fldChar w:fldCharType="end"/>
+        </w:r>
+      </w:hyperlink>
+    </w:p>
+    <w:p>
+      <w:pPr>
+        <w:pStyle w:val="Sumrio1"/>
+        <w:tabs>
+          <w:tab w:val="left" w:pos="720"/>
+          <w:tab w:val="right" w:leader="dot" w:pos="9061"/>
+        </w:tabs>
+        <w:rPr>
+          <w:rFonts w:asciiTheme="minorHAnsi" w:eastAsiaTheme="minorEastAsia" w:hAnsiTheme="minorHAnsi" w:cstheme="minorBidi"/>
+          <w:noProof/>
+        </w:rPr>
+      </w:pPr>
+      <w:hyperlink w:anchor="_Toc11532862" w:history="1">
+        <w:r>
+          <w:rPr>
+            <w:rStyle w:val="Hyperlink"/>
+            <w:noProof/>
+          </w:rPr>
+          <w:t>6.1</w:t>
+        </w:r>
+        <w:r>
+          <w:rPr>
+            <w:rFonts w:asciiTheme="minorHAnsi" w:eastAsiaTheme="minorEastAsia" w:hAnsiTheme="minorHAnsi" w:cstheme="minorBidi"/>
+            <w:noProof/>
+          </w:rPr>
+          <w:tab/>
+        </w:r>
+        <w:r>
+          <w:rPr>
+            <w:rStyle w:val="Hyperlink"/>
+            <w:noProof/>
+          </w:rPr>
+          <w:t>Matplotlib</w:t>
+        </w:r>
+        <w:r>
+          <w:rPr>
+            <w:noProof/>
+            <w:webHidden/>
+          </w:rPr>
+          <w:tab/>
+        </w:r>
+        <w:r>
+          <w:rPr>
+            <w:noProof/>
+            <w:webHidden/>
+          </w:rPr>
+          <w:fldChar w:fldCharType="begin"/>
+        </w:r>
+        <w:r>
+          <w:rPr>
+            <w:noProof/>
+            <w:webHidden/>
+          </w:rPr>
+          <w:instrText xml:space="preserve"> PAGEREF _Toc11532862 \h </w:instrText>
+        </w:r>
+        <w:r>
+          <w:rPr>
+            <w:noProof/>
+            <w:webHidden/>
+          </w:rPr>
+        </w:r>
+        <w:r>
+          <w:rPr>
+            <w:noProof/>
+            <w:webHidden/>
+          </w:rPr>
+          <w:fldChar w:fldCharType="separate"/>
+        </w:r>
+        <w:r>
+          <w:rPr>
+            <w:noProof/>
+            <w:webHidden/>
+          </w:rPr>
+          <w:t>16</w:t>
+        </w:r>
+        <w:r>
+          <w:rPr>
+            <w:noProof/>
+            <w:webHidden/>
+          </w:rPr>
+          <w:fldChar w:fldCharType="end"/>
+        </w:r>
+      </w:hyperlink>
+    </w:p>
+    <w:p>
+      <w:pPr>
+        <w:pStyle w:val="Sumrio1"/>
+        <w:tabs>
+          <w:tab w:val="left" w:pos="720"/>
+          <w:tab w:val="right" w:leader="dot" w:pos="9061"/>
+        </w:tabs>
+        <w:rPr>
+          <w:rFonts w:asciiTheme="minorHAnsi" w:eastAsiaTheme="minorEastAsia" w:hAnsiTheme="minorHAnsi" w:cstheme="minorBidi"/>
+          <w:noProof/>
+        </w:rPr>
+      </w:pPr>
+      <w:hyperlink w:anchor="_Toc11532863" w:history="1">
+        <w:r>
+          <w:rPr>
+            <w:rStyle w:val="Hyperlink"/>
+            <w:noProof/>
+          </w:rPr>
+          <w:t>6.2</w:t>
+        </w:r>
+        <w:r>
+          <w:rPr>
+            <w:rFonts w:asciiTheme="minorHAnsi" w:eastAsiaTheme="minorEastAsia" w:hAnsiTheme="minorHAnsi" w:cstheme="minorBidi"/>
+            <w:noProof/>
+          </w:rPr>
+          <w:tab/>
+        </w:r>
+        <w:r>
+          <w:rPr>
+            <w:rStyle w:val="Hyperlink"/>
+            <w:noProof/>
+          </w:rPr>
+          <w:t>Seaborn</w:t>
+        </w:r>
+        <w:r>
+          <w:rPr>
+            <w:noProof/>
+            <w:webHidden/>
+          </w:rPr>
+          <w:tab/>
+        </w:r>
+        <w:r>
+          <w:rPr>
+            <w:noProof/>
+            <w:webHidden/>
+          </w:rPr>
+          <w:fldChar w:fldCharType="begin"/>
+        </w:r>
+        <w:r>
+          <w:rPr>
+            <w:noProof/>
+            <w:webHidden/>
+          </w:rPr>
+          <w:instrText xml:space="preserve"> PAGEREF _Toc11532863 \h </w:instrText>
+        </w:r>
+        <w:r>
+          <w:rPr>
+            <w:noProof/>
+            <w:webHidden/>
+          </w:rPr>
+        </w:r>
+        <w:r>
+          <w:rPr>
+            <w:noProof/>
+            <w:webHidden/>
+          </w:rPr>
+          <w:fldChar w:fldCharType="separate"/>
+        </w:r>
+        <w:r>
+          <w:rPr>
+            <w:noProof/>
+            <w:webHidden/>
+          </w:rPr>
+          <w:t>17</w:t>
+        </w:r>
+        <w:r>
+          <w:rPr>
+            <w:noProof/>
+            <w:webHidden/>
+          </w:rPr>
+          <w:fldChar w:fldCharType="end"/>
+        </w:r>
+      </w:hyperlink>
+    </w:p>
+    <w:p>
+      <w:pPr>
+        <w:pStyle w:val="Sumrio1"/>
+        <w:tabs>
+          <w:tab w:val="left" w:pos="720"/>
+          <w:tab w:val="right" w:leader="dot" w:pos="9061"/>
+        </w:tabs>
+        <w:rPr>
+          <w:rFonts w:asciiTheme="minorHAnsi" w:eastAsiaTheme="minorEastAsia" w:hAnsiTheme="minorHAnsi" w:cstheme="minorBidi"/>
+          <w:noProof/>
+        </w:rPr>
+      </w:pPr>
+      <w:hyperlink w:anchor="_Toc11532864" w:history="1">
+        <w:r>
+          <w:rPr>
+            <w:rStyle w:val="Hyperlink"/>
+            <w:noProof/>
+          </w:rPr>
+          <w:t>6.3</w:t>
+        </w:r>
+        <w:r>
+          <w:rPr>
+            <w:rFonts w:asciiTheme="minorHAnsi" w:eastAsiaTheme="minorEastAsia" w:hAnsiTheme="minorHAnsi" w:cstheme="minorBidi"/>
+            <w:noProof/>
+          </w:rPr>
+          <w:tab/>
+        </w:r>
+        <w:r>
+          <w:rPr>
+            <w:rStyle w:val="Hyperlink"/>
+            <w:noProof/>
+          </w:rPr>
+          <w:t>ggplot</w:t>
+        </w:r>
+        <w:r>
+          <w:rPr>
+            <w:noProof/>
+            <w:webHidden/>
+          </w:rPr>
+          <w:tab/>
+        </w:r>
+        <w:r>
+          <w:rPr>
+            <w:noProof/>
+            <w:webHidden/>
+          </w:rPr>
+          <w:fldChar w:fldCharType="begin"/>
+        </w:r>
+        <w:r>
+          <w:rPr>
+            <w:noProof/>
+            <w:webHidden/>
+          </w:rPr>
+          <w:instrText xml:space="preserve"> PAGEREF _Toc11532864 \h </w:instrText>
+        </w:r>
+        <w:r>
+          <w:rPr>
+            <w:noProof/>
+            <w:webHidden/>
+          </w:rPr>
+        </w:r>
+        <w:r>
+          <w:rPr>
+            <w:noProof/>
+            <w:webHidden/>
+          </w:rPr>
+          <w:fldChar w:fldCharType="separate"/>
+        </w:r>
+        <w:r>
+          <w:rPr>
+            <w:noProof/>
+            <w:webHidden/>
+          </w:rPr>
+          <w:t>17</w:t>
+        </w:r>
+        <w:r>
+          <w:rPr>
+            <w:noProof/>
+            <w:webHidden/>
+          </w:rPr>
+          <w:fldChar w:fldCharType="end"/>
+        </w:r>
+      </w:hyperlink>
+    </w:p>
+    <w:p>
+      <w:pPr>
+        <w:pStyle w:val="Sumrio1"/>
+        <w:tabs>
+          <w:tab w:val="left" w:pos="720"/>
+          <w:tab w:val="right" w:leader="dot" w:pos="9061"/>
+        </w:tabs>
+        <w:rPr>
+          <w:rFonts w:asciiTheme="minorHAnsi" w:eastAsiaTheme="minorEastAsia" w:hAnsiTheme="minorHAnsi" w:cstheme="minorBidi"/>
+          <w:noProof/>
+        </w:rPr>
+      </w:pPr>
+      <w:hyperlink w:anchor="_Toc11532865" w:history="1">
+        <w:r>
+          <w:rPr>
+            <w:rStyle w:val="Hyperlink"/>
+            <w:noProof/>
+          </w:rPr>
+          <w:t>6.4</w:t>
+        </w:r>
+        <w:r>
+          <w:rPr>
+            <w:rFonts w:asciiTheme="minorHAnsi" w:eastAsiaTheme="minorEastAsia" w:hAnsiTheme="minorHAnsi" w:cstheme="minorBidi"/>
+            <w:noProof/>
+          </w:rPr>
+          <w:tab/>
+        </w:r>
+        <w:r>
+          <w:rPr>
+            <w:rStyle w:val="Hyperlink"/>
+            <w:noProof/>
+          </w:rPr>
+          <w:t>Bokeh</w:t>
+        </w:r>
+        <w:r>
+          <w:rPr>
+            <w:noProof/>
+            <w:webHidden/>
+          </w:rPr>
+          <w:tab/>
+        </w:r>
+        <w:r>
+          <w:rPr>
+            <w:noProof/>
+            <w:webHidden/>
+          </w:rPr>
+          <w:fldChar w:fldCharType="begin"/>
+        </w:r>
+        <w:r>
+          <w:rPr>
+            <w:noProof/>
+            <w:webHidden/>
+          </w:rPr>
+          <w:instrText xml:space="preserve"> PAGEREF _Toc11532865 \h </w:instrText>
+        </w:r>
+        <w:r>
+          <w:rPr>
+            <w:noProof/>
+            <w:webHidden/>
+          </w:rPr>
+        </w:r>
+        <w:r>
+          <w:rPr>
+            <w:noProof/>
+            <w:webHidden/>
+          </w:rPr>
+          <w:fldChar w:fldCharType="separate"/>
+        </w:r>
+        <w:r>
+          <w:rPr>
+            <w:noProof/>
+            <w:webHidden/>
+          </w:rPr>
+          <w:t>17</w:t>
+        </w:r>
+        <w:r>
+          <w:rPr>
+            <w:noProof/>
+            <w:webHidden/>
+          </w:rPr>
+          <w:fldChar w:fldCharType="end"/>
+        </w:r>
+      </w:hyperlink>
+    </w:p>
+    <w:p>
+      <w:pPr>
+        <w:pStyle w:val="Sumrio1"/>
+        <w:tabs>
+          <w:tab w:val="left" w:pos="720"/>
+          <w:tab w:val="right" w:leader="dot" w:pos="9061"/>
+        </w:tabs>
+        <w:rPr>
+          <w:rFonts w:asciiTheme="minorHAnsi" w:eastAsiaTheme="minorEastAsia" w:hAnsiTheme="minorHAnsi" w:cstheme="minorBidi"/>
+          <w:noProof/>
+        </w:rPr>
+      </w:pPr>
+      <w:hyperlink w:anchor="_Toc11532866" w:history="1">
+        <w:r>
+          <w:rPr>
+            <w:rStyle w:val="Hyperlink"/>
+            <w:noProof/>
+          </w:rPr>
+          <w:t>6.5</w:t>
+        </w:r>
+        <w:r>
+          <w:rPr>
+            <w:rFonts w:asciiTheme="minorHAnsi" w:eastAsiaTheme="minorEastAsia" w:hAnsiTheme="minorHAnsi" w:cstheme="minorBidi"/>
+            <w:noProof/>
+          </w:rPr>
+          <w:tab/>
+        </w:r>
+        <w:r>
+          <w:rPr>
+            <w:rStyle w:val="Hyperlink"/>
+            <w:noProof/>
+          </w:rPr>
+          <w:t>Plotly</w:t>
+        </w:r>
+        <w:r>
+          <w:rPr>
+            <w:noProof/>
+            <w:webHidden/>
+          </w:rPr>
+          <w:tab/>
+        </w:r>
+        <w:r>
+          <w:rPr>
+            <w:noProof/>
+            <w:webHidden/>
+          </w:rPr>
+          <w:fldChar w:fldCharType="begin"/>
+        </w:r>
+        <w:r>
+          <w:rPr>
+            <w:noProof/>
+            <w:webHidden/>
+          </w:rPr>
+          <w:instrText xml:space="preserve"> PAGEREF _Toc11532866 \h </w:instrText>
+        </w:r>
+        <w:r>
+          <w:rPr>
+            <w:noProof/>
+            <w:webHidden/>
+          </w:rPr>
+        </w:r>
+        <w:r>
+          <w:rPr>
+            <w:noProof/>
+            <w:webHidden/>
+          </w:rPr>
+          <w:fldChar w:fldCharType="separate"/>
+        </w:r>
+        <w:r>
+          <w:rPr>
+            <w:noProof/>
+            <w:webHidden/>
+          </w:rPr>
+          <w:t>17</w:t>
+        </w:r>
+        <w:r>
+          <w:rPr>
+            <w:noProof/>
+            <w:webHidden/>
+          </w:rPr>
+          <w:fldChar w:fldCharType="end"/>
+        </w:r>
+      </w:hyperlink>
+    </w:p>
+    <w:p>
+      <w:pPr>
+        <w:pStyle w:val="Sumrio1"/>
+        <w:tabs>
+          <w:tab w:val="left" w:pos="720"/>
+          <w:tab w:val="right" w:leader="dot" w:pos="9061"/>
+        </w:tabs>
+        <w:rPr>
+          <w:rFonts w:asciiTheme="minorHAnsi" w:eastAsiaTheme="minorEastAsia" w:hAnsiTheme="minorHAnsi" w:cstheme="minorBidi"/>
+          <w:noProof/>
+        </w:rPr>
+      </w:pPr>
+      <w:hyperlink w:anchor="_Toc11532867" w:history="1">
+        <w:r>
+          <w:rPr>
+            <w:rStyle w:val="Hyperlink"/>
+            <w:noProof/>
+          </w:rPr>
+          <w:t>6.6</w:t>
+        </w:r>
+        <w:r>
+          <w:rPr>
+            <w:rFonts w:asciiTheme="minorHAnsi" w:eastAsiaTheme="minorEastAsia" w:hAnsiTheme="minorHAnsi" w:cstheme="minorBidi"/>
+            <w:noProof/>
+          </w:rPr>
+          <w:tab/>
+        </w:r>
+        <w:r>
+          <w:rPr>
+            <w:rStyle w:val="Hyperlink"/>
+            <w:noProof/>
+          </w:rPr>
+          <w:t>Consideração final</w:t>
+        </w:r>
+        <w:r>
+          <w:rPr>
+            <w:noProof/>
+            <w:webHidden/>
+          </w:rPr>
+          <w:tab/>
+        </w:r>
+        <w:r>
+          <w:rPr>
+            <w:noProof/>
+            <w:webHidden/>
+          </w:rPr>
+          <w:fldChar w:fldCharType="begin"/>
+        </w:r>
+        <w:r>
+          <w:rPr>
+            <w:noProof/>
+            <w:webHidden/>
+          </w:rPr>
+          <w:instrText xml:space="preserve"> PAGEREF _Toc11532867 \h </w:instrText>
+        </w:r>
+        <w:r>
+          <w:rPr>
+            <w:noProof/>
+            <w:webHidden/>
+          </w:rPr>
+        </w:r>
+        <w:r>
+          <w:rPr>
+            <w:noProof/>
+            <w:webHidden/>
+          </w:rPr>
+          <w:fldChar w:fldCharType="separate"/>
+        </w:r>
+        <w:r>
+          <w:rPr>
+            <w:noProof/>
+            <w:webHidden/>
+          </w:rPr>
+          <w:t>18</w:t>
         </w:r>
         <w:r>
           <w:rPr>
@@ -2961,7 +3915,7 @@
           <w:noProof/>
         </w:rPr>
       </w:pPr>
-      <w:hyperlink w:anchor="_Toc10927476" w:history="1">
+      <w:hyperlink w:anchor="_Toc11532868" w:history="1">
         <w:r>
           <w:rPr>
             <w:rStyle w:val="Hyperlink"/>
@@ -3002,7 +3956,7 @@
             <w:noProof/>
             <w:webHidden/>
           </w:rPr>
-          <w:instrText xml:space="preserve"> PAGEREF _Toc10927476 \h </w:instrText>
+          <w:instrText xml:space="preserve"> PAGEREF _Toc11532868 \h </w:instrText>
         </w:r>
         <w:r>
           <w:rPr>
@@ -3022,7 +3976,7 @@
             <w:noProof/>
             <w:webHidden/>
           </w:rPr>
-          <w:t>13</w:t>
+          <w:t>18</w:t>
         </w:r>
         <w:r>
           <w:rPr>
@@ -3045,7 +3999,7 @@
           <w:noProof/>
         </w:rPr>
       </w:pPr>
-      <w:hyperlink w:anchor="_Toc10927477" w:history="1">
+      <w:hyperlink w:anchor="_Toc11532869" w:history="1">
         <w:r>
           <w:rPr>
             <w:rStyle w:val="Hyperlink"/>
@@ -3086,7 +4040,7 @@
             <w:noProof/>
             <w:webHidden/>
           </w:rPr>
-          <w:instrText xml:space="preserve"> PAGEREF _Toc10927477 \h </w:instrText>
+          <w:instrText xml:space="preserve"> PAGEREF _Toc11532869 \h </w:instrText>
         </w:r>
         <w:r>
           <w:rPr>
@@ -3106,7 +4060,7 @@
             <w:noProof/>
             <w:webHidden/>
           </w:rPr>
-          <w:t>14</w:t>
+          <w:t>19</w:t>
         </w:r>
         <w:r>
           <w:rPr>
@@ -3129,7 +4083,7 @@
           <w:noProof/>
         </w:rPr>
       </w:pPr>
-      <w:hyperlink w:anchor="_Toc10927478" w:history="1">
+      <w:hyperlink w:anchor="_Toc11532870" w:history="1">
         <w:r>
           <w:rPr>
             <w:rStyle w:val="Hyperlink"/>
@@ -3170,7 +4124,7 @@
             <w:noProof/>
             <w:webHidden/>
           </w:rPr>
-          <w:instrText xml:space="preserve"> PAGEREF _Toc10927478 \h </w:instrText>
+          <w:instrText xml:space="preserve"> PAGEREF _Toc11532870 \h </w:instrText>
         </w:r>
         <w:r>
           <w:rPr>
@@ -3190,7 +4144,7 @@
             <w:noProof/>
             <w:webHidden/>
           </w:rPr>
-          <w:t>14</w:t>
+          <w:t>19</w:t>
         </w:r>
         <w:r>
           <w:rPr>
@@ -3213,7 +4167,7 @@
           <w:noProof/>
         </w:rPr>
       </w:pPr>
-      <w:hyperlink w:anchor="_Toc10927479" w:history="1">
+      <w:hyperlink w:anchor="_Toc11532871" w:history="1">
         <w:r>
           <w:rPr>
             <w:rStyle w:val="Hyperlink"/>
@@ -3254,7 +4208,7 @@
             <w:noProof/>
             <w:webHidden/>
           </w:rPr>
-          <w:instrText xml:space="preserve"> PAGEREF _Toc10927479 \h </w:instrText>
+          <w:instrText xml:space="preserve"> PAGEREF _Toc11532871 \h </w:instrText>
         </w:r>
         <w:r>
           <w:rPr>
@@ -3274,7 +4228,7 @@
             <w:noProof/>
             <w:webHidden/>
           </w:rPr>
-          <w:t>15</w:t>
+          <w:t>20</w:t>
         </w:r>
         <w:r>
           <w:rPr>
@@ -3334,7 +4288,7 @@
           <w:numId w:val="2"/>
         </w:numPr>
       </w:pPr>
-      <w:bookmarkStart w:id="0" w:name="_Toc10927470"/>
+      <w:bookmarkStart w:id="0" w:name="_Toc11532851"/>
       <w:r>
         <w:lastRenderedPageBreak/>
         <w:t>INTRODUÇÃO</w:t>
@@ -3590,7 +4544,7 @@
           <w:numId w:val="2"/>
         </w:numPr>
       </w:pPr>
-      <w:bookmarkStart w:id="1" w:name="_Toc10927471"/>
+      <w:bookmarkStart w:id="1" w:name="_Toc11532852"/>
       <w:r>
         <w:t>ANÁLISE EXPLORATÓRIA DE DADOS</w:t>
       </w:r>
@@ -3861,7 +4815,7 @@
           <w:numId w:val="2"/>
         </w:numPr>
       </w:pPr>
-      <w:bookmarkStart w:id="2" w:name="_Toc10927472"/>
+      <w:bookmarkStart w:id="2" w:name="_Toc11532853"/>
       <w:r>
         <w:t>LEVANTAMENTO DE FERRAMENTAS PARA ANÁLISE DE DATASETS</w:t>
       </w:r>
@@ -4288,7 +5242,7 @@
           <w:numId w:val="2"/>
         </w:numPr>
       </w:pPr>
-      <w:bookmarkStart w:id="3" w:name="_Toc10927473"/>
+      <w:bookmarkStart w:id="3" w:name="_Toc11532854"/>
       <w:r>
         <w:t>VISUALIZAÇÕES GRÁFICAS A SEREM CONTEMPLADAS NA FERRAMENTA</w:t>
       </w:r>
@@ -4304,31 +5258,1573 @@
         <w:pStyle w:val="ABNTTexto"/>
       </w:pPr>
       <w:r>
-        <w:t xml:space="preserve">Visualizações gráficas a serem comtempladas na ferramenta </w:t>
+        <w:t xml:space="preserve">Para atingir o objetivo da ferramenta de permitir realizar análise exploratória dos dados e entender melhor o comportamento das variáveis no </w:t>
+      </w:r>
+      <w:proofErr w:type="spellStart"/>
+      <w:r>
+        <w:rPr>
+          <w:i/>
+        </w:rPr>
+        <w:t>dataset</w:t>
+      </w:r>
+      <w:proofErr w:type="spellEnd"/>
+      <w:r>
+        <w:t xml:space="preserve">, foram escolhidas e revisadas visualizações e funções estatísticas. </w:t>
       </w:r>
     </w:p>
     <w:p>
       <w:pPr>
         <w:pStyle w:val="ABNTTexto"/>
       </w:pPr>
-      <w:r>
-        <w:t>Box-</w:t>
+    </w:p>
+    <w:p>
+      <w:pPr>
+        <w:pStyle w:val="Ttulo"/>
+        <w:numPr>
+          <w:ilvl w:val="1"/>
+          <w:numId w:val="2"/>
+        </w:numPr>
+      </w:pPr>
+      <w:bookmarkStart w:id="4" w:name="_Toc11532855"/>
+      <w:r>
+        <w:t>CONCEITOS ESTATÍSTICOS BÁSICOS</w:t>
+      </w:r>
+      <w:bookmarkEnd w:id="4"/>
+      <w:r>
+        <w:t xml:space="preserve"> </w:t>
+      </w:r>
+    </w:p>
+    <w:p>
+      <w:pPr>
+        <w:pStyle w:val="ABNTTexto"/>
+      </w:pPr>
+      <w:r>
+        <w:t>Para o entendimento das visualizações e das informações dadas através das mesmas, primeiro faz-se necessário entender os principais conceitos estatísticos envolvidos. Somente através dos mesmos é possível compreender o comportamento das variáveis presentes ou derivadas do conjunto de dados em análise</w:t>
+      </w:r>
+      <w:r>
+        <w:t xml:space="preserve"> e interpretar corretamente as visualizações gráficas</w:t>
+      </w:r>
+      <w:r>
+        <w:t xml:space="preserve">. </w:t>
+      </w:r>
+    </w:p>
+    <w:p>
+      <w:pPr>
+        <w:pStyle w:val="ABNTTexto"/>
+      </w:pPr>
+      <w:r>
+        <w:t xml:space="preserve">Essencialmente, existem dois tipos de dados estatísticos: os numéricos (ou quantitativos) e os categóricos (ou qualitativos). Os primeiros podem ser medidos de forma contínua, como a velocidade de um carro ao longo do tempo ou a frequência de transmissão de dados através de uma conexão de rede, ou discreta, como o número de ocorrências de tornados no sul da Flórida (EUA) entre os anos 2000 e 2010 ou a quantidade de vendas realizadas via </w:t>
+      </w:r>
+      <w:r>
+        <w:rPr>
+          <w:i/>
+        </w:rPr>
+        <w:t xml:space="preserve">e-commerce </w:t>
+      </w:r>
+      <w:r>
+        <w:t xml:space="preserve">no Brasil em 2018. </w:t>
+      </w:r>
+    </w:p>
+    <w:p>
+      <w:pPr>
+        <w:pStyle w:val="ABNTTexto"/>
+      </w:pPr>
+      <w:r>
+        <w:lastRenderedPageBreak/>
+        <w:t>Os segundos representam classes e possuem um conjunto finito de possibilidades a serem assumidas. Essas categorias podem ser os estados brasileiros</w:t>
+      </w:r>
+      <w:r>
+        <w:t xml:space="preserve"> (“SP”, ”RJ”, “ES”, etc.) ou o canal de vendas por onde um dado cliente realizou sua compra (“loja física”, “</w:t>
+      </w:r>
+      <w:r>
+        <w:rPr>
+          <w:i/>
+        </w:rPr>
+        <w:t>e-commerce</w:t>
+      </w:r>
+      <w:r>
+        <w:t xml:space="preserve">”, “televendas”). A variável categórica pode ser binária, indicando se um dado elemento pertence ou não à </w:t>
+      </w:r>
+      <w:r>
+        <w:t>classe representada</w:t>
+      </w:r>
+      <w:r>
+        <w:t>, como no caso de uma variável que indica se o usuário é ou não administrador de um dado sistema (“1” ou “0”, “sim” ou “não”, “</w:t>
       </w:r>
       <w:proofErr w:type="spellStart"/>
       <w:r>
+        <w:rPr>
+          <w:i/>
+        </w:rPr>
+        <w:t>true</w:t>
+      </w:r>
+      <w:proofErr w:type="spellEnd"/>
+      <w:r>
+        <w:t>” ou “</w:t>
+      </w:r>
+      <w:r>
+        <w:rPr>
+          <w:i/>
+        </w:rPr>
+        <w:t>false</w:t>
+      </w:r>
+      <w:r>
+        <w:t xml:space="preserve">”). Ainda, pode ser ordinal, indicando ordem entre os elementos, como a colocação de pilotos de Fórmula 1 após uma corrida. </w:t>
+      </w:r>
+    </w:p>
+    <w:p>
+      <w:pPr>
+        <w:pStyle w:val="ABNTTexto"/>
+        <w:rPr>
+          <w:color w:val="000000" w:themeColor="text1"/>
+        </w:rPr>
+      </w:pPr>
+      <w:r>
+        <w:t xml:space="preserve">Para melhor entender o comportamento </w:t>
+      </w:r>
+      <w:r>
+        <w:t>das</w:t>
+      </w:r>
+      <w:r>
+        <w:t xml:space="preserve"> variáveis </w:t>
+      </w:r>
+      <w:r>
+        <w:t xml:space="preserve">numéricas </w:t>
+      </w:r>
+      <w:r>
+        <w:t xml:space="preserve">e o que elas representam, são utilizadas medidas estatísticas como a média, mediana e a moda, entre outros. Cada uma delas possui uma sensibilidade diferente aos dados e fornecem informações sobre a distribuição dos mesmos. </w:t>
+      </w:r>
+    </w:p>
+    <w:p>
+      <w:pPr>
+        <w:pStyle w:val="ABNTTexto"/>
+        <w:rPr>
+          <w:color w:val="000000" w:themeColor="text1"/>
+        </w:rPr>
+      </w:pPr>
+      <w:r>
+        <w:rPr>
+          <w:color w:val="000000" w:themeColor="text1"/>
+        </w:rPr>
+        <w:t>A média representa</w:t>
+      </w:r>
+      <w:r>
+        <w:rPr>
+          <w:color w:val="000000" w:themeColor="text1"/>
+        </w:rPr>
+        <w:t xml:space="preserve"> a soma de todos os valores do conjunto dividido pelo número de elementos no mesmo</w:t>
+      </w:r>
+      <w:r>
+        <w:rPr>
+          <w:color w:val="000000" w:themeColor="text1"/>
+        </w:rPr>
+        <w:t xml:space="preserve">. </w:t>
+      </w:r>
+    </w:p>
+    <w:p>
+      <w:pPr>
+        <w:pStyle w:val="Legenda"/>
+        <w:jc w:val="right"/>
+        <w:rPr>
+          <w:color w:val="000000" w:themeColor="text1"/>
+        </w:rPr>
+      </w:pPr>
+      <m:oMath>
+        <m:acc>
+          <m:accPr>
+            <m:chr m:val="̅"/>
+            <m:ctrlPr>
+              <w:rPr>
+                <w:rFonts w:ascii="Cambria Math" w:hAnsi="Cambria Math"/>
+                <w:iCs w:val="0"/>
+                <w:color w:val="000000" w:themeColor="text1"/>
+                <w:sz w:val="24"/>
+                <w:szCs w:val="24"/>
+              </w:rPr>
+            </m:ctrlPr>
+          </m:accPr>
+          <m:e>
+            <m:r>
+              <w:rPr>
+                <w:rFonts w:ascii="Cambria Math" w:hAnsi="Cambria Math"/>
+                <w:color w:val="000000" w:themeColor="text1"/>
+                <w:sz w:val="24"/>
+                <w:szCs w:val="24"/>
+              </w:rPr>
+              <m:t>x</m:t>
+            </m:r>
+          </m:e>
+        </m:acc>
+        <m:r>
+          <m:rPr>
+            <m:sty m:val="p"/>
+          </m:rPr>
+          <w:rPr>
+            <w:rFonts w:ascii="Cambria Math" w:hAnsi="Cambria Math"/>
+            <w:color w:val="000000" w:themeColor="text1"/>
+            <w:sz w:val="24"/>
+            <w:szCs w:val="24"/>
+          </w:rPr>
+          <m:t>=</m:t>
+        </m:r>
+        <m:f>
+          <m:fPr>
+            <m:ctrlPr>
+              <w:rPr>
+                <w:rFonts w:ascii="Cambria Math" w:hAnsi="Cambria Math"/>
+                <w:iCs w:val="0"/>
+                <w:color w:val="000000" w:themeColor="text1"/>
+                <w:sz w:val="24"/>
+                <w:szCs w:val="24"/>
+              </w:rPr>
+            </m:ctrlPr>
+          </m:fPr>
+          <m:num>
+            <m:nary>
+              <m:naryPr>
+                <m:chr m:val="∑"/>
+                <m:limLoc m:val="undOvr"/>
+                <m:ctrlPr>
+                  <w:rPr>
+                    <w:rFonts w:ascii="Cambria Math" w:hAnsi="Cambria Math"/>
+                    <w:iCs w:val="0"/>
+                    <w:color w:val="000000" w:themeColor="text1"/>
+                    <w:sz w:val="24"/>
+                    <w:szCs w:val="24"/>
+                  </w:rPr>
+                </m:ctrlPr>
+              </m:naryPr>
+              <m:sub>
+                <m:r>
+                  <w:rPr>
+                    <w:rFonts w:ascii="Cambria Math" w:hAnsi="Cambria Math"/>
+                    <w:color w:val="000000" w:themeColor="text1"/>
+                    <w:sz w:val="24"/>
+                    <w:szCs w:val="24"/>
+                  </w:rPr>
+                  <m:t>i</m:t>
+                </m:r>
+                <m:r>
+                  <m:rPr>
+                    <m:sty m:val="p"/>
+                  </m:rPr>
+                  <w:rPr>
+                    <w:rFonts w:ascii="Cambria Math" w:hAnsi="Cambria Math"/>
+                    <w:color w:val="000000" w:themeColor="text1"/>
+                    <w:sz w:val="24"/>
+                    <w:szCs w:val="24"/>
+                  </w:rPr>
+                  <m:t>=1</m:t>
+                </m:r>
+              </m:sub>
+              <m:sup>
+                <m:r>
+                  <w:rPr>
+                    <w:rFonts w:ascii="Cambria Math" w:hAnsi="Cambria Math"/>
+                    <w:color w:val="000000" w:themeColor="text1"/>
+                    <w:sz w:val="24"/>
+                    <w:szCs w:val="24"/>
+                  </w:rPr>
+                  <m:t>N</m:t>
+                </m:r>
+              </m:sup>
+              <m:e>
+                <m:sSub>
+                  <m:sSubPr>
+                    <m:ctrlPr>
+                      <w:rPr>
+                        <w:rFonts w:ascii="Cambria Math" w:hAnsi="Cambria Math"/>
+                        <w:iCs w:val="0"/>
+                        <w:color w:val="000000" w:themeColor="text1"/>
+                        <w:sz w:val="24"/>
+                        <w:szCs w:val="24"/>
+                      </w:rPr>
+                    </m:ctrlPr>
+                  </m:sSubPr>
+                  <m:e>
+                    <m:r>
+                      <w:rPr>
+                        <w:rFonts w:ascii="Cambria Math" w:hAnsi="Cambria Math"/>
+                        <w:color w:val="000000" w:themeColor="text1"/>
+                        <w:sz w:val="24"/>
+                        <w:szCs w:val="24"/>
+                      </w:rPr>
+                      <m:t>x</m:t>
+                    </m:r>
+                  </m:e>
+                  <m:sub>
+                    <m:r>
+                      <w:rPr>
+                        <w:rFonts w:ascii="Cambria Math" w:hAnsi="Cambria Math"/>
+                        <w:color w:val="000000" w:themeColor="text1"/>
+                        <w:sz w:val="24"/>
+                        <w:szCs w:val="24"/>
+                      </w:rPr>
+                      <m:t>i</m:t>
+                    </m:r>
+                  </m:sub>
+                </m:sSub>
+              </m:e>
+            </m:nary>
+          </m:num>
+          <m:den>
+            <m:r>
+              <w:rPr>
+                <w:rFonts w:ascii="Cambria Math" w:hAnsi="Cambria Math"/>
+                <w:color w:val="000000" w:themeColor="text1"/>
+                <w:sz w:val="24"/>
+                <w:szCs w:val="24"/>
+              </w:rPr>
+              <m:t>N</m:t>
+            </m:r>
+          </m:den>
+        </m:f>
+      </m:oMath>
+      <w:r>
+        <w:rPr>
+          <w:iCs w:val="0"/>
+          <w:color w:val="000000" w:themeColor="text1"/>
+          <w:sz w:val="24"/>
+          <w:szCs w:val="24"/>
+        </w:rPr>
+        <w:tab/>
+      </w:r>
+      <w:r>
+        <w:rPr>
+          <w:iCs w:val="0"/>
+          <w:color w:val="000000" w:themeColor="text1"/>
+          <w:sz w:val="24"/>
+          <w:szCs w:val="24"/>
+        </w:rPr>
+        <w:tab/>
+      </w:r>
+      <w:r>
+        <w:rPr>
+          <w:iCs w:val="0"/>
+          <w:color w:val="000000" w:themeColor="text1"/>
+          <w:sz w:val="24"/>
+          <w:szCs w:val="24"/>
+        </w:rPr>
+        <w:tab/>
+      </w:r>
+      <w:r>
+        <w:rPr>
+          <w:iCs w:val="0"/>
+          <w:color w:val="000000" w:themeColor="text1"/>
+          <w:sz w:val="24"/>
+          <w:szCs w:val="24"/>
+        </w:rPr>
+        <w:tab/>
+      </w:r>
+      <w:r>
+        <w:rPr>
+          <w:iCs w:val="0"/>
+          <w:color w:val="000000" w:themeColor="text1"/>
+          <w:sz w:val="24"/>
+          <w:szCs w:val="24"/>
+        </w:rPr>
+        <w:tab/>
+      </w:r>
+      <w:r>
+        <w:rPr>
+          <w:iCs w:val="0"/>
+          <w:color w:val="000000" w:themeColor="text1"/>
+          <w:sz w:val="24"/>
+          <w:szCs w:val="24"/>
+        </w:rPr>
+        <w:tab/>
+      </w:r>
+      <w:r>
+        <w:rPr>
+          <w:color w:val="000000" w:themeColor="text1"/>
+        </w:rPr>
+        <w:t xml:space="preserve"> </w:t>
+      </w:r>
+      <w:r>
+        <w:rPr>
+          <w:color w:val="000000" w:themeColor="text1"/>
+          <w:sz w:val="24"/>
+          <w:szCs w:val="24"/>
+        </w:rPr>
+        <w:t>(</w:t>
+      </w:r>
+      <w:r>
+        <w:rPr>
+          <w:color w:val="000000" w:themeColor="text1"/>
+          <w:sz w:val="24"/>
+          <w:szCs w:val="24"/>
+        </w:rPr>
+        <w:fldChar w:fldCharType="begin"/>
+      </w:r>
+      <w:r>
+        <w:rPr>
+          <w:color w:val="000000" w:themeColor="text1"/>
+          <w:sz w:val="24"/>
+          <w:szCs w:val="24"/>
+        </w:rPr>
+        <w:instrText xml:space="preserve"> SEQ ( \* ARABIC </w:instrText>
+      </w:r>
+      <w:r>
+        <w:rPr>
+          <w:color w:val="000000" w:themeColor="text1"/>
+          <w:sz w:val="24"/>
+          <w:szCs w:val="24"/>
+        </w:rPr>
+        <w:fldChar w:fldCharType="separate"/>
+      </w:r>
+      <w:r>
+        <w:rPr>
+          <w:noProof/>
+          <w:color w:val="000000" w:themeColor="text1"/>
+          <w:sz w:val="24"/>
+          <w:szCs w:val="24"/>
+        </w:rPr>
+        <w:t>1</w:t>
+      </w:r>
+      <w:r>
+        <w:rPr>
+          <w:color w:val="000000" w:themeColor="text1"/>
+          <w:sz w:val="24"/>
+          <w:szCs w:val="24"/>
+        </w:rPr>
+        <w:fldChar w:fldCharType="end"/>
+      </w:r>
+      <w:r>
+        <w:rPr>
+          <w:color w:val="000000" w:themeColor="text1"/>
+          <w:sz w:val="24"/>
+          <w:szCs w:val="24"/>
+        </w:rPr>
+        <w:t>)</w:t>
+      </w:r>
+    </w:p>
+    <w:p>
+      <w:pPr>
+        <w:pStyle w:val="ABNTTexto"/>
+      </w:pPr>
+      <w:r>
+        <w:rPr>
+          <w:color w:val="000000" w:themeColor="text1"/>
+        </w:rPr>
+        <w:t xml:space="preserve">Esta medida é muito suscetível a </w:t>
+      </w:r>
+      <w:proofErr w:type="spellStart"/>
+      <w:r>
+        <w:rPr>
+          <w:i/>
+          <w:color w:val="000000" w:themeColor="text1"/>
+        </w:rPr>
+        <w:t>outliers</w:t>
+      </w:r>
+      <w:proofErr w:type="spellEnd"/>
+      <w:r>
+        <w:rPr>
+          <w:color w:val="000000" w:themeColor="text1"/>
+        </w:rPr>
+        <w:t xml:space="preserve">, i.e., amostras que fogem ao padrão apresentado pelo conjuntado de dados. Um exemplo de </w:t>
+      </w:r>
+      <w:proofErr w:type="spellStart"/>
+      <w:r>
+        <w:rPr>
+          <w:i/>
+          <w:color w:val="000000" w:themeColor="text1"/>
+        </w:rPr>
+        <w:t>outlier</w:t>
+      </w:r>
+      <w:proofErr w:type="spellEnd"/>
+      <w:r>
+        <w:rPr>
+          <w:color w:val="000000" w:themeColor="text1"/>
+        </w:rPr>
+        <w:t xml:space="preserve"> é apresentado, marcado em vermelho, no Gráfico 1</w:t>
+      </w:r>
+      <w:r>
+        <w:rPr>
+          <w:color w:val="000000" w:themeColor="text1"/>
+        </w:rPr>
+        <w:t>.</w:t>
+      </w:r>
+      <w:r>
+        <w:rPr>
+          <w:color w:val="000000" w:themeColor="text1"/>
+        </w:rPr>
+        <w:t xml:space="preserve"> O jogador representado pelo ponto foge aos padrões apresentados pelos outros, já que seu peso é muito menor do que aquele apresentado pelos outros jogadores da sua altura. </w:t>
+      </w:r>
+      <w:r>
+        <w:rPr>
+          <w:color w:val="000000" w:themeColor="text1"/>
+        </w:rPr>
+        <w:t xml:space="preserve"> É muito importante distinguir </w:t>
+      </w:r>
+      <w:proofErr w:type="spellStart"/>
+      <w:r>
+        <w:rPr>
+          <w:i/>
+          <w:color w:val="000000" w:themeColor="text1"/>
+        </w:rPr>
+        <w:t>outliers</w:t>
+      </w:r>
+      <w:proofErr w:type="spellEnd"/>
+      <w:r>
+        <w:rPr>
+          <w:color w:val="000000" w:themeColor="text1"/>
+        </w:rPr>
+        <w:t xml:space="preserve"> de ruídos </w:t>
+      </w:r>
+      <w:r>
+        <w:t xml:space="preserve">nas amostras. Diferente de ruídos, que fogem ao padrão por conterem erros na obtenção dos dados (por exemplo, um mau funcionamento num dado sensor), </w:t>
+      </w:r>
+      <w:proofErr w:type="spellStart"/>
+      <w:r>
+        <w:rPr>
+          <w:i/>
+        </w:rPr>
+        <w:t>outliers</w:t>
+      </w:r>
+      <w:proofErr w:type="spellEnd"/>
+      <w:r>
+        <w:t xml:space="preserve"> são medidas corretas que fogem às características padrões do grupo. </w:t>
+      </w:r>
+    </w:p>
+    <w:p>
+      <w:pPr>
+        <w:pStyle w:val="Legenda"/>
+        <w:jc w:val="center"/>
+      </w:pPr>
+      <w:r>
+        <w:rPr>
+          <w:b/>
+          <w:noProof/>
+          <w:color w:val="000000" w:themeColor="text1"/>
+          <w:sz w:val="24"/>
+        </w:rPr>
+        <w:lastRenderedPageBreak/>
+        <mc:AlternateContent>
+          <mc:Choice Requires="wps">
+            <w:drawing>
+              <wp:anchor distT="0" distB="0" distL="114300" distR="114300" simplePos="0" relativeHeight="251659264" behindDoc="0" locked="0" layoutInCell="1" allowOverlap="1">
+                <wp:simplePos x="0" y="0"/>
+                <wp:positionH relativeFrom="column">
+                  <wp:posOffset>3366245</wp:posOffset>
+                </wp:positionH>
+                <wp:positionV relativeFrom="paragraph">
+                  <wp:posOffset>2467610</wp:posOffset>
+                </wp:positionV>
+                <wp:extent cx="247015" cy="198755"/>
+                <wp:effectExtent l="0" t="0" r="6985" b="17145"/>
+                <wp:wrapNone/>
+                <wp:docPr id="3" name="Retângulo 3"/>
+                <wp:cNvGraphicFramePr/>
+                <a:graphic xmlns:a="http://schemas.openxmlformats.org/drawingml/2006/main">
+                  <a:graphicData uri="http://schemas.microsoft.com/office/word/2010/wordprocessingShape">
+                    <wps:wsp>
+                      <wps:cNvSpPr/>
+                      <wps:spPr>
+                        <a:xfrm>
+                          <a:off x="0" y="0"/>
+                          <a:ext cx="247015" cy="198755"/>
+                        </a:xfrm>
+                        <a:prstGeom prst="rect">
+                          <a:avLst/>
+                        </a:prstGeom>
+                        <a:noFill/>
+                        <a:ln>
+                          <a:solidFill>
+                            <a:srgbClr val="FF0000"/>
+                          </a:solidFill>
+                        </a:ln>
+                      </wps:spPr>
+                      <wps:style>
+                        <a:lnRef idx="2">
+                          <a:schemeClr val="accent1">
+                            <a:shade val="50000"/>
+                          </a:schemeClr>
+                        </a:lnRef>
+                        <a:fillRef idx="1">
+                          <a:schemeClr val="accent1"/>
+                        </a:fillRef>
+                        <a:effectRef idx="0">
+                          <a:schemeClr val="accent1"/>
+                        </a:effectRef>
+                        <a:fontRef idx="minor">
+                          <a:schemeClr val="lt1"/>
+                        </a:fontRef>
+                      </wps:style>
+                      <wps:bodyPr rot="0" spcFirstLastPara="0" vertOverflow="overflow" horzOverflow="overflow" vert="horz" wrap="square" lIns="91440" tIns="45720" rIns="91440" bIns="45720" numCol="1" spcCol="0" rtlCol="0" fromWordArt="0" anchor="ctr" anchorCtr="0" forceAA="0" compatLnSpc="1">
+                        <a:prstTxWarp prst="textNoShape">
+                          <a:avLst/>
+                        </a:prstTxWarp>
+                        <a:noAutofit/>
+                      </wps:bodyPr>
+                    </wps:wsp>
+                  </a:graphicData>
+                </a:graphic>
+                <wp14:sizeRelH relativeFrom="margin">
+                  <wp14:pctWidth>0</wp14:pctWidth>
+                </wp14:sizeRelH>
+                <wp14:sizeRelV relativeFrom="margin">
+                  <wp14:pctHeight>0</wp14:pctHeight>
+                </wp14:sizeRelV>
+              </wp:anchor>
+            </w:drawing>
+          </mc:Choice>
+          <mc:Fallback>
+            <w:pict>
+              <v:rect w14:anchorId="5F2222B7" id="Retângulo 3" o:spid="_x0000_s1026" style="position:absolute;margin-left:265.05pt;margin-top:194.3pt;width:19.45pt;height:15.65pt;z-index:251659264;visibility:visible;mso-wrap-style:square;mso-width-percent:0;mso-height-percent:0;mso-wrap-distance-left:9pt;mso-wrap-distance-top:0;mso-wrap-distance-right:9pt;mso-wrap-distance-bottom:0;mso-position-horizontal:absolute;mso-position-horizontal-relative:text;mso-position-vertical:absolute;mso-position-vertical-relative:text;mso-width-percent:0;mso-height-percent:0;mso-width-relative:margin;mso-height-relative:margin;v-text-anchor:middle" o:gfxdata="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" filled="f" strokecolor="red" strokeweight="1pt"/>
+            </w:pict>
+          </mc:Fallback>
+        </mc:AlternateContent>
+      </w:r>
+      <w:r>
+        <w:rPr>
+          <w:b/>
+          <w:color w:val="000000" w:themeColor="text1"/>
+          <w:sz w:val="24"/>
+        </w:rPr>
+        <w:t xml:space="preserve">GRÁFICO </w:t>
+      </w:r>
+      <w:r>
+        <w:rPr>
+          <w:b/>
+          <w:color w:val="000000" w:themeColor="text1"/>
+          <w:sz w:val="24"/>
+        </w:rPr>
+        <w:fldChar w:fldCharType="begin"/>
+      </w:r>
+      <w:r>
+        <w:rPr>
+          <w:b/>
+          <w:color w:val="000000" w:themeColor="text1"/>
+          <w:sz w:val="24"/>
+        </w:rPr>
+        <w:instrText xml:space="preserve"> SEQ GRÁFICO \* ARABIC </w:instrText>
+      </w:r>
+      <w:r>
+        <w:rPr>
+          <w:b/>
+          <w:color w:val="000000" w:themeColor="text1"/>
+          <w:sz w:val="24"/>
+        </w:rPr>
+        <w:fldChar w:fldCharType="separate"/>
+      </w:r>
+      <w:r>
+        <w:rPr>
+          <w:b/>
+          <w:noProof/>
+          <w:color w:val="000000" w:themeColor="text1"/>
+          <w:sz w:val="24"/>
+        </w:rPr>
+        <w:t>1</w:t>
+      </w:r>
+      <w:r>
+        <w:rPr>
+          <w:b/>
+          <w:color w:val="000000" w:themeColor="text1"/>
+          <w:sz w:val="24"/>
+        </w:rPr>
+        <w:fldChar w:fldCharType="end"/>
+      </w:r>
+      <w:r>
+        <w:rPr>
+          <w:color w:val="000000" w:themeColor="text1"/>
+          <w:sz w:val="24"/>
+        </w:rPr>
+        <w:t xml:space="preserve"> </w:t>
+      </w:r>
+      <w:r>
+        <w:rPr>
+          <w:color w:val="000000" w:themeColor="text1"/>
+          <w:sz w:val="24"/>
+        </w:rPr>
+        <w:t>– Altura x Peso de jogadores da NBA com mais de 30 anos na temporada 2016-17</w:t>
+      </w:r>
+      <w:r>
+        <w:rPr>
+          <w:color w:val="000000" w:themeColor="text1"/>
+          <w:sz w:val="24"/>
+        </w:rPr>
+        <w:t xml:space="preserve"> </w:t>
+      </w:r>
+      <w:r>
+        <w:rPr>
+          <w:noProof/>
+        </w:rPr>
+        <w:drawing>
+          <wp:inline distT="0" distB="0" distL="0" distR="0">
+            <wp:extent cx="5092700" cy="3340100"/>
+            <wp:effectExtent l="0" t="0" r="0" b="0"/>
+            <wp:docPr id="2" name="Imagem 2"/>
+            <wp:cNvGraphicFramePr>
+              <a:graphicFrameLocks xmlns:a="http://schemas.openxmlformats.org/drawingml/2006/main" noChangeAspect="1"/>
+            </wp:cNvGraphicFramePr>
+            <a:graphic xmlns:a="http://schemas.openxmlformats.org/drawingml/2006/main">
+              <a:graphicData uri="http://schemas.openxmlformats.org/drawingml/2006/picture">
+                <pic:pic xmlns:pic="http://schemas.openxmlformats.org/drawingml/2006/picture">
+                  <pic:nvPicPr>
+                    <pic:cNvPr id="2" name="nba_season1617_age30_heightXweight.png"/>
+                    <pic:cNvPicPr/>
+                  </pic:nvPicPr>
+                  <pic:blipFill>
+                    <a:blip r:embed="rId10">
+                      <a:extLst>
+                        <a:ext uri="{28A0092B-C50C-407E-A947-70E740481C1C}">
+                          <a14:useLocalDpi xmlns:a14="http://schemas.microsoft.com/office/drawing/2010/main" val="0"/>
+                        </a:ext>
+                      </a:extLst>
+                    </a:blip>
+                    <a:stretch>
+                      <a:fillRect/>
+                    </a:stretch>
+                  </pic:blipFill>
+                  <pic:spPr>
+                    <a:xfrm>
+                      <a:off x="0" y="0"/>
+                      <a:ext cx="5092700" cy="3340100"/>
+                    </a:xfrm>
+                    <a:prstGeom prst="rect">
+                      <a:avLst/>
+                    </a:prstGeom>
+                  </pic:spPr>
+                </pic:pic>
+              </a:graphicData>
+            </a:graphic>
+          </wp:inline>
+        </w:drawing>
+      </w:r>
+    </w:p>
+    <w:p>
+      <w:pPr>
+        <w:pStyle w:val="ABNTTexto"/>
+        <w:jc w:val="left"/>
+      </w:pPr>
+      <w:r>
+        <w:t xml:space="preserve">Fonte: </w:t>
+      </w:r>
+      <w:hyperlink r:id="rId11" w:history="1">
+        <w:r>
+          <w:rPr>
+            <w:rStyle w:val="Hyperlink"/>
+          </w:rPr>
+          <w:t>https://www.kaggle.com/justinas/nba-players-data</w:t>
+        </w:r>
+      </w:hyperlink>
+      <w:r>
+        <w:t xml:space="preserve"> </w:t>
+      </w:r>
+    </w:p>
+    <w:p>
+      <w:pPr>
+        <w:pStyle w:val="ABNTTexto"/>
+        <w:rPr>
+          <w:color w:val="000000" w:themeColor="text1"/>
+        </w:rPr>
+      </w:pPr>
+      <w:r>
+        <w:t xml:space="preserve">Outra medida comum para essas análises é a mediana. Ela consiste no valor da amostra </w:t>
+      </w:r>
+      <w:r>
+        <w:t xml:space="preserve">no meio de um conjunto ordenado, isto é, amostra </w:t>
+      </w:r>
+      <w:r>
+        <w:t>a qual 50% das outras amostras estão abaixo dela</w:t>
+      </w:r>
+      <w:r>
+        <w:t xml:space="preserve"> (</w:t>
+      </w:r>
+      <w:r>
+        <w:t>num conjunto ordenado</w:t>
+      </w:r>
+      <w:r>
+        <w:t>)</w:t>
+      </w:r>
+      <w:r>
+        <w:t xml:space="preserve">. Por exemplo, numa sala de aula com </w:t>
+      </w:r>
+      <w:r>
+        <w:t>9</w:t>
+      </w:r>
+      <w:r>
+        <w:t xml:space="preserve"> (</w:t>
+      </w:r>
+      <w:r>
+        <w:t>nove</w:t>
+      </w:r>
+      <w:r>
+        <w:t xml:space="preserve">) </w:t>
+      </w:r>
+      <w:r>
+        <w:rPr>
+          <w:color w:val="000000" w:themeColor="text1"/>
+        </w:rPr>
+        <w:t>alunos,</w:t>
+      </w:r>
+      <w:r>
+        <w:rPr>
+          <w:color w:val="000000" w:themeColor="text1"/>
+        </w:rPr>
+        <w:t xml:space="preserve"> com suas respectivas notas apresentadas na Tabela 1,</w:t>
+      </w:r>
+      <w:r>
+        <w:rPr>
+          <w:color w:val="000000" w:themeColor="text1"/>
+        </w:rPr>
+        <w:t xml:space="preserve"> </w:t>
+      </w:r>
+      <w:r>
+        <w:rPr>
+          <w:color w:val="000000" w:themeColor="text1"/>
+        </w:rPr>
+        <w:t xml:space="preserve">a mediana será a nota do quinto aluno, ou seja, 7,5, pois 50% das amostras estão abaixo deste. Caso o conjunto de dados apresente número par de elementos, considera-se a média entre o último elemento da primeira metade e o primeiro elemento da segunda metade. </w:t>
+      </w:r>
+    </w:p>
+    <w:p>
+      <w:pPr>
+        <w:pStyle w:val="Legenda"/>
+        <w:rPr>
+          <w:color w:val="000000" w:themeColor="text1"/>
+          <w:sz w:val="24"/>
+          <w:szCs w:val="24"/>
+        </w:rPr>
+      </w:pPr>
+      <w:r>
+        <w:rPr>
+          <w:b/>
+          <w:color w:val="000000" w:themeColor="text1"/>
+          <w:sz w:val="24"/>
+          <w:szCs w:val="24"/>
+        </w:rPr>
+        <w:t xml:space="preserve">TABELA </w:t>
+      </w:r>
+      <w:r>
+        <w:rPr>
+          <w:b/>
+          <w:color w:val="000000" w:themeColor="text1"/>
+          <w:sz w:val="24"/>
+          <w:szCs w:val="24"/>
+        </w:rPr>
+        <w:fldChar w:fldCharType="begin"/>
+      </w:r>
+      <w:r>
+        <w:rPr>
+          <w:b/>
+          <w:color w:val="000000" w:themeColor="text1"/>
+          <w:sz w:val="24"/>
+          <w:szCs w:val="24"/>
+        </w:rPr>
+        <w:instrText xml:space="preserve"> SEQ TABELA \* ARABIC </w:instrText>
+      </w:r>
+      <w:r>
+        <w:rPr>
+          <w:b/>
+          <w:color w:val="000000" w:themeColor="text1"/>
+          <w:sz w:val="24"/>
+          <w:szCs w:val="24"/>
+        </w:rPr>
+        <w:fldChar w:fldCharType="separate"/>
+      </w:r>
+      <w:r>
+        <w:rPr>
+          <w:b/>
+          <w:noProof/>
+          <w:color w:val="000000" w:themeColor="text1"/>
+          <w:sz w:val="24"/>
+          <w:szCs w:val="24"/>
+        </w:rPr>
+        <w:t>1</w:t>
+      </w:r>
+      <w:r>
+        <w:rPr>
+          <w:b/>
+          <w:color w:val="000000" w:themeColor="text1"/>
+          <w:sz w:val="24"/>
+          <w:szCs w:val="24"/>
+        </w:rPr>
+        <w:fldChar w:fldCharType="end"/>
+      </w:r>
+      <w:r>
+        <w:rPr>
+          <w:color w:val="000000" w:themeColor="text1"/>
+          <w:sz w:val="24"/>
+          <w:szCs w:val="24"/>
+        </w:rPr>
+        <w:t xml:space="preserve"> – Exemplo de notas de </w:t>
+      </w:r>
+      <w:r>
+        <w:rPr>
+          <w:color w:val="000000" w:themeColor="text1"/>
+          <w:sz w:val="24"/>
+          <w:szCs w:val="24"/>
+        </w:rPr>
+        <w:t>9</w:t>
+      </w:r>
+      <w:r>
+        <w:rPr>
+          <w:color w:val="000000" w:themeColor="text1"/>
+          <w:sz w:val="24"/>
+          <w:szCs w:val="24"/>
+        </w:rPr>
+        <w:t xml:space="preserve"> alunos</w:t>
+      </w:r>
+    </w:p>
+    <w:tbl>
+      <w:tblPr>
+        <w:tblStyle w:val="Tabelacomgrade"/>
+        <w:tblW w:w="0" w:type="auto"/>
+        <w:tblLook w:val="04A0" w:firstRow="1" w:lastRow="0" w:firstColumn="1" w:lastColumn="0" w:noHBand="0" w:noVBand="1"/>
+      </w:tblPr>
+      <w:tblGrid>
+        <w:gridCol w:w="816"/>
+        <w:gridCol w:w="766"/>
+        <w:gridCol w:w="768"/>
+        <w:gridCol w:w="768"/>
+        <w:gridCol w:w="768"/>
+        <w:gridCol w:w="768"/>
+        <w:gridCol w:w="768"/>
+        <w:gridCol w:w="768"/>
+        <w:gridCol w:w="768"/>
+        <w:gridCol w:w="768"/>
+      </w:tblGrid>
+      <w:tr>
+        <w:tc>
+          <w:tcPr>
+            <w:tcW w:w="816" w:type="dxa"/>
+          </w:tcPr>
+          <w:p>
+            <w:pPr>
+              <w:rPr>
+                <w:color w:val="000000" w:themeColor="text1"/>
+              </w:rPr>
+            </w:pPr>
+            <w:r>
+              <w:rPr>
+                <w:color w:val="000000" w:themeColor="text1"/>
+              </w:rPr>
+              <w:t>Aluno</w:t>
+            </w:r>
+          </w:p>
+        </w:tc>
+        <w:tc>
+          <w:tcPr>
+            <w:tcW w:w="766" w:type="dxa"/>
+          </w:tcPr>
+          <w:p>
+            <w:pPr>
+              <w:rPr>
+                <w:color w:val="000000" w:themeColor="text1"/>
+              </w:rPr>
+            </w:pPr>
+            <w:r>
+              <w:rPr>
+                <w:color w:val="000000" w:themeColor="text1"/>
+              </w:rPr>
+              <w:t>1</w:t>
+            </w:r>
+          </w:p>
+        </w:tc>
+        <w:tc>
+          <w:tcPr>
+            <w:tcW w:w="768" w:type="dxa"/>
+          </w:tcPr>
+          <w:p>
+            <w:pPr>
+              <w:rPr>
+                <w:color w:val="000000" w:themeColor="text1"/>
+              </w:rPr>
+            </w:pPr>
+            <w:r>
+              <w:rPr>
+                <w:color w:val="000000" w:themeColor="text1"/>
+              </w:rPr>
+              <w:t>2</w:t>
+            </w:r>
+          </w:p>
+        </w:tc>
+        <w:tc>
+          <w:tcPr>
+            <w:tcW w:w="768" w:type="dxa"/>
+          </w:tcPr>
+          <w:p>
+            <w:pPr>
+              <w:rPr>
+                <w:color w:val="000000" w:themeColor="text1"/>
+              </w:rPr>
+            </w:pPr>
+            <w:r>
+              <w:rPr>
+                <w:color w:val="000000" w:themeColor="text1"/>
+              </w:rPr>
+              <w:t>3</w:t>
+            </w:r>
+          </w:p>
+        </w:tc>
+        <w:tc>
+          <w:tcPr>
+            <w:tcW w:w="768" w:type="dxa"/>
+          </w:tcPr>
+          <w:p>
+            <w:pPr>
+              <w:rPr>
+                <w:color w:val="000000" w:themeColor="text1"/>
+              </w:rPr>
+            </w:pPr>
+            <w:r>
+              <w:rPr>
+                <w:color w:val="000000" w:themeColor="text1"/>
+              </w:rPr>
+              <w:t>4</w:t>
+            </w:r>
+          </w:p>
+        </w:tc>
+        <w:tc>
+          <w:tcPr>
+            <w:tcW w:w="768" w:type="dxa"/>
+          </w:tcPr>
+          <w:p>
+            <w:pPr>
+              <w:rPr>
+                <w:color w:val="000000" w:themeColor="text1"/>
+              </w:rPr>
+            </w:pPr>
+            <w:r>
+              <w:rPr>
+                <w:color w:val="000000" w:themeColor="text1"/>
+              </w:rPr>
+              <w:t>5</w:t>
+            </w:r>
+          </w:p>
+        </w:tc>
+        <w:tc>
+          <w:tcPr>
+            <w:tcW w:w="768" w:type="dxa"/>
+          </w:tcPr>
+          <w:p>
+            <w:pPr>
+              <w:rPr>
+                <w:color w:val="000000" w:themeColor="text1"/>
+              </w:rPr>
+            </w:pPr>
+            <w:r>
+              <w:rPr>
+                <w:color w:val="000000" w:themeColor="text1"/>
+              </w:rPr>
+              <w:t>6</w:t>
+            </w:r>
+          </w:p>
+        </w:tc>
+        <w:tc>
+          <w:tcPr>
+            <w:tcW w:w="768" w:type="dxa"/>
+          </w:tcPr>
+          <w:p>
+            <w:pPr>
+              <w:rPr>
+                <w:color w:val="000000" w:themeColor="text1"/>
+              </w:rPr>
+            </w:pPr>
+            <w:r>
+              <w:rPr>
+                <w:color w:val="000000" w:themeColor="text1"/>
+              </w:rPr>
+              <w:t>7</w:t>
+            </w:r>
+          </w:p>
+        </w:tc>
+        <w:tc>
+          <w:tcPr>
+            <w:tcW w:w="768" w:type="dxa"/>
+          </w:tcPr>
+          <w:p>
+            <w:pPr>
+              <w:rPr>
+                <w:color w:val="000000" w:themeColor="text1"/>
+              </w:rPr>
+            </w:pPr>
+            <w:r>
+              <w:rPr>
+                <w:color w:val="000000" w:themeColor="text1"/>
+              </w:rPr>
+              <w:t>8</w:t>
+            </w:r>
+          </w:p>
+        </w:tc>
+        <w:tc>
+          <w:tcPr>
+            <w:tcW w:w="768" w:type="dxa"/>
+          </w:tcPr>
+          <w:p>
+            <w:pPr>
+              <w:rPr>
+                <w:color w:val="000000" w:themeColor="text1"/>
+              </w:rPr>
+            </w:pPr>
+            <w:r>
+              <w:rPr>
+                <w:color w:val="000000" w:themeColor="text1"/>
+              </w:rPr>
+              <w:t>9</w:t>
+            </w:r>
+          </w:p>
+        </w:tc>
+      </w:tr>
+      <w:tr>
+        <w:tc>
+          <w:tcPr>
+            <w:tcW w:w="816" w:type="dxa"/>
+          </w:tcPr>
+          <w:p>
+            <w:pPr>
+              <w:rPr>
+                <w:color w:val="000000" w:themeColor="text1"/>
+              </w:rPr>
+            </w:pPr>
+            <w:r>
+              <w:rPr>
+                <w:color w:val="000000" w:themeColor="text1"/>
+              </w:rPr>
+              <w:t>Nota</w:t>
+            </w:r>
+          </w:p>
+        </w:tc>
+        <w:tc>
+          <w:tcPr>
+            <w:tcW w:w="766" w:type="dxa"/>
+          </w:tcPr>
+          <w:p>
+            <w:pPr>
+              <w:rPr>
+                <w:color w:val="000000" w:themeColor="text1"/>
+              </w:rPr>
+            </w:pPr>
+            <w:r>
+              <w:rPr>
+                <w:color w:val="000000" w:themeColor="text1"/>
+              </w:rPr>
+              <w:t>5,0</w:t>
+            </w:r>
+          </w:p>
+        </w:tc>
+        <w:tc>
+          <w:tcPr>
+            <w:tcW w:w="768" w:type="dxa"/>
+          </w:tcPr>
+          <w:p>
+            <w:pPr>
+              <w:rPr>
+                <w:color w:val="000000" w:themeColor="text1"/>
+              </w:rPr>
+            </w:pPr>
+            <w:r>
+              <w:rPr>
+                <w:color w:val="000000" w:themeColor="text1"/>
+              </w:rPr>
+              <w:t>5,2</w:t>
+            </w:r>
+          </w:p>
+        </w:tc>
+        <w:tc>
+          <w:tcPr>
+            <w:tcW w:w="768" w:type="dxa"/>
+          </w:tcPr>
+          <w:p>
+            <w:pPr>
+              <w:rPr>
+                <w:color w:val="000000" w:themeColor="text1"/>
+              </w:rPr>
+            </w:pPr>
+            <w:r>
+              <w:rPr>
+                <w:color w:val="000000" w:themeColor="text1"/>
+              </w:rPr>
+              <w:t>6,3</w:t>
+            </w:r>
+          </w:p>
+        </w:tc>
+        <w:tc>
+          <w:tcPr>
+            <w:tcW w:w="768" w:type="dxa"/>
+          </w:tcPr>
+          <w:p>
+            <w:pPr>
+              <w:rPr>
+                <w:color w:val="000000" w:themeColor="text1"/>
+              </w:rPr>
+            </w:pPr>
+            <w:r>
+              <w:rPr>
+                <w:color w:val="000000" w:themeColor="text1"/>
+              </w:rPr>
+              <w:t>7,0</w:t>
+            </w:r>
+          </w:p>
+        </w:tc>
+        <w:tc>
+          <w:tcPr>
+            <w:tcW w:w="768" w:type="dxa"/>
+          </w:tcPr>
+          <w:p>
+            <w:pPr>
+              <w:rPr>
+                <w:color w:val="000000" w:themeColor="text1"/>
+              </w:rPr>
+            </w:pPr>
+            <w:r>
+              <w:rPr>
+                <w:color w:val="000000" w:themeColor="text1"/>
+              </w:rPr>
+              <w:t>7,5</w:t>
+            </w:r>
+          </w:p>
+        </w:tc>
+        <w:tc>
+          <w:tcPr>
+            <w:tcW w:w="768" w:type="dxa"/>
+          </w:tcPr>
+          <w:p>
+            <w:pPr>
+              <w:rPr>
+                <w:color w:val="000000" w:themeColor="text1"/>
+              </w:rPr>
+            </w:pPr>
+            <w:r>
+              <w:rPr>
+                <w:color w:val="000000" w:themeColor="text1"/>
+              </w:rPr>
+              <w:t>7,7</w:t>
+            </w:r>
+          </w:p>
+        </w:tc>
+        <w:tc>
+          <w:tcPr>
+            <w:tcW w:w="768" w:type="dxa"/>
+          </w:tcPr>
+          <w:p>
+            <w:pPr>
+              <w:rPr>
+                <w:color w:val="000000" w:themeColor="text1"/>
+              </w:rPr>
+            </w:pPr>
+            <w:r>
+              <w:rPr>
+                <w:color w:val="000000" w:themeColor="text1"/>
+              </w:rPr>
+              <w:t>8,2</w:t>
+            </w:r>
+          </w:p>
+        </w:tc>
+        <w:tc>
+          <w:tcPr>
+            <w:tcW w:w="768" w:type="dxa"/>
+          </w:tcPr>
+          <w:p>
+            <w:pPr>
+              <w:rPr>
+                <w:color w:val="000000" w:themeColor="text1"/>
+              </w:rPr>
+            </w:pPr>
+            <w:r>
+              <w:rPr>
+                <w:color w:val="000000" w:themeColor="text1"/>
+              </w:rPr>
+              <w:t>8,3</w:t>
+            </w:r>
+          </w:p>
+        </w:tc>
+        <w:tc>
+          <w:tcPr>
+            <w:tcW w:w="768" w:type="dxa"/>
+          </w:tcPr>
+          <w:p>
+            <w:pPr>
+              <w:rPr>
+                <w:color w:val="000000" w:themeColor="text1"/>
+              </w:rPr>
+            </w:pPr>
+            <w:r>
+              <w:rPr>
+                <w:color w:val="000000" w:themeColor="text1"/>
+              </w:rPr>
+              <w:t>8,5</w:t>
+            </w:r>
+          </w:p>
+        </w:tc>
+      </w:tr>
+    </w:tbl>
+    <w:p>
+      <w:pPr>
+        <w:pStyle w:val="ABNTTexto"/>
+        <w:ind w:firstLine="0"/>
+      </w:pPr>
+    </w:p>
+    <w:p>
+      <w:pPr>
+        <w:pStyle w:val="ABNTTexto"/>
+      </w:pPr>
+      <w:r>
+        <w:t xml:space="preserve">A mediana não é sujeita à influência dos </w:t>
+      </w:r>
+      <w:proofErr w:type="spellStart"/>
+      <w:r>
+        <w:rPr>
+          <w:i/>
+        </w:rPr>
+        <w:t>outliers</w:t>
+      </w:r>
+      <w:proofErr w:type="spellEnd"/>
+      <w:r>
+        <w:t>, diferentemente d</w:t>
+      </w:r>
+      <w:r>
+        <w:t>a média</w:t>
+      </w:r>
+      <w:r>
+        <w:t xml:space="preserve">, pois ela não leva em consideração o valor de todas as amostras, somente sua posição no conjunto. Utilizando o exemplo das notas dos alunos, caso o último aluno tivesse obtido uma nota 10 ao invés de 8,5 e o primeiro uma nota 0 ao invés de 5, a mediana permaneceria a mesma. </w:t>
+      </w:r>
+    </w:p>
+    <w:p>
+      <w:pPr>
+        <w:pStyle w:val="ABNTTexto"/>
+      </w:pPr>
+      <w:r>
+        <w:lastRenderedPageBreak/>
+        <w:t>A mediana é coincidente com o segundo quartil, que representa o percentil 50%. Percentil 50% significa que 50% das amostras possuem valor abaixo daquele (e, consequentemente, que os outros 50% possuem valor acima). De maneira geral, pode-se dizer que um percentil x% representa o valor que x% das amostras estão abaixo dele e os outros (</w:t>
+      </w:r>
+      <w:r>
+        <w:t>100-x%) estão abaixo. Deste modo, os primeiro, segundo e terceiro quartis são representados, respectivamente, pelos percentis 25%, 50% e 75%. Define-se a distância interquartis como sendo a diferença entre o terceiro e o primeiro quartis.</w:t>
+      </w:r>
+    </w:p>
+    <w:p>
+      <w:pPr>
+        <w:pStyle w:val="Ttulo"/>
+        <w:numPr>
+          <w:ilvl w:val="1"/>
+          <w:numId w:val="2"/>
+        </w:numPr>
+      </w:pPr>
+      <w:bookmarkStart w:id="5" w:name="_Toc11532856"/>
+      <w:r>
+        <w:rPr>
+          <w:i/>
+        </w:rPr>
+        <w:t>BOX PLOT</w:t>
+      </w:r>
+      <w:bookmarkEnd w:id="5"/>
+      <w:r>
+        <w:t xml:space="preserve"> </w:t>
+      </w:r>
+    </w:p>
+    <w:p>
+      <w:pPr>
+        <w:pStyle w:val="ABNTTexto"/>
+      </w:pPr>
+      <w:r>
+        <w:t>[Definições]</w:t>
+      </w:r>
+    </w:p>
+    <w:p>
+      <w:pPr>
+        <w:pStyle w:val="ABNTTexto"/>
+      </w:pPr>
+      <w:r>
+        <w:t xml:space="preserve">O </w:t>
+      </w:r>
+      <w:r>
+        <w:rPr>
+          <w:i/>
+        </w:rPr>
+        <w:t xml:space="preserve">box </w:t>
+      </w:r>
+      <w:proofErr w:type="spellStart"/>
+      <w:r>
+        <w:rPr>
+          <w:i/>
+        </w:rPr>
         <w:t>plot</w:t>
       </w:r>
       <w:proofErr w:type="spellEnd"/>
       <w:r>
-        <w:t xml:space="preserve"> para identificação de </w:t>
+        <w:t xml:space="preserve"> mostra a distribuição das amostras através de suas medidas de mediana, primeiro e terceiro quartis, além de mostrar os valores máximo e mínimo do conjunto, bem como </w:t>
       </w:r>
       <w:proofErr w:type="spellStart"/>
       <w:r>
+        <w:rPr>
+          <w:i/>
+        </w:rPr>
         <w:t>outliers</w:t>
       </w:r>
       <w:proofErr w:type="spellEnd"/>
       <w:r>
-        <w:t xml:space="preserve">, histograma para validação da distribuição das variáveis </w:t>
+        <w:t xml:space="preserve">. </w:t>
+      </w:r>
+    </w:p>
+    <w:p>
+      <w:pPr>
+        <w:pStyle w:val="ABNTTexto"/>
+      </w:pPr>
+      <w:r>
+        <w:t>Com esta visualização, é possível enxergar a distribuição do conjunto, analisando quão compacto o mesmo se encontra e se é um conjunto simétrico, permitindo tirar conclusões sobre os dados serem ou não enviesados.</w:t>
+      </w:r>
+    </w:p>
+    <w:p>
+      <w:pPr>
+        <w:pStyle w:val="ABNTTexto"/>
+      </w:pPr>
+      <w:r>
+        <w:t xml:space="preserve">A </w:t>
+      </w:r>
+      <w:bookmarkStart w:id="6" w:name="_GoBack"/>
+      <w:bookmarkEnd w:id="6"/>
+    </w:p>
+    <w:p>
+      <w:pPr>
+        <w:pStyle w:val="ABNTTexto"/>
+      </w:pPr>
+      <w:r>
+        <w:drawing>
+          <wp:inline distT="0" distB="0" distL="0" distR="0" wp14:anchorId="5C5CF79B" wp14:editId="42F7710C">
+            <wp:extent cx="4876800" cy="3454400"/>
+            <wp:effectExtent l="0" t="0" r="0" b="0"/>
+            <wp:docPr id="1" name="Imagem 1"/>
+            <wp:cNvGraphicFramePr>
+              <a:graphicFrameLocks xmlns:a="http://schemas.openxmlformats.org/drawingml/2006/main" noChangeAspect="1"/>
+            </wp:cNvGraphicFramePr>
+            <a:graphic xmlns:a="http://schemas.openxmlformats.org/drawingml/2006/main">
+              <a:graphicData uri="http://schemas.openxmlformats.org/drawingml/2006/picture">
+                <pic:pic xmlns:pic="http://schemas.openxmlformats.org/drawingml/2006/picture">
+                  <pic:nvPicPr>
+                    <pic:cNvPr id="1" name=""/>
+                    <pic:cNvPicPr/>
+                  </pic:nvPicPr>
+                  <pic:blipFill>
+                    <a:blip r:embed="rId12"/>
+                    <a:stretch>
+                      <a:fillRect/>
+                    </a:stretch>
+                  </pic:blipFill>
+                  <pic:spPr>
+                    <a:xfrm>
+                      <a:off x="0" y="0"/>
+                      <a:ext cx="4876800" cy="3454400"/>
+                    </a:xfrm>
+                    <a:prstGeom prst="rect">
+                      <a:avLst/>
+                    </a:prstGeom>
+                  </pic:spPr>
+                </pic:pic>
+              </a:graphicData>
+            </a:graphic>
+          </wp:inline>
+        </w:drawing>
+      </w:r>
+    </w:p>
+    <w:p>
+      <w:pPr>
+        <w:pStyle w:val="ABNTTexto"/>
+      </w:pPr>
+      <w:r>
+        <w:t>[Rodar e analisar exemplos]</w:t>
+      </w:r>
+    </w:p>
+    <w:p>
+      <w:pPr>
+        <w:pStyle w:val="Ttulo"/>
+        <w:numPr>
+          <w:ilvl w:val="1"/>
+          <w:numId w:val="2"/>
+        </w:numPr>
+      </w:pPr>
+      <w:bookmarkStart w:id="7" w:name="_Toc11532857"/>
+      <w:r>
+        <w:t>HISTOGRAMA</w:t>
+      </w:r>
+      <w:bookmarkEnd w:id="7"/>
+    </w:p>
+    <w:p>
+      <w:pPr>
+        <w:pStyle w:val="ABNTTexto"/>
+      </w:pPr>
+      <w:r>
+        <w:lastRenderedPageBreak/>
+        <w:t>[Definições]</w:t>
+      </w:r>
+    </w:p>
+    <w:p>
+      <w:pPr>
+        <w:pStyle w:val="ABNTTexto"/>
+      </w:pPr>
+      <w:r>
+        <w:t>[Rodar e analisar exemplos]</w:t>
+      </w:r>
+    </w:p>
+    <w:p>
+      <w:pPr>
+        <w:pStyle w:val="Ttulo"/>
+        <w:numPr>
+          <w:ilvl w:val="1"/>
+          <w:numId w:val="2"/>
+        </w:numPr>
+      </w:pPr>
+      <w:bookmarkStart w:id="8" w:name="_Toc11532858"/>
+      <w:r>
+        <w:t>HISTOGRAMAS</w:t>
+      </w:r>
+      <w:bookmarkEnd w:id="8"/>
+    </w:p>
+    <w:p>
+      <w:pPr>
+        <w:pStyle w:val="ABNTTexto"/>
+      </w:pPr>
+      <w:r>
+        <w:t>[Definições]</w:t>
+      </w:r>
+    </w:p>
+    <w:p>
+      <w:pPr>
+        <w:pStyle w:val="ABNTTexto"/>
+      </w:pPr>
+      <w:r>
+        <w:t>[Rodar e analisar exemplos]</w:t>
+      </w:r>
+    </w:p>
+    <w:p>
+      <w:pPr>
+        <w:pStyle w:val="Ttulo"/>
+        <w:numPr>
+          <w:ilvl w:val="1"/>
+          <w:numId w:val="2"/>
+        </w:numPr>
+      </w:pPr>
+      <w:bookmarkStart w:id="9" w:name="_Toc11532859"/>
+      <w:r>
+        <w:t>GRÁFICOS DE DISPERSÃO (</w:t>
+      </w:r>
+      <w:r>
+        <w:rPr>
+          <w:i/>
+        </w:rPr>
+        <w:t>SCATTERPLOTS</w:t>
+      </w:r>
+      <w:r>
+        <w:t>)</w:t>
+      </w:r>
+      <w:bookmarkEnd w:id="9"/>
+    </w:p>
+    <w:p>
+      <w:pPr>
+        <w:pStyle w:val="ABNTTexto"/>
+      </w:pPr>
+      <w:r>
+        <w:t>[Definições]</w:t>
+      </w:r>
+    </w:p>
+    <w:p>
+      <w:pPr>
+        <w:pStyle w:val="ABNTTexto"/>
+      </w:pPr>
+      <w:r>
+        <w:t>[Rodar e analisar exemplos]</w:t>
+      </w:r>
+      <w:r>
+        <w:t xml:space="preserve"> </w:t>
       </w:r>
     </w:p>
     <w:p>
@@ -4348,11 +6844,11 @@
           <w:numId w:val="2"/>
         </w:numPr>
       </w:pPr>
-      <w:bookmarkStart w:id="4" w:name="_Toc10927474"/>
+      <w:bookmarkStart w:id="10" w:name="_Toc11532860"/>
       <w:r>
         <w:t>ESCOLHA DE LINGUAGEM DE PROGRAMAÇÃO PARA DESENVOLVIMENTO</w:t>
       </w:r>
-      <w:bookmarkEnd w:id="4"/>
+      <w:bookmarkEnd w:id="10"/>
     </w:p>
     <w:p>
       <w:pPr>
@@ -4475,141 +6971,141 @@
         <w:t xml:space="preserve"> [REF]</w:t>
       </w:r>
       <w:r>
-        <w:t xml:space="preserve">, realizado pela empresa holandesa homônima focada em qualidade de códigos, Python é a quarta linguagem de programação mais popular em 2018 e 2019, ficando atrás de Java, C e C++. Este índice é calculado com base no número de pesquisas pelas linguagens de programação em </w:t>
+        <w:t xml:space="preserve">, realizado pela empresa holandesa homônima focada em qualidade de códigos, Python é a quarta linguagem de programação mais popular em 2018 e 2019, ficando atrás de Java, C e C++. Este índice é calculado com base no número de pesquisas pelas linguagens de programação em ferramentas de busca, como Google, e outras fontes de informação, como a </w:t>
+      </w:r>
+      <w:proofErr w:type="spellStart"/>
+      <w:r>
+        <w:t>Amazon</w:t>
+      </w:r>
+      <w:proofErr w:type="spellEnd"/>
+      <w:r>
+        <w:t xml:space="preserve"> e a </w:t>
+      </w:r>
+      <w:proofErr w:type="spellStart"/>
+      <w:r>
+        <w:t>Wikipedia</w:t>
+      </w:r>
+      <w:proofErr w:type="spellEnd"/>
+      <w:r>
+        <w:t xml:space="preserve">. </w:t>
+      </w:r>
+    </w:p>
+    <w:p>
+      <w:pPr>
+        <w:pStyle w:val="ABNTTexto"/>
+      </w:pPr>
+      <w:r>
+        <w:t>Entretanto, d</w:t>
+      </w:r>
+      <w:r>
+        <w:t xml:space="preserve">e acordo com pesquisa realizada pelo </w:t>
+      </w:r>
+      <w:r>
+        <w:rPr>
+          <w:i/>
+        </w:rPr>
+        <w:t xml:space="preserve">site </w:t>
+      </w:r>
+      <w:proofErr w:type="spellStart"/>
+      <w:r>
+        <w:t>KDnuggets</w:t>
+      </w:r>
+      <w:proofErr w:type="spellEnd"/>
+      <w:r>
+        <w:t xml:space="preserve"> (</w:t>
+      </w:r>
+      <w:r>
+        <w:t xml:space="preserve">Gregory </w:t>
+      </w:r>
+      <w:proofErr w:type="spellStart"/>
+      <w:r>
+        <w:t>Piatetsky</w:t>
+      </w:r>
+      <w:proofErr w:type="spellEnd"/>
+      <w:r>
+        <w:t xml:space="preserve">-Shapiro, </w:t>
+      </w:r>
+      <w:proofErr w:type="spellStart"/>
+      <w:r>
+        <w:t>Ph.D</w:t>
+      </w:r>
+      <w:proofErr w:type="spellEnd"/>
+      <w:r>
+        <w:t>)</w:t>
+      </w:r>
+      <w:r>
+        <w:t xml:space="preserve"> [REF]</w:t>
+      </w:r>
+      <w:r>
+        <w:t xml:space="preserve">, o Python </w:t>
+      </w:r>
+      <w:r>
+        <w:t xml:space="preserve">foi elegido </w:t>
+      </w:r>
+      <w:r>
+        <w:t xml:space="preserve">como a linguagem mais popular para projetos de </w:t>
+      </w:r>
+      <w:proofErr w:type="spellStart"/>
+      <w:r>
+        <w:rPr>
+          <w:i/>
+        </w:rPr>
+        <w:t>machine</w:t>
+      </w:r>
+      <w:proofErr w:type="spellEnd"/>
+      <w:r>
+        <w:rPr>
+          <w:i/>
+        </w:rPr>
+        <w:t xml:space="preserve"> </w:t>
+      </w:r>
+      <w:proofErr w:type="spellStart"/>
+      <w:r>
+        <w:rPr>
+          <w:i/>
+        </w:rPr>
+        <w:t>learning</w:t>
+      </w:r>
+      <w:proofErr w:type="spellEnd"/>
+      <w:r>
+        <w:t xml:space="preserve"> e </w:t>
+      </w:r>
+      <w:r>
+        <w:rPr>
+          <w:i/>
+        </w:rPr>
+        <w:t>big data</w:t>
+      </w:r>
+      <w:r>
+        <w:t xml:space="preserve">. </w:t>
+      </w:r>
+      <w:r>
+        <w:t xml:space="preserve">A pesquisa levou em conta a opinião de 1800 participantes, que escolheram as ferramentas que utilizavam para </w:t>
+      </w:r>
+      <w:r>
+        <w:t xml:space="preserve">projetos na área de </w:t>
+      </w:r>
+      <w:r>
+        <w:rPr>
+          <w:i/>
+        </w:rPr>
+        <w:t>Data Science</w:t>
+      </w:r>
+      <w:r>
+        <w:t xml:space="preserve">. As opções dadas para os participantes contemplavam, entre outras, </w:t>
+      </w:r>
+      <w:r>
+        <w:t>Python, R</w:t>
+      </w:r>
+      <w:r>
+        <w:t xml:space="preserve"> e</w:t>
+      </w:r>
+      <w:r>
+        <w:t xml:space="preserve"> SQL. Um terço dos usuários que votaram em somente uma ferramenta foram </w:t>
       </w:r>
       <w:r>
         <w:lastRenderedPageBreak/>
-        <w:t xml:space="preserve">ferramentas de busca, como Google, e outras fontes de informação, como a </w:t>
-      </w:r>
-      <w:proofErr w:type="spellStart"/>
-      <w:r>
-        <w:t>Amazon</w:t>
-      </w:r>
-      <w:proofErr w:type="spellEnd"/>
-      <w:r>
-        <w:t xml:space="preserve"> e a </w:t>
-      </w:r>
-      <w:proofErr w:type="spellStart"/>
-      <w:r>
-        <w:t>Wikipedia</w:t>
-      </w:r>
-      <w:proofErr w:type="spellEnd"/>
-      <w:r>
-        <w:t xml:space="preserve">. </w:t>
-      </w:r>
-    </w:p>
-    <w:p>
-      <w:pPr>
-        <w:pStyle w:val="ABNTTexto"/>
-      </w:pPr>
-      <w:r>
-        <w:t>Entretanto, d</w:t>
-      </w:r>
-      <w:r>
-        <w:t xml:space="preserve">e acordo com pesquisa realizada pelo </w:t>
-      </w:r>
-      <w:r>
-        <w:rPr>
-          <w:i/>
-        </w:rPr>
-        <w:t xml:space="preserve">site </w:t>
-      </w:r>
-      <w:proofErr w:type="spellStart"/>
-      <w:r>
-        <w:t>KDnuggets</w:t>
-      </w:r>
-      <w:proofErr w:type="spellEnd"/>
-      <w:r>
-        <w:t xml:space="preserve"> (</w:t>
-      </w:r>
-      <w:r>
-        <w:t xml:space="preserve">Gregory </w:t>
-      </w:r>
-      <w:proofErr w:type="spellStart"/>
-      <w:r>
-        <w:t>Piatetsky</w:t>
-      </w:r>
-      <w:proofErr w:type="spellEnd"/>
-      <w:r>
-        <w:t xml:space="preserve">-Shapiro, </w:t>
-      </w:r>
-      <w:proofErr w:type="spellStart"/>
-      <w:r>
-        <w:t>Ph.D</w:t>
-      </w:r>
-      <w:proofErr w:type="spellEnd"/>
-      <w:r>
-        <w:t>)</w:t>
-      </w:r>
-      <w:r>
-        <w:t xml:space="preserve"> [REF]</w:t>
-      </w:r>
-      <w:r>
-        <w:t xml:space="preserve">, o Python </w:t>
-      </w:r>
-      <w:r>
-        <w:t xml:space="preserve">foi elegido </w:t>
-      </w:r>
-      <w:r>
-        <w:t xml:space="preserve">como a linguagem mais popular para projetos de </w:t>
-      </w:r>
-      <w:proofErr w:type="spellStart"/>
-      <w:r>
-        <w:rPr>
-          <w:i/>
-        </w:rPr>
-        <w:t>machine</w:t>
-      </w:r>
-      <w:proofErr w:type="spellEnd"/>
-      <w:r>
-        <w:rPr>
-          <w:i/>
-        </w:rPr>
-        <w:t xml:space="preserve"> </w:t>
-      </w:r>
-      <w:proofErr w:type="spellStart"/>
-      <w:r>
-        <w:rPr>
-          <w:i/>
-        </w:rPr>
-        <w:t>learning</w:t>
-      </w:r>
-      <w:proofErr w:type="spellEnd"/>
-      <w:r>
-        <w:t xml:space="preserve"> e </w:t>
-      </w:r>
-      <w:r>
-        <w:rPr>
-          <w:i/>
-        </w:rPr>
-        <w:t>big data</w:t>
-      </w:r>
-      <w:r>
-        <w:t xml:space="preserve">. </w:t>
-      </w:r>
-      <w:r>
-        <w:t xml:space="preserve">A pesquisa levou em conta a opinião de 1800 participantes, que escolheram as ferramentas que utilizavam para </w:t>
-      </w:r>
-      <w:r>
-        <w:t xml:space="preserve">projetos na área de </w:t>
-      </w:r>
-      <w:r>
-        <w:rPr>
-          <w:i/>
-        </w:rPr>
-        <w:t>Data Science</w:t>
-      </w:r>
-      <w:r>
-        <w:t xml:space="preserve">. As opções dadas para os participantes contemplavam, entre outras, </w:t>
-      </w:r>
-      <w:r>
-        <w:t>Python, R</w:t>
-      </w:r>
-      <w:r>
-        <w:t xml:space="preserve"> e</w:t>
-      </w:r>
-      <w:r>
-        <w:t xml:space="preserve"> SQL. Um terço dos usuários que votaram em somente uma ferramenta foram removidos, de modo a prevalecer a opinião de usuários ativos dentro da área</w:t>
+        <w:t>removidos, de modo a prevalecer a opinião de usuários ativos dentro da área</w:t>
       </w:r>
       <w:r>
         <w:t xml:space="preserve"> de estudo em questão</w:t>
@@ -4651,11 +7147,11 @@
           <w:numId w:val="2"/>
         </w:numPr>
       </w:pPr>
-      <w:bookmarkStart w:id="5" w:name="_Toc10927475"/>
+      <w:bookmarkStart w:id="11" w:name="_Toc11532861"/>
       <w:r>
         <w:t>LEVANTAMENTO DE BIBLIOTECAS DE VISUALIZAÇÃO DE DADOS NO PYTHON</w:t>
       </w:r>
-      <w:bookmarkEnd w:id="5"/>
+      <w:bookmarkEnd w:id="11"/>
     </w:p>
     <w:p>
       <w:pPr>
@@ -4684,8 +7180,6 @@
       <w:pPr>
         <w:pStyle w:val="ABNTTexto"/>
       </w:pPr>
-      <w:bookmarkStart w:id="6" w:name="_GoBack"/>
-      <w:bookmarkEnd w:id="6"/>
       <w:r>
         <w:t xml:space="preserve">A seguir, são </w:t>
       </w:r>
@@ -4724,42 +7218,406 @@
     </w:p>
     <w:p>
       <w:pPr>
+        <w:pStyle w:val="Ttulo"/>
+        <w:numPr>
+          <w:ilvl w:val="1"/>
+          <w:numId w:val="2"/>
+        </w:numPr>
+      </w:pPr>
+      <w:bookmarkStart w:id="12" w:name="_Toc11532862"/>
+      <w:r>
+        <w:t>MATPLOTLIB</w:t>
+      </w:r>
+      <w:bookmarkEnd w:id="12"/>
+    </w:p>
+    <w:p>
+      <w:pPr>
         <w:pStyle w:val="ABNTTexto"/>
-        <w:rPr>
-          <w:b/>
-        </w:rPr>
-      </w:pPr>
+      </w:pPr>
+      <w:r>
+        <w:t xml:space="preserve">Primeira biblioteca dedicada à visualização de dados no Python, pode ser utilizada para a geração de vários tipos de gráficos, desde histogramas até gráficos de linha. </w:t>
+      </w:r>
+      <w:r>
+        <w:t xml:space="preserve">Consegue ser utilizada para criação de gráficos com poucas linhas de código, facilitando muito o desenvolvimento de </w:t>
+      </w:r>
+      <w:r>
+        <w:rPr>
+          <w:i/>
+        </w:rPr>
+        <w:t>software</w:t>
+      </w:r>
+      <w:r>
+        <w:t>.</w:t>
+      </w:r>
+      <w:r>
+        <w:t xml:space="preserve"> Suas visualizações não são dinâmicas, o que dificulta a simples interação do usuário com os gráficos gerados.</w:t>
+      </w:r>
+    </w:p>
+    <w:p>
+      <w:pPr>
+        <w:pStyle w:val="ABNTTexto"/>
+      </w:pPr>
+    </w:p>
+    <w:p>
+      <w:pPr>
+        <w:pStyle w:val="Ttulo"/>
+        <w:numPr>
+          <w:ilvl w:val="1"/>
+          <w:numId w:val="2"/>
+        </w:numPr>
+        <w:rPr>
+          <w:color w:val="000000" w:themeColor="text1"/>
+        </w:rPr>
+      </w:pPr>
+      <w:bookmarkStart w:id="13" w:name="_Toc11532863"/>
+      <w:r>
+        <w:rPr>
+          <w:color w:val="000000" w:themeColor="text1"/>
+        </w:rPr>
+        <w:t>SEABORN</w:t>
+      </w:r>
+      <w:bookmarkEnd w:id="13"/>
+      <w:r>
+        <w:rPr>
+          <w:color w:val="000000" w:themeColor="text1"/>
+        </w:rPr>
+        <w:t xml:space="preserve"> </w:t>
+      </w:r>
+    </w:p>
+    <w:p>
+      <w:pPr>
+        <w:pStyle w:val="ABNTTexto"/>
+      </w:pPr>
+      <w:r>
+        <w:t xml:space="preserve">Construída em cima do </w:t>
+      </w:r>
       <w:proofErr w:type="spellStart"/>
       <w:r>
-        <w:rPr>
-          <w:b/>
-        </w:rPr>
         <w:t>Matplotlib</w:t>
       </w:r>
       <w:proofErr w:type="spellEnd"/>
+      <w:r>
+        <w:t xml:space="preserve">, apresenta maior facilidade para utilização de </w:t>
+      </w:r>
+      <w:proofErr w:type="spellStart"/>
+      <w:r>
+        <w:rPr>
+          <w:i/>
+        </w:rPr>
+        <w:t>plots</w:t>
+      </w:r>
+      <w:proofErr w:type="spellEnd"/>
+      <w:r>
+        <w:rPr>
+          <w:i/>
+        </w:rPr>
+        <w:t xml:space="preserve"> </w:t>
+      </w:r>
+      <w:r>
+        <w:t xml:space="preserve">mais complexos, como mapas de calor e gráficos violinos, por ser uma biblioteca mais alto nível. Além disso, suas cores e apresentações são consideradas mais bonitas que aquelas da biblioteca anterior. </w:t>
+      </w:r>
+      <w:r>
+        <w:t xml:space="preserve">Como o </w:t>
+      </w:r>
+      <w:proofErr w:type="spellStart"/>
+      <w:r>
+        <w:t>Matplotlib</w:t>
+      </w:r>
+      <w:proofErr w:type="spellEnd"/>
+      <w:r>
+        <w:t>, suas visualizações são estáticas.</w:t>
+      </w:r>
     </w:p>
     <w:p>
       <w:pPr>
         <w:pStyle w:val="ABNTTexto"/>
       </w:pPr>
-      <w:r>
-        <w:t xml:space="preserve">Primeira biblioteca dedicada à visualização de dados no Python, pode ser utilizada para a geração de vários tipos de gráficos, desde histogramas até gráficos de linha. </w:t>
-      </w:r>
-      <w:r>
-        <w:t xml:space="preserve">Consegue ser utilizada para criação de gráficos com poucas linhas de código, facilitando muito o desenvolvimento de </w:t>
-      </w:r>
-      <w:r>
-        <w:rPr>
-          <w:i/>
-        </w:rPr>
-        <w:t>software</w:t>
+    </w:p>
+    <w:p>
+      <w:pPr>
+        <w:pStyle w:val="Ttulo"/>
+        <w:numPr>
+          <w:ilvl w:val="1"/>
+          <w:numId w:val="2"/>
+        </w:numPr>
+      </w:pPr>
+      <w:bookmarkStart w:id="14" w:name="_Toc11532864"/>
+      <w:r>
+        <w:lastRenderedPageBreak/>
+        <w:t>GGPLOT</w:t>
+      </w:r>
+      <w:bookmarkEnd w:id="14"/>
+      <w:r>
+        <w:t xml:space="preserve"> </w:t>
+      </w:r>
+    </w:p>
+    <w:p>
+      <w:pPr>
+        <w:pStyle w:val="ABNTTexto"/>
+      </w:pPr>
+      <w:r>
+        <w:t xml:space="preserve">Baseado nas ideias do livro </w:t>
+      </w:r>
+      <w:r>
+        <w:rPr>
+          <w:i/>
+        </w:rPr>
+        <w:t xml:space="preserve">The </w:t>
+      </w:r>
+      <w:proofErr w:type="spellStart"/>
+      <w:r>
+        <w:rPr>
+          <w:i/>
+        </w:rPr>
+        <w:t>Grammar</w:t>
+      </w:r>
+      <w:proofErr w:type="spellEnd"/>
+      <w:r>
+        <w:rPr>
+          <w:i/>
+        </w:rPr>
+        <w:t xml:space="preserve"> </w:t>
+      </w:r>
+      <w:proofErr w:type="spellStart"/>
+      <w:r>
+        <w:rPr>
+          <w:i/>
+        </w:rPr>
+        <w:t>of</w:t>
+      </w:r>
+      <w:proofErr w:type="spellEnd"/>
+      <w:r>
+        <w:rPr>
+          <w:i/>
+        </w:rPr>
+        <w:t xml:space="preserve"> </w:t>
+      </w:r>
+      <w:proofErr w:type="spellStart"/>
+      <w:r>
+        <w:rPr>
+          <w:i/>
+        </w:rPr>
+        <w:t>Graphics</w:t>
+      </w:r>
+      <w:proofErr w:type="spellEnd"/>
+      <w:r>
+        <w:t xml:space="preserve"> e na biblioteca </w:t>
+      </w:r>
+      <w:r>
+        <w:rPr>
+          <w:i/>
+        </w:rPr>
+        <w:t xml:space="preserve">ggplot2 </w:t>
+      </w:r>
+      <w:r>
+        <w:t xml:space="preserve">do R, o </w:t>
+      </w:r>
+      <w:proofErr w:type="spellStart"/>
+      <w:r>
+        <w:rPr>
+          <w:i/>
+        </w:rPr>
+        <w:t>ggplot</w:t>
+      </w:r>
+      <w:proofErr w:type="spellEnd"/>
+      <w:r>
+        <w:t xml:space="preserve"> permite a criação de gráficos menos personalizados, focando na reutilização de código e aceleração da geração dos gráficos. </w:t>
+      </w:r>
+    </w:p>
+    <w:p>
+      <w:pPr>
+        <w:pStyle w:val="ABNTTexto"/>
+      </w:pPr>
+      <w:r>
+        <w:t xml:space="preserve">Esta biblioteca conversa muito com a biblioteca de processamento de dados </w:t>
+      </w:r>
+      <w:r>
+        <w:rPr>
+          <w:i/>
+        </w:rPr>
+        <w:t>Pandas</w:t>
+      </w:r>
+      <w:r>
+        <w:t xml:space="preserve"> e seu modo de guardar os dados em </w:t>
+      </w:r>
+      <w:proofErr w:type="spellStart"/>
+      <w:r>
+        <w:rPr>
+          <w:i/>
+        </w:rPr>
+        <w:t>dataframes</w:t>
+      </w:r>
+      <w:proofErr w:type="spellEnd"/>
+      <w:r>
+        <w:t xml:space="preserve">. Sua implementação faz com que seja possível criar gráficos em camadas, adicionando </w:t>
+      </w:r>
+      <w:proofErr w:type="spellStart"/>
+      <w:r>
+        <w:rPr>
+          <w:i/>
+        </w:rPr>
+        <w:t>plots</w:t>
+      </w:r>
+      <w:proofErr w:type="spellEnd"/>
+      <w:r>
+        <w:t xml:space="preserve"> um em cima do outro.</w:t>
+      </w:r>
+    </w:p>
+    <w:p>
+      <w:pPr>
+        <w:pStyle w:val="ABNTTexto"/>
+      </w:pPr>
+    </w:p>
+    <w:p>
+      <w:pPr>
+        <w:pStyle w:val="Ttulo"/>
+        <w:numPr>
+          <w:ilvl w:val="1"/>
+          <w:numId w:val="2"/>
+        </w:numPr>
+      </w:pPr>
+      <w:bookmarkStart w:id="15" w:name="_Toc11532865"/>
+      <w:r>
+        <w:t>BOKEH</w:t>
+      </w:r>
+      <w:bookmarkEnd w:id="15"/>
+      <w:r>
+        <w:t xml:space="preserve"> </w:t>
+      </w:r>
+    </w:p>
+    <w:p>
+      <w:pPr>
+        <w:pStyle w:val="ABNTTexto"/>
+      </w:pPr>
+      <w:r>
+        <w:t xml:space="preserve">Implementada com base no </w:t>
+      </w:r>
+      <w:r>
+        <w:rPr>
+          <w:i/>
+        </w:rPr>
+        <w:t xml:space="preserve">The </w:t>
+      </w:r>
+      <w:proofErr w:type="spellStart"/>
+      <w:r>
+        <w:rPr>
+          <w:i/>
+        </w:rPr>
+        <w:t>Grammar</w:t>
+      </w:r>
+      <w:proofErr w:type="spellEnd"/>
+      <w:r>
+        <w:rPr>
+          <w:i/>
+        </w:rPr>
+        <w:t xml:space="preserve"> </w:t>
+      </w:r>
+      <w:proofErr w:type="spellStart"/>
+      <w:r>
+        <w:rPr>
+          <w:i/>
+        </w:rPr>
+        <w:t>of</w:t>
+      </w:r>
+      <w:proofErr w:type="spellEnd"/>
+      <w:r>
+        <w:rPr>
+          <w:i/>
+        </w:rPr>
+        <w:t xml:space="preserve"> </w:t>
+      </w:r>
+      <w:proofErr w:type="spellStart"/>
+      <w:r>
+        <w:rPr>
+          <w:i/>
+        </w:rPr>
+        <w:t>Graphics</w:t>
+      </w:r>
+      <w:proofErr w:type="spellEnd"/>
+      <w:r>
+        <w:t xml:space="preserve">, como o </w:t>
+      </w:r>
+      <w:proofErr w:type="spellStart"/>
+      <w:r>
+        <w:rPr>
+          <w:i/>
+        </w:rPr>
+        <w:t>ggplot</w:t>
+      </w:r>
+      <w:proofErr w:type="spellEnd"/>
+      <w:r>
+        <w:t>, é um</w:t>
+      </w:r>
+      <w:r>
+        <w:t xml:space="preserve">a biblioteca nativa do Python. Permite a criação de gráficos interativos, com ferramentas de </w:t>
+      </w:r>
+      <w:r>
+        <w:rPr>
+          <w:i/>
+        </w:rPr>
+        <w:t>zoom</w:t>
+      </w:r>
+      <w:r>
+        <w:t xml:space="preserve">, movimentação, atualização dos dados e opção de salvar a visualização. Permite que os </w:t>
+      </w:r>
+      <w:proofErr w:type="spellStart"/>
+      <w:r>
+        <w:rPr>
+          <w:i/>
+        </w:rPr>
+        <w:t>plots</w:t>
+      </w:r>
+      <w:proofErr w:type="spellEnd"/>
+      <w:r>
+        <w:rPr>
+          <w:i/>
+        </w:rPr>
+        <w:t xml:space="preserve"> </w:t>
+      </w:r>
+      <w:r>
+        <w:t xml:space="preserve">sejam </w:t>
+      </w:r>
+      <w:r>
+        <w:t>exportados em JSON, documentos HTML ou</w:t>
+      </w:r>
+      <w:r>
+        <w:t xml:space="preserve"> em interfaces </w:t>
+      </w:r>
+      <w:r>
+        <w:rPr>
+          <w:i/>
+        </w:rPr>
+        <w:t>web</w:t>
+      </w:r>
+      <w:r>
+        <w:t xml:space="preserve">. Os dados a serem apresentados podem ser fornecidos em listas do próprio Python ou estruturas de dados do </w:t>
+      </w:r>
+      <w:proofErr w:type="spellStart"/>
+      <w:r>
+        <w:rPr>
+          <w:i/>
+        </w:rPr>
+        <w:t>NumPy</w:t>
+      </w:r>
+      <w:proofErr w:type="spellEnd"/>
+      <w:r>
+        <w:rPr>
+          <w:i/>
+        </w:rPr>
+        <w:t xml:space="preserve"> </w:t>
+      </w:r>
+      <w:r>
+        <w:t xml:space="preserve">e </w:t>
+      </w:r>
+      <w:r>
+        <w:rPr>
+          <w:i/>
+        </w:rPr>
+        <w:t>Pandas</w:t>
       </w:r>
       <w:r>
         <w:t>.</w:t>
       </w:r>
-      <w:r>
-        <w:t xml:space="preserve"> Suas visualizações não são dinâmicas, o que dificulta a simples interação do usuário com os gráficos gerados.</w:t>
-      </w:r>
     </w:p>
     <w:p>
       <w:pPr>
@@ -4768,529 +7626,245 @@
     </w:p>
     <w:p>
       <w:pPr>
+        <w:pStyle w:val="Ttulo"/>
+        <w:numPr>
+          <w:ilvl w:val="1"/>
+          <w:numId w:val="2"/>
+        </w:numPr>
+      </w:pPr>
+      <w:bookmarkStart w:id="16" w:name="_Toc11532866"/>
+      <w:r>
+        <w:t>PLOTLY</w:t>
+      </w:r>
+      <w:bookmarkEnd w:id="16"/>
+      <w:r>
+        <w:t xml:space="preserve"> </w:t>
+      </w:r>
+    </w:p>
+    <w:p>
+      <w:pPr>
         <w:pStyle w:val="ABNTTexto"/>
-        <w:rPr>
-          <w:b/>
-        </w:rPr>
-      </w:pPr>
+      </w:pPr>
+      <w:r>
+        <w:t xml:space="preserve">Esta biblioteca é construída em cima da </w:t>
+      </w:r>
+      <w:r>
+        <w:rPr>
+          <w:i/>
+        </w:rPr>
+        <w:t>D3.js</w:t>
+      </w:r>
+      <w:r>
+        <w:t xml:space="preserve">, que é uma biblioteca </w:t>
+      </w:r>
       <w:proofErr w:type="spellStart"/>
       <w:r>
-        <w:rPr>
-          <w:b/>
-        </w:rPr>
-        <w:t>Seaborn</w:t>
+        <w:t>JavaScript</w:t>
       </w:r>
       <w:proofErr w:type="spellEnd"/>
       <w:r>
-        <w:rPr>
-          <w:b/>
+        <w:t xml:space="preserve"> implementada para conectar quaisquer dados a um </w:t>
+      </w:r>
+      <w:proofErr w:type="spellStart"/>
+      <w:r>
+        <w:rPr>
+          <w:i/>
+        </w:rPr>
+        <w:t>Document</w:t>
+      </w:r>
+      <w:proofErr w:type="spellEnd"/>
+      <w:r>
+        <w:rPr>
+          <w:i/>
         </w:rPr>
         <w:t xml:space="preserve"> </w:t>
       </w:r>
+      <w:proofErr w:type="spellStart"/>
+      <w:r>
+        <w:rPr>
+          <w:i/>
+        </w:rPr>
+        <w:t>Object</w:t>
+      </w:r>
+      <w:proofErr w:type="spellEnd"/>
+      <w:r>
+        <w:rPr>
+          <w:i/>
+        </w:rPr>
+        <w:t xml:space="preserve"> </w:t>
+      </w:r>
+      <w:proofErr w:type="spellStart"/>
+      <w:r>
+        <w:rPr>
+          <w:i/>
+        </w:rPr>
+        <w:t>Model</w:t>
+      </w:r>
+      <w:proofErr w:type="spellEnd"/>
+      <w:r>
+        <w:rPr>
+          <w:i/>
+        </w:rPr>
+        <w:t xml:space="preserve"> </w:t>
+      </w:r>
+      <w:r>
+        <w:t xml:space="preserve">(DOM), o qual, por sua vez, pode ser transformado conforme o necessário, gerando vários tipos de visualizações. </w:t>
+      </w:r>
+      <w:r>
+        <w:t>Deste modo, ela é capaz de, com poucas linhas de código, gerar visualizações gráficas completas, com as quais o usuário pode interagir</w:t>
+      </w:r>
+      <w:r>
+        <w:t xml:space="preserve">: aplicar e tirar </w:t>
+      </w:r>
+      <w:r>
+        <w:rPr>
+          <w:i/>
+        </w:rPr>
+        <w:t>zoom</w:t>
+      </w:r>
+      <w:r>
+        <w:t xml:space="preserve">, navegar pelo gráfico, consultar o valor de cada ponto, entre outros. </w:t>
+      </w:r>
     </w:p>
     <w:p>
       <w:pPr>
         <w:pStyle w:val="ABNTTexto"/>
       </w:pPr>
       <w:r>
-        <w:t xml:space="preserve">Construída em cima do </w:t>
+        <w:t xml:space="preserve">Esta á a biblioteca utilizada para geração das visualizações gráficas de dados no Dash, um </w:t>
+      </w:r>
+      <w:r>
+        <w:rPr>
+          <w:i/>
+        </w:rPr>
+        <w:t>framework</w:t>
+      </w:r>
+      <w:r>
+        <w:t xml:space="preserve"> </w:t>
+      </w:r>
+      <w:r>
+        <w:t xml:space="preserve">em Python </w:t>
+      </w:r>
+      <w:r>
+        <w:t xml:space="preserve">para criação de </w:t>
       </w:r>
       <w:proofErr w:type="spellStart"/>
       <w:r>
-        <w:t>Matplotlib</w:t>
+        <w:rPr>
+          <w:i/>
+        </w:rPr>
+        <w:t>dashboards</w:t>
       </w:r>
       <w:proofErr w:type="spellEnd"/>
       <w:r>
-        <w:t xml:space="preserve">, apresenta maior facilidade para utilização de </w:t>
+        <w:t xml:space="preserve"> e relatórios interativos</w:t>
+      </w:r>
+      <w:r>
+        <w:t xml:space="preserve"> </w:t>
+      </w:r>
+      <w:r>
+        <w:rPr>
+          <w:i/>
+        </w:rPr>
+        <w:t>web</w:t>
+      </w:r>
+      <w:r>
+        <w:t xml:space="preserve"> (</w:t>
       </w:r>
       <w:proofErr w:type="spellStart"/>
       <w:r>
         <w:rPr>
           <w:i/>
         </w:rPr>
-        <w:t>plots</w:t>
+        <w:t>Javascript</w:t>
       </w:r>
       <w:proofErr w:type="spellEnd"/>
       <w:r>
-        <w:rPr>
-          <w:i/>
-        </w:rPr>
+        <w:t>).</w:t>
+      </w:r>
+      <w:r>
         <w:t xml:space="preserve"> </w:t>
       </w:r>
-      <w:r>
-        <w:t xml:space="preserve">mais complexos, como mapas de calor e gráficos violinos, por ser uma biblioteca mais alto nível. Além disso, suas cores e apresentações são consideradas mais bonitas que aquelas da biblioteca anterior. </w:t>
-      </w:r>
-      <w:r>
-        <w:t xml:space="preserve">Como o </w:t>
+    </w:p>
+    <w:p>
+      <w:pPr>
+        <w:pStyle w:val="Ttulo"/>
+        <w:numPr>
+          <w:ilvl w:val="1"/>
+          <w:numId w:val="2"/>
+        </w:numPr>
+      </w:pPr>
+      <w:bookmarkStart w:id="17" w:name="_Toc11532867"/>
+      <w:r>
+        <w:t>CONSIDERAÇÃO FINAL</w:t>
+      </w:r>
+      <w:bookmarkEnd w:id="17"/>
+      <w:r>
+        <w:t xml:space="preserve"> </w:t>
+      </w:r>
+      <w:r>
+        <w:t xml:space="preserve"> </w:t>
+      </w:r>
+    </w:p>
+    <w:p>
+      <w:pPr>
+        <w:pStyle w:val="ABNTTexto"/>
+      </w:pPr>
+      <w:r>
+        <w:t xml:space="preserve">Para os fins deste trabalho, a biblioteca escolhida foi a </w:t>
       </w:r>
       <w:proofErr w:type="spellStart"/>
       <w:r>
-        <w:t>Matplotlib</w:t>
+        <w:t>Plotly</w:t>
       </w:r>
       <w:proofErr w:type="spellEnd"/>
       <w:r>
-        <w:t>, suas visualizações são estáticas.</w:t>
-      </w:r>
-    </w:p>
-    <w:p>
-      <w:pPr>
-        <w:pStyle w:val="ABNTTexto"/>
-      </w:pPr>
-    </w:p>
-    <w:p>
-      <w:pPr>
-        <w:pStyle w:val="ABNTTexto"/>
-        <w:rPr>
-          <w:b/>
-        </w:rPr>
-      </w:pPr>
+        <w:t xml:space="preserve">. Com a sua utilização, será possível gerar </w:t>
+      </w:r>
+      <w:r>
+        <w:t>as visualizações</w:t>
+      </w:r>
+      <w:r>
+        <w:t xml:space="preserve"> interativas</w:t>
+      </w:r>
+      <w:r>
+        <w:t xml:space="preserve"> escolhidas pelo usuário</w:t>
+      </w:r>
+      <w:r>
+        <w:t xml:space="preserve">. Ainda, </w:t>
+      </w:r>
+      <w:r>
+        <w:lastRenderedPageBreak/>
+        <w:t>essa biblioteca permite que seja criada uma interface</w:t>
+      </w:r>
+      <w:r>
+        <w:t xml:space="preserve"> </w:t>
+      </w:r>
+      <w:r>
+        <w:rPr>
+          <w:i/>
+        </w:rPr>
+        <w:t>web</w:t>
+      </w:r>
+      <w:r>
+        <w:t xml:space="preserve"> de forma fácil, já que tem como saída arquivos </w:t>
+      </w:r>
+      <w:r>
+        <w:rPr>
+          <w:i/>
+        </w:rPr>
+        <w:t>.</w:t>
+      </w:r>
       <w:proofErr w:type="spellStart"/>
       <w:r>
         <w:rPr>
-          <w:b/>
-        </w:rPr>
-        <w:t>ggplot</w:t>
+          <w:i/>
+        </w:rPr>
+        <w:t>html</w:t>
       </w:r>
       <w:proofErr w:type="spellEnd"/>
       <w:r>
-        <w:rPr>
-          <w:b/>
-        </w:rPr>
-        <w:t xml:space="preserve"> </w:t>
-      </w:r>
-    </w:p>
-    <w:p>
-      <w:pPr>
-        <w:pStyle w:val="ABNTTexto"/>
-      </w:pPr>
-      <w:r>
-        <w:t xml:space="preserve">Baseado nas ideias do livro </w:t>
-      </w:r>
-      <w:r>
-        <w:rPr>
-          <w:i/>
-        </w:rPr>
-        <w:t xml:space="preserve">The </w:t>
-      </w:r>
-      <w:proofErr w:type="spellStart"/>
-      <w:r>
-        <w:rPr>
-          <w:i/>
-        </w:rPr>
-        <w:t>Grammar</w:t>
-      </w:r>
-      <w:proofErr w:type="spellEnd"/>
-      <w:r>
-        <w:rPr>
-          <w:i/>
-        </w:rPr>
-        <w:t xml:space="preserve"> </w:t>
-      </w:r>
-      <w:proofErr w:type="spellStart"/>
-      <w:r>
-        <w:rPr>
-          <w:i/>
-        </w:rPr>
-        <w:t>of</w:t>
-      </w:r>
-      <w:proofErr w:type="spellEnd"/>
-      <w:r>
-        <w:rPr>
-          <w:i/>
-        </w:rPr>
-        <w:t xml:space="preserve"> </w:t>
-      </w:r>
-      <w:proofErr w:type="spellStart"/>
-      <w:r>
-        <w:rPr>
-          <w:i/>
-        </w:rPr>
-        <w:t>Graphics</w:t>
-      </w:r>
-      <w:proofErr w:type="spellEnd"/>
-      <w:r>
-        <w:t xml:space="preserve"> e na biblioteca </w:t>
-      </w:r>
-      <w:r>
-        <w:rPr>
-          <w:i/>
-        </w:rPr>
-        <w:t xml:space="preserve">ggplot2 </w:t>
-      </w:r>
-      <w:r>
-        <w:t xml:space="preserve">do R, o </w:t>
-      </w:r>
-      <w:proofErr w:type="spellStart"/>
-      <w:r>
-        <w:rPr>
-          <w:i/>
-        </w:rPr>
-        <w:t>ggplot</w:t>
-      </w:r>
-      <w:proofErr w:type="spellEnd"/>
-      <w:r>
-        <w:t xml:space="preserve"> permite a criação de gráficos menos personalizados, focando na reutilização de código e aceleração da geração dos gráficos. </w:t>
-      </w:r>
-    </w:p>
-    <w:p>
-      <w:pPr>
-        <w:pStyle w:val="ABNTTexto"/>
-      </w:pPr>
-      <w:r>
-        <w:t xml:space="preserve">Esta biblioteca conversa muito com a biblioteca de processamento de dados </w:t>
-      </w:r>
-      <w:r>
-        <w:rPr>
-          <w:i/>
-        </w:rPr>
-        <w:t>Pandas</w:t>
-      </w:r>
-      <w:r>
-        <w:t xml:space="preserve"> e seu modo de guardar os dados em </w:t>
-      </w:r>
-      <w:proofErr w:type="spellStart"/>
-      <w:r>
-        <w:rPr>
-          <w:i/>
-        </w:rPr>
-        <w:t>dataframes</w:t>
-      </w:r>
-      <w:proofErr w:type="spellEnd"/>
-      <w:r>
-        <w:t xml:space="preserve">. Sua implementação faz com que seja possível criar gráficos em camadas, adicionando </w:t>
-      </w:r>
-      <w:proofErr w:type="spellStart"/>
-      <w:r>
-        <w:rPr>
-          <w:i/>
-        </w:rPr>
-        <w:t>plots</w:t>
-      </w:r>
-      <w:proofErr w:type="spellEnd"/>
-      <w:r>
-        <w:t xml:space="preserve"> um em cima do outro.</w:t>
-      </w:r>
-    </w:p>
-    <w:p>
-      <w:pPr>
-        <w:pStyle w:val="ABNTTexto"/>
-      </w:pPr>
-    </w:p>
-    <w:p>
-      <w:pPr>
-        <w:pStyle w:val="ABNTTexto"/>
-        <w:rPr>
-          <w:b/>
-        </w:rPr>
-      </w:pPr>
-      <w:proofErr w:type="spellStart"/>
-      <w:r>
-        <w:rPr>
-          <w:b/>
-        </w:rPr>
-        <w:t>Bokeh</w:t>
-      </w:r>
-      <w:proofErr w:type="spellEnd"/>
-    </w:p>
-    <w:p>
-      <w:pPr>
-        <w:pStyle w:val="ABNTTexto"/>
-      </w:pPr>
-      <w:r>
-        <w:t xml:space="preserve">Implementada com base no </w:t>
-      </w:r>
-      <w:r>
-        <w:rPr>
-          <w:i/>
-        </w:rPr>
-        <w:t xml:space="preserve">The </w:t>
-      </w:r>
-      <w:proofErr w:type="spellStart"/>
-      <w:r>
-        <w:rPr>
-          <w:i/>
-        </w:rPr>
-        <w:t>Grammar</w:t>
-      </w:r>
-      <w:proofErr w:type="spellEnd"/>
-      <w:r>
-        <w:rPr>
-          <w:i/>
-        </w:rPr>
-        <w:t xml:space="preserve"> </w:t>
-      </w:r>
-      <w:proofErr w:type="spellStart"/>
-      <w:r>
-        <w:rPr>
-          <w:i/>
-        </w:rPr>
-        <w:t>of</w:t>
-      </w:r>
-      <w:proofErr w:type="spellEnd"/>
-      <w:r>
-        <w:rPr>
-          <w:i/>
-        </w:rPr>
-        <w:t xml:space="preserve"> </w:t>
-      </w:r>
-      <w:proofErr w:type="spellStart"/>
-      <w:r>
-        <w:rPr>
-          <w:i/>
-        </w:rPr>
-        <w:t>Graphics</w:t>
-      </w:r>
-      <w:proofErr w:type="spellEnd"/>
-      <w:r>
-        <w:t xml:space="preserve">, como o </w:t>
-      </w:r>
-      <w:proofErr w:type="spellStart"/>
-      <w:r>
-        <w:rPr>
-          <w:i/>
-        </w:rPr>
-        <w:t>ggplot</w:t>
-      </w:r>
-      <w:proofErr w:type="spellEnd"/>
-      <w:r>
-        <w:t>, é um</w:t>
-      </w:r>
-      <w:r>
-        <w:t xml:space="preserve">a biblioteca nativa do Python. Permite a criação de gráficos interativos, com ferramentas de </w:t>
-      </w:r>
-      <w:r>
-        <w:rPr>
-          <w:i/>
-        </w:rPr>
-        <w:t>zoom</w:t>
-      </w:r>
-      <w:r>
-        <w:t xml:space="preserve">, movimentação, atualização dos dados e opção de salvar a visualização. Permite que os </w:t>
-      </w:r>
-      <w:proofErr w:type="spellStart"/>
-      <w:r>
-        <w:rPr>
-          <w:i/>
-        </w:rPr>
-        <w:t>plots</w:t>
-      </w:r>
-      <w:proofErr w:type="spellEnd"/>
-      <w:r>
-        <w:rPr>
-          <w:i/>
-        </w:rPr>
-        <w:t xml:space="preserve"> </w:t>
-      </w:r>
-      <w:r>
-        <w:t xml:space="preserve">sejam </w:t>
-      </w:r>
-      <w:r>
-        <w:t>exportados em JSON, documentos HTML ou</w:t>
-      </w:r>
-      <w:r>
-        <w:t xml:space="preserve"> em interfaces </w:t>
-      </w:r>
-      <w:r>
-        <w:rPr>
-          <w:i/>
-        </w:rPr>
-        <w:t>web</w:t>
-      </w:r>
-      <w:r>
-        <w:t xml:space="preserve">. Os dados a serem apresentados podem ser fornecidos em listas do próprio Python ou estruturas de dados do </w:t>
-      </w:r>
-      <w:proofErr w:type="spellStart"/>
-      <w:r>
-        <w:rPr>
-          <w:i/>
-        </w:rPr>
-        <w:t>NumPy</w:t>
-      </w:r>
-      <w:proofErr w:type="spellEnd"/>
-      <w:r>
-        <w:rPr>
-          <w:i/>
-        </w:rPr>
-        <w:t xml:space="preserve"> </w:t>
-      </w:r>
-      <w:r>
-        <w:t xml:space="preserve">e </w:t>
-      </w:r>
-      <w:r>
-        <w:rPr>
-          <w:i/>
-        </w:rPr>
-        <w:t>Pandas</w:t>
-      </w:r>
-      <w:r>
-        <w:t>.</w:t>
-      </w:r>
-    </w:p>
-    <w:p>
-      <w:pPr>
-        <w:pStyle w:val="ABNTTexto"/>
-      </w:pPr>
-    </w:p>
-    <w:p>
-      <w:pPr>
-        <w:pStyle w:val="ABNTTexto"/>
-        <w:rPr>
-          <w:b/>
-        </w:rPr>
-      </w:pPr>
-      <w:proofErr w:type="spellStart"/>
-      <w:r>
-        <w:rPr>
-          <w:b/>
-        </w:rPr>
-        <w:t>Plotly</w:t>
-      </w:r>
-      <w:proofErr w:type="spellEnd"/>
-    </w:p>
-    <w:p>
-      <w:pPr>
-        <w:pStyle w:val="ABNTTexto"/>
-      </w:pPr>
-      <w:r>
-        <w:t xml:space="preserve">Esta biblioteca é construída em cima da </w:t>
-      </w:r>
-      <w:r>
-        <w:rPr>
-          <w:i/>
-        </w:rPr>
-        <w:t>D3.js</w:t>
-      </w:r>
-      <w:r>
-        <w:t xml:space="preserve">, que é uma biblioteca </w:t>
-      </w:r>
-      <w:proofErr w:type="spellStart"/>
-      <w:r>
-        <w:t>JavaScript</w:t>
-      </w:r>
-      <w:proofErr w:type="spellEnd"/>
-      <w:r>
-        <w:t xml:space="preserve"> implementada para conectar quaisquer dados a um </w:t>
-      </w:r>
-      <w:proofErr w:type="spellStart"/>
-      <w:r>
-        <w:rPr>
-          <w:i/>
-        </w:rPr>
-        <w:t>Document</w:t>
-      </w:r>
-      <w:proofErr w:type="spellEnd"/>
-      <w:r>
-        <w:rPr>
-          <w:i/>
-        </w:rPr>
-        <w:t xml:space="preserve"> </w:t>
-      </w:r>
-      <w:proofErr w:type="spellStart"/>
-      <w:r>
-        <w:rPr>
-          <w:i/>
-        </w:rPr>
-        <w:t>Object</w:t>
-      </w:r>
-      <w:proofErr w:type="spellEnd"/>
-      <w:r>
-        <w:rPr>
-          <w:i/>
-        </w:rPr>
-        <w:t xml:space="preserve"> </w:t>
-      </w:r>
-      <w:proofErr w:type="spellStart"/>
-      <w:r>
-        <w:rPr>
-          <w:i/>
-        </w:rPr>
-        <w:t>Model</w:t>
-      </w:r>
-      <w:proofErr w:type="spellEnd"/>
-      <w:r>
-        <w:rPr>
-          <w:i/>
-        </w:rPr>
-        <w:t xml:space="preserve"> </w:t>
-      </w:r>
-      <w:r>
-        <w:t xml:space="preserve">(DOM), o qual, por sua vez, pode ser transformado conforme o necessário, gerando vários tipos de visualizações. </w:t>
-      </w:r>
-      <w:r>
-        <w:t>Deste modo, ela é capaz de, com poucas linhas de código, gerar visualizações gráficas completas, com as quais o usuário pode interagir</w:t>
-      </w:r>
-      <w:r>
-        <w:t xml:space="preserve">: aplicar e tirar </w:t>
-      </w:r>
-      <w:r>
-        <w:rPr>
-          <w:i/>
-        </w:rPr>
-        <w:t>zoom</w:t>
-      </w:r>
-      <w:r>
-        <w:t xml:space="preserve">, navegar pelo gráfico, consultar o valor de cada ponto, entre outros. </w:t>
-      </w:r>
-    </w:p>
-    <w:p>
-      <w:pPr>
-        <w:pStyle w:val="ABNTTexto"/>
-      </w:pPr>
-      <w:r>
-        <w:lastRenderedPageBreak/>
-        <w:t xml:space="preserve">Esta á a biblioteca utilizada para geração das visualizações gráficas de dados no Dash, um </w:t>
-      </w:r>
-      <w:r>
-        <w:rPr>
-          <w:i/>
-        </w:rPr>
-        <w:t>framework</w:t>
-      </w:r>
-      <w:r>
-        <w:t xml:space="preserve"> </w:t>
-      </w:r>
-      <w:r>
-        <w:t xml:space="preserve">em Python </w:t>
-      </w:r>
-      <w:r>
-        <w:t xml:space="preserve">para criação de </w:t>
-      </w:r>
-      <w:proofErr w:type="spellStart"/>
-      <w:r>
-        <w:rPr>
-          <w:i/>
-        </w:rPr>
-        <w:t>dashboards</w:t>
-      </w:r>
-      <w:proofErr w:type="spellEnd"/>
-      <w:r>
-        <w:t xml:space="preserve"> e relatórios interativos</w:t>
-      </w:r>
-      <w:r>
-        <w:t xml:space="preserve"> </w:t>
-      </w:r>
-      <w:r>
-        <w:rPr>
-          <w:i/>
-        </w:rPr>
-        <w:t>web</w:t>
-      </w:r>
-      <w:r>
-        <w:t xml:space="preserve"> (</w:t>
-      </w:r>
-      <w:proofErr w:type="spellStart"/>
-      <w:r>
-        <w:rPr>
-          <w:i/>
-        </w:rPr>
-        <w:t>Javascript</w:t>
-      </w:r>
-      <w:proofErr w:type="spellEnd"/>
-      <w:r>
-        <w:t>).</w:t>
-      </w:r>
-      <w:r>
-        <w:t xml:space="preserve"> </w:t>
+        <w:t xml:space="preserve">. </w:t>
       </w:r>
     </w:p>
     <w:p>
@@ -5306,11 +7880,11 @@
           <w:numId w:val="2"/>
         </w:numPr>
       </w:pPr>
-      <w:bookmarkStart w:id="7" w:name="_Toc10927476"/>
+      <w:bookmarkStart w:id="18" w:name="_Toc11532868"/>
       <w:r>
         <w:t>CONSTRUÇÃO DA FERRAMENTA</w:t>
       </w:r>
-      <w:bookmarkEnd w:id="7"/>
+      <w:bookmarkEnd w:id="18"/>
     </w:p>
     <w:p>
       <w:pPr>
@@ -5549,18 +8123,17 @@
           <w:numId w:val="2"/>
         </w:numPr>
       </w:pPr>
-      <w:bookmarkStart w:id="8" w:name="_Toc10927477"/>
+      <w:bookmarkStart w:id="19" w:name="_Toc11532869"/>
       <w:r>
         <w:t>RESULTADOS</w:t>
       </w:r>
-      <w:bookmarkEnd w:id="8"/>
+      <w:bookmarkEnd w:id="19"/>
     </w:p>
     <w:p>
       <w:pPr>
         <w:pStyle w:val="ABNTTexto"/>
       </w:pPr>
       <w:r>
-        <w:lastRenderedPageBreak/>
         <w:t>XXXX</w:t>
       </w:r>
     </w:p>
@@ -5577,11 +8150,11 @@
           <w:numId w:val="2"/>
         </w:numPr>
       </w:pPr>
-      <w:bookmarkStart w:id="9" w:name="_Toc10927478"/>
+      <w:bookmarkStart w:id="20" w:name="_Toc11532870"/>
       <w:r>
         <w:t>CONCLUSÕES</w:t>
       </w:r>
-      <w:bookmarkEnd w:id="9"/>
+      <w:bookmarkEnd w:id="20"/>
     </w:p>
     <w:p>
       <w:pPr>
@@ -5615,12 +8188,12 @@
           <w:numId w:val="2"/>
         </w:numPr>
       </w:pPr>
-      <w:bookmarkStart w:id="10" w:name="_Toc10927479"/>
+      <w:bookmarkStart w:id="21" w:name="_Toc11532871"/>
       <w:r>
         <w:lastRenderedPageBreak/>
         <w:t>BIBLIOGRAFIA</w:t>
       </w:r>
-      <w:bookmarkEnd w:id="10"/>
+      <w:bookmarkEnd w:id="21"/>
     </w:p>
     <w:p>
       <w:pPr>
@@ -5794,7 +8367,7 @@
         </w:rPr>
         <w:t xml:space="preserve">.. </w:t>
       </w:r>
-      <w:hyperlink r:id="rId10" w:history="1">
+      <w:hyperlink r:id="rId13" w:history="1">
         <w:r>
           <w:rPr>
             <w:rStyle w:val="Hyperlink"/>
@@ -6068,7 +8641,7 @@
         </w:rPr>
         <w:t xml:space="preserve"> HJ (2012) Experimental design and analysis. Online </w:t>
       </w:r>
-      <w:hyperlink r:id="rId11" w:history="1">
+      <w:hyperlink r:id="rId14" w:history="1">
         <w:r>
           <w:rPr>
             <w:rStyle w:val="Hyperlink"/>
@@ -6173,6 +8746,123 @@
           <w:lang w:val="en-US"/>
         </w:rPr>
         <w:t>Tukey J (1977) Exploratory data analysis. Pearson, London</w:t>
+      </w:r>
+    </w:p>
+    <w:p>
+      <w:pPr>
+        <w:rPr>
+          <w:i/>
+          <w:lang w:val="en-US"/>
+        </w:rPr>
+      </w:pPr>
+    </w:p>
+    <w:p>
+      <w:pPr>
+        <w:rPr>
+          <w:i/>
+        </w:rPr>
+      </w:pPr>
+      <w:proofErr w:type="spellStart"/>
+      <w:r>
+        <w:rPr>
+          <w:i/>
+        </w:rPr>
+        <w:t>Freund</w:t>
+      </w:r>
+      <w:proofErr w:type="spellEnd"/>
+      <w:r>
+        <w:rPr>
+          <w:i/>
+        </w:rPr>
+        <w:t xml:space="preserve"> J. E.</w:t>
+      </w:r>
+      <w:r>
+        <w:rPr>
+          <w:i/>
+        </w:rPr>
+        <w:t xml:space="preserve">; </w:t>
+      </w:r>
+      <w:r>
+        <w:rPr>
+          <w:i/>
+        </w:rPr>
+        <w:t xml:space="preserve">Simon, G.A. (2000) </w:t>
+      </w:r>
+      <w:proofErr w:type="spellStart"/>
+      <w:r>
+        <w:rPr>
+          <w:i/>
+        </w:rPr>
+        <w:t>Estatística</w:t>
+      </w:r>
+      <w:proofErr w:type="spellEnd"/>
+      <w:r>
+        <w:rPr>
+          <w:i/>
+        </w:rPr>
+        <w:t xml:space="preserve"> Aplicada – Economia, </w:t>
+      </w:r>
+      <w:proofErr w:type="spellStart"/>
+      <w:r>
+        <w:rPr>
+          <w:i/>
+        </w:rPr>
+        <w:t>Administração</w:t>
+      </w:r>
+      <w:proofErr w:type="spellEnd"/>
+      <w:r>
+        <w:rPr>
+          <w:i/>
+        </w:rPr>
+        <w:t xml:space="preserve"> e Contabilidade. </w:t>
+      </w:r>
+      <w:r>
+        <w:rPr>
+          <w:i/>
+        </w:rPr>
+        <w:t xml:space="preserve">9a </w:t>
+      </w:r>
+      <w:proofErr w:type="spellStart"/>
+      <w:r>
+        <w:rPr>
+          <w:i/>
+        </w:rPr>
+        <w:t>Edição</w:t>
+      </w:r>
+      <w:proofErr w:type="spellEnd"/>
+      <w:r>
+        <w:rPr>
+          <w:i/>
+        </w:rPr>
+        <w:t xml:space="preserve">, </w:t>
+      </w:r>
+      <w:proofErr w:type="spellStart"/>
+      <w:r>
+        <w:rPr>
+          <w:i/>
+        </w:rPr>
+        <w:t>Bookman</w:t>
+      </w:r>
+      <w:proofErr w:type="spellEnd"/>
+      <w:r>
+        <w:rPr>
+          <w:i/>
+        </w:rPr>
+        <w:t xml:space="preserve">, 404 </w:t>
+      </w:r>
+      <w:proofErr w:type="spellStart"/>
+      <w:r>
+        <w:rPr>
+          <w:i/>
+        </w:rPr>
+        <w:t>pg</w:t>
+      </w:r>
+      <w:proofErr w:type="spellEnd"/>
+      <w:r>
+        <w:rPr>
+          <w:i/>
+        </w:rPr>
+        <w:t>, ISBN 85-7307-531-7.</w:t>
       </w:r>
     </w:p>
     <w:sectPr>
@@ -6242,10 +8932,7 @@
         <w:footnoteRef/>
       </w:r>
       <w:r>
-        <w:t xml:space="preserve"> </w:t>
-      </w:r>
-      <w:r>
-        <w:t xml:space="preserve">Homepage da ferramenta disponível em </w:t>
+        <w:t xml:space="preserve"> Homepage da ferramenta disponível em </w:t>
       </w:r>
       <w:hyperlink r:id="rId1" w:history="1">
         <w:r>
@@ -6272,10 +8959,7 @@
         <w:footnoteRef/>
       </w:r>
       <w:r>
-        <w:t xml:space="preserve"> </w:t>
-      </w:r>
-      <w:r>
-        <w:t xml:space="preserve">Homepage da ferramenta disponível em </w:t>
+        <w:t xml:space="preserve"> Homepage da ferramenta disponível em </w:t>
       </w:r>
       <w:hyperlink r:id="rId2" w:history="1">
         <w:r>
@@ -6302,13 +8986,7 @@
         <w:footnoteRef/>
       </w:r>
       <w:r>
-        <w:t xml:space="preserve"> Documentação</w:t>
-      </w:r>
-      <w:r>
-        <w:t xml:space="preserve"> da biblioteca</w:t>
-      </w:r>
-      <w:r>
-        <w:t xml:space="preserve"> disponível em </w:t>
+        <w:t xml:space="preserve"> Documentação da biblioteca disponível em </w:t>
       </w:r>
       <w:hyperlink r:id="rId3" w:history="1">
         <w:r>
@@ -6335,13 +9013,7 @@
         <w:footnoteRef/>
       </w:r>
       <w:r>
-        <w:t xml:space="preserve"> Documentação </w:t>
-      </w:r>
-      <w:r>
-        <w:t xml:space="preserve">da biblioteca </w:t>
-      </w:r>
-      <w:r>
-        <w:t xml:space="preserve">disponível em </w:t>
+        <w:t xml:space="preserve"> Documentação da biblioteca disponível em </w:t>
       </w:r>
       <w:hyperlink r:id="rId4" w:history="1">
         <w:r>
@@ -7379,6 +10051,81 @@
       <w:bCs/>
     </w:rPr>
   </w:style>
+  <w:style w:type="paragraph" w:styleId="Textodebalo">
+    <w:name w:val="Balloon Text"/>
+    <w:basedOn w:val="Normal"/>
+    <w:link w:val="TextodebaloChar"/>
+    <w:uiPriority w:val="99"/>
+    <w:semiHidden/>
+    <w:unhideWhenUsed/>
+    <w:rsid w:val="00443518"/>
+    <w:rPr>
+      <w:sz w:val="18"/>
+      <w:szCs w:val="18"/>
+    </w:rPr>
+  </w:style>
+  <w:style w:type="character" w:customStyle="1" w:styleId="TextodebaloChar">
+    <w:name w:val="Texto de balão Char"/>
+    <w:basedOn w:val="Fontepargpadro"/>
+    <w:link w:val="Textodebalo"/>
+    <w:uiPriority w:val="99"/>
+    <w:semiHidden/>
+    <w:rsid w:val="00443518"/>
+    <w:rPr>
+      <w:rFonts w:ascii="Times New Roman" w:eastAsia="Times New Roman" w:hAnsi="Times New Roman" w:cs="Times New Roman"/>
+      <w:sz w:val="18"/>
+      <w:szCs w:val="18"/>
+      <w:lang w:eastAsia="pt-BR"/>
+    </w:rPr>
+  </w:style>
+  <w:style w:type="character" w:styleId="TextodoEspaoReservado">
+    <w:name w:val="Placeholder Text"/>
+    <w:basedOn w:val="Fontepargpadro"/>
+    <w:uiPriority w:val="99"/>
+    <w:semiHidden/>
+    <w:rsid w:val="002237D4"/>
+    <w:rPr>
+      <w:color w:val="808080"/>
+    </w:rPr>
+  </w:style>
+  <w:style w:type="paragraph" w:styleId="Legenda">
+    <w:name w:val="caption"/>
+    <w:basedOn w:val="Normal"/>
+    <w:next w:val="Normal"/>
+    <w:uiPriority w:val="35"/>
+    <w:unhideWhenUsed/>
+    <w:qFormat/>
+    <w:rsid w:val="00600A5D"/>
+    <w:pPr>
+      <w:spacing w:after="200"/>
+    </w:pPr>
+    <w:rPr>
+      <w:i/>
+      <w:iCs/>
+      <w:color w:val="44546A" w:themeColor="text2"/>
+      <w:sz w:val="18"/>
+      <w:szCs w:val="18"/>
+    </w:rPr>
+  </w:style>
+  <w:style w:type="table" w:styleId="Tabelacomgrade">
+    <w:name w:val="Table Grid"/>
+    <w:basedOn w:val="Tabelanormal"/>
+    <w:uiPriority w:val="39"/>
+    <w:rsid w:val="0069577B"/>
+    <w:pPr>
+      <w:spacing w:after="0" w:line="240" w:lineRule="auto"/>
+    </w:pPr>
+    <w:tblPr>
+      <w:tblBorders>
+        <w:top w:val="single" w:sz="4" w:space="0" w:color="auto"/>
+        <w:left w:val="single" w:sz="4" w:space="0" w:color="auto"/>
+        <w:bottom w:val="single" w:sz="4" w:space="0" w:color="auto"/>
+        <w:right w:val="single" w:sz="4" w:space="0" w:color="auto"/>
+        <w:insideH w:val="single" w:sz="4" w:space="0" w:color="auto"/>
+        <w:insideV w:val="single" w:sz="4" w:space="0" w:color="auto"/>
+      </w:tblBorders>
+    </w:tblPr>
+  </w:style>
 </w:styles>
 </file>
 
@@ -7648,7 +10395,7 @@
 </file>
 
 <file path=customXml/itemProps1.xml><?xml version="1.0" encoding="utf-8"?>
-<ds:datastoreItem xmlns:ds="http://schemas.openxmlformats.org/officeDocument/2006/customXml" ds:itemID="{CA9E0595-9F09-AD44-A79C-A10ED6DF575D}">
+<ds:datastoreItem xmlns:ds="http://schemas.openxmlformats.org/officeDocument/2006/customXml" ds:itemID="{9913C256-5E74-DC45-87FE-5CDBC31A7B72}">
   <ds:schemaRefs>
     <ds:schemaRef ds:uri="http://schemas.openxmlformats.org/officeDocument/2006/bibliography"/>
   </ds:schemaRefs>

</xml_diff>

<commit_message>
Atualização do texto com box plots e histogramas; código para geração dos plots apresentados no texto
</commit_message>
<xml_diff>
--- a/TCC_GabrielTeixeiraCaschera_V20190316.docx
+++ b/TCC_GabrielTeixeiraCaschera_V20190316.docx
@@ -2813,21 +2813,7 @@
             <w:rStyle w:val="Hyperlink"/>
             <w:noProof/>
           </w:rPr>
-          <w:t>Conceitos estat</w:t>
-        </w:r>
-        <w:r>
-          <w:rPr>
-            <w:rStyle w:val="Hyperlink"/>
-            <w:noProof/>
-          </w:rPr>
-          <w:t>í</w:t>
-        </w:r>
-        <w:r>
-          <w:rPr>
-            <w:rStyle w:val="Hyperlink"/>
-            <w:noProof/>
-          </w:rPr>
-          <w:t>sticos básicos</w:t>
+          <w:t>Conceitos estatísticos básicos</w:t>
         </w:r>
         <w:r>
           <w:rPr>
@@ -5276,6 +5262,104 @@
       <w:pPr>
         <w:pStyle w:val="ABNTTexto"/>
       </w:pPr>
+      <w:r>
+        <w:t xml:space="preserve">Os dados utilizados para geração dos exemplos apresentados nas próximas seções </w:t>
+      </w:r>
+      <w:r>
+        <w:t xml:space="preserve">foram obtidos através da </w:t>
+      </w:r>
+      <w:r>
+        <w:t xml:space="preserve">plataforma </w:t>
+      </w:r>
+      <w:proofErr w:type="spellStart"/>
+      <w:r>
+        <w:t>Kaggle</w:t>
+      </w:r>
+      <w:proofErr w:type="spellEnd"/>
+      <w:r>
+        <w:rPr>
+          <w:rStyle w:val="Refdenotaderodap"/>
+        </w:rPr>
+        <w:footnoteReference w:id="3"/>
+      </w:r>
+      <w:r>
+        <w:t>.</w:t>
+      </w:r>
+      <w:r>
+        <w:t xml:space="preserve"> Nela, é possível, entre outras coisas, enxergar uma prévia dos dados, o conjunto de meta-dados e descrições das bases que são disponibilizadas, além de ser possível realizar </w:t>
+      </w:r>
+      <w:r>
+        <w:rPr>
+          <w:i/>
+        </w:rPr>
+        <w:t>download</w:t>
+      </w:r>
+      <w:r>
+        <w:t xml:space="preserve"> dos </w:t>
+      </w:r>
+      <w:proofErr w:type="spellStart"/>
+      <w:r>
+        <w:rPr>
+          <w:i/>
+        </w:rPr>
+        <w:t>datasets</w:t>
+      </w:r>
+      <w:proofErr w:type="spellEnd"/>
+      <w:r>
+        <w:t xml:space="preserve"> em </w:t>
+      </w:r>
+      <w:proofErr w:type="spellStart"/>
+      <w:r>
+        <w:t>csv</w:t>
+      </w:r>
+      <w:proofErr w:type="spellEnd"/>
+      <w:r>
+        <w:t xml:space="preserve"> (</w:t>
+      </w:r>
+      <w:proofErr w:type="spellStart"/>
+      <w:r>
+        <w:rPr>
+          <w:i/>
+        </w:rPr>
+        <w:t>comma</w:t>
+      </w:r>
+      <w:proofErr w:type="spellEnd"/>
+      <w:r>
+        <w:rPr>
+          <w:i/>
+        </w:rPr>
+        <w:t xml:space="preserve"> </w:t>
+      </w:r>
+      <w:proofErr w:type="spellStart"/>
+      <w:r>
+        <w:rPr>
+          <w:i/>
+        </w:rPr>
+        <w:t>separeted</w:t>
+      </w:r>
+      <w:proofErr w:type="spellEnd"/>
+      <w:r>
+        <w:rPr>
+          <w:i/>
+        </w:rPr>
+        <w:t xml:space="preserve"> </w:t>
+      </w:r>
+      <w:proofErr w:type="spellStart"/>
+      <w:r>
+        <w:rPr>
+          <w:i/>
+        </w:rPr>
+        <w:t>values</w:t>
+      </w:r>
+      <w:proofErr w:type="spellEnd"/>
+      <w:r>
+        <w:t xml:space="preserve">). </w:t>
+      </w:r>
+    </w:p>
+    <w:p>
+      <w:pPr>
+        <w:pStyle w:val="ABNTTexto"/>
+      </w:pPr>
     </w:p>
     <w:p>
       <w:pPr>
@@ -5313,6 +5397,7 @@
         <w:pStyle w:val="ABNTTexto"/>
       </w:pPr>
       <w:r>
+        <w:lastRenderedPageBreak/>
         <w:t xml:space="preserve">Essencialmente, existem dois tipos de dados estatísticos: os numéricos (ou quantitativos) e os categóricos (ou qualitativos). Os primeiros podem ser medidos de forma contínua, como a velocidade de um carro ao longo do tempo ou a frequência de transmissão de dados através de uma conexão de rede, ou discreta, como o número de ocorrências de tornados no sul da Flórida (EUA) entre os anos 2000 e 2010 ou a quantidade de vendas realizadas via </w:t>
       </w:r>
       <w:r>
@@ -5330,7 +5415,6 @@
         <w:pStyle w:val="ABNTTexto"/>
       </w:pPr>
       <w:r>
-        <w:lastRenderedPageBreak/>
         <w:t>Os segundos representam classes e possuem um conjunto finito de possibilidades a serem assumidas. Essas categorias podem ser os estados brasileiros</w:t>
       </w:r>
       <w:r>
@@ -5456,9 +5540,6 @@
           </m:e>
         </m:acc>
         <m:r>
-          <m:rPr>
-            <m:sty m:val="p"/>
-          </m:rPr>
           <w:rPr>
             <w:rFonts w:ascii="Cambria Math" w:hAnsi="Cambria Math"/>
             <w:color w:val="000000" w:themeColor="text1"/>
@@ -5502,19 +5583,7 @@
                     <w:sz w:val="24"/>
                     <w:szCs w:val="24"/>
                   </w:rPr>
-                  <m:t>i</m:t>
-                </m:r>
-                <m:r>
-                  <m:rPr>
-                    <m:sty m:val="p"/>
-                  </m:rPr>
-                  <w:rPr>
-                    <w:rFonts w:ascii="Cambria Math" w:hAnsi="Cambria Math"/>
-                    <w:color w:val="000000" w:themeColor="text1"/>
-                    <w:sz w:val="24"/>
-                    <w:szCs w:val="24"/>
-                  </w:rPr>
-                  <m:t>=1</m:t>
+                  <m:t>i=1</m:t>
                 </m:r>
               </m:sub>
               <m:sup>
@@ -6594,6 +6663,30 @@
     </w:p>
     <w:p>
       <w:pPr>
+        <w:pStyle w:val="ABNTTexto"/>
+      </w:pPr>
+      <w:r>
+        <w:t xml:space="preserve">Por fim, as visualizações e análises de dados podem ser divididas em dois tipos: </w:t>
+      </w:r>
+      <w:proofErr w:type="spellStart"/>
+      <w:r>
+        <w:t>univariada</w:t>
+      </w:r>
+      <w:proofErr w:type="spellEnd"/>
+      <w:r>
+        <w:t xml:space="preserve"> e multivariada. O primeiro trata de atributos que variam com relação a somente um outro atributo, enquanto o segundo trata de atributos que variam conforme duas ou mais outras variáveis. </w:t>
+      </w:r>
+    </w:p>
+    <w:p>
+      <w:pPr>
+        <w:pStyle w:val="ABNTTexto"/>
+      </w:pPr>
+      <w:r>
+        <w:t xml:space="preserve">Dadas estas definições, são apresentadas algumas formas de visualizações de dados ao longo das próximas subseções. </w:t>
+      </w:r>
+    </w:p>
+    <w:p>
+      <w:pPr>
         <w:pStyle w:val="Ttulo"/>
         <w:numPr>
           <w:ilvl w:val="1"/>
@@ -6617,7 +6710,50 @@
         <w:pStyle w:val="ABNTTexto"/>
       </w:pPr>
       <w:r>
-        <w:t>[Definições]</w:t>
+        <w:t xml:space="preserve">O </w:t>
+      </w:r>
+      <w:r>
+        <w:rPr>
+          <w:i/>
+        </w:rPr>
+        <w:t xml:space="preserve">box </w:t>
+      </w:r>
+      <w:proofErr w:type="spellStart"/>
+      <w:r>
+        <w:rPr>
+          <w:i/>
+        </w:rPr>
+        <w:t>plot</w:t>
+      </w:r>
+      <w:proofErr w:type="spellEnd"/>
+      <w:r>
+        <w:t xml:space="preserve"> mostra a distribuição das amostras através de suas medidas de mediana, primeiro e terceiro quartis, além de mostrar os valores máximo e mínimo do conjunto, bem como </w:t>
+      </w:r>
+      <w:proofErr w:type="spellStart"/>
+      <w:r>
+        <w:rPr>
+          <w:i/>
+        </w:rPr>
+        <w:t>outliers</w:t>
+      </w:r>
+      <w:proofErr w:type="spellEnd"/>
+      <w:r>
+        <w:t xml:space="preserve">. </w:t>
+      </w:r>
+      <w:r>
+        <w:t xml:space="preserve">A Figura </w:t>
+      </w:r>
+      <w:r>
+        <w:t>1</w:t>
+      </w:r>
+      <w:r>
+        <w:t xml:space="preserve"> </w:t>
+      </w:r>
+      <w:r>
+        <w:t>explica</w:t>
+      </w:r>
+      <w:r>
+        <w:t xml:space="preserve"> estes elementos de forma visual. </w:t>
       </w:r>
     </w:p>
     <w:p>
@@ -6625,65 +6761,98 @@
         <w:pStyle w:val="ABNTTexto"/>
       </w:pPr>
       <w:r>
-        <w:t xml:space="preserve">O </w:t>
-      </w:r>
-      <w:r>
-        <w:rPr>
-          <w:i/>
-        </w:rPr>
-        <w:t xml:space="preserve">box </w:t>
-      </w:r>
-      <w:proofErr w:type="spellStart"/>
-      <w:r>
-        <w:rPr>
-          <w:i/>
+        <w:t>Com esta visualização, é possível enxergar a distribuição do conjunto, analisando quão compacto o mesmo se encontra e se é um conjunto simétrico, permitindo tirar conclusões sobre os dados serem ou não enviesados.</w:t>
+      </w:r>
+    </w:p>
+    <w:p>
+      <w:pPr>
+        <w:pStyle w:val="Legenda"/>
+        <w:jc w:val="center"/>
+        <w:rPr>
+          <w:color w:val="000000" w:themeColor="text1"/>
+          <w:sz w:val="24"/>
+        </w:rPr>
+      </w:pPr>
+      <w:r>
+        <w:rPr>
+          <w:b/>
+          <w:color w:val="000000" w:themeColor="text1"/>
+          <w:sz w:val="24"/>
+        </w:rPr>
+        <w:t xml:space="preserve">FIGURA </w:t>
+      </w:r>
+      <w:r>
+        <w:rPr>
+          <w:b/>
+          <w:color w:val="000000" w:themeColor="text1"/>
+          <w:sz w:val="24"/>
+        </w:rPr>
+        <w:fldChar w:fldCharType="begin"/>
+      </w:r>
+      <w:r>
+        <w:rPr>
+          <w:b/>
+          <w:color w:val="000000" w:themeColor="text1"/>
+          <w:sz w:val="24"/>
+        </w:rPr>
+        <w:instrText xml:space="preserve"> SEQ FIGURA \* ARABIC </w:instrText>
+      </w:r>
+      <w:r>
+        <w:rPr>
+          <w:b/>
+          <w:color w:val="000000" w:themeColor="text1"/>
+          <w:sz w:val="24"/>
+        </w:rPr>
+        <w:fldChar w:fldCharType="separate"/>
+      </w:r>
+      <w:r>
+        <w:rPr>
+          <w:b/>
+          <w:noProof/>
+          <w:color w:val="000000" w:themeColor="text1"/>
+          <w:sz w:val="24"/>
+        </w:rPr>
+        <w:t>1</w:t>
+      </w:r>
+      <w:r>
+        <w:rPr>
+          <w:b/>
+          <w:color w:val="000000" w:themeColor="text1"/>
+          <w:sz w:val="24"/>
+        </w:rPr>
+        <w:fldChar w:fldCharType="end"/>
+      </w:r>
+      <w:r>
+        <w:rPr>
+          <w:color w:val="000000" w:themeColor="text1"/>
+          <w:sz w:val="24"/>
+        </w:rPr>
+        <w:t xml:space="preserve"> – Explicação sobre o box </w:t>
+      </w:r>
+      <w:proofErr w:type="spellStart"/>
+      <w:r>
+        <w:rPr>
+          <w:color w:val="000000" w:themeColor="text1"/>
+          <w:sz w:val="24"/>
         </w:rPr>
         <w:t>plot</w:t>
       </w:r>
       <w:proofErr w:type="spellEnd"/>
-      <w:r>
-        <w:t xml:space="preserve"> mostra a distribuição das amostras através de suas medidas de mediana, primeiro e terceiro quartis, além de mostrar os valores máximo e mínimo do conjunto, bem como </w:t>
-      </w:r>
-      <w:proofErr w:type="spellStart"/>
-      <w:r>
-        <w:rPr>
-          <w:i/>
-        </w:rPr>
-        <w:t>outliers</w:t>
-      </w:r>
-      <w:proofErr w:type="spellEnd"/>
-      <w:r>
-        <w:t xml:space="preserve">. </w:t>
-      </w:r>
     </w:p>
     <w:p>
       <w:pPr>
         <w:pStyle w:val="ABNTTexto"/>
-      </w:pPr>
-      <w:r>
-        <w:t>Com esta visualização, é possível enxergar a distribuição do conjunto, analisando quão compacto o mesmo se encontra e se é um conjunto simétrico, permitindo tirar conclusões sobre os dados serem ou não enviesados.</w:t>
-      </w:r>
-    </w:p>
-    <w:p>
-      <w:pPr>
-        <w:pStyle w:val="ABNTTexto"/>
-      </w:pPr>
-      <w:r>
-        <w:t xml:space="preserve">A </w:t>
-      </w:r>
-      <w:bookmarkStart w:id="6" w:name="_GoBack"/>
-      <w:bookmarkEnd w:id="6"/>
-    </w:p>
-    <w:p>
-      <w:pPr>
-        <w:pStyle w:val="ABNTTexto"/>
-      </w:pPr>
-      <w:r>
+        <w:jc w:val="center"/>
+      </w:pPr>
+      <w:r>
+        <w:rPr>
+          <w:noProof/>
+        </w:rPr>
         <w:drawing>
-          <wp:inline distT="0" distB="0" distL="0" distR="0" wp14:anchorId="5C5CF79B" wp14:editId="42F7710C">
-            <wp:extent cx="4876800" cy="3454400"/>
+          <wp:inline distT="0" distB="0" distL="0" distR="0">
+            <wp:extent cx="1587500" cy="2070100"/>
             <wp:effectExtent l="0" t="0" r="0" b="0"/>
-            <wp:docPr id="1" name="Imagem 1"/>
+            <wp:docPr id="5" name="Imagem 5"/>
             <wp:cNvGraphicFramePr>
               <a:graphicFrameLocks xmlns:a="http://schemas.openxmlformats.org/drawingml/2006/main" noChangeAspect="1"/>
             </wp:cNvGraphicFramePr>
@@ -6691,11 +6860,17 @@
               <a:graphicData uri="http://schemas.openxmlformats.org/drawingml/2006/picture">
                 <pic:pic xmlns:pic="http://schemas.openxmlformats.org/drawingml/2006/picture">
                   <pic:nvPicPr>
-                    <pic:cNvPr id="1" name=""/>
+                    <pic:cNvPr id="5" name="box_plot_explanation.png"/>
                     <pic:cNvPicPr/>
                   </pic:nvPicPr>
                   <pic:blipFill>
-                    <a:blip r:embed="rId12"/>
+                    <a:blip r:embed="rId12">
+                      <a:extLst>
+                        <a:ext uri="{28A0092B-C50C-407E-A947-70E740481C1C}">
+                          <a14:useLocalDpi xmlns:a14="http://schemas.microsoft.com/office/drawing/2010/main" val="0"/>
+                        </a:ext>
+                      </a:extLst>
+                    </a:blip>
                     <a:stretch>
                       <a:fillRect/>
                     </a:stretch>
@@ -6703,7 +6878,7 @@
                   <pic:spPr>
                     <a:xfrm>
                       <a:off x="0" y="0"/>
-                      <a:ext cx="4876800" cy="3454400"/>
+                      <a:ext cx="1587500" cy="2070100"/>
                     </a:xfrm>
                     <a:prstGeom prst="rect">
                       <a:avLst/>
@@ -6721,8 +6896,207 @@
         <w:pStyle w:val="ABNTTexto"/>
       </w:pPr>
       <w:r>
-        <w:t>[Rodar e analisar exemplos]</w:t>
-      </w:r>
+        <w:t xml:space="preserve">O Gráfico 2 mostra </w:t>
+      </w:r>
+      <w:r>
+        <w:t xml:space="preserve">a distribuição das idades dos jogadores da NBA ao longo das temporadas utilizando </w:t>
+      </w:r>
+      <w:r>
+        <w:rPr>
+          <w:i/>
+        </w:rPr>
+        <w:t xml:space="preserve">box </w:t>
+      </w:r>
+      <w:proofErr w:type="spellStart"/>
+      <w:r>
+        <w:rPr>
+          <w:i/>
+        </w:rPr>
+        <w:t>plots</w:t>
+      </w:r>
+      <w:proofErr w:type="spellEnd"/>
+      <w:r>
+        <w:t>.</w:t>
+      </w:r>
+      <w:r>
+        <w:t xml:space="preserve"> A</w:t>
+      </w:r>
+      <w:r>
+        <w:t xml:space="preserve"> partir destes, pode-se ver que está é uma variável </w:t>
+      </w:r>
+      <w:r>
+        <w:lastRenderedPageBreak/>
+        <w:t xml:space="preserve">praticamente simétrica para quase todas as temporadas do esporte, com destaque para a temporada de 2007-08. </w:t>
+      </w:r>
+      <w:r>
+        <w:t xml:space="preserve">Ainda, pode-se inferir que a idade máxima dos jogadores caiu ao longo das temporadas. </w:t>
+      </w:r>
+    </w:p>
+    <w:p>
+      <w:pPr>
+        <w:pStyle w:val="Legenda"/>
+        <w:jc w:val="center"/>
+        <w:rPr>
+          <w:b/>
+          <w:color w:val="000000" w:themeColor="text1"/>
+          <w:sz w:val="24"/>
+        </w:rPr>
+      </w:pPr>
+    </w:p>
+    <w:p>
+      <w:pPr>
+        <w:pStyle w:val="Legenda"/>
+        <w:jc w:val="center"/>
+        <w:rPr>
+          <w:color w:val="000000" w:themeColor="text1"/>
+          <w:sz w:val="24"/>
+        </w:rPr>
+      </w:pPr>
+      <w:r>
+        <w:rPr>
+          <w:b/>
+          <w:color w:val="000000" w:themeColor="text1"/>
+          <w:sz w:val="24"/>
+        </w:rPr>
+        <w:t xml:space="preserve">GRÁFICO </w:t>
+      </w:r>
+      <w:r>
+        <w:rPr>
+          <w:b/>
+          <w:color w:val="000000" w:themeColor="text1"/>
+          <w:sz w:val="24"/>
+        </w:rPr>
+        <w:fldChar w:fldCharType="begin"/>
+      </w:r>
+      <w:r>
+        <w:rPr>
+          <w:b/>
+          <w:color w:val="000000" w:themeColor="text1"/>
+          <w:sz w:val="24"/>
+        </w:rPr>
+        <w:instrText xml:space="preserve"> SEQ GRÁFICO \* ARABIC </w:instrText>
+      </w:r>
+      <w:r>
+        <w:rPr>
+          <w:b/>
+          <w:color w:val="000000" w:themeColor="text1"/>
+          <w:sz w:val="24"/>
+        </w:rPr>
+        <w:fldChar w:fldCharType="separate"/>
+      </w:r>
+      <w:r>
+        <w:rPr>
+          <w:b/>
+          <w:noProof/>
+          <w:color w:val="000000" w:themeColor="text1"/>
+          <w:sz w:val="24"/>
+        </w:rPr>
+        <w:t>2</w:t>
+      </w:r>
+      <w:r>
+        <w:rPr>
+          <w:b/>
+          <w:color w:val="000000" w:themeColor="text1"/>
+          <w:sz w:val="24"/>
+        </w:rPr>
+        <w:fldChar w:fldCharType="end"/>
+      </w:r>
+      <w:r>
+        <w:rPr>
+          <w:color w:val="000000" w:themeColor="text1"/>
+          <w:sz w:val="24"/>
+        </w:rPr>
+        <w:t xml:space="preserve"> – Distribuição das idades dos jogadores da NBA ao longo das temporadas – 1996 a 2016</w:t>
+      </w:r>
+    </w:p>
+    <w:p>
+      <w:pPr>
+        <w:pStyle w:val="ABNTTexto"/>
+      </w:pPr>
+      <w:r>
+        <w:rPr>
+          <w:noProof/>
+        </w:rPr>
+        <w:drawing>
+          <wp:inline distT="0" distB="0" distL="0" distR="0">
+            <wp:extent cx="4475748" cy="3258820"/>
+            <wp:effectExtent l="0" t="0" r="0" b="5080"/>
+            <wp:docPr id="4" name="Imagem 4"/>
+            <wp:cNvGraphicFramePr>
+              <a:graphicFrameLocks xmlns:a="http://schemas.openxmlformats.org/drawingml/2006/main" noChangeAspect="1"/>
+            </wp:cNvGraphicFramePr>
+            <a:graphic xmlns:a="http://schemas.openxmlformats.org/drawingml/2006/main">
+              <a:graphicData uri="http://schemas.openxmlformats.org/drawingml/2006/picture">
+                <pic:pic xmlns:pic="http://schemas.openxmlformats.org/drawingml/2006/picture">
+                  <pic:nvPicPr>
+                    <pic:cNvPr id="4" name="box_plot_age.png"/>
+                    <pic:cNvPicPr/>
+                  </pic:nvPicPr>
+                  <pic:blipFill rotWithShape="1">
+                    <a:blip r:embed="rId13">
+                      <a:extLst>
+                        <a:ext uri="{28A0092B-C50C-407E-A947-70E740481C1C}">
+                          <a14:useLocalDpi xmlns:a14="http://schemas.microsoft.com/office/drawing/2010/main" val="0"/>
+                        </a:ext>
+                      </a:extLst>
+                    </a:blip>
+                    <a:srcRect l="8149" t="10812" r="8956" b="3772"/>
+                    <a:stretch/>
+                  </pic:blipFill>
+                  <pic:spPr bwMode="auto">
+                    <a:xfrm>
+                      <a:off x="0" y="0"/>
+                      <a:ext cx="4476358" cy="3259264"/>
+                    </a:xfrm>
+                    <a:prstGeom prst="rect">
+                      <a:avLst/>
+                    </a:prstGeom>
+                    <a:ln>
+                      <a:noFill/>
+                    </a:ln>
+                    <a:extLst>
+                      <a:ext uri="{53640926-AAD7-44D8-BBD7-CCE9431645EC}">
+                        <a14:shadowObscured xmlns:a14="http://schemas.microsoft.com/office/drawing/2010/main"/>
+                      </a:ext>
+                    </a:extLst>
+                  </pic:spPr>
+                </pic:pic>
+              </a:graphicData>
+            </a:graphic>
+          </wp:inline>
+        </w:drawing>
+      </w:r>
+    </w:p>
+    <w:p>
+      <w:pPr>
+        <w:pStyle w:val="ABNTTexto"/>
+        <w:rPr>
+          <w:rStyle w:val="Hyperlink"/>
+        </w:rPr>
+      </w:pPr>
+      <w:r>
+        <w:t xml:space="preserve">Fonte: </w:t>
+      </w:r>
+      <w:hyperlink r:id="rId14" w:history="1">
+        <w:r>
+          <w:rPr>
+            <w:rStyle w:val="Hyperlink"/>
+          </w:rPr>
+          <w:t>https://www.kaggle.com/justinas/nba-players-data</w:t>
+        </w:r>
+      </w:hyperlink>
+      <w:r>
+        <w:rPr>
+          <w:rStyle w:val="Hyperlink"/>
+        </w:rPr>
+        <w:t xml:space="preserve"> </w:t>
+      </w:r>
+    </w:p>
+    <w:p>
+      <w:pPr>
+        <w:pStyle w:val="ABNTTexto"/>
+        <w:ind w:firstLine="0"/>
+      </w:pPr>
     </w:p>
     <w:p>
       <w:pPr>
@@ -6732,19 +7106,429 @@
           <w:numId w:val="2"/>
         </w:numPr>
       </w:pPr>
-      <w:bookmarkStart w:id="7" w:name="_Toc11532857"/>
+      <w:bookmarkStart w:id="6" w:name="_Toc11532857"/>
+      <w:r>
+        <w:t xml:space="preserve">GRÁFICOS DE </w:t>
+      </w:r>
+      <w:r>
+        <w:t>COLUNA</w:t>
+      </w:r>
+      <w:r>
+        <w:t xml:space="preserve"> E </w:t>
+      </w:r>
       <w:r>
         <w:t>HISTOGRAMA</w:t>
       </w:r>
+      <w:bookmarkEnd w:id="6"/>
+      <w:r>
+        <w:t>S</w:t>
+      </w:r>
+    </w:p>
+    <w:p>
+      <w:pPr>
+        <w:pStyle w:val="ABNTTexto"/>
+      </w:pPr>
+      <w:r>
+        <w:t xml:space="preserve">As visualizações apresentadas em formato de coluna são utilizadas para comparação de dados contínuos sobre dados discretos. </w:t>
+      </w:r>
+      <w:r>
+        <w:t>Desta forma, é possível comparar categorias, já que o eixo y deste tipo de gráfico apresenta o valor resultante do agrupamento das categorias presentes no eixo x. O</w:t>
+      </w:r>
+      <w:r>
+        <w:t xml:space="preserve"> Gráfico 2 mostra a quantidade média de calorias por bebida para cada um dos grupos de bebidas da rede Starbucks</w:t>
+      </w:r>
+      <w:r>
+        <w:t>. Neste caso, o eixo y representa a média do agrupamento dos dados pertencentes a cada uma das nove categorias presentes no eixo x.</w:t>
+      </w:r>
+      <w:r>
+        <w:t xml:space="preserve"> Através desta visualização, pode-se ver que bebidas na categoria de café (</w:t>
+      </w:r>
+      <w:proofErr w:type="spellStart"/>
+      <w:r>
+        <w:rPr>
+          <w:i/>
+        </w:rPr>
+        <w:t>Coffee</w:t>
+      </w:r>
+      <w:proofErr w:type="spellEnd"/>
+      <w:r>
+        <w:t xml:space="preserve">), são as menos calóricas, enquanto bebidas mais sofisticadas, como </w:t>
+      </w:r>
+      <w:proofErr w:type="spellStart"/>
+      <w:r>
+        <w:rPr>
+          <w:i/>
+        </w:rPr>
+        <w:t>Smoothies</w:t>
+      </w:r>
+      <w:proofErr w:type="spellEnd"/>
+      <w:r>
+        <w:t>, apresentam mais calorias por porção.</w:t>
+      </w:r>
+    </w:p>
+    <w:p>
+      <w:pPr>
+        <w:pStyle w:val="ABNTTexto"/>
+      </w:pPr>
+    </w:p>
+    <w:p>
+      <w:pPr>
+        <w:pStyle w:val="Legenda"/>
+        <w:jc w:val="center"/>
+        <w:rPr>
+          <w:color w:val="000000" w:themeColor="text1"/>
+          <w:sz w:val="24"/>
+        </w:rPr>
+      </w:pPr>
+      <w:r>
+        <w:rPr>
+          <w:b/>
+          <w:color w:val="000000" w:themeColor="text1"/>
+          <w:sz w:val="24"/>
+        </w:rPr>
+        <w:lastRenderedPageBreak/>
+        <w:t xml:space="preserve">GRÁFICO </w:t>
+      </w:r>
+      <w:r>
+        <w:rPr>
+          <w:b/>
+          <w:color w:val="000000" w:themeColor="text1"/>
+          <w:sz w:val="24"/>
+        </w:rPr>
+        <w:fldChar w:fldCharType="begin"/>
+      </w:r>
+      <w:r>
+        <w:rPr>
+          <w:b/>
+          <w:color w:val="000000" w:themeColor="text1"/>
+          <w:sz w:val="24"/>
+        </w:rPr>
+        <w:instrText xml:space="preserve"> SEQ GRÁFICO \* ARABIC </w:instrText>
+      </w:r>
+      <w:r>
+        <w:rPr>
+          <w:b/>
+          <w:color w:val="000000" w:themeColor="text1"/>
+          <w:sz w:val="24"/>
+        </w:rPr>
+        <w:fldChar w:fldCharType="separate"/>
+      </w:r>
+      <w:r>
+        <w:rPr>
+          <w:b/>
+          <w:noProof/>
+          <w:color w:val="000000" w:themeColor="text1"/>
+          <w:sz w:val="24"/>
+        </w:rPr>
+        <w:t>3</w:t>
+      </w:r>
+      <w:r>
+        <w:rPr>
+          <w:b/>
+          <w:color w:val="000000" w:themeColor="text1"/>
+          <w:sz w:val="24"/>
+        </w:rPr>
+        <w:fldChar w:fldCharType="end"/>
+      </w:r>
+      <w:r>
+        <w:rPr>
+          <w:b/>
+          <w:color w:val="000000" w:themeColor="text1"/>
+          <w:sz w:val="24"/>
+        </w:rPr>
+        <w:t xml:space="preserve"> </w:t>
+      </w:r>
+      <w:r>
+        <w:rPr>
+          <w:color w:val="000000" w:themeColor="text1"/>
+          <w:sz w:val="24"/>
+        </w:rPr>
+        <w:t>- Média de calorias por grupo de bebidas da rede Starbucks</w:t>
+      </w:r>
+    </w:p>
+    <w:p>
+      <w:pPr>
+        <w:pStyle w:val="ABNTTexto"/>
+        <w:keepNext/>
+      </w:pPr>
+      <w:r>
+        <w:rPr>
+          <w:noProof/>
+        </w:rPr>
+        <w:drawing>
+          <wp:inline distT="0" distB="0" distL="0" distR="0">
+            <wp:extent cx="4477013" cy="4628515"/>
+            <wp:effectExtent l="0" t="0" r="6350" b="0"/>
+            <wp:docPr id="7" name="Imagem 7"/>
+            <wp:cNvGraphicFramePr>
+              <a:graphicFrameLocks xmlns:a="http://schemas.openxmlformats.org/drawingml/2006/main" noChangeAspect="1"/>
+            </wp:cNvGraphicFramePr>
+            <a:graphic xmlns:a="http://schemas.openxmlformats.org/drawingml/2006/main">
+              <a:graphicData uri="http://schemas.openxmlformats.org/drawingml/2006/picture">
+                <pic:pic xmlns:pic="http://schemas.openxmlformats.org/drawingml/2006/picture">
+                  <pic:nvPicPr>
+                    <pic:cNvPr id="7" name="calories_beverage.png"/>
+                    <pic:cNvPicPr/>
+                  </pic:nvPicPr>
+                  <pic:blipFill rotWithShape="1">
+                    <a:blip r:embed="rId15">
+                      <a:extLst>
+                        <a:ext uri="{28A0092B-C50C-407E-A947-70E740481C1C}">
+                          <a14:useLocalDpi xmlns:a14="http://schemas.microsoft.com/office/drawing/2010/main" val="0"/>
+                        </a:ext>
+                      </a:extLst>
+                    </a:blip>
+                    <a:srcRect l="8267" t="11676" r="8801"/>
+                    <a:stretch/>
+                  </pic:blipFill>
+                  <pic:spPr bwMode="auto">
+                    <a:xfrm>
+                      <a:off x="0" y="0"/>
+                      <a:ext cx="4478366" cy="4629914"/>
+                    </a:xfrm>
+                    <a:prstGeom prst="rect">
+                      <a:avLst/>
+                    </a:prstGeom>
+                    <a:ln>
+                      <a:noFill/>
+                    </a:ln>
+                    <a:extLst>
+                      <a:ext uri="{53640926-AAD7-44D8-BBD7-CCE9431645EC}">
+                        <a14:shadowObscured xmlns:a14="http://schemas.microsoft.com/office/drawing/2010/main"/>
+                      </a:ext>
+                    </a:extLst>
+                  </pic:spPr>
+                </pic:pic>
+              </a:graphicData>
+            </a:graphic>
+          </wp:inline>
+        </w:drawing>
+      </w:r>
+    </w:p>
+    <w:p>
+      <w:pPr>
+        <w:pStyle w:val="ABNTTexto"/>
+        <w:keepNext/>
+      </w:pPr>
+      <w:r>
+        <w:t xml:space="preserve">Fonte: </w:t>
+      </w:r>
+      <w:hyperlink r:id="rId16" w:history="1">
+        <w:r>
+          <w:rPr>
+            <w:rStyle w:val="Hyperlink"/>
+          </w:rPr>
+          <w:t>https://www.kaggle.com/starbucks/starbucks-menu/</w:t>
+        </w:r>
+      </w:hyperlink>
+      <w:r>
+        <w:t xml:space="preserve"> </w:t>
+      </w:r>
+    </w:p>
+    <w:p>
+      <w:pPr>
+        <w:pStyle w:val="ABNTTexto"/>
+      </w:pPr>
+      <w:r>
+        <w:t xml:space="preserve"> </w:t>
+      </w:r>
+      <w:r>
+        <w:t xml:space="preserve">Outro uso muito comum de gráficos de barra é a construção de histogramas. </w:t>
+      </w:r>
+      <w:r>
+        <w:t xml:space="preserve">Esta visualização consiste no número de ocorrências de um dado valor presente no conjunto de dados. </w:t>
+      </w:r>
+      <w:r>
+        <w:t>Através d</w:t>
+      </w:r>
+      <w:r>
+        <w:t>os histogramas</w:t>
+      </w:r>
+      <w:r>
+        <w:t xml:space="preserve">, é possível enxergar como ocorre a distribuição </w:t>
+      </w:r>
+      <w:r>
+        <w:t xml:space="preserve">de frequência </w:t>
+      </w:r>
+      <w:r>
+        <w:t xml:space="preserve">das amostras acerca de uma dada </w:t>
+      </w:r>
+      <w:r>
+        <w:t xml:space="preserve">característica do </w:t>
+      </w:r>
+      <w:proofErr w:type="spellStart"/>
+      <w:r>
+        <w:rPr>
+          <w:i/>
+        </w:rPr>
+        <w:t>dataset</w:t>
+      </w:r>
+      <w:proofErr w:type="spellEnd"/>
+      <w:r>
+        <w:t xml:space="preserve">. </w:t>
+      </w:r>
+      <w:r>
+        <w:t>Logo, é possível entender se uma variável possui seus valores distribuídos de forma balanceada ou não, o que pode influenciar tanto as métricas calculadas no conjunto (média e mediana, por exemplo), assim como decisões tomadas a partir desses dados.</w:t>
+      </w:r>
+    </w:p>
+    <w:p>
+      <w:pPr>
+        <w:pStyle w:val="ABNTTexto"/>
+      </w:pPr>
+      <w:r>
+        <w:t xml:space="preserve">O Gráfico 4 representa um histograma que mostra a quantidade de itens do menu da rede americana de </w:t>
+      </w:r>
+      <w:proofErr w:type="spellStart"/>
+      <w:r>
+        <w:rPr>
+          <w:i/>
+        </w:rPr>
+        <w:t>fast</w:t>
+      </w:r>
+      <w:proofErr w:type="spellEnd"/>
+      <w:r>
+        <w:rPr>
+          <w:i/>
+        </w:rPr>
+        <w:t xml:space="preserve"> </w:t>
+      </w:r>
+      <w:proofErr w:type="spellStart"/>
+      <w:r>
+        <w:rPr>
+          <w:i/>
+        </w:rPr>
+        <w:t>food</w:t>
+      </w:r>
+      <w:proofErr w:type="spellEnd"/>
+      <w:r>
+        <w:t xml:space="preserve"> McDonald’s por quantidade de calorias presentes nos mesmos. Deste forma, enxerga-se a quantidade de itens para cada faixa de calorias. A maior parte dos itens possui entre 250 e 375 calorias, sendo que alguns poucos possuem mais de 1000 calorias. </w:t>
+      </w:r>
+      <w:bookmarkStart w:id="7" w:name="_GoBack"/>
       <w:bookmarkEnd w:id="7"/>
     </w:p>
     <w:p>
       <w:pPr>
+        <w:pStyle w:val="Legenda"/>
+        <w:jc w:val="center"/>
+        <w:rPr>
+          <w:color w:val="000000" w:themeColor="text1"/>
+          <w:sz w:val="24"/>
+        </w:rPr>
+      </w:pPr>
+      <w:r>
+        <w:rPr>
+          <w:b/>
+          <w:color w:val="000000" w:themeColor="text1"/>
+          <w:sz w:val="24"/>
+        </w:rPr>
+        <w:lastRenderedPageBreak/>
+        <w:t xml:space="preserve">GRÁFICO </w:t>
+      </w:r>
+      <w:r>
+        <w:rPr>
+          <w:b/>
+          <w:color w:val="000000" w:themeColor="text1"/>
+          <w:sz w:val="24"/>
+        </w:rPr>
+        <w:fldChar w:fldCharType="begin"/>
+      </w:r>
+      <w:r>
+        <w:rPr>
+          <w:b/>
+          <w:color w:val="000000" w:themeColor="text1"/>
+          <w:sz w:val="24"/>
+        </w:rPr>
+        <w:instrText xml:space="preserve"> SEQ GRÁFICO \* ARABIC </w:instrText>
+      </w:r>
+      <w:r>
+        <w:rPr>
+          <w:b/>
+          <w:color w:val="000000" w:themeColor="text1"/>
+          <w:sz w:val="24"/>
+        </w:rPr>
+        <w:fldChar w:fldCharType="separate"/>
+      </w:r>
+      <w:r>
+        <w:rPr>
+          <w:b/>
+          <w:noProof/>
+          <w:color w:val="000000" w:themeColor="text1"/>
+          <w:sz w:val="24"/>
+        </w:rPr>
+        <w:t>4</w:t>
+      </w:r>
+      <w:r>
+        <w:rPr>
+          <w:b/>
+          <w:color w:val="000000" w:themeColor="text1"/>
+          <w:sz w:val="24"/>
+        </w:rPr>
+        <w:fldChar w:fldCharType="end"/>
+      </w:r>
+      <w:r>
+        <w:rPr>
+          <w:color w:val="000000" w:themeColor="text1"/>
+          <w:sz w:val="24"/>
+        </w:rPr>
+        <w:t xml:space="preserve"> - Quantidade de itens do menu da rede McDonald’s por quantidade de calorias</w:t>
+      </w:r>
+    </w:p>
+    <w:p>
+      <w:pPr>
         <w:pStyle w:val="ABNTTexto"/>
       </w:pPr>
       <w:r>
-        <w:lastRenderedPageBreak/>
-        <w:t>[Definições]</w:t>
+        <w:rPr>
+          <w:noProof/>
+        </w:rPr>
+        <w:drawing>
+          <wp:inline distT="0" distB="0" distL="0" distR="0">
+            <wp:extent cx="4320000" cy="4182745"/>
+            <wp:effectExtent l="0" t="0" r="0" b="0"/>
+            <wp:docPr id="8" name="Imagem 8"/>
+            <wp:cNvGraphicFramePr>
+              <a:graphicFrameLocks xmlns:a="http://schemas.openxmlformats.org/drawingml/2006/main" noChangeAspect="1"/>
+            </wp:cNvGraphicFramePr>
+            <a:graphic xmlns:a="http://schemas.openxmlformats.org/drawingml/2006/main">
+              <a:graphicData uri="http://schemas.openxmlformats.org/drawingml/2006/picture">
+                <pic:pic xmlns:pic="http://schemas.openxmlformats.org/drawingml/2006/picture">
+                  <pic:nvPicPr>
+                    <pic:cNvPr id="8" name="calories_dist_mc.png"/>
+                    <pic:cNvPicPr/>
+                  </pic:nvPicPr>
+                  <pic:blipFill rotWithShape="1">
+                    <a:blip r:embed="rId17">
+                      <a:extLst>
+                        <a:ext uri="{28A0092B-C50C-407E-A947-70E740481C1C}">
+                          <a14:useLocalDpi xmlns:a14="http://schemas.microsoft.com/office/drawing/2010/main" val="0"/>
+                        </a:ext>
+                      </a:extLst>
+                    </a:blip>
+                    <a:srcRect l="10401" t="11125" r="9575" b="9056"/>
+                    <a:stretch/>
+                  </pic:blipFill>
+                  <pic:spPr bwMode="auto">
+                    <a:xfrm>
+                      <a:off x="0" y="0"/>
+                      <a:ext cx="4321332" cy="4184035"/>
+                    </a:xfrm>
+                    <a:prstGeom prst="rect">
+                      <a:avLst/>
+                    </a:prstGeom>
+                    <a:ln>
+                      <a:noFill/>
+                    </a:ln>
+                    <a:extLst>
+                      <a:ext uri="{53640926-AAD7-44D8-BBD7-CCE9431645EC}">
+                        <a14:shadowObscured xmlns:a14="http://schemas.microsoft.com/office/drawing/2010/main"/>
+                      </a:ext>
+                    </a:extLst>
+                  </pic:spPr>
+                </pic:pic>
+              </a:graphicData>
+            </a:graphic>
+          </wp:inline>
+        </w:drawing>
       </w:r>
     </w:p>
     <w:p>
@@ -6752,8 +7536,27 @@
         <w:pStyle w:val="ABNTTexto"/>
       </w:pPr>
       <w:r>
-        <w:t>[Rodar e analisar exemplos]</w:t>
-      </w:r>
+        <w:t xml:space="preserve">Fonte: </w:t>
+      </w:r>
+      <w:r>
+        <w:rPr>
+          <w:rFonts w:ascii="Calibri" w:hAnsi="Calibri" w:cs="Calibri"/>
+        </w:rPr>
+        <w:t>﻿</w:t>
+      </w:r>
+      <w:hyperlink r:id="rId18" w:history="1">
+        <w:r>
+          <w:rPr>
+            <w:rStyle w:val="Hyperlink"/>
+          </w:rPr>
+          <w:t>https://www.kaggle.com/mcdonalds/nutrition-facts/</w:t>
+        </w:r>
+      </w:hyperlink>
+    </w:p>
+    <w:p>
+      <w:pPr>
+        <w:pStyle w:val="ABNTTexto"/>
+      </w:pPr>
     </w:p>
     <w:p>
       <w:pPr>
@@ -6860,6 +7663,7 @@
         <w:pStyle w:val="ABNTTexto"/>
       </w:pPr>
       <w:r>
+        <w:lastRenderedPageBreak/>
         <w:t xml:space="preserve">Para o desenvolvimento da ferramenta proposta, foi escolhida a linguagem de programação Python. </w:t>
       </w:r>
       <w:r>
@@ -6883,7 +7687,7 @@
         <w:rPr>
           <w:rStyle w:val="Refdenotaderodap"/>
         </w:rPr>
-        <w:footnoteReference w:id="3"/>
+        <w:footnoteReference w:id="4"/>
       </w:r>
       <w:r>
         <w:t xml:space="preserve">, </w:t>
@@ -6954,7 +7758,7 @@
         <w:rPr>
           <w:rStyle w:val="Refdenotaderodap"/>
         </w:rPr>
-        <w:footnoteReference w:id="4"/>
+        <w:footnoteReference w:id="5"/>
       </w:r>
       <w:r>
         <w:t xml:space="preserve">. </w:t>
@@ -7101,11 +7905,7 @@
         <w:t xml:space="preserve"> e</w:t>
       </w:r>
       <w:r>
-        <w:t xml:space="preserve"> SQL. Um terço dos usuários que votaram em somente uma ferramenta foram </w:t>
-      </w:r>
-      <w:r>
-        <w:lastRenderedPageBreak/>
-        <w:t>removidos, de modo a prevalecer a opinião de usuários ativos dentro da área</w:t>
+        <w:t xml:space="preserve"> SQL. Um terço dos usuários que votaram em somente uma ferramenta foram removidos, de modo a prevalecer a opinião de usuários ativos dentro da área</w:t>
       </w:r>
       <w:r>
         <w:t xml:space="preserve"> de estudo em questão</w:t>
@@ -7181,6 +7981,7 @@
         <w:pStyle w:val="ABNTTexto"/>
       </w:pPr>
       <w:r>
+        <w:lastRenderedPageBreak/>
         <w:t xml:space="preserve">A seguir, são </w:t>
       </w:r>
       <w:r>
@@ -7343,7 +8144,6 @@
       </w:pPr>
       <w:bookmarkStart w:id="14" w:name="_Toc11532864"/>
       <w:r>
-        <w:lastRenderedPageBreak/>
         <w:t>GGPLOT</w:t>
       </w:r>
       <w:bookmarkEnd w:id="14"/>
@@ -7590,7 +8390,11 @@
         <w:t>web</w:t>
       </w:r>
       <w:r>
-        <w:t xml:space="preserve">. Os dados a serem apresentados podem ser fornecidos em listas do próprio Python ou estruturas de dados do </w:t>
+        <w:t xml:space="preserve">. Os </w:t>
+      </w:r>
+      <w:r>
+        <w:lastRenderedPageBreak/>
+        <w:t xml:space="preserve">dados a serem apresentados podem ser fornecidos em listas do próprio Python ou estruturas de dados do </w:t>
       </w:r>
       <w:proofErr w:type="spellStart"/>
       <w:r>
@@ -7831,11 +8635,7 @@
         <w:t xml:space="preserve"> escolhidas pelo usuário</w:t>
       </w:r>
       <w:r>
-        <w:t xml:space="preserve">. Ainda, </w:t>
-      </w:r>
-      <w:r>
-        <w:lastRenderedPageBreak/>
-        <w:t>essa biblioteca permite que seja criada uma interface</w:t>
+        <w:t>. Ainda, essa biblioteca permite que seja criada uma interface</w:t>
       </w:r>
       <w:r>
         <w:t xml:space="preserve"> </w:t>
@@ -7989,7 +8789,11 @@
         <w:t xml:space="preserve"> de modo a permitir que seja acoplada a uma interface</w:t>
       </w:r>
       <w:r>
-        <w:t xml:space="preserve"> gráfica futuramente</w:t>
+        <w:t xml:space="preserve"> gráfica </w:t>
+      </w:r>
+      <w:r>
+        <w:lastRenderedPageBreak/>
+        <w:t>futuramente</w:t>
       </w:r>
       <w:r>
         <w:t>, seja est</w:t>
@@ -8223,6 +9027,7 @@
         <w:rPr>
           <w:color w:val="222222"/>
           <w:shd w:val="clear" w:color="auto" w:fill="FFFFFF"/>
+          <w:lang w:val="en-US"/>
         </w:rPr>
       </w:pPr>
       <w:r>
@@ -8255,15 +9060,76 @@
           <w:color w:val="222222"/>
           <w:shd w:val="clear" w:color="auto" w:fill="FFFFFF"/>
         </w:rPr>
-        <w:t>Disponível em: &lt;https://www.forbes.com/sites/bernardmarr/2018/05/21/how-much-data-do-we-create-every-day-the-mind-blowing-stats-everyone-should-read/#68fdc6a460ba&gt;. Acesso em: 28 maio 2019.</w:t>
-      </w:r>
-    </w:p>
-    <w:p/>
-    <w:p>
-      <w:pPr>
+        <w:t xml:space="preserve">Disponível em: &lt;https://www.forbes.com/sites/bernardmarr/2018/05/21/how-much-data-do-we-create-every-day-the-mind-blowing-stats-everyone-should-read/#68fdc6a460ba&gt;. </w:t>
+      </w:r>
+      <w:proofErr w:type="spellStart"/>
+      <w:r>
         <w:rPr>
           <w:color w:val="222222"/>
           <w:shd w:val="clear" w:color="auto" w:fill="FFFFFF"/>
+          <w:lang w:val="en-US"/>
+        </w:rPr>
+        <w:t>Acesso</w:t>
+      </w:r>
+      <w:proofErr w:type="spellEnd"/>
+      <w:r>
+        <w:rPr>
+          <w:color w:val="222222"/>
+          <w:shd w:val="clear" w:color="auto" w:fill="FFFFFF"/>
+          <w:lang w:val="en-US"/>
+        </w:rPr>
+        <w:t xml:space="preserve"> </w:t>
+      </w:r>
+      <w:proofErr w:type="spellStart"/>
+      <w:r>
+        <w:rPr>
+          <w:color w:val="222222"/>
+          <w:shd w:val="clear" w:color="auto" w:fill="FFFFFF"/>
+          <w:lang w:val="en-US"/>
+        </w:rPr>
+        <w:t>em</w:t>
+      </w:r>
+      <w:proofErr w:type="spellEnd"/>
+      <w:r>
+        <w:rPr>
+          <w:color w:val="222222"/>
+          <w:shd w:val="clear" w:color="auto" w:fill="FFFFFF"/>
+          <w:lang w:val="en-US"/>
+        </w:rPr>
+        <w:t xml:space="preserve">: 28 </w:t>
+      </w:r>
+      <w:proofErr w:type="spellStart"/>
+      <w:r>
+        <w:rPr>
+          <w:color w:val="222222"/>
+          <w:shd w:val="clear" w:color="auto" w:fill="FFFFFF"/>
+          <w:lang w:val="en-US"/>
+        </w:rPr>
+        <w:t>maio</w:t>
+      </w:r>
+      <w:proofErr w:type="spellEnd"/>
+      <w:r>
+        <w:rPr>
+          <w:color w:val="222222"/>
+          <w:shd w:val="clear" w:color="auto" w:fill="FFFFFF"/>
+          <w:lang w:val="en-US"/>
+        </w:rPr>
+        <w:t xml:space="preserve"> 2019.</w:t>
+      </w:r>
+    </w:p>
+    <w:p>
+      <w:pPr>
+        <w:rPr>
+          <w:lang w:val="en-US"/>
+        </w:rPr>
+      </w:pPr>
+    </w:p>
+    <w:p>
+      <w:pPr>
+        <w:rPr>
+          <w:color w:val="222222"/>
+          <w:shd w:val="clear" w:color="auto" w:fill="FFFFFF"/>
+          <w:lang w:val="en-US"/>
         </w:rPr>
       </w:pPr>
       <w:r>
@@ -8335,60 +9201,39 @@
         </w:rPr>
         <w:t xml:space="preserve">], v. 4, p.1-8, 22 mar. 2016. </w:t>
       </w:r>
-      <w:proofErr w:type="spellStart"/>
       <w:r>
         <w:rPr>
           <w:color w:val="222222"/>
           <w:shd w:val="clear" w:color="auto" w:fill="FFFFFF"/>
-        </w:rPr>
-        <w:t>Ubiquity</w:t>
-      </w:r>
-      <w:proofErr w:type="spellEnd"/>
+          <w:lang w:val="en-US"/>
+        </w:rPr>
+        <w:t xml:space="preserve">Ubiquity Press, Ltd.. </w:t>
+      </w:r>
+      <w:hyperlink r:id="rId19" w:history="1">
+        <w:r>
+          <w:rPr>
+            <w:rStyle w:val="Hyperlink"/>
+            <w:shd w:val="clear" w:color="auto" w:fill="FFFFFF"/>
+            <w:lang w:val="en-US"/>
+          </w:rPr>
+          <w:t>http://dx.doi.org/10.5334/jors.94</w:t>
+        </w:r>
+      </w:hyperlink>
       <w:r>
         <w:rPr>
           <w:color w:val="222222"/>
           <w:shd w:val="clear" w:color="auto" w:fill="FFFFFF"/>
-        </w:rPr>
-        <w:t xml:space="preserve"> Press, </w:t>
-      </w:r>
-      <w:proofErr w:type="spellStart"/>
-      <w:r>
+          <w:lang w:val="en-US"/>
+        </w:rPr>
+        <w:t>.</w:t>
+      </w:r>
+    </w:p>
+    <w:p>
+      <w:pPr>
         <w:rPr>
           <w:color w:val="222222"/>
           <w:shd w:val="clear" w:color="auto" w:fill="FFFFFF"/>
-        </w:rPr>
-        <w:t>Ltd</w:t>
-      </w:r>
-      <w:proofErr w:type="spellEnd"/>
-      <w:r>
-        <w:rPr>
-          <w:color w:val="222222"/>
-          <w:shd w:val="clear" w:color="auto" w:fill="FFFFFF"/>
-        </w:rPr>
-        <w:t xml:space="preserve">.. </w:t>
-      </w:r>
-      <w:hyperlink r:id="rId13" w:history="1">
-        <w:r>
-          <w:rPr>
-            <w:rStyle w:val="Hyperlink"/>
-            <w:shd w:val="clear" w:color="auto" w:fill="FFFFFF"/>
-          </w:rPr>
-          <w:t>http://dx.doi.org/10.5334/jors.94</w:t>
-        </w:r>
-      </w:hyperlink>
-      <w:r>
-        <w:rPr>
-          <w:color w:val="222222"/>
-          <w:shd w:val="clear" w:color="auto" w:fill="FFFFFF"/>
-        </w:rPr>
-        <w:t>.</w:t>
-      </w:r>
-    </w:p>
-    <w:p>
-      <w:pPr>
-        <w:rPr>
-          <w:color w:val="222222"/>
-          <w:shd w:val="clear" w:color="auto" w:fill="FFFFFF"/>
+          <w:lang w:val="en-US"/>
         </w:rPr>
       </w:pPr>
     </w:p>
@@ -8564,6 +9409,7 @@
         <w:rPr>
           <w:color w:val="222222"/>
           <w:shd w:val="clear" w:color="auto" w:fill="FFFFFF"/>
+          <w:lang w:val="en-US"/>
         </w:rPr>
       </w:pPr>
       <w:r>
@@ -8613,10 +9459,52 @@
           <w:color w:val="222222"/>
           <w:shd w:val="clear" w:color="auto" w:fill="FFFFFF"/>
         </w:rPr>
-        <w:t>://www.python.org&gt;. Acesso em: 9 jun. 2019.</w:t>
-      </w:r>
-    </w:p>
-    <w:p/>
+        <w:t xml:space="preserve">://www.python.org&gt;. </w:t>
+      </w:r>
+      <w:proofErr w:type="spellStart"/>
+      <w:r>
+        <w:rPr>
+          <w:color w:val="222222"/>
+          <w:shd w:val="clear" w:color="auto" w:fill="FFFFFF"/>
+          <w:lang w:val="en-US"/>
+        </w:rPr>
+        <w:t>Acesso</w:t>
+      </w:r>
+      <w:proofErr w:type="spellEnd"/>
+      <w:r>
+        <w:rPr>
+          <w:color w:val="222222"/>
+          <w:shd w:val="clear" w:color="auto" w:fill="FFFFFF"/>
+          <w:lang w:val="en-US"/>
+        </w:rPr>
+        <w:t xml:space="preserve"> </w:t>
+      </w:r>
+      <w:proofErr w:type="spellStart"/>
+      <w:r>
+        <w:rPr>
+          <w:color w:val="222222"/>
+          <w:shd w:val="clear" w:color="auto" w:fill="FFFFFF"/>
+          <w:lang w:val="en-US"/>
+        </w:rPr>
+        <w:t>em</w:t>
+      </w:r>
+      <w:proofErr w:type="spellEnd"/>
+      <w:r>
+        <w:rPr>
+          <w:color w:val="222222"/>
+          <w:shd w:val="clear" w:color="auto" w:fill="FFFFFF"/>
+          <w:lang w:val="en-US"/>
+        </w:rPr>
+        <w:t>: 9 jun. 2019.</w:t>
+      </w:r>
+    </w:p>
+    <w:p>
+      <w:pPr>
+        <w:rPr>
+          <w:lang w:val="en-US"/>
+        </w:rPr>
+      </w:pPr>
+    </w:p>
     <w:p>
       <w:pPr>
         <w:jc w:val="both"/>
@@ -8641,7 +9529,7 @@
         </w:rPr>
         <w:t xml:space="preserve"> HJ (2012) Experimental design and analysis. Online </w:t>
       </w:r>
-      <w:hyperlink r:id="rId14" w:history="1">
+      <w:hyperlink r:id="rId20" w:history="1">
         <w:r>
           <w:rPr>
             <w:rStyle w:val="Hyperlink"/>
@@ -8737,133 +9625,372 @@
       <w:pPr>
         <w:rPr>
           <w:i/>
+        </w:rPr>
+      </w:pPr>
+      <w:proofErr w:type="spellStart"/>
+      <w:r>
+        <w:rPr>
+          <w:i/>
+        </w:rPr>
+        <w:t>Tukey</w:t>
+      </w:r>
+      <w:proofErr w:type="spellEnd"/>
+      <w:r>
+        <w:rPr>
+          <w:i/>
+        </w:rPr>
+        <w:t xml:space="preserve"> J (1977) </w:t>
+      </w:r>
+      <w:proofErr w:type="spellStart"/>
+      <w:r>
+        <w:rPr>
+          <w:i/>
+        </w:rPr>
+        <w:t>Exploratory</w:t>
+      </w:r>
+      <w:proofErr w:type="spellEnd"/>
+      <w:r>
+        <w:rPr>
+          <w:i/>
+        </w:rPr>
+        <w:t xml:space="preserve"> data </w:t>
+      </w:r>
+      <w:proofErr w:type="spellStart"/>
+      <w:r>
+        <w:rPr>
+          <w:i/>
+        </w:rPr>
+        <w:t>analysis</w:t>
+      </w:r>
+      <w:proofErr w:type="spellEnd"/>
+      <w:r>
+        <w:rPr>
+          <w:i/>
+        </w:rPr>
+        <w:t>. Pearson, London</w:t>
+      </w:r>
+    </w:p>
+    <w:p>
+      <w:pPr>
+        <w:rPr>
+          <w:i/>
+        </w:rPr>
+      </w:pPr>
+    </w:p>
+    <w:p>
+      <w:pPr>
+        <w:rPr>
+          <w:i/>
+        </w:rPr>
+      </w:pPr>
+      <w:proofErr w:type="spellStart"/>
+      <w:r>
+        <w:rPr>
+          <w:i/>
+        </w:rPr>
+        <w:t>Freund</w:t>
+      </w:r>
+      <w:proofErr w:type="spellEnd"/>
+      <w:r>
+        <w:rPr>
+          <w:i/>
+        </w:rPr>
+        <w:t xml:space="preserve"> J. E.</w:t>
+      </w:r>
+      <w:r>
+        <w:rPr>
+          <w:i/>
+        </w:rPr>
+        <w:t xml:space="preserve">; </w:t>
+      </w:r>
+      <w:r>
+        <w:rPr>
+          <w:i/>
+        </w:rPr>
+        <w:t xml:space="preserve">Simon, G.A. (2000) </w:t>
+      </w:r>
+      <w:proofErr w:type="spellStart"/>
+      <w:r>
+        <w:rPr>
+          <w:i/>
+        </w:rPr>
+        <w:t>Estatística</w:t>
+      </w:r>
+      <w:proofErr w:type="spellEnd"/>
+      <w:r>
+        <w:rPr>
+          <w:i/>
+        </w:rPr>
+        <w:t xml:space="preserve"> Aplicada – Economia, </w:t>
+      </w:r>
+      <w:proofErr w:type="spellStart"/>
+      <w:r>
+        <w:rPr>
+          <w:i/>
+        </w:rPr>
+        <w:t>Administração</w:t>
+      </w:r>
+      <w:proofErr w:type="spellEnd"/>
+      <w:r>
+        <w:rPr>
+          <w:i/>
+        </w:rPr>
+        <w:t xml:space="preserve"> e Contabilidade. </w:t>
+      </w:r>
+      <w:r>
+        <w:rPr>
+          <w:i/>
+        </w:rPr>
+        <w:t xml:space="preserve">9a </w:t>
+      </w:r>
+      <w:proofErr w:type="spellStart"/>
+      <w:r>
+        <w:rPr>
+          <w:i/>
+        </w:rPr>
+        <w:t>Edição</w:t>
+      </w:r>
+      <w:proofErr w:type="spellEnd"/>
+      <w:r>
+        <w:rPr>
+          <w:i/>
+        </w:rPr>
+        <w:t xml:space="preserve">, </w:t>
+      </w:r>
+      <w:proofErr w:type="spellStart"/>
+      <w:r>
+        <w:rPr>
+          <w:i/>
+        </w:rPr>
+        <w:t>Bookman</w:t>
+      </w:r>
+      <w:proofErr w:type="spellEnd"/>
+      <w:r>
+        <w:rPr>
+          <w:i/>
+        </w:rPr>
+        <w:t xml:space="preserve">, 404 </w:t>
+      </w:r>
+      <w:proofErr w:type="spellStart"/>
+      <w:r>
+        <w:rPr>
+          <w:i/>
+        </w:rPr>
+        <w:t>pg</w:t>
+      </w:r>
+      <w:proofErr w:type="spellEnd"/>
+      <w:r>
+        <w:rPr>
+          <w:i/>
+        </w:rPr>
+        <w:t>, ISBN 85-7307-531-7.</w:t>
+      </w:r>
+    </w:p>
+    <w:p>
+      <w:pPr>
+        <w:rPr>
+          <w:i/>
+        </w:rPr>
+      </w:pPr>
+    </w:p>
+    <w:p>
+      <w:pPr>
+        <w:rPr>
+          <w:i/>
+        </w:rPr>
+      </w:pPr>
+      <w:r>
+        <w:rPr>
+          <w:i/>
+          <w:color w:val="222222"/>
+          <w:shd w:val="clear" w:color="auto" w:fill="FFFFFF"/>
+        </w:rPr>
+        <w:t>RIBECCA, Severino.</w:t>
+      </w:r>
+      <w:r>
+        <w:rPr>
+          <w:rStyle w:val="apple-converted-space"/>
+          <w:i/>
+          <w:color w:val="222222"/>
+          <w:shd w:val="clear" w:color="auto" w:fill="FFFFFF"/>
+        </w:rPr>
+        <w:t> </w:t>
+      </w:r>
+      <w:r>
+        <w:rPr>
+          <w:rStyle w:val="Forte"/>
+          <w:i/>
+          <w:color w:val="222222"/>
+        </w:rPr>
+        <w:t xml:space="preserve">The Data </w:t>
+      </w:r>
+      <w:proofErr w:type="spellStart"/>
+      <w:r>
+        <w:rPr>
+          <w:rStyle w:val="Forte"/>
+          <w:i/>
+          <w:color w:val="222222"/>
+        </w:rPr>
+        <w:t>Visualisation</w:t>
+      </w:r>
+      <w:proofErr w:type="spellEnd"/>
+      <w:r>
+        <w:rPr>
+          <w:rStyle w:val="Forte"/>
+          <w:i/>
+          <w:color w:val="222222"/>
+        </w:rPr>
+        <w:t xml:space="preserve"> Catalogue.</w:t>
+      </w:r>
+      <w:r>
+        <w:rPr>
+          <w:rStyle w:val="apple-converted-space"/>
+          <w:b/>
+          <w:bCs/>
+          <w:i/>
+          <w:color w:val="222222"/>
+        </w:rPr>
+        <w:t> </w:t>
+      </w:r>
+      <w:r>
+        <w:rPr>
+          <w:i/>
+          <w:color w:val="222222"/>
+          <w:shd w:val="clear" w:color="auto" w:fill="FFFFFF"/>
+        </w:rPr>
+        <w:t>Disponível em: &lt;</w:t>
+      </w:r>
+      <w:proofErr w:type="spellStart"/>
+      <w:r>
+        <w:rPr>
+          <w:i/>
+          <w:color w:val="222222"/>
+          <w:shd w:val="clear" w:color="auto" w:fill="FFFFFF"/>
+        </w:rPr>
+        <w:t>https</w:t>
+      </w:r>
+      <w:proofErr w:type="spellEnd"/>
+      <w:r>
+        <w:rPr>
+          <w:i/>
+          <w:color w:val="222222"/>
+          <w:shd w:val="clear" w:color="auto" w:fill="FFFFFF"/>
+        </w:rPr>
+        <w:t>://datavizcatalogue.com&gt;. Acesso em: 15 jun. 2019.</w:t>
+      </w:r>
+    </w:p>
+    <w:p>
+      <w:pPr>
+        <w:rPr>
+          <w:i/>
+        </w:rPr>
+      </w:pPr>
+    </w:p>
+    <w:p>
+      <w:pPr>
+        <w:rPr>
+          <w:i/>
+        </w:rPr>
+      </w:pPr>
+      <w:r>
+        <w:rPr>
+          <w:i/>
+          <w:color w:val="222222"/>
+          <w:shd w:val="clear" w:color="auto" w:fill="FFFFFF"/>
           <w:lang w:val="en-US"/>
         </w:rPr>
-      </w:pPr>
-      <w:r>
-        <w:rPr>
-          <w:i/>
+        <w:t>SOUKUP, Tom; DAVIDSON, Ian.</w:t>
+      </w:r>
+      <w:r>
+        <w:rPr>
+          <w:rStyle w:val="apple-converted-space"/>
+          <w:i/>
+          <w:color w:val="222222"/>
+          <w:shd w:val="clear" w:color="auto" w:fill="FFFFFF"/>
           <w:lang w:val="en-US"/>
         </w:rPr>
-        <w:t>Tukey J (1977) Exploratory data analysis. Pearson, London</w:t>
-      </w:r>
-    </w:p>
-    <w:p>
-      <w:pPr>
-        <w:rPr>
-          <w:i/>
+        <w:t> </w:t>
+      </w:r>
+      <w:r>
+        <w:rPr>
+          <w:rStyle w:val="Forte"/>
+          <w:i/>
+          <w:color w:val="222222"/>
           <w:lang w:val="en-US"/>
         </w:rPr>
-      </w:pPr>
-    </w:p>
-    <w:p>
-      <w:pPr>
-        <w:rPr>
-          <w:i/>
-        </w:rPr>
-      </w:pPr>
-      <w:proofErr w:type="spellStart"/>
-      <w:r>
-        <w:rPr>
-          <w:i/>
-        </w:rPr>
-        <w:t>Freund</w:t>
-      </w:r>
-      <w:proofErr w:type="spellEnd"/>
-      <w:r>
-        <w:rPr>
-          <w:i/>
-        </w:rPr>
-        <w:t xml:space="preserve"> J. E.</w:t>
-      </w:r>
-      <w:r>
-        <w:rPr>
-          <w:i/>
-        </w:rPr>
-        <w:t xml:space="preserve">; </w:t>
-      </w:r>
-      <w:r>
-        <w:rPr>
-          <w:i/>
-        </w:rPr>
-        <w:t xml:space="preserve">Simon, G.A. (2000) </w:t>
-      </w:r>
-      <w:proofErr w:type="spellStart"/>
-      <w:r>
-        <w:rPr>
-          <w:i/>
-        </w:rPr>
-        <w:t>Estatística</w:t>
-      </w:r>
-      <w:proofErr w:type="spellEnd"/>
-      <w:r>
-        <w:rPr>
-          <w:i/>
-        </w:rPr>
-        <w:t xml:space="preserve"> Aplicada – Economia, </w:t>
-      </w:r>
-      <w:proofErr w:type="spellStart"/>
-      <w:r>
-        <w:rPr>
-          <w:i/>
-        </w:rPr>
-        <w:t>Administração</w:t>
-      </w:r>
-      <w:proofErr w:type="spellEnd"/>
-      <w:r>
-        <w:rPr>
-          <w:i/>
-        </w:rPr>
-        <w:t xml:space="preserve"> e Contabilidade. </w:t>
-      </w:r>
-      <w:r>
-        <w:rPr>
-          <w:i/>
-        </w:rPr>
-        <w:t xml:space="preserve">9a </w:t>
-      </w:r>
-      <w:proofErr w:type="spellStart"/>
-      <w:r>
-        <w:rPr>
-          <w:i/>
-        </w:rPr>
-        <w:t>Edição</w:t>
-      </w:r>
-      <w:proofErr w:type="spellEnd"/>
-      <w:r>
-        <w:rPr>
-          <w:i/>
-        </w:rPr>
-        <w:t xml:space="preserve">, </w:t>
-      </w:r>
-      <w:proofErr w:type="spellStart"/>
-      <w:r>
-        <w:rPr>
-          <w:i/>
-        </w:rPr>
-        <w:t>Bookman</w:t>
-      </w:r>
-      <w:proofErr w:type="spellEnd"/>
-      <w:r>
-        <w:rPr>
-          <w:i/>
-        </w:rPr>
-        <w:t xml:space="preserve">, 404 </w:t>
-      </w:r>
-      <w:proofErr w:type="spellStart"/>
-      <w:r>
-        <w:rPr>
-          <w:i/>
-        </w:rPr>
-        <w:t>pg</w:t>
-      </w:r>
-      <w:proofErr w:type="spellEnd"/>
-      <w:r>
-        <w:rPr>
-          <w:i/>
-        </w:rPr>
-        <w:t>, ISBN 85-7307-531-7.</w:t>
-      </w:r>
+        <w:t>Visual Data Mining:</w:t>
+      </w:r>
+      <w:r>
+        <w:rPr>
+          <w:rStyle w:val="apple-converted-space"/>
+          <w:b/>
+          <w:bCs/>
+          <w:i/>
+          <w:color w:val="222222"/>
+          <w:lang w:val="en-US"/>
+        </w:rPr>
+        <w:t> </w:t>
+      </w:r>
+      <w:r>
+        <w:rPr>
+          <w:i/>
+          <w:color w:val="222222"/>
+          <w:shd w:val="clear" w:color="auto" w:fill="FFFFFF"/>
+          <w:lang w:val="en-US"/>
+        </w:rPr>
+        <w:t xml:space="preserve">Techniques and Tools for Data Visualization and Mining. </w:t>
+      </w:r>
+      <w:r>
+        <w:rPr>
+          <w:i/>
+          <w:color w:val="222222"/>
+          <w:shd w:val="clear" w:color="auto" w:fill="FFFFFF"/>
+        </w:rPr>
+        <w:t xml:space="preserve">Estados Unidos: </w:t>
+      </w:r>
+      <w:proofErr w:type="spellStart"/>
+      <w:r>
+        <w:rPr>
+          <w:i/>
+          <w:color w:val="222222"/>
+          <w:shd w:val="clear" w:color="auto" w:fill="FFFFFF"/>
+        </w:rPr>
+        <w:t>Wiley</w:t>
+      </w:r>
+      <w:proofErr w:type="spellEnd"/>
+      <w:r>
+        <w:rPr>
+          <w:i/>
+          <w:color w:val="222222"/>
+          <w:shd w:val="clear" w:color="auto" w:fill="FFFFFF"/>
+        </w:rPr>
+        <w:t xml:space="preserve"> </w:t>
+      </w:r>
+      <w:proofErr w:type="spellStart"/>
+      <w:r>
+        <w:rPr>
+          <w:i/>
+          <w:color w:val="222222"/>
+          <w:shd w:val="clear" w:color="auto" w:fill="FFFFFF"/>
+        </w:rPr>
+        <w:t>Publishing</w:t>
+      </w:r>
+      <w:proofErr w:type="spellEnd"/>
+      <w:r>
+        <w:rPr>
+          <w:i/>
+          <w:color w:val="222222"/>
+          <w:shd w:val="clear" w:color="auto" w:fill="FFFFFF"/>
+        </w:rPr>
+        <w:t>, Inc., 2002.</w:t>
+      </w:r>
+    </w:p>
+    <w:p>
+      <w:pPr>
+        <w:rPr>
+          <w:i/>
+        </w:rPr>
+      </w:pPr>
     </w:p>
     <w:sectPr>
       <w:pgSz w:w="11906" w:h="16838"/>
@@ -8986,17 +10113,40 @@
         <w:footnoteRef/>
       </w:r>
       <w:r>
-        <w:t xml:space="preserve"> Documentação da biblioteca disponível em </w:t>
+        <w:t xml:space="preserve"> </w:t>
+      </w:r>
+      <w:proofErr w:type="spellStart"/>
+      <w:r>
+        <w:rPr>
+          <w:i/>
+        </w:rPr>
+        <w:t>Dataset</w:t>
+      </w:r>
+      <w:proofErr w:type="spellEnd"/>
+      <w:r>
+        <w:t xml:space="preserve"> disponível para </w:t>
+      </w:r>
+      <w:r>
+        <w:rPr>
+          <w:i/>
+        </w:rPr>
+        <w:t>download</w:t>
+      </w:r>
+      <w:r>
+        <w:t xml:space="preserve"> em: </w:t>
       </w:r>
       <w:hyperlink r:id="rId3" w:history="1">
         <w:r>
           <w:rPr>
             <w:rStyle w:val="Hyperlink"/>
           </w:rPr>
-          <w:t>https://github.com/mkleehammer/pyodbc/wiki</w:t>
+          <w:t>https://www.kaggle.com/justinas/nba-players-data</w:t>
         </w:r>
       </w:hyperlink>
       <w:r>
+        <w:rPr>
+          <w:rStyle w:val="Hyperlink"/>
+        </w:rPr>
         <w:t xml:space="preserve"> </w:t>
       </w:r>
     </w:p>
@@ -9016,6 +10166,33 @@
         <w:t xml:space="preserve"> Documentação da biblioteca disponível em </w:t>
       </w:r>
       <w:hyperlink r:id="rId4" w:history="1">
+        <w:r>
+          <w:rPr>
+            <w:rStyle w:val="Hyperlink"/>
+          </w:rPr>
+          <w:t>https://github.com/mkleehammer/pyodbc/wiki</w:t>
+        </w:r>
+      </w:hyperlink>
+      <w:r>
+        <w:t xml:space="preserve"> </w:t>
+      </w:r>
+    </w:p>
+  </w:footnote>
+  <w:footnote w:id="5">
+    <w:p>
+      <w:pPr>
+        <w:pStyle w:val="Textodenotaderodap"/>
+      </w:pPr>
+      <w:r>
+        <w:rPr>
+          <w:rStyle w:val="Refdenotaderodap"/>
+        </w:rPr>
+        <w:footnoteRef/>
+      </w:r>
+      <w:r>
+        <w:t xml:space="preserve"> Documentação da biblioteca disponível em </w:t>
+      </w:r>
+      <w:hyperlink r:id="rId5" w:history="1">
         <w:r>
           <w:rPr>
             <w:rStyle w:val="Hyperlink"/>
@@ -9790,7 +10967,7 @@
   <w:style w:type="paragraph" w:default="1" w:styleId="Normal">
     <w:name w:val="Normal"/>
     <w:qFormat/>
-    <w:rsid w:val="00FD425E"/>
+    <w:rsid w:val="00E4175D"/>
     <w:pPr>
       <w:spacing w:after="0" w:line="240" w:lineRule="auto"/>
     </w:pPr>
@@ -10395,7 +11572,7 @@
 </file>
 
 <file path=customXml/itemProps1.xml><?xml version="1.0" encoding="utf-8"?>
-<ds:datastoreItem xmlns:ds="http://schemas.openxmlformats.org/officeDocument/2006/customXml" ds:itemID="{9913C256-5E74-DC45-87FE-5CDBC31A7B72}">
+<ds:datastoreItem xmlns:ds="http://schemas.openxmlformats.org/officeDocument/2006/customXml" ds:itemID="{F5DA5A3B-07D9-774B-9429-A52CF4E0D2FB}">
   <ds:schemaRefs>
     <ds:schemaRef ds:uri="http://schemas.openxmlformats.org/officeDocument/2006/bibliography"/>
   </ds:schemaRefs>

</xml_diff>

<commit_message>
Incluídas novas análises na seção 4 e alterada escolha da lib para Seaborn; atualização no script de plotting
</commit_message>
<xml_diff>
--- a/TCC_GabrielTeixeiraCaschera_V20190316.docx
+++ b/TCC_GabrielTeixeiraCaschera_V20190316.docx
@@ -5353,7 +5353,40 @@
       </w:r>
       <w:proofErr w:type="spellEnd"/>
       <w:r>
-        <w:t xml:space="preserve">). </w:t>
+        <w:t>).</w:t>
+      </w:r>
+    </w:p>
+    <w:p>
+      <w:pPr>
+        <w:pStyle w:val="ABNTTexto"/>
+      </w:pPr>
+      <w:r>
+        <w:t xml:space="preserve">A geração dos gráficos </w:t>
+      </w:r>
+      <w:r>
+        <w:t>apresentados</w:t>
+      </w:r>
+      <w:r>
+        <w:t xml:space="preserve"> como exemplo</w:t>
+      </w:r>
+      <w:r>
+        <w:t>s</w:t>
+      </w:r>
+      <w:bookmarkStart w:id="4" w:name="_GoBack"/>
+      <w:bookmarkEnd w:id="4"/>
+      <w:r>
+        <w:t xml:space="preserve"> </w:t>
+      </w:r>
+      <w:r>
+        <w:t xml:space="preserve">foi realizada utilizando a linguagem de programação Python. A biblioteca para leitura e organização dos dados foi a Pandas, enquanto que aquela utilizada para construção das visualizações foi a </w:t>
+      </w:r>
+      <w:proofErr w:type="spellStart"/>
+      <w:r>
+        <w:t>Seaborn</w:t>
+      </w:r>
+      <w:proofErr w:type="spellEnd"/>
+      <w:r>
+        <w:t xml:space="preserve">. </w:t>
       </w:r>
     </w:p>
     <w:p>
@@ -5369,11 +5402,11 @@
           <w:numId w:val="2"/>
         </w:numPr>
       </w:pPr>
-      <w:bookmarkStart w:id="4" w:name="_Toc11532855"/>
+      <w:bookmarkStart w:id="5" w:name="_Toc11532855"/>
       <w:r>
         <w:t>CONCEITOS ESTATÍSTICOS BÁSICOS</w:t>
       </w:r>
-      <w:bookmarkEnd w:id="4"/>
+      <w:bookmarkEnd w:id="5"/>
       <w:r>
         <w:t xml:space="preserve"> </w:t>
       </w:r>
@@ -5383,7 +5416,11 @@
         <w:pStyle w:val="ABNTTexto"/>
       </w:pPr>
       <w:r>
-        <w:t>Para o entendimento das visualizações e das informações dadas através das mesmas, primeiro faz-se necessário entender os principais conceitos estatísticos envolvidos. Somente através dos mesmos é possível compreender o comportamento das variáveis presentes ou derivadas do conjunto de dados em análise</w:t>
+        <w:t xml:space="preserve">Para o entendimento das visualizações e das informações dadas através das mesmas, primeiro faz-se necessário entender os principais conceitos estatísticos envolvidos. Somente através dos mesmos é possível compreender o comportamento das </w:t>
+      </w:r>
+      <w:r>
+        <w:lastRenderedPageBreak/>
+        <w:t>variáveis presentes ou derivadas do conjunto de dados em análise</w:t>
       </w:r>
       <w:r>
         <w:t xml:space="preserve"> e interpretar corretamente as visualizações gráficas</w:t>
@@ -5397,7 +5434,6 @@
         <w:pStyle w:val="ABNTTexto"/>
       </w:pPr>
       <w:r>
-        <w:lastRenderedPageBreak/>
         <w:t xml:space="preserve">Essencialmente, existem dois tipos de dados estatísticos: os numéricos (ou quantitativos) e os categóricos (ou qualitativos). Os primeiros podem ser medidos de forma contínua, como a velocidade de um carro ao longo do tempo ou a frequência de transmissão de dados através de uma conexão de rede, ou discreta, como o número de ocorrências de tornados no sul da Flórida (EUA) entre os anos 2000 e 2010 ou a quantidade de vendas realizadas via </w:t>
       </w:r>
       <w:r>
@@ -6693,14 +6729,14 @@
           <w:numId w:val="2"/>
         </w:numPr>
       </w:pPr>
-      <w:bookmarkStart w:id="5" w:name="_Toc11532856"/>
+      <w:bookmarkStart w:id="6" w:name="_Toc11532856"/>
       <w:r>
         <w:rPr>
           <w:i/>
         </w:rPr>
         <w:t>BOX PLOT</w:t>
       </w:r>
-      <w:bookmarkEnd w:id="5"/>
+      <w:bookmarkEnd w:id="6"/>
       <w:r>
         <w:t xml:space="preserve"> </w:t>
       </w:r>
@@ -7106,7 +7142,7 @@
           <w:numId w:val="2"/>
         </w:numPr>
       </w:pPr>
-      <w:bookmarkStart w:id="6" w:name="_Toc11532857"/>
+      <w:bookmarkStart w:id="7" w:name="_Toc11532857"/>
       <w:r>
         <w:t xml:space="preserve">GRÁFICOS DE </w:t>
       </w:r>
@@ -7119,7 +7155,7 @@
       <w:r>
         <w:t>HISTOGRAMA</w:t>
       </w:r>
-      <w:bookmarkEnd w:id="6"/>
+      <w:bookmarkEnd w:id="7"/>
       <w:r>
         <w:t>S</w:t>
       </w:r>
@@ -7403,8 +7439,9 @@
       <w:r>
         <w:t xml:space="preserve"> McDonald’s por quantidade de calorias presentes nos mesmos. Deste forma, enxerga-se a quantidade de itens para cada faixa de calorias. A maior parte dos itens possui entre 250 e 375 calorias, sendo que alguns poucos possuem mais de 1000 calorias. </w:t>
       </w:r>
-      <w:bookmarkStart w:id="7" w:name="_GoBack"/>
-      <w:bookmarkEnd w:id="7"/>
+      <w:r>
+        <w:t>A média e a mediana são, respectivamente, 368,27 e 340 calorias.</w:t>
+      </w:r>
     </w:p>
     <w:p>
       <w:pPr>
@@ -7557,6 +7594,195 @@
       <w:pPr>
         <w:pStyle w:val="ABNTTexto"/>
       </w:pPr>
+      <w:r>
+        <w:t xml:space="preserve">Por outro lado, a distribuição da quantidade de itens por quantidade de sódio não apresenta o mesmo comportamento, como mostra o Gráfico 5. Existem muitos itens com menos de 250mg de sódio, mas também existem muitos itens acima desta quantidade, sendo que alguns deles apresentam valores acima de 2000. Os valores de média e mediana comprovam esta distribuição não uniforme. Seus valores são, respectivamente, 495,75 e 190. Este também é um exemplo de como a média é mais influenciada por </w:t>
+      </w:r>
+      <w:proofErr w:type="spellStart"/>
+      <w:r>
+        <w:rPr>
+          <w:i/>
+        </w:rPr>
+        <w:t>outliers</w:t>
+      </w:r>
+      <w:proofErr w:type="spellEnd"/>
+      <w:r>
+        <w:t xml:space="preserve"> que a mediana. </w:t>
+      </w:r>
+    </w:p>
+    <w:p>
+      <w:pPr>
+        <w:pStyle w:val="Legenda"/>
+        <w:jc w:val="center"/>
+        <w:rPr>
+          <w:color w:val="000000" w:themeColor="text1"/>
+          <w:sz w:val="24"/>
+        </w:rPr>
+      </w:pPr>
+      <w:r>
+        <w:rPr>
+          <w:b/>
+          <w:color w:val="000000" w:themeColor="text1"/>
+          <w:sz w:val="24"/>
+        </w:rPr>
+        <w:t xml:space="preserve">GRÁFICO </w:t>
+      </w:r>
+      <w:r>
+        <w:rPr>
+          <w:b/>
+          <w:color w:val="000000" w:themeColor="text1"/>
+          <w:sz w:val="24"/>
+        </w:rPr>
+        <w:fldChar w:fldCharType="begin"/>
+      </w:r>
+      <w:r>
+        <w:rPr>
+          <w:b/>
+          <w:color w:val="000000" w:themeColor="text1"/>
+          <w:sz w:val="24"/>
+        </w:rPr>
+        <w:instrText xml:space="preserve"> SEQ GRÁFICO \* ARABIC </w:instrText>
+      </w:r>
+      <w:r>
+        <w:rPr>
+          <w:b/>
+          <w:color w:val="000000" w:themeColor="text1"/>
+          <w:sz w:val="24"/>
+        </w:rPr>
+        <w:fldChar w:fldCharType="separate"/>
+      </w:r>
+      <w:r>
+        <w:rPr>
+          <w:b/>
+          <w:noProof/>
+          <w:color w:val="000000" w:themeColor="text1"/>
+          <w:sz w:val="24"/>
+        </w:rPr>
+        <w:t>5</w:t>
+      </w:r>
+      <w:r>
+        <w:rPr>
+          <w:b/>
+          <w:color w:val="000000" w:themeColor="text1"/>
+          <w:sz w:val="24"/>
+        </w:rPr>
+        <w:fldChar w:fldCharType="end"/>
+      </w:r>
+      <w:r>
+        <w:rPr>
+          <w:b/>
+          <w:color w:val="000000" w:themeColor="text1"/>
+          <w:sz w:val="24"/>
+        </w:rPr>
+        <w:t xml:space="preserve"> </w:t>
+      </w:r>
+      <w:r>
+        <w:rPr>
+          <w:color w:val="000000" w:themeColor="text1"/>
+          <w:sz w:val="24"/>
+        </w:rPr>
+        <w:t xml:space="preserve">- Quantidade de itens do menu da rede McDonald’s por quantidade de </w:t>
+      </w:r>
+      <w:r>
+        <w:rPr>
+          <w:color w:val="000000" w:themeColor="text1"/>
+          <w:sz w:val="24"/>
+        </w:rPr>
+        <w:t>sódio</w:t>
+      </w:r>
+    </w:p>
+    <w:p>
+      <w:pPr>
+        <w:pStyle w:val="ABNTTexto"/>
+      </w:pPr>
+    </w:p>
+    <w:p>
+      <w:pPr>
+        <w:pStyle w:val="ABNTTexto"/>
+      </w:pPr>
+      <w:r>
+        <w:rPr>
+          <w:noProof/>
+        </w:rPr>
+        <w:lastRenderedPageBreak/>
+        <w:drawing>
+          <wp:inline distT="0" distB="0" distL="0" distR="0">
+            <wp:extent cx="4377055" cy="4183200"/>
+            <wp:effectExtent l="0" t="0" r="4445" b="0"/>
+            <wp:docPr id="9" name="Imagem 9"/>
+            <wp:cNvGraphicFramePr>
+              <a:graphicFrameLocks xmlns:a="http://schemas.openxmlformats.org/drawingml/2006/main" noChangeAspect="1"/>
+            </wp:cNvGraphicFramePr>
+            <a:graphic xmlns:a="http://schemas.openxmlformats.org/drawingml/2006/main">
+              <a:graphicData uri="http://schemas.openxmlformats.org/drawingml/2006/picture">
+                <pic:pic xmlns:pic="http://schemas.openxmlformats.org/drawingml/2006/picture">
+                  <pic:nvPicPr>
+                    <pic:cNvPr id="9" name="Sodium.png"/>
+                    <pic:cNvPicPr/>
+                  </pic:nvPicPr>
+                  <pic:blipFill rotWithShape="1">
+                    <a:blip r:embed="rId19">
+                      <a:extLst>
+                        <a:ext uri="{28A0092B-C50C-407E-A947-70E740481C1C}">
+                          <a14:useLocalDpi xmlns:a14="http://schemas.microsoft.com/office/drawing/2010/main" val="0"/>
+                        </a:ext>
+                      </a:extLst>
+                    </a:blip>
+                    <a:srcRect l="9868" t="11125" r="9057" b="9053"/>
+                    <a:stretch/>
+                  </pic:blipFill>
+                  <pic:spPr bwMode="auto">
+                    <a:xfrm>
+                      <a:off x="0" y="0"/>
+                      <a:ext cx="4378102" cy="4184201"/>
+                    </a:xfrm>
+                    <a:prstGeom prst="rect">
+                      <a:avLst/>
+                    </a:prstGeom>
+                    <a:ln>
+                      <a:noFill/>
+                    </a:ln>
+                    <a:extLst>
+                      <a:ext uri="{53640926-AAD7-44D8-BBD7-CCE9431645EC}">
+                        <a14:shadowObscured xmlns:a14="http://schemas.microsoft.com/office/drawing/2010/main"/>
+                      </a:ext>
+                    </a:extLst>
+                  </pic:spPr>
+                </pic:pic>
+              </a:graphicData>
+            </a:graphic>
+          </wp:inline>
+        </w:drawing>
+      </w:r>
+      <w:r>
+        <w:t xml:space="preserve"> </w:t>
+      </w:r>
+    </w:p>
+    <w:p>
+      <w:pPr>
+        <w:pStyle w:val="ABNTTexto"/>
+      </w:pPr>
+      <w:r>
+        <w:t xml:space="preserve">Fonte: </w:t>
+      </w:r>
+      <w:r>
+        <w:rPr>
+          <w:rFonts w:ascii="Calibri" w:hAnsi="Calibri" w:cs="Calibri"/>
+        </w:rPr>
+        <w:t>﻿</w:t>
+      </w:r>
+      <w:hyperlink r:id="rId20" w:history="1">
+        <w:r>
+          <w:rPr>
+            <w:rStyle w:val="Hyperlink"/>
+          </w:rPr>
+          <w:t>https://www.kaggle.com/mcdonalds/nutrition-facts/</w:t>
+        </w:r>
+      </w:hyperlink>
+    </w:p>
+    <w:p>
+      <w:pPr>
+        <w:pStyle w:val="ABNTTexto"/>
+      </w:pPr>
     </w:p>
     <w:p>
       <w:pPr>
@@ -7566,11 +7792,9 @@
           <w:numId w:val="2"/>
         </w:numPr>
       </w:pPr>
-      <w:bookmarkStart w:id="8" w:name="_Toc11532858"/>
-      <w:r>
-        <w:t>HISTOGRAMAS</w:t>
-      </w:r>
-      <w:bookmarkEnd w:id="8"/>
+      <w:r>
+        <w:t xml:space="preserve">GRÁFICOS DE LINHA </w:t>
+      </w:r>
     </w:p>
     <w:p>
       <w:pPr>
@@ -7596,7 +7820,7 @@
           <w:numId w:val="2"/>
         </w:numPr>
       </w:pPr>
-      <w:bookmarkStart w:id="9" w:name="_Toc11532859"/>
+      <w:bookmarkStart w:id="8" w:name="_Toc11532859"/>
       <w:r>
         <w:t>GRÁFICOS DE DISPERSÃO (</w:t>
       </w:r>
@@ -7609,7 +7833,7 @@
       <w:r>
         <w:t>)</w:t>
       </w:r>
-      <w:bookmarkEnd w:id="9"/>
+      <w:bookmarkEnd w:id="8"/>
     </w:p>
     <w:p>
       <w:pPr>
@@ -7647,11 +7871,11 @@
           <w:numId w:val="2"/>
         </w:numPr>
       </w:pPr>
-      <w:bookmarkStart w:id="10" w:name="_Toc11532860"/>
+      <w:bookmarkStart w:id="9" w:name="_Toc11532860"/>
       <w:r>
         <w:t>ESCOLHA DE LINGUAGEM DE PROGRAMAÇÃO PARA DESENVOLVIMENTO</w:t>
       </w:r>
-      <w:bookmarkEnd w:id="10"/>
+      <w:bookmarkEnd w:id="9"/>
     </w:p>
     <w:p>
       <w:pPr>
@@ -7663,11 +7887,14 @@
         <w:pStyle w:val="ABNTTexto"/>
       </w:pPr>
       <w:r>
+        <w:t xml:space="preserve">Para o desenvolvimento da ferramenta proposta, foi escolhida a linguagem de programação Python. </w:t>
+      </w:r>
+      <w:r>
+        <w:t xml:space="preserve">Essa linguagem possui alta compatibilidade com fontes de dados, </w:t>
+      </w:r>
+      <w:r>
         <w:lastRenderedPageBreak/>
-        <w:t xml:space="preserve">Para o desenvolvimento da ferramenta proposta, foi escolhida a linguagem de programação Python. </w:t>
-      </w:r>
-      <w:r>
-        <w:t>Essa linguagem possui alta compatibilidade com fontes de dados, a exemplo do SQL Server</w:t>
+        <w:t>a exemplo do SQL Server</w:t>
       </w:r>
       <w:r>
         <w:t>,</w:t>
@@ -7947,11 +8174,11 @@
           <w:numId w:val="2"/>
         </w:numPr>
       </w:pPr>
-      <w:bookmarkStart w:id="11" w:name="_Toc11532861"/>
+      <w:bookmarkStart w:id="10" w:name="_Toc11532861"/>
       <w:r>
         <w:t>LEVANTAMENTO DE BIBLIOTECAS DE VISUALIZAÇÃO DE DADOS NO PYTHON</w:t>
       </w:r>
-      <w:bookmarkEnd w:id="11"/>
+      <w:bookmarkEnd w:id="10"/>
     </w:p>
     <w:p>
       <w:pPr>
@@ -8025,11 +8252,11 @@
           <w:numId w:val="2"/>
         </w:numPr>
       </w:pPr>
-      <w:bookmarkStart w:id="12" w:name="_Toc11532862"/>
+      <w:bookmarkStart w:id="11" w:name="_Toc11532862"/>
       <w:r>
         <w:t>MATPLOTLIB</w:t>
       </w:r>
-      <w:bookmarkEnd w:id="12"/>
+      <w:bookmarkEnd w:id="11"/>
     </w:p>
     <w:p>
       <w:pPr>
@@ -8070,14 +8297,14 @@
           <w:color w:val="000000" w:themeColor="text1"/>
         </w:rPr>
       </w:pPr>
-      <w:bookmarkStart w:id="13" w:name="_Toc11532863"/>
+      <w:bookmarkStart w:id="12" w:name="_Toc11532863"/>
       <w:r>
         <w:rPr>
           <w:color w:val="000000" w:themeColor="text1"/>
         </w:rPr>
         <w:t>SEABORN</w:t>
       </w:r>
-      <w:bookmarkEnd w:id="13"/>
+      <w:bookmarkEnd w:id="12"/>
       <w:r>
         <w:rPr>
           <w:color w:val="000000" w:themeColor="text1"/>
@@ -8142,11 +8369,11 @@
           <w:numId w:val="2"/>
         </w:numPr>
       </w:pPr>
-      <w:bookmarkStart w:id="14" w:name="_Toc11532864"/>
+      <w:bookmarkStart w:id="13" w:name="_Toc11532864"/>
       <w:r>
         <w:t>GGPLOT</w:t>
       </w:r>
-      <w:bookmarkEnd w:id="14"/>
+      <w:bookmarkEnd w:id="13"/>
       <w:r>
         <w:t xml:space="preserve"> </w:t>
       </w:r>
@@ -8276,11 +8503,11 @@
           <w:numId w:val="2"/>
         </w:numPr>
       </w:pPr>
-      <w:bookmarkStart w:id="15" w:name="_Toc11532865"/>
+      <w:bookmarkStart w:id="14" w:name="_Toc11532865"/>
       <w:r>
         <w:t>BOKEH</w:t>
       </w:r>
-      <w:bookmarkEnd w:id="15"/>
+      <w:bookmarkEnd w:id="14"/>
       <w:r>
         <w:t xml:space="preserve"> </w:t>
       </w:r>
@@ -8436,11 +8663,11 @@
           <w:numId w:val="2"/>
         </w:numPr>
       </w:pPr>
-      <w:bookmarkStart w:id="16" w:name="_Toc11532866"/>
+      <w:bookmarkStart w:id="15" w:name="_Toc11532866"/>
       <w:r>
         <w:t>PLOTLY</w:t>
       </w:r>
-      <w:bookmarkEnd w:id="16"/>
+      <w:bookmarkEnd w:id="15"/>
       <w:r>
         <w:t xml:space="preserve"> </w:t>
       </w:r>
@@ -8598,11 +8825,11 @@
           <w:numId w:val="2"/>
         </w:numPr>
       </w:pPr>
-      <w:bookmarkStart w:id="17" w:name="_Toc11532867"/>
+      <w:bookmarkStart w:id="16" w:name="_Toc11532867"/>
       <w:r>
         <w:t>CONSIDERAÇÃO FINAL</w:t>
       </w:r>
-      <w:bookmarkEnd w:id="17"/>
+      <w:bookmarkEnd w:id="16"/>
       <w:r>
         <w:t xml:space="preserve"> </w:t>
       </w:r>
@@ -8619,7 +8846,7 @@
       </w:r>
       <w:proofErr w:type="spellStart"/>
       <w:r>
-        <w:t>Plotly</w:t>
+        <w:t>Seaborn</w:t>
       </w:r>
       <w:proofErr w:type="spellEnd"/>
       <w:r>
@@ -8629,25 +8856,19 @@
         <w:t>as visualizações</w:t>
       </w:r>
       <w:r>
-        <w:t xml:space="preserve"> interativas</w:t>
-      </w:r>
-      <w:r>
-        <w:t xml:space="preserve"> escolhidas pelo usuário</w:t>
-      </w:r>
-      <w:r>
-        <w:t>. Ainda, essa biblioteca permite que seja criada uma interface</w:t>
-      </w:r>
-      <w:r>
         <w:t xml:space="preserve"> </w:t>
       </w:r>
       <w:r>
-        <w:rPr>
-          <w:i/>
-        </w:rPr>
-        <w:t>web</w:t>
-      </w:r>
-      <w:r>
-        <w:t xml:space="preserve"> de forma fácil, já que tem como saída arquivos </w:t>
+        <w:t>escolhidas pelo usuário</w:t>
+      </w:r>
+      <w:r>
+        <w:t>, contemplando todas aquelas descritas na Seção 4</w:t>
+      </w:r>
+      <w:r>
+        <w:t xml:space="preserve">. </w:t>
+      </w:r>
+      <w:r>
+        <w:t xml:space="preserve">Devido à fácil customização de seus gráficos e à habilidade de transformação das visualizações para arquivos de imagem (como o formato </w:t>
       </w:r>
       <w:r>
         <w:rPr>
@@ -8660,11 +8881,31 @@
         <w:rPr>
           <w:i/>
         </w:rPr>
-        <w:t>html</w:t>
-      </w:r>
-      <w:proofErr w:type="spellEnd"/>
-      <w:r>
-        <w:t xml:space="preserve">. </w:t>
+        <w:t>png</w:t>
+      </w:r>
+      <w:proofErr w:type="spellEnd"/>
+      <w:r>
+        <w:t xml:space="preserve">), suas saídas poderão ser utilizadas numa interface de usuário, seja esta construída em Python ou com </w:t>
+      </w:r>
+      <w:r>
+        <w:rPr>
+          <w:i/>
+        </w:rPr>
+        <w:t xml:space="preserve">frameworks web </w:t>
+      </w:r>
+      <w:r>
+        <w:t xml:space="preserve">(e.g., </w:t>
+      </w:r>
+      <w:proofErr w:type="spellStart"/>
+      <w:r>
+        <w:rPr>
+          <w:i/>
+        </w:rPr>
+        <w:t>React</w:t>
+      </w:r>
+      <w:proofErr w:type="spellEnd"/>
+      <w:r>
+        <w:t xml:space="preserve">). </w:t>
       </w:r>
     </w:p>
     <w:p>
@@ -8680,11 +8921,11 @@
           <w:numId w:val="2"/>
         </w:numPr>
       </w:pPr>
-      <w:bookmarkStart w:id="18" w:name="_Toc11532868"/>
+      <w:bookmarkStart w:id="17" w:name="_Toc11532868"/>
       <w:r>
         <w:t>CONSTRUÇÃO DA FERRAMENTA</w:t>
       </w:r>
-      <w:bookmarkEnd w:id="18"/>
+      <w:bookmarkEnd w:id="17"/>
     </w:p>
     <w:p>
       <w:pPr>
@@ -8780,6 +9021,7 @@
         <w:pStyle w:val="ABNTTexto"/>
       </w:pPr>
       <w:r>
+        <w:lastRenderedPageBreak/>
         <w:t xml:space="preserve">Não foi desenvolvida uma interface gráfica para a ferramenta, entretanto, a mesma foi </w:t>
       </w:r>
       <w:r>
@@ -8789,11 +9031,7 @@
         <w:t xml:space="preserve"> de modo a permitir que seja acoplada a uma interface</w:t>
       </w:r>
       <w:r>
-        <w:t xml:space="preserve"> gráfica </w:t>
-      </w:r>
-      <w:r>
-        <w:lastRenderedPageBreak/>
-        <w:t>futuramente</w:t>
+        <w:t xml:space="preserve"> gráfica futuramente</w:t>
       </w:r>
       <w:r>
         <w:t>, seja est</w:t>
@@ -8927,11 +9165,11 @@
           <w:numId w:val="2"/>
         </w:numPr>
       </w:pPr>
-      <w:bookmarkStart w:id="19" w:name="_Toc11532869"/>
+      <w:bookmarkStart w:id="18" w:name="_Toc11532869"/>
       <w:r>
         <w:t>RESULTADOS</w:t>
       </w:r>
-      <w:bookmarkEnd w:id="19"/>
+      <w:bookmarkEnd w:id="18"/>
     </w:p>
     <w:p>
       <w:pPr>
@@ -8954,11 +9192,11 @@
           <w:numId w:val="2"/>
         </w:numPr>
       </w:pPr>
-      <w:bookmarkStart w:id="20" w:name="_Toc11532870"/>
+      <w:bookmarkStart w:id="19" w:name="_Toc11532870"/>
       <w:r>
         <w:t>CONCLUSÕES</w:t>
       </w:r>
-      <w:bookmarkEnd w:id="20"/>
+      <w:bookmarkEnd w:id="19"/>
     </w:p>
     <w:p>
       <w:pPr>
@@ -8992,12 +9230,12 @@
           <w:numId w:val="2"/>
         </w:numPr>
       </w:pPr>
-      <w:bookmarkStart w:id="21" w:name="_Toc11532871"/>
+      <w:bookmarkStart w:id="20" w:name="_Toc11532871"/>
       <w:r>
         <w:lastRenderedPageBreak/>
         <w:t>BIBLIOGRAFIA</w:t>
       </w:r>
-      <w:bookmarkEnd w:id="21"/>
+      <w:bookmarkEnd w:id="20"/>
     </w:p>
     <w:p>
       <w:pPr>
@@ -9209,7 +9447,7 @@
         </w:rPr>
         <w:t xml:space="preserve">Ubiquity Press, Ltd.. </w:t>
       </w:r>
-      <w:hyperlink r:id="rId19" w:history="1">
+      <w:hyperlink r:id="rId21" w:history="1">
         <w:r>
           <w:rPr>
             <w:rStyle w:val="Hyperlink"/>
@@ -9529,7 +9767,7 @@
         </w:rPr>
         <w:t xml:space="preserve"> HJ (2012) Experimental design and analysis. Online </w:t>
       </w:r>
-      <w:hyperlink r:id="rId20" w:history="1">
+      <w:hyperlink r:id="rId22" w:history="1">
         <w:r>
           <w:rPr>
             <w:rStyle w:val="Hyperlink"/>
@@ -11572,7 +11810,7 @@
 </file>
 
 <file path=customXml/itemProps1.xml><?xml version="1.0" encoding="utf-8"?>
-<ds:datastoreItem xmlns:ds="http://schemas.openxmlformats.org/officeDocument/2006/customXml" ds:itemID="{F5DA5A3B-07D9-774B-9429-A52CF4E0D2FB}">
+<ds:datastoreItem xmlns:ds="http://schemas.openxmlformats.org/officeDocument/2006/customXml" ds:itemID="{3CFE4691-6AE3-7043-840F-7A7B1EEE5F08}">
   <ds:schemaRefs>
     <ds:schemaRef ds:uri="http://schemas.openxmlformats.org/officeDocument/2006/bibliography"/>
   </ds:schemaRefs>

</xml_diff>

<commit_message>
Menores alterações no texto, adicionando imagens das bibliotecas matplotlib e seaborn
</commit_message>
<xml_diff>
--- a/TCC_GabrielTeixeiraCaschera_V20190316.docx
+++ b/TCC_GabrielTeixeiraCaschera_V20190316.docx
@@ -4255,8 +4255,7 @@
           <w:b/>
         </w:rPr>
         <w:sectPr>
-          <w:footerReference w:type="default" r:id="rId8"/>
-          <w:headerReference w:type="first" r:id="rId9"/>
+          <w:headerReference w:type="first" r:id="rId8"/>
           <w:pgSz w:w="11906" w:h="16838"/>
           <w:pgMar w:top="1701" w:right="1134" w:bottom="1134" w:left="1701" w:header="709" w:footer="709" w:gutter="0"/>
           <w:pgNumType w:start="1"/>
@@ -5372,8 +5371,6 @@
       <w:r>
         <w:t>s</w:t>
       </w:r>
-      <w:bookmarkStart w:id="4" w:name="_GoBack"/>
-      <w:bookmarkEnd w:id="4"/>
       <w:r>
         <w:t xml:space="preserve"> </w:t>
       </w:r>
@@ -5402,11 +5399,11 @@
           <w:numId w:val="2"/>
         </w:numPr>
       </w:pPr>
-      <w:bookmarkStart w:id="5" w:name="_Toc11532855"/>
+      <w:bookmarkStart w:id="4" w:name="_Toc11532855"/>
       <w:r>
         <w:t>CONCEITOS ESTATÍSTICOS BÁSICOS</w:t>
       </w:r>
-      <w:bookmarkEnd w:id="5"/>
+      <w:bookmarkEnd w:id="4"/>
       <w:r>
         <w:t xml:space="preserve"> </w:t>
       </w:r>
@@ -6070,7 +6067,7 @@
                     <pic:cNvPicPr/>
                   </pic:nvPicPr>
                   <pic:blipFill>
-                    <a:blip r:embed="rId10">
+                    <a:blip r:embed="rId9">
                       <a:extLst>
                         <a:ext uri="{28A0092B-C50C-407E-A947-70E740481C1C}">
                           <a14:useLocalDpi xmlns:a14="http://schemas.microsoft.com/office/drawing/2010/main" val="0"/>
@@ -6105,7 +6102,7 @@
       <w:r>
         <w:t xml:space="preserve">Fonte: </w:t>
       </w:r>
-      <w:hyperlink r:id="rId11" w:history="1">
+      <w:hyperlink r:id="rId10" w:history="1">
         <w:r>
           <w:rPr>
             <w:rStyle w:val="Hyperlink"/>
@@ -6729,14 +6726,14 @@
           <w:numId w:val="2"/>
         </w:numPr>
       </w:pPr>
-      <w:bookmarkStart w:id="6" w:name="_Toc11532856"/>
+      <w:bookmarkStart w:id="5" w:name="_Toc11532856"/>
       <w:r>
         <w:rPr>
           <w:i/>
         </w:rPr>
         <w:t>BOX PLOT</w:t>
       </w:r>
-      <w:bookmarkEnd w:id="6"/>
+      <w:bookmarkEnd w:id="5"/>
       <w:r>
         <w:t xml:space="preserve"> </w:t>
       </w:r>
@@ -6900,7 +6897,7 @@
                     <pic:cNvPicPr/>
                   </pic:nvPicPr>
                   <pic:blipFill>
-                    <a:blip r:embed="rId12">
+                    <a:blip r:embed="rId11">
                       <a:extLst>
                         <a:ext uri="{28A0092B-C50C-407E-A947-70E740481C1C}">
                           <a14:useLocalDpi xmlns:a14="http://schemas.microsoft.com/office/drawing/2010/main" val="0"/>
@@ -7069,7 +7066,7 @@
                     <pic:cNvPicPr/>
                   </pic:nvPicPr>
                   <pic:blipFill rotWithShape="1">
-                    <a:blip r:embed="rId13">
+                    <a:blip r:embed="rId12">
                       <a:extLst>
                         <a:ext uri="{28A0092B-C50C-407E-A947-70E740481C1C}">
                           <a14:useLocalDpi xmlns:a14="http://schemas.microsoft.com/office/drawing/2010/main" val="0"/>
@@ -7113,7 +7110,7 @@
       <w:r>
         <w:t xml:space="preserve">Fonte: </w:t>
       </w:r>
-      <w:hyperlink r:id="rId14" w:history="1">
+      <w:hyperlink r:id="rId13" w:history="1">
         <w:r>
           <w:rPr>
             <w:rStyle w:val="Hyperlink"/>
@@ -7142,7 +7139,7 @@
           <w:numId w:val="2"/>
         </w:numPr>
       </w:pPr>
-      <w:bookmarkStart w:id="7" w:name="_Toc11532857"/>
+      <w:bookmarkStart w:id="6" w:name="_Toc11532857"/>
       <w:r>
         <w:t xml:space="preserve">GRÁFICOS DE </w:t>
       </w:r>
@@ -7155,7 +7152,7 @@
       <w:r>
         <w:t>HISTOGRAMA</w:t>
       </w:r>
-      <w:bookmarkEnd w:id="7"/>
+      <w:bookmarkEnd w:id="6"/>
       <w:r>
         <w:t>S</w:t>
       </w:r>
@@ -7307,7 +7304,7 @@
                     <pic:cNvPicPr/>
                   </pic:nvPicPr>
                   <pic:blipFill rotWithShape="1">
-                    <a:blip r:embed="rId15">
+                    <a:blip r:embed="rId14">
                       <a:extLst>
                         <a:ext uri="{28A0092B-C50C-407E-A947-70E740481C1C}">
                           <a14:useLocalDpi xmlns:a14="http://schemas.microsoft.com/office/drawing/2010/main" val="0"/>
@@ -7349,7 +7346,7 @@
       <w:r>
         <w:t xml:space="preserve">Fonte: </w:t>
       </w:r>
-      <w:hyperlink r:id="rId16" w:history="1">
+      <w:hyperlink r:id="rId15" w:history="1">
         <w:r>
           <w:rPr>
             <w:rStyle w:val="Hyperlink"/>
@@ -7534,7 +7531,7 @@
                     <pic:cNvPicPr/>
                   </pic:nvPicPr>
                   <pic:blipFill rotWithShape="1">
-                    <a:blip r:embed="rId17">
+                    <a:blip r:embed="rId16">
                       <a:extLst>
                         <a:ext uri="{28A0092B-C50C-407E-A947-70E740481C1C}">
                           <a14:useLocalDpi xmlns:a14="http://schemas.microsoft.com/office/drawing/2010/main" val="0"/>
@@ -7581,7 +7578,7 @@
         </w:rPr>
         <w:t>﻿</w:t>
       </w:r>
-      <w:hyperlink r:id="rId18" w:history="1">
+      <w:hyperlink r:id="rId17" w:history="1">
         <w:r>
           <w:rPr>
             <w:rStyle w:val="Hyperlink"/>
@@ -7720,7 +7717,7 @@
                     <pic:cNvPicPr/>
                   </pic:nvPicPr>
                   <pic:blipFill rotWithShape="1">
-                    <a:blip r:embed="rId19">
+                    <a:blip r:embed="rId18">
                       <a:extLst>
                         <a:ext uri="{28A0092B-C50C-407E-A947-70E740481C1C}">
                           <a14:useLocalDpi xmlns:a14="http://schemas.microsoft.com/office/drawing/2010/main" val="0"/>
@@ -7770,7 +7767,7 @@
         </w:rPr>
         <w:t>﻿</w:t>
       </w:r>
-      <w:hyperlink r:id="rId20" w:history="1">
+      <w:hyperlink r:id="rId19" w:history="1">
         <w:r>
           <w:rPr>
             <w:rStyle w:val="Hyperlink"/>
@@ -7820,7 +7817,7 @@
           <w:numId w:val="2"/>
         </w:numPr>
       </w:pPr>
-      <w:bookmarkStart w:id="8" w:name="_Toc11532859"/>
+      <w:bookmarkStart w:id="7" w:name="_Toc11532859"/>
       <w:r>
         <w:t>GRÁFICOS DE DISPERSÃO (</w:t>
       </w:r>
@@ -7833,6 +7830,108 @@
       <w:r>
         <w:t>)</w:t>
       </w:r>
+      <w:bookmarkEnd w:id="7"/>
+    </w:p>
+    <w:p>
+      <w:pPr>
+        <w:pStyle w:val="ABNTTexto"/>
+      </w:pPr>
+      <w:r>
+        <w:t>[Definições]</w:t>
+      </w:r>
+    </w:p>
+    <w:p>
+      <w:pPr>
+        <w:pStyle w:val="ABNTTexto"/>
+      </w:pPr>
+      <w:r>
+        <w:t>[Rodar e analisar exemplos]</w:t>
+      </w:r>
+      <w:r>
+        <w:t xml:space="preserve"> </w:t>
+      </w:r>
+    </w:p>
+    <w:p>
+      <w:pPr>
+        <w:pStyle w:val="Ttulo"/>
+        <w:numPr>
+          <w:ilvl w:val="1"/>
+          <w:numId w:val="2"/>
+        </w:numPr>
+      </w:pPr>
+      <w:r>
+        <w:t xml:space="preserve">GRÁFICOS DE </w:t>
+      </w:r>
+      <w:r>
+        <w:t>CALOR</w:t>
+      </w:r>
+      <w:r>
+        <w:t xml:space="preserve"> (</w:t>
+      </w:r>
+      <w:r>
+        <w:rPr>
+          <w:i/>
+        </w:rPr>
+        <w:t>HEATMAPS</w:t>
+      </w:r>
+      <w:r>
+        <w:t>)</w:t>
+      </w:r>
+    </w:p>
+    <w:p>
+      <w:pPr>
+        <w:pStyle w:val="ABNTTexto"/>
+      </w:pPr>
+      <w:r>
+        <w:t>[Definições]</w:t>
+      </w:r>
+    </w:p>
+    <w:p>
+      <w:pPr>
+        <w:pStyle w:val="ABNTTexto"/>
+      </w:pPr>
+      <w:r>
+        <w:t>[Rodar e analisar exemplos]</w:t>
+      </w:r>
+      <w:r>
+        <w:t xml:space="preserve"> </w:t>
+      </w:r>
+    </w:p>
+    <w:p>
+      <w:pPr>
+        <w:pStyle w:val="Ttulo"/>
+        <w:numPr>
+          <w:ilvl w:val="1"/>
+          <w:numId w:val="2"/>
+        </w:numPr>
+      </w:pPr>
+      <w:r>
+        <w:t xml:space="preserve">GRÁFICOS DE </w:t>
+      </w:r>
+      <w:r>
+        <w:t>VIOLINO</w:t>
+      </w:r>
+      <w:r>
+        <w:t xml:space="preserve"> (</w:t>
+      </w:r>
+      <w:r>
+        <w:rPr>
+          <w:i/>
+        </w:rPr>
+        <w:t>VIOLIN PLOTS</w:t>
+      </w:r>
+      <w:r>
+        <w:t>)</w:t>
+      </w:r>
+    </w:p>
+    <w:p>
+      <w:pPr>
+        <w:pStyle w:val="ABNTTexto"/>
+      </w:pPr>
+      <w:r>
+        <w:t>[Definições]</w:t>
+      </w:r>
+      <w:bookmarkStart w:id="8" w:name="_GoBack"/>
       <w:bookmarkEnd w:id="8"/>
     </w:p>
     <w:p>
@@ -7840,19 +7939,17 @@
         <w:pStyle w:val="ABNTTexto"/>
       </w:pPr>
       <w:r>
-        <w:t>[Definições]</w:t>
+        <w:lastRenderedPageBreak/>
+        <w:t>[Rodar e analisar exemplos]</w:t>
+      </w:r>
+      <w:r>
+        <w:t xml:space="preserve"> </w:t>
       </w:r>
     </w:p>
     <w:p>
       <w:pPr>
         <w:pStyle w:val="ABNTTexto"/>
       </w:pPr>
-      <w:r>
-        <w:t>[Rodar e analisar exemplos]</w:t>
-      </w:r>
-      <w:r>
-        <w:t xml:space="preserve"> </w:t>
-      </w:r>
     </w:p>
     <w:p>
       <w:pPr>
@@ -7890,11 +7987,7 @@
         <w:t xml:space="preserve">Para o desenvolvimento da ferramenta proposta, foi escolhida a linguagem de programação Python. </w:t>
       </w:r>
       <w:r>
-        <w:t xml:space="preserve">Essa linguagem possui alta compatibilidade com fontes de dados, </w:t>
-      </w:r>
-      <w:r>
-        <w:lastRenderedPageBreak/>
-        <w:t>a exemplo do SQL Server</w:t>
+        <w:t>Essa linguagem possui alta compatibilidade com fontes de dados, a exemplo do SQL Server</w:t>
       </w:r>
       <w:r>
         <w:t>,</w:t>
@@ -8176,6 +8269,7 @@
       </w:pPr>
       <w:bookmarkStart w:id="10" w:name="_Toc11532861"/>
       <w:r>
+        <w:lastRenderedPageBreak/>
         <w:t>LEVANTAMENTO DE BIBLIOTECAS DE VISUALIZAÇÃO DE DADOS NO PYTHON</w:t>
       </w:r>
       <w:bookmarkEnd w:id="10"/>
@@ -8208,7 +8302,6 @@
         <w:pStyle w:val="ABNTTexto"/>
       </w:pPr>
       <w:r>
-        <w:lastRenderedPageBreak/>
         <w:t xml:space="preserve">A seguir, são </w:t>
       </w:r>
       <w:r>
@@ -8283,7 +8376,251 @@
     </w:p>
     <w:p>
       <w:pPr>
+        <w:widowControl w:val="0"/>
+        <w:autoSpaceDE w:val="0"/>
+        <w:autoSpaceDN w:val="0"/>
+        <w:adjustRightInd w:val="0"/>
+        <w:spacing w:after="120" w:line="360" w:lineRule="auto"/>
+        <w:rPr>
+          <w:noProof/>
+        </w:rPr>
+      </w:pPr>
+      <w:r>
+        <w:t xml:space="preserve">A Figura 2 mostra um exemplo de gráfico de barras empilhadas gerado utilizando-se a </w:t>
+      </w:r>
+      <w:proofErr w:type="spellStart"/>
+      <w:r>
+        <w:t>Matplotlib</w:t>
+      </w:r>
+      <w:proofErr w:type="spellEnd"/>
+      <w:r>
+        <w:t xml:space="preserve"> e disponibilizado na galeria </w:t>
+      </w:r>
+      <w:r>
+        <w:rPr>
+          <w:i/>
+        </w:rPr>
+        <w:t>online</w:t>
+      </w:r>
+      <w:r>
+        <w:t xml:space="preserve"> desta biblioteca. Nesta fonte, também é possível encontrar o código Python para gerar essa visualização. </w:t>
+      </w:r>
+      <w:r>
+        <w:fldChar w:fldCharType="begin" w:fldLock="1"/>
+      </w:r>
+      <w:r>
+        <w:instrText xml:space="preserve">ADDIN Mendeley Bibliography CSL_BIBLIOGRAPHY </w:instrText>
+      </w:r>
+      <w:r>
+        <w:fldChar w:fldCharType="separate"/>
+      </w:r>
+      <w:r>
+        <w:rPr>
+          <w:noProof/>
+        </w:rPr>
+        <w:t xml:space="preserve">HUNTER, J. et al. </w:t>
+      </w:r>
+      <w:r>
+        <w:rPr>
+          <w:b/>
+          <w:bCs/>
+          <w:noProof/>
+        </w:rPr>
+        <w:t>Matplotlib Homepage</w:t>
+      </w:r>
+      <w:r>
+        <w:rPr>
+          <w:noProof/>
+        </w:rPr>
+        <w:t xml:space="preserve">. Disponível em: &lt;https://matplotlib.org/index.html&gt;. Acesso em: 18 maio. 2019. </w:t>
+      </w:r>
+    </w:p>
+    <w:p>
+      <w:pPr>
+        <w:widowControl w:val="0"/>
+        <w:autoSpaceDE w:val="0"/>
+        <w:autoSpaceDN w:val="0"/>
+        <w:adjustRightInd w:val="0"/>
+        <w:spacing w:after="120" w:line="360" w:lineRule="auto"/>
+        <w:rPr>
+          <w:lang w:val="en-US"/>
+        </w:rPr>
+      </w:pPr>
+      <w:r>
+        <w:fldChar w:fldCharType="end"/>
+      </w:r>
+    </w:p>
+    <w:p>
+      <w:pPr>
+        <w:pStyle w:val="Legenda"/>
+        <w:jc w:val="center"/>
+        <w:rPr>
+          <w:color w:val="000000" w:themeColor="text1"/>
+          <w:sz w:val="24"/>
+        </w:rPr>
+      </w:pPr>
+      <w:r>
+        <w:rPr>
+          <w:b/>
+          <w:color w:val="000000" w:themeColor="text1"/>
+          <w:sz w:val="24"/>
+        </w:rPr>
+        <w:t xml:space="preserve">FIGURA </w:t>
+      </w:r>
+      <w:r>
+        <w:rPr>
+          <w:b/>
+          <w:color w:val="000000" w:themeColor="text1"/>
+          <w:sz w:val="24"/>
+        </w:rPr>
+        <w:fldChar w:fldCharType="begin"/>
+      </w:r>
+      <w:r>
+        <w:rPr>
+          <w:b/>
+          <w:color w:val="000000" w:themeColor="text1"/>
+          <w:sz w:val="24"/>
+        </w:rPr>
+        <w:instrText xml:space="preserve"> SEQ FIGURA \* ARABIC </w:instrText>
+      </w:r>
+      <w:r>
+        <w:rPr>
+          <w:b/>
+          <w:color w:val="000000" w:themeColor="text1"/>
+          <w:sz w:val="24"/>
+        </w:rPr>
+        <w:fldChar w:fldCharType="separate"/>
+      </w:r>
+      <w:r>
+        <w:rPr>
+          <w:b/>
+          <w:noProof/>
+          <w:color w:val="000000" w:themeColor="text1"/>
+          <w:sz w:val="24"/>
+        </w:rPr>
+        <w:t>2</w:t>
+      </w:r>
+      <w:r>
+        <w:rPr>
+          <w:b/>
+          <w:color w:val="000000" w:themeColor="text1"/>
+          <w:sz w:val="24"/>
+        </w:rPr>
+        <w:fldChar w:fldCharType="end"/>
+      </w:r>
+      <w:r>
+        <w:rPr>
+          <w:b/>
+          <w:color w:val="000000" w:themeColor="text1"/>
+          <w:sz w:val="24"/>
+        </w:rPr>
+        <w:t xml:space="preserve"> - </w:t>
+      </w:r>
+      <w:r>
+        <w:rPr>
+          <w:color w:val="000000" w:themeColor="text1"/>
+          <w:sz w:val="24"/>
+        </w:rPr>
+        <w:t xml:space="preserve">Exemplo de gráfico de barras empilhadas gerado pela </w:t>
+      </w:r>
+      <w:proofErr w:type="spellStart"/>
+      <w:r>
+        <w:rPr>
+          <w:color w:val="000000" w:themeColor="text1"/>
+          <w:sz w:val="24"/>
+        </w:rPr>
+        <w:t>Matplotlib</w:t>
+      </w:r>
+      <w:proofErr w:type="spellEnd"/>
+    </w:p>
+    <w:p>
+      <w:r>
+        <w:lastRenderedPageBreak/>
+        <w:fldChar w:fldCharType="begin"/>
+      </w:r>
+      <w:r>
+        <w:instrText xml:space="preserve"> INCLUDEPICTURE "/var/folders/hl/q62p66f55jd1rlf03sc1wwt80000gn/T/com.microsoft.Word/WebArchiveCopyPasteTempFiles/sphx_glr_bar_stacked_001.png" \* MERGEFORMATINET </w:instrText>
+      </w:r>
+      <w:r>
+        <w:fldChar w:fldCharType="separate"/>
+      </w:r>
+      <w:r>
+        <w:rPr>
+          <w:noProof/>
+        </w:rPr>
+        <w:drawing>
+          <wp:inline distT="0" distB="0" distL="0" distR="0">
+            <wp:extent cx="5400040" cy="4051300"/>
+            <wp:effectExtent l="0" t="0" r="0" b="0"/>
+            <wp:docPr id="10" name="Imagem 10" descr="../../_images/sphx_glr_bar_stacked_001.png"/>
+            <wp:cNvGraphicFramePr>
+              <a:graphicFrameLocks xmlns:a="http://schemas.openxmlformats.org/drawingml/2006/main" noChangeAspect="1"/>
+            </wp:cNvGraphicFramePr>
+            <a:graphic xmlns:a="http://schemas.openxmlformats.org/drawingml/2006/main">
+              <a:graphicData uri="http://schemas.openxmlformats.org/drawingml/2006/picture">
+                <pic:pic xmlns:pic="http://schemas.openxmlformats.org/drawingml/2006/picture">
+                  <pic:nvPicPr>
+                    <pic:cNvPr id="0" name="Picture 1" descr="../../_images/sphx_glr_bar_stacked_001.png"/>
+                    <pic:cNvPicPr>
+                      <a:picLocks noChangeAspect="1" noChangeArrowheads="1"/>
+                    </pic:cNvPicPr>
+                  </pic:nvPicPr>
+                  <pic:blipFill>
+                    <a:blip r:embed="rId20">
+                      <a:extLst>
+                        <a:ext uri="{28A0092B-C50C-407E-A947-70E740481C1C}">
+                          <a14:useLocalDpi xmlns:a14="http://schemas.microsoft.com/office/drawing/2010/main" val="0"/>
+                        </a:ext>
+                      </a:extLst>
+                    </a:blip>
+                    <a:srcRect/>
+                    <a:stretch>
+                      <a:fillRect/>
+                    </a:stretch>
+                  </pic:blipFill>
+                  <pic:spPr bwMode="auto">
+                    <a:xfrm>
+                      <a:off x="0" y="0"/>
+                      <a:ext cx="5400040" cy="4051300"/>
+                    </a:xfrm>
+                    <a:prstGeom prst="rect">
+                      <a:avLst/>
+                    </a:prstGeom>
+                    <a:noFill/>
+                    <a:ln>
+                      <a:noFill/>
+                    </a:ln>
+                  </pic:spPr>
+                </pic:pic>
+              </a:graphicData>
+            </a:graphic>
+          </wp:inline>
+        </w:drawing>
+      </w:r>
+      <w:r>
+        <w:fldChar w:fldCharType="end"/>
+      </w:r>
+    </w:p>
+    <w:p>
+      <w:r>
+        <w:t xml:space="preserve">Fonte: </w:t>
+      </w:r>
+      <w:hyperlink r:id="rId21" w:history="1">
+        <w:r>
+          <w:rPr>
+            <w:rStyle w:val="Hyperlink"/>
+          </w:rPr>
+          <w:t>https://matplotlib.org/gallery/lines_bars_and_markers/bar_stacked.html#sphx-glr-gallery-lines-bars-and-markers-bar-stacked-py</w:t>
+        </w:r>
+      </w:hyperlink>
+      <w:r>
+        <w:t xml:space="preserve"> </w:t>
+      </w:r>
+    </w:p>
+    <w:p>
+      <w:pPr>
         <w:pStyle w:val="ABNTTexto"/>
+        <w:ind w:firstLine="0"/>
       </w:pPr>
     </w:p>
     <w:p>
@@ -8355,6 +8692,210 @@
       <w:r>
         <w:t>, suas visualizações são estáticas.</w:t>
       </w:r>
+      <w:r>
+        <w:t xml:space="preserve"> A Figura 3 apresenta exemplo de um gráfico de violino (</w:t>
+      </w:r>
+      <w:proofErr w:type="spellStart"/>
+      <w:r>
+        <w:rPr>
+          <w:i/>
+        </w:rPr>
+        <w:t>violin</w:t>
+      </w:r>
+      <w:proofErr w:type="spellEnd"/>
+      <w:r>
+        <w:rPr>
+          <w:i/>
+        </w:rPr>
+        <w:t xml:space="preserve"> </w:t>
+      </w:r>
+      <w:proofErr w:type="spellStart"/>
+      <w:r>
+        <w:rPr>
+          <w:i/>
+        </w:rPr>
+        <w:t>plot</w:t>
+      </w:r>
+      <w:proofErr w:type="spellEnd"/>
+      <w:r>
+        <w:t xml:space="preserve">), dado como exemplo na galeria </w:t>
+      </w:r>
+      <w:r>
+        <w:rPr>
+          <w:i/>
+        </w:rPr>
+        <w:t>online</w:t>
+      </w:r>
+      <w:r>
+        <w:t xml:space="preserve"> da </w:t>
+      </w:r>
+      <w:proofErr w:type="spellStart"/>
+      <w:r>
+        <w:t>Seaborn</w:t>
+      </w:r>
+      <w:proofErr w:type="spellEnd"/>
+      <w:r>
+        <w:t xml:space="preserve">. </w:t>
+      </w:r>
+    </w:p>
+    <w:p>
+      <w:pPr>
+        <w:pStyle w:val="Legenda"/>
+        <w:jc w:val="center"/>
+        <w:rPr>
+          <w:color w:val="000000" w:themeColor="text1"/>
+          <w:sz w:val="24"/>
+        </w:rPr>
+      </w:pPr>
+      <w:r>
+        <w:rPr>
+          <w:b/>
+          <w:color w:val="000000" w:themeColor="text1"/>
+          <w:sz w:val="24"/>
+        </w:rPr>
+        <w:t xml:space="preserve">FIGURA </w:t>
+      </w:r>
+      <w:r>
+        <w:rPr>
+          <w:b/>
+          <w:color w:val="000000" w:themeColor="text1"/>
+          <w:sz w:val="24"/>
+        </w:rPr>
+        <w:fldChar w:fldCharType="begin"/>
+      </w:r>
+      <w:r>
+        <w:rPr>
+          <w:b/>
+          <w:color w:val="000000" w:themeColor="text1"/>
+          <w:sz w:val="24"/>
+        </w:rPr>
+        <w:instrText xml:space="preserve"> SEQ FIGURA \* ARABIC </w:instrText>
+      </w:r>
+      <w:r>
+        <w:rPr>
+          <w:b/>
+          <w:color w:val="000000" w:themeColor="text1"/>
+          <w:sz w:val="24"/>
+        </w:rPr>
+        <w:fldChar w:fldCharType="separate"/>
+      </w:r>
+      <w:r>
+        <w:rPr>
+          <w:b/>
+          <w:noProof/>
+          <w:color w:val="000000" w:themeColor="text1"/>
+          <w:sz w:val="24"/>
+        </w:rPr>
+        <w:t>3</w:t>
+      </w:r>
+      <w:r>
+        <w:rPr>
+          <w:b/>
+          <w:color w:val="000000" w:themeColor="text1"/>
+          <w:sz w:val="24"/>
+        </w:rPr>
+        <w:fldChar w:fldCharType="end"/>
+      </w:r>
+      <w:r>
+        <w:rPr>
+          <w:color w:val="000000" w:themeColor="text1"/>
+          <w:sz w:val="24"/>
+        </w:rPr>
+        <w:t xml:space="preserve"> - Exemplo de gráfico gerado pela biblioteca </w:t>
+      </w:r>
+      <w:proofErr w:type="spellStart"/>
+      <w:r>
+        <w:rPr>
+          <w:color w:val="000000" w:themeColor="text1"/>
+          <w:sz w:val="24"/>
+        </w:rPr>
+        <w:t>Seaborn</w:t>
+      </w:r>
+      <w:proofErr w:type="spellEnd"/>
+    </w:p>
+    <w:p>
+      <w:r>
+        <w:lastRenderedPageBreak/>
+        <w:fldChar w:fldCharType="begin"/>
+      </w:r>
+      <w:r>
+        <w:instrText xml:space="preserve"> INCLUDEPICTURE "/var/folders/hl/q62p66f55jd1rlf03sc1wwt80000gn/T/com.microsoft.Word/WebArchiveCopyPasteTempFiles/grouped_violinplots.png" \* MERGEFORMATINET </w:instrText>
+      </w:r>
+      <w:r>
+        <w:fldChar w:fldCharType="separate"/>
+      </w:r>
+      <w:r>
+        <w:rPr>
+          <w:noProof/>
+        </w:rPr>
+        <w:drawing>
+          <wp:inline distT="0" distB="0" distL="0" distR="0">
+            <wp:extent cx="5400040" cy="4173855"/>
+            <wp:effectExtent l="0" t="0" r="0" b="4445"/>
+            <wp:docPr id="11" name="Imagem 11" descr="../_images/grouped_violinplots.png"/>
+            <wp:cNvGraphicFramePr>
+              <a:graphicFrameLocks xmlns:a="http://schemas.openxmlformats.org/drawingml/2006/main" noChangeAspect="1"/>
+            </wp:cNvGraphicFramePr>
+            <a:graphic xmlns:a="http://schemas.openxmlformats.org/drawingml/2006/main">
+              <a:graphicData uri="http://schemas.openxmlformats.org/drawingml/2006/picture">
+                <pic:pic xmlns:pic="http://schemas.openxmlformats.org/drawingml/2006/picture">
+                  <pic:nvPicPr>
+                    <pic:cNvPr id="0" name="Picture 5" descr="../_images/grouped_violinplots.png"/>
+                    <pic:cNvPicPr>
+                      <a:picLocks noChangeAspect="1" noChangeArrowheads="1"/>
+                    </pic:cNvPicPr>
+                  </pic:nvPicPr>
+                  <pic:blipFill>
+                    <a:blip r:embed="rId22">
+                      <a:extLst>
+                        <a:ext uri="{28A0092B-C50C-407E-A947-70E740481C1C}">
+                          <a14:useLocalDpi xmlns:a14="http://schemas.microsoft.com/office/drawing/2010/main" val="0"/>
+                        </a:ext>
+                      </a:extLst>
+                    </a:blip>
+                    <a:srcRect/>
+                    <a:stretch>
+                      <a:fillRect/>
+                    </a:stretch>
+                  </pic:blipFill>
+                  <pic:spPr bwMode="auto">
+                    <a:xfrm>
+                      <a:off x="0" y="0"/>
+                      <a:ext cx="5400040" cy="4173855"/>
+                    </a:xfrm>
+                    <a:prstGeom prst="rect">
+                      <a:avLst/>
+                    </a:prstGeom>
+                    <a:noFill/>
+                    <a:ln>
+                      <a:noFill/>
+                    </a:ln>
+                  </pic:spPr>
+                </pic:pic>
+              </a:graphicData>
+            </a:graphic>
+          </wp:inline>
+        </w:drawing>
+      </w:r>
+      <w:r>
+        <w:fldChar w:fldCharType="end"/>
+      </w:r>
+    </w:p>
+    <w:p>
+      <w:r>
+        <w:t xml:space="preserve">Fonte: </w:t>
+      </w:r>
+      <w:hyperlink r:id="rId23" w:history="1">
+        <w:r>
+          <w:rPr>
+            <w:rStyle w:val="Hyperlink"/>
+          </w:rPr>
+          <w:t>https://seaborn.pydata.org/examples/grouped_violinplots.html</w:t>
+        </w:r>
+      </w:hyperlink>
+      <w:r>
+        <w:t xml:space="preserve"> </w:t>
+      </w:r>
     </w:p>
     <w:p>
       <w:pPr>
@@ -9447,7 +9988,7 @@
         </w:rPr>
         <w:t xml:space="preserve">Ubiquity Press, Ltd.. </w:t>
       </w:r>
-      <w:hyperlink r:id="rId21" w:history="1">
+      <w:hyperlink r:id="rId24" w:history="1">
         <w:r>
           <w:rPr>
             <w:rStyle w:val="Hyperlink"/>
@@ -9767,7 +10308,7 @@
         </w:rPr>
         <w:t xml:space="preserve"> HJ (2012) Experimental design and analysis. Online </w:t>
       </w:r>
-      <w:hyperlink r:id="rId22" w:history="1">
+      <w:hyperlink r:id="rId25" w:history="1">
         <w:r>
           <w:rPr>
             <w:rStyle w:val="Hyperlink"/>
@@ -10222,6 +10763,168 @@
         </w:rPr>
         <w:t>, Inc., 2002.</w:t>
       </w:r>
+    </w:p>
+    <w:p>
+      <w:pPr>
+        <w:rPr>
+          <w:i/>
+        </w:rPr>
+      </w:pPr>
+    </w:p>
+    <w:p>
+      <w:pPr>
+        <w:rPr>
+          <w:i/>
+          <w:color w:val="222222"/>
+          <w:shd w:val="clear" w:color="auto" w:fill="FFFFFF"/>
+        </w:rPr>
+      </w:pPr>
+      <w:r>
+        <w:rPr>
+          <w:i/>
+          <w:color w:val="222222"/>
+          <w:shd w:val="clear" w:color="auto" w:fill="FFFFFF"/>
+          <w:lang w:val="en-US"/>
+        </w:rPr>
+        <w:t>HUNTER, John et al.</w:t>
+      </w:r>
+      <w:r>
+        <w:rPr>
+          <w:rStyle w:val="apple-converted-space"/>
+          <w:i/>
+          <w:color w:val="222222"/>
+          <w:shd w:val="clear" w:color="auto" w:fill="FFFFFF"/>
+          <w:lang w:val="en-US"/>
+        </w:rPr>
+        <w:t> </w:t>
+      </w:r>
+      <w:r>
+        <w:rPr>
+          <w:rStyle w:val="Forte"/>
+          <w:i/>
+          <w:color w:val="222222"/>
+          <w:lang w:val="en-US"/>
+        </w:rPr>
+        <w:t>Matplotlib Homepage.</w:t>
+      </w:r>
+      <w:r>
+        <w:rPr>
+          <w:rStyle w:val="apple-converted-space"/>
+          <w:b/>
+          <w:bCs/>
+          <w:i/>
+          <w:color w:val="222222"/>
+          <w:lang w:val="en-US"/>
+        </w:rPr>
+        <w:t> </w:t>
+      </w:r>
+      <w:r>
+        <w:rPr>
+          <w:i/>
+          <w:color w:val="222222"/>
+          <w:shd w:val="clear" w:color="auto" w:fill="FFFFFF"/>
+        </w:rPr>
+        <w:t>Disponível em: &lt;</w:t>
+      </w:r>
+      <w:proofErr w:type="spellStart"/>
+      <w:r>
+        <w:rPr>
+          <w:i/>
+          <w:color w:val="222222"/>
+          <w:shd w:val="clear" w:color="auto" w:fill="FFFFFF"/>
+        </w:rPr>
+        <w:t>https</w:t>
+      </w:r>
+      <w:proofErr w:type="spellEnd"/>
+      <w:r>
+        <w:rPr>
+          <w:i/>
+          <w:color w:val="222222"/>
+          <w:shd w:val="clear" w:color="auto" w:fill="FFFFFF"/>
+        </w:rPr>
+        <w:t>://matplotlib.org/index.html&gt;. Acesso em: 18 maio 2019.</w:t>
+      </w:r>
+    </w:p>
+    <w:p>
+      <w:pPr>
+        <w:rPr>
+          <w:i/>
+          <w:color w:val="222222"/>
+          <w:shd w:val="clear" w:color="auto" w:fill="FFFFFF"/>
+        </w:rPr>
+      </w:pPr>
+    </w:p>
+    <w:p>
+      <w:r>
+        <w:rPr>
+          <w:color w:val="222222"/>
+          <w:shd w:val="clear" w:color="auto" w:fill="FFFFFF"/>
+        </w:rPr>
+        <w:t>WASKOM, Michael.</w:t>
+      </w:r>
+      <w:r>
+        <w:rPr>
+          <w:rStyle w:val="apple-converted-space"/>
+          <w:color w:val="222222"/>
+          <w:shd w:val="clear" w:color="auto" w:fill="FFFFFF"/>
+        </w:rPr>
+        <w:t> </w:t>
+      </w:r>
+      <w:proofErr w:type="spellStart"/>
+      <w:r>
+        <w:rPr>
+          <w:rStyle w:val="Forte"/>
+          <w:color w:val="222222"/>
+        </w:rPr>
+        <w:t>Seaborn</w:t>
+      </w:r>
+      <w:proofErr w:type="spellEnd"/>
+      <w:r>
+        <w:rPr>
+          <w:rStyle w:val="Forte"/>
+          <w:color w:val="222222"/>
+        </w:rPr>
+        <w:t xml:space="preserve"> Homepage.</w:t>
+      </w:r>
+      <w:r>
+        <w:rPr>
+          <w:rStyle w:val="apple-converted-space"/>
+          <w:b/>
+          <w:bCs/>
+          <w:color w:val="222222"/>
+        </w:rPr>
+        <w:t> </w:t>
+      </w:r>
+      <w:r>
+        <w:rPr>
+          <w:color w:val="222222"/>
+          <w:shd w:val="clear" w:color="auto" w:fill="FFFFFF"/>
+        </w:rPr>
+        <w:t>Disponível em: &lt;</w:t>
+      </w:r>
+      <w:proofErr w:type="spellStart"/>
+      <w:r>
+        <w:rPr>
+          <w:color w:val="222222"/>
+          <w:shd w:val="clear" w:color="auto" w:fill="FFFFFF"/>
+        </w:rPr>
+        <w:t>https</w:t>
+      </w:r>
+      <w:proofErr w:type="spellEnd"/>
+      <w:r>
+        <w:rPr>
+          <w:color w:val="222222"/>
+          <w:shd w:val="clear" w:color="auto" w:fill="FFFFFF"/>
+        </w:rPr>
+        <w:t>://seaborn.pydata.org/#&gt;. Acesso em: 18 maio 2019.</w:t>
+      </w:r>
+    </w:p>
+    <w:p>
+      <w:pPr>
+        <w:rPr>
+          <w:i/>
+        </w:rPr>
+      </w:pPr>
     </w:p>
     <w:p>
       <w:pPr>
@@ -10257,16 +10960,6 @@
     </w:p>
   </w:endnote>
 </w:endnotes>
-</file>
-
-<file path=word/footer1.xml><?xml version="1.0" encoding="utf-8"?>
-<w:ftr xmlns:wpc="http://schemas.microsoft.com/office/word/2010/wordprocessingCanvas" xmlns:cx="http://schemas.microsoft.com/office/drawing/2014/chartex" xmlns:cx1="http://schemas.microsoft.com/office/drawing/2015/9/8/chartex" xmlns:cx2="http://schemas.microsoft.com/office/drawing/2015/10/21/chartex" xmlns:cx3="http://schemas.microsoft.com/office/drawing/2016/5/9/chartex" xmlns:cx4="http://schemas.microsoft.com/office/drawing/2016/5/10/chartex" xmlns:cx5="http://schemas.microsoft.com/office/drawing/2016/5/11/chartex" xmlns:cx6="http://schemas.microsoft.com/office/drawing/2016/5/12/chartex" xmlns:cx7="http://schemas.microsoft.com/office/drawing/2016/5/13/chartex" xmlns:cx8="http://schemas.microsoft.com/office/drawing/2016/5/14/chartex" xmlns:mc="http://schemas.openxmlformats.org/markup-compatibility/2006" xmlns:aink="http://schemas.microsoft.com/office/drawing/2016/ink" xmlns:am3d="http://schemas.microsoft.com/office/drawing/2017/model3d" xmlns:o="urn:schemas-microsoft-com:office:office" xmlns:r="http://schemas.openxmlformats.org/officeDocument/2006/relationships" xmlns:m="http://schemas.openxmlformats.org/officeDocument/2006/math" xmlns:v="urn:schemas-microsoft-com:vml" xmlns:wp14="http://schemas.microsoft.com/office/word/2010/wordprocessingDrawing" xmlns:wp="http://schemas.openxmlformats.org/drawingml/2006/wordprocessingDrawing" xmlns:w10="urn:schemas-microsoft-com:office:word" xmlns:w="http://schemas.openxmlformats.org/wordprocessingml/2006/main" xmlns:w14="http://schemas.microsoft.com/office/word/2010/wordml" xmlns:w15="http://schemas.microsoft.com/office/word/2012/wordml" xmlns:w16cid="http://schemas.microsoft.com/office/word/2016/wordml/cid" xmlns:w16se="http://schemas.microsoft.com/office/word/2015/wordml/symex" xmlns:wpg="http://schemas.microsoft.com/office/word/2010/wordprocessingGroup" xmlns:wpi="http://schemas.microsoft.com/office/word/2010/wordprocessingInk" xmlns:wne="http://schemas.microsoft.com/office/word/2006/wordml" xmlns:wps="http://schemas.microsoft.com/office/word/2010/wordprocessingShape" mc:Ignorable="w14 w15 w16se w16cid wp14">
-  <w:p>
-    <w:pPr>
-      <w:pStyle w:val="Rodap"/>
-    </w:pPr>
-  </w:p>
-</w:ftr>
 </file>
 
 <file path=word/footnotes.xml><?xml version="1.0" encoding="utf-8"?>
@@ -11205,7 +11898,7 @@
   <w:style w:type="paragraph" w:default="1" w:styleId="Normal">
     <w:name w:val="Normal"/>
     <w:qFormat/>
-    <w:rsid w:val="00E4175D"/>
+    <w:rsid w:val="008A3B7D"/>
     <w:pPr>
       <w:spacing w:after="0" w:line="240" w:lineRule="auto"/>
     </w:pPr>
@@ -11810,7 +12503,7 @@
 </file>
 
 <file path=customXml/itemProps1.xml><?xml version="1.0" encoding="utf-8"?>
-<ds:datastoreItem xmlns:ds="http://schemas.openxmlformats.org/officeDocument/2006/customXml" ds:itemID="{3CFE4691-6AE3-7043-840F-7A7B1EEE5F08}">
+<ds:datastoreItem xmlns:ds="http://schemas.openxmlformats.org/officeDocument/2006/customXml" ds:itemID="{103AAF2C-4A7B-B34A-84AA-52D76DEB7FBF}">
   <ds:schemaRefs>
     <ds:schemaRef ds:uri="http://schemas.openxmlformats.org/officeDocument/2006/bibliography"/>
   </ds:schemaRefs>

</xml_diff>